<commit_message>
Save First Day Learning Doc
</commit_message>
<xml_diff>
--- a/Related DOcs/Learn Things During This Project.docx
+++ b/Related DOcs/Learn Things During This Project.docx
@@ -67,6 +67,387 @@
         </w:rPr>
         <w:t xml:space="preserve"> : this is used for generating nano random id </w:t>
       </w:r>
+    </w:p>
+    <w:p>
+      <w:pPr>
+        <w:pStyle w:val="ListParagraph"/>
+        <w:rPr>
+          <w:lang w:val="en-US"/>
+        </w:rPr>
+      </w:pPr>
+    </w:p>
+    <w:p>
+      <w:pPr>
+        <w:pStyle w:val="ListParagraph"/>
+        <w:numPr>
+          <w:ilvl w:val="0"/>
+          <w:numId w:val="1"/>
+        </w:numPr>
+        <w:rPr>
+          <w:b/>
+          <w:bCs/>
+        </w:rPr>
+      </w:pPr>
+      <w:r>
+        <w:rPr>
+          <w:b/>
+          <w:bCs/>
+        </w:rPr>
+        <w:t>1. Default Import</w:t>
+      </w:r>
+    </w:p>
+    <w:p>
+      <w:pPr>
+        <w:pStyle w:val="ListParagraph"/>
+      </w:pPr>
+      <w:r>
+        <w:t xml:space="preserve">You </w:t>
+      </w:r>
+      <w:r>
+        <w:rPr>
+          <w:b/>
+          <w:bCs/>
+        </w:rPr>
+        <w:t>do not</w:t>
+      </w:r>
+      <w:r>
+        <w:t xml:space="preserve"> use {}.</w:t>
+      </w:r>
+    </w:p>
+    <w:p>
+      <w:pPr>
+        <w:pStyle w:val="ListParagraph"/>
+      </w:pPr>
+      <w:r>
+        <w:t xml:space="preserve">You’re importing the </w:t>
+      </w:r>
+      <w:r>
+        <w:rPr>
+          <w:b/>
+          <w:bCs/>
+        </w:rPr>
+        <w:t>default export</w:t>
+      </w:r>
+      <w:r>
+        <w:t xml:space="preserve"> from a module.</w:t>
+      </w:r>
+    </w:p>
+    <w:p>
+      <w:pPr>
+        <w:pStyle w:val="ListParagraph"/>
+      </w:pPr>
+    </w:p>
+    <w:p>
+      <w:pPr>
+        <w:pStyle w:val="ListParagraph"/>
+      </w:pPr>
+      <w:r>
+        <w:t>// Inside express module:</w:t>
+      </w:r>
+    </w:p>
+    <w:p>
+      <w:pPr>
+        <w:pStyle w:val="ListParagraph"/>
+      </w:pPr>
+      <w:r>
+        <w:t xml:space="preserve">export default function </w:t>
+      </w:r>
+      <w:proofErr w:type="gramStart"/>
+      <w:r>
+        <w:t>express(</w:t>
+      </w:r>
+      <w:proofErr w:type="gramEnd"/>
+      <w:r>
+        <w:t xml:space="preserve">) </w:t>
+      </w:r>
+      <w:proofErr w:type="gramStart"/>
+      <w:r>
+        <w:t>{ ...</w:t>
+      </w:r>
+      <w:proofErr w:type="gramEnd"/>
+      <w:r>
+        <w:t xml:space="preserve"> }</w:t>
+      </w:r>
+    </w:p>
+    <w:p>
+      <w:pPr>
+        <w:pStyle w:val="ListParagraph"/>
+      </w:pPr>
+    </w:p>
+    <w:p>
+      <w:pPr>
+        <w:pStyle w:val="ListParagraph"/>
+      </w:pPr>
+      <w:r>
+        <w:t>// Usage:</w:t>
+      </w:r>
+    </w:p>
+    <w:p>
+      <w:pPr>
+        <w:pStyle w:val="ListParagraph"/>
+      </w:pPr>
+      <w:r>
+        <w:t>import express from 'express';</w:t>
+      </w:r>
+    </w:p>
+    <w:p>
+      <w:pPr>
+        <w:pStyle w:val="ListParagraph"/>
+      </w:pPr>
+      <w:r>
+        <w:pict w14:anchorId="704AC6A2">
+          <v:rect id="_x0000_i1037" style="width:0;height:1.5pt" o:hralign="center" o:hrstd="t" o:hr="t" fillcolor="#a0a0a0" stroked="f"/>
+        </w:pict>
+      </w:r>
+    </w:p>
+    <w:p>
+      <w:pPr>
+        <w:pStyle w:val="ListParagraph"/>
+        <w:rPr>
+          <w:b/>
+          <w:bCs/>
+        </w:rPr>
+      </w:pPr>
+      <w:r>
+        <w:rPr>
+          <w:b/>
+          <w:bCs/>
+        </w:rPr>
+        <w:t>2. Named Import</w:t>
+      </w:r>
+    </w:p>
+    <w:p>
+      <w:pPr>
+        <w:pStyle w:val="ListParagraph"/>
+      </w:pPr>
+      <w:r>
+        <w:t xml:space="preserve">You </w:t>
+      </w:r>
+      <w:r>
+        <w:rPr>
+          <w:b/>
+          <w:bCs/>
+        </w:rPr>
+        <w:t>use</w:t>
+      </w:r>
+      <w:r>
+        <w:t xml:space="preserve"> {} when importing </w:t>
+      </w:r>
+      <w:r>
+        <w:rPr>
+          <w:b/>
+          <w:bCs/>
+        </w:rPr>
+        <w:t>named exports</w:t>
+      </w:r>
+      <w:r>
+        <w:t>.</w:t>
+      </w:r>
+    </w:p>
+    <w:p>
+      <w:pPr>
+        <w:pStyle w:val="ListParagraph"/>
+      </w:pPr>
+      <w:r>
+        <w:t xml:space="preserve">These are variables or functions </w:t>
+      </w:r>
+      <w:r>
+        <w:rPr>
+          <w:b/>
+          <w:bCs/>
+        </w:rPr>
+        <w:t>explicitly exported by name</w:t>
+      </w:r>
+      <w:r>
+        <w:t>.</w:t>
+      </w:r>
+    </w:p>
+    <w:p>
+      <w:pPr>
+        <w:pStyle w:val="ListParagraph"/>
+      </w:pPr>
+    </w:p>
+    <w:p>
+      <w:pPr>
+        <w:pStyle w:val="ListParagraph"/>
+      </w:pPr>
+      <w:r>
+        <w:t>// Inside a file:</w:t>
+      </w:r>
+    </w:p>
+    <w:p>
+      <w:pPr>
+        <w:pStyle w:val="ListParagraph"/>
+      </w:pPr>
+      <w:r>
+        <w:t xml:space="preserve">export </w:t>
+      </w:r>
+      <w:proofErr w:type="spellStart"/>
+      <w:r>
+        <w:t>const</w:t>
+      </w:r>
+      <w:proofErr w:type="spellEnd"/>
+      <w:r>
+        <w:t xml:space="preserve"> add = (a, b) =&gt; a + b;</w:t>
+      </w:r>
+    </w:p>
+    <w:p>
+      <w:pPr>
+        <w:pStyle w:val="ListParagraph"/>
+      </w:pPr>
+      <w:r>
+        <w:t xml:space="preserve">export </w:t>
+      </w:r>
+      <w:proofErr w:type="spellStart"/>
+      <w:r>
+        <w:t>const</w:t>
+      </w:r>
+      <w:proofErr w:type="spellEnd"/>
+      <w:r>
+        <w:t xml:space="preserve"> subtract = (a, b) =&gt; a - b;</w:t>
+      </w:r>
+    </w:p>
+    <w:p>
+      <w:pPr>
+        <w:pStyle w:val="ListParagraph"/>
+      </w:pPr>
+    </w:p>
+    <w:p>
+      <w:pPr>
+        <w:pStyle w:val="ListParagraph"/>
+      </w:pPr>
+      <w:r>
+        <w:t>// Usage:</w:t>
+      </w:r>
+    </w:p>
+    <w:p>
+      <w:pPr>
+        <w:pStyle w:val="ListParagraph"/>
+      </w:pPr>
+      <w:r>
+        <w:t xml:space="preserve">import </w:t>
+      </w:r>
+      <w:proofErr w:type="gramStart"/>
+      <w:r>
+        <w:t>{ add</w:t>
+      </w:r>
+      <w:proofErr w:type="gramEnd"/>
+      <w:r>
+        <w:t xml:space="preserve">, </w:t>
+      </w:r>
+      <w:proofErr w:type="gramStart"/>
+      <w:r>
+        <w:t>subtract }</w:t>
+      </w:r>
+      <w:proofErr w:type="gramEnd"/>
+      <w:r>
+        <w:t xml:space="preserve"> from </w:t>
+      </w:r>
+      <w:proofErr w:type="gramStart"/>
+      <w:r>
+        <w:t>'./</w:t>
+      </w:r>
+      <w:proofErr w:type="spellStart"/>
+      <w:proofErr w:type="gramEnd"/>
+      <w:r>
+        <w:t>mathUtils</w:t>
+      </w:r>
+      <w:proofErr w:type="spellEnd"/>
+      <w:r>
+        <w:t>';</w:t>
+      </w:r>
+    </w:p>
+    <w:p>
+      <w:pPr>
+        <w:pStyle w:val="ListParagraph"/>
+      </w:pPr>
+      <w:r>
+        <w:pict w14:anchorId="7FB3186D">
+          <v:rect id="_x0000_i1038" style="width:0;height:1.5pt" o:hralign="center" o:hrstd="t" o:hr="t" fillcolor="#a0a0a0" stroked="f"/>
+        </w:pict>
+      </w:r>
+    </w:p>
+    <w:p>
+      <w:pPr>
+        <w:pStyle w:val="ListParagraph"/>
+        <w:rPr>
+          <w:b/>
+          <w:bCs/>
+        </w:rPr>
+      </w:pPr>
+      <w:r>
+        <w:rPr>
+          <w:rFonts w:ascii="Segoe UI Emoji" w:hAnsi="Segoe UI Emoji" w:cs="Segoe UI Emoji"/>
+          <w:b/>
+          <w:bCs/>
+        </w:rPr>
+        <w:t>🔸</w:t>
+      </w:r>
+      <w:r>
+        <w:rPr>
+          <w:b/>
+          <w:bCs/>
+        </w:rPr>
+        <w:t xml:space="preserve"> Both Default and Named Imports (Combo)</w:t>
+      </w:r>
+    </w:p>
+    <w:p>
+      <w:pPr>
+        <w:pStyle w:val="ListParagraph"/>
+      </w:pPr>
+      <w:r>
+        <w:t>You can import both together:</w:t>
+      </w:r>
+    </w:p>
+    <w:p>
+      <w:pPr>
+        <w:pStyle w:val="ListParagraph"/>
+      </w:pPr>
+    </w:p>
+    <w:p>
+      <w:pPr>
+        <w:pStyle w:val="ListParagraph"/>
+      </w:pPr>
+      <w:r>
+        <w:t xml:space="preserve">import express, </w:t>
+      </w:r>
+      <w:proofErr w:type="gramStart"/>
+      <w:r>
+        <w:t>{ Router</w:t>
+      </w:r>
+      <w:proofErr w:type="gramEnd"/>
+      <w:r>
+        <w:t xml:space="preserve"> } from 'express';</w:t>
+      </w:r>
+    </w:p>
+    <w:p>
+      <w:pPr>
+        <w:pStyle w:val="ListParagraph"/>
+      </w:pPr>
+      <w:r>
+        <w:t>express is the default export.</w:t>
+      </w:r>
+    </w:p>
+    <w:p>
+      <w:pPr>
+        <w:pStyle w:val="ListParagraph"/>
+      </w:pPr>
+      <w:r>
+        <w:t>Router is a named export</w:t>
+      </w:r>
+      <w:r>
+        <w:t>.</w:t>
+      </w:r>
+    </w:p>
+    <w:p/>
+    <w:p>
+      <w:pPr>
+        <w:pStyle w:val="ListParagraph"/>
+        <w:numPr>
+          <w:ilvl w:val="0"/>
+          <w:numId w:val="1"/>
+        </w:numPr>
+      </w:pPr>
     </w:p>
     <w:sectPr>
       <w:pgSz w:w="11906" w:h="16838"/>
@@ -81,6 +462,453 @@
 <file path=word/numbering.xml><?xml version="1.0" encoding="utf-8"?>
 <w:numbering xmlns:wpc="http://schemas.microsoft.com/office/word/2010/wordprocessingCanvas" xmlns:cx="http://schemas.microsoft.com/office/drawing/2014/chartex" xmlns:cx1="http://schemas.microsoft.com/office/drawing/2015/9/8/chartex" xmlns:cx2="http://schemas.microsoft.com/office/drawing/2015/10/21/chartex" xmlns:cx3="http://schemas.microsoft.com/office/drawing/2016/5/9/chartex" xmlns:cx4="http://schemas.microsoft.com/office/drawing/2016/5/10/chartex" xmlns:cx5="http://schemas.microsoft.com/office/drawing/2016/5/11/chartex" xmlns:cx6="http://schemas.microsoft.com/office/drawing/2016/5/12/chartex" xmlns:cx7="http://schemas.microsoft.com/office/drawing/2016/5/13/chartex" xmlns:cx8="http://schemas.microsoft.com/office/drawing/2016/5/14/chartex" xmlns:mc="http://schemas.openxmlformats.org/markup-compatibility/2006" xmlns:aink="http://schemas.microsoft.com/office/drawing/2016/ink" xmlns:am3d="http://schemas.microsoft.com/office/drawing/2017/model3d" xmlns:o="urn:schemas-microsoft-com:office:office" xmlns:oel="http://schemas.microsoft.com/office/2019/extlst" xmlns:r="http://schemas.openxmlformats.org/officeDocument/2006/relationships" xmlns:m="http://schemas.openxmlformats.org/officeDocument/2006/math" xmlns:v="urn:schemas-microsoft-com:vml" xmlns:wp14="http://schemas.microsoft.com/office/word/2010/wordprocessingDrawing" xmlns:wp="http://schemas.openxmlformats.org/drawingml/2006/wordprocessingDrawing" xmlns:w10="urn:schemas-microsoft-com:office:word" xmlns:w="http://schemas.openxmlformats.org/wordprocessingml/2006/main" xmlns:w14="http://schemas.microsoft.com/office/word/2010/wordml" xmlns:w15="http://schemas.microsoft.com/office/word/2012/wordml" xmlns:w16cex="http://schemas.microsoft.com/office/word/2018/wordml/cex" xmlns:w16cid="http://schemas.microsoft.com/office/word/2016/wordml/cid" xmlns:w16="http://schemas.microsoft.com/office/word/2018/wordml" xmlns:w16du="http://schemas.microsoft.com/office/word/2023/wordml/word16du" xmlns:w16sdtdh="http://schemas.microsoft.com/office/word/2020/wordml/sdtdatahash" xmlns:w16sdtfl="http://schemas.microsoft.com/office/word/2024/wordml/sdtformatlock" xmlns:w16se="http://schemas.microsoft.com/office/word/2015/wordml/symex" xmlns:wpg="http://schemas.microsoft.com/office/word/2010/wordprocessingGroup" xmlns:wpi="http://schemas.microsoft.com/office/word/2010/wordprocessingInk" xmlns:wne="http://schemas.microsoft.com/office/word/2006/wordml" xmlns:wps="http://schemas.microsoft.com/office/word/2010/wordprocessingShape" mc:Ignorable="w14 w15 w16se w16cid w16 w16cex w16sdtdh w16sdtfl w16du wp14">
   <w:abstractNum w:abstractNumId="0" w15:restartNumberingAfterBreak="0">
+    <w:nsid w:val="09EF45E2"/>
+    <w:multiLevelType w:val="multilevel"/>
+    <w:tmpl w:val="7B201250"/>
+    <w:lvl w:ilvl="0">
+      <w:start w:val="1"/>
+      <w:numFmt w:val="bullet"/>
+      <w:lvlText w:val=""/>
+      <w:lvlJc w:val="left"/>
+      <w:pPr>
+        <w:tabs>
+          <w:tab w:val="num" w:pos="720"/>
+        </w:tabs>
+        <w:ind w:left="720" w:hanging="360"/>
+      </w:pPr>
+      <w:rPr>
+        <w:rFonts w:ascii="Symbol" w:hAnsi="Symbol" w:hint="default"/>
+        <w:sz w:val="20"/>
+      </w:rPr>
+    </w:lvl>
+    <w:lvl w:ilvl="1" w:tentative="1">
+      <w:start w:val="1"/>
+      <w:numFmt w:val="bullet"/>
+      <w:lvlText w:val="o"/>
+      <w:lvlJc w:val="left"/>
+      <w:pPr>
+        <w:tabs>
+          <w:tab w:val="num" w:pos="1440"/>
+        </w:tabs>
+        <w:ind w:left="1440" w:hanging="360"/>
+      </w:pPr>
+      <w:rPr>
+        <w:rFonts w:ascii="Courier New" w:hAnsi="Courier New" w:hint="default"/>
+        <w:sz w:val="20"/>
+      </w:rPr>
+    </w:lvl>
+    <w:lvl w:ilvl="2" w:tentative="1">
+      <w:start w:val="1"/>
+      <w:numFmt w:val="bullet"/>
+      <w:lvlText w:val=""/>
+      <w:lvlJc w:val="left"/>
+      <w:pPr>
+        <w:tabs>
+          <w:tab w:val="num" w:pos="2160"/>
+        </w:tabs>
+        <w:ind w:left="2160" w:hanging="360"/>
+      </w:pPr>
+      <w:rPr>
+        <w:rFonts w:ascii="Wingdings" w:hAnsi="Wingdings" w:hint="default"/>
+        <w:sz w:val="20"/>
+      </w:rPr>
+    </w:lvl>
+    <w:lvl w:ilvl="3" w:tentative="1">
+      <w:start w:val="1"/>
+      <w:numFmt w:val="bullet"/>
+      <w:lvlText w:val=""/>
+      <w:lvlJc w:val="left"/>
+      <w:pPr>
+        <w:tabs>
+          <w:tab w:val="num" w:pos="2880"/>
+        </w:tabs>
+        <w:ind w:left="2880" w:hanging="360"/>
+      </w:pPr>
+      <w:rPr>
+        <w:rFonts w:ascii="Wingdings" w:hAnsi="Wingdings" w:hint="default"/>
+        <w:sz w:val="20"/>
+      </w:rPr>
+    </w:lvl>
+    <w:lvl w:ilvl="4" w:tentative="1">
+      <w:start w:val="1"/>
+      <w:numFmt w:val="bullet"/>
+      <w:lvlText w:val=""/>
+      <w:lvlJc w:val="left"/>
+      <w:pPr>
+        <w:tabs>
+          <w:tab w:val="num" w:pos="3600"/>
+        </w:tabs>
+        <w:ind w:left="3600" w:hanging="360"/>
+      </w:pPr>
+      <w:rPr>
+        <w:rFonts w:ascii="Wingdings" w:hAnsi="Wingdings" w:hint="default"/>
+        <w:sz w:val="20"/>
+      </w:rPr>
+    </w:lvl>
+    <w:lvl w:ilvl="5" w:tentative="1">
+      <w:start w:val="1"/>
+      <w:numFmt w:val="bullet"/>
+      <w:lvlText w:val=""/>
+      <w:lvlJc w:val="left"/>
+      <w:pPr>
+        <w:tabs>
+          <w:tab w:val="num" w:pos="4320"/>
+        </w:tabs>
+        <w:ind w:left="4320" w:hanging="360"/>
+      </w:pPr>
+      <w:rPr>
+        <w:rFonts w:ascii="Wingdings" w:hAnsi="Wingdings" w:hint="default"/>
+        <w:sz w:val="20"/>
+      </w:rPr>
+    </w:lvl>
+    <w:lvl w:ilvl="6" w:tentative="1">
+      <w:start w:val="1"/>
+      <w:numFmt w:val="bullet"/>
+      <w:lvlText w:val=""/>
+      <w:lvlJc w:val="left"/>
+      <w:pPr>
+        <w:tabs>
+          <w:tab w:val="num" w:pos="5040"/>
+        </w:tabs>
+        <w:ind w:left="5040" w:hanging="360"/>
+      </w:pPr>
+      <w:rPr>
+        <w:rFonts w:ascii="Wingdings" w:hAnsi="Wingdings" w:hint="default"/>
+        <w:sz w:val="20"/>
+      </w:rPr>
+    </w:lvl>
+    <w:lvl w:ilvl="7" w:tentative="1">
+      <w:start w:val="1"/>
+      <w:numFmt w:val="bullet"/>
+      <w:lvlText w:val=""/>
+      <w:lvlJc w:val="left"/>
+      <w:pPr>
+        <w:tabs>
+          <w:tab w:val="num" w:pos="5760"/>
+        </w:tabs>
+        <w:ind w:left="5760" w:hanging="360"/>
+      </w:pPr>
+      <w:rPr>
+        <w:rFonts w:ascii="Wingdings" w:hAnsi="Wingdings" w:hint="default"/>
+        <w:sz w:val="20"/>
+      </w:rPr>
+    </w:lvl>
+    <w:lvl w:ilvl="8" w:tentative="1">
+      <w:start w:val="1"/>
+      <w:numFmt w:val="bullet"/>
+      <w:lvlText w:val=""/>
+      <w:lvlJc w:val="left"/>
+      <w:pPr>
+        <w:tabs>
+          <w:tab w:val="num" w:pos="6480"/>
+        </w:tabs>
+        <w:ind w:left="6480" w:hanging="360"/>
+      </w:pPr>
+      <w:rPr>
+        <w:rFonts w:ascii="Wingdings" w:hAnsi="Wingdings" w:hint="default"/>
+        <w:sz w:val="20"/>
+      </w:rPr>
+    </w:lvl>
+  </w:abstractNum>
+  <w:abstractNum w:abstractNumId="1" w15:restartNumberingAfterBreak="0">
+    <w:nsid w:val="28B72FAB"/>
+    <w:multiLevelType w:val="multilevel"/>
+    <w:tmpl w:val="039026A4"/>
+    <w:lvl w:ilvl="0">
+      <w:start w:val="1"/>
+      <w:numFmt w:val="bullet"/>
+      <w:lvlText w:val=""/>
+      <w:lvlJc w:val="left"/>
+      <w:pPr>
+        <w:tabs>
+          <w:tab w:val="num" w:pos="720"/>
+        </w:tabs>
+        <w:ind w:left="720" w:hanging="360"/>
+      </w:pPr>
+      <w:rPr>
+        <w:rFonts w:ascii="Symbol" w:hAnsi="Symbol" w:hint="default"/>
+        <w:sz w:val="20"/>
+      </w:rPr>
+    </w:lvl>
+    <w:lvl w:ilvl="1" w:tentative="1">
+      <w:start w:val="1"/>
+      <w:numFmt w:val="bullet"/>
+      <w:lvlText w:val="o"/>
+      <w:lvlJc w:val="left"/>
+      <w:pPr>
+        <w:tabs>
+          <w:tab w:val="num" w:pos="1440"/>
+        </w:tabs>
+        <w:ind w:left="1440" w:hanging="360"/>
+      </w:pPr>
+      <w:rPr>
+        <w:rFonts w:ascii="Courier New" w:hAnsi="Courier New" w:hint="default"/>
+        <w:sz w:val="20"/>
+      </w:rPr>
+    </w:lvl>
+    <w:lvl w:ilvl="2" w:tentative="1">
+      <w:start w:val="1"/>
+      <w:numFmt w:val="bullet"/>
+      <w:lvlText w:val=""/>
+      <w:lvlJc w:val="left"/>
+      <w:pPr>
+        <w:tabs>
+          <w:tab w:val="num" w:pos="2160"/>
+        </w:tabs>
+        <w:ind w:left="2160" w:hanging="360"/>
+      </w:pPr>
+      <w:rPr>
+        <w:rFonts w:ascii="Wingdings" w:hAnsi="Wingdings" w:hint="default"/>
+        <w:sz w:val="20"/>
+      </w:rPr>
+    </w:lvl>
+    <w:lvl w:ilvl="3" w:tentative="1">
+      <w:start w:val="1"/>
+      <w:numFmt w:val="bullet"/>
+      <w:lvlText w:val=""/>
+      <w:lvlJc w:val="left"/>
+      <w:pPr>
+        <w:tabs>
+          <w:tab w:val="num" w:pos="2880"/>
+        </w:tabs>
+        <w:ind w:left="2880" w:hanging="360"/>
+      </w:pPr>
+      <w:rPr>
+        <w:rFonts w:ascii="Wingdings" w:hAnsi="Wingdings" w:hint="default"/>
+        <w:sz w:val="20"/>
+      </w:rPr>
+    </w:lvl>
+    <w:lvl w:ilvl="4" w:tentative="1">
+      <w:start w:val="1"/>
+      <w:numFmt w:val="bullet"/>
+      <w:lvlText w:val=""/>
+      <w:lvlJc w:val="left"/>
+      <w:pPr>
+        <w:tabs>
+          <w:tab w:val="num" w:pos="3600"/>
+        </w:tabs>
+        <w:ind w:left="3600" w:hanging="360"/>
+      </w:pPr>
+      <w:rPr>
+        <w:rFonts w:ascii="Wingdings" w:hAnsi="Wingdings" w:hint="default"/>
+        <w:sz w:val="20"/>
+      </w:rPr>
+    </w:lvl>
+    <w:lvl w:ilvl="5" w:tentative="1">
+      <w:start w:val="1"/>
+      <w:numFmt w:val="bullet"/>
+      <w:lvlText w:val=""/>
+      <w:lvlJc w:val="left"/>
+      <w:pPr>
+        <w:tabs>
+          <w:tab w:val="num" w:pos="4320"/>
+        </w:tabs>
+        <w:ind w:left="4320" w:hanging="360"/>
+      </w:pPr>
+      <w:rPr>
+        <w:rFonts w:ascii="Wingdings" w:hAnsi="Wingdings" w:hint="default"/>
+        <w:sz w:val="20"/>
+      </w:rPr>
+    </w:lvl>
+    <w:lvl w:ilvl="6" w:tentative="1">
+      <w:start w:val="1"/>
+      <w:numFmt w:val="bullet"/>
+      <w:lvlText w:val=""/>
+      <w:lvlJc w:val="left"/>
+      <w:pPr>
+        <w:tabs>
+          <w:tab w:val="num" w:pos="5040"/>
+        </w:tabs>
+        <w:ind w:left="5040" w:hanging="360"/>
+      </w:pPr>
+      <w:rPr>
+        <w:rFonts w:ascii="Wingdings" w:hAnsi="Wingdings" w:hint="default"/>
+        <w:sz w:val="20"/>
+      </w:rPr>
+    </w:lvl>
+    <w:lvl w:ilvl="7" w:tentative="1">
+      <w:start w:val="1"/>
+      <w:numFmt w:val="bullet"/>
+      <w:lvlText w:val=""/>
+      <w:lvlJc w:val="left"/>
+      <w:pPr>
+        <w:tabs>
+          <w:tab w:val="num" w:pos="5760"/>
+        </w:tabs>
+        <w:ind w:left="5760" w:hanging="360"/>
+      </w:pPr>
+      <w:rPr>
+        <w:rFonts w:ascii="Wingdings" w:hAnsi="Wingdings" w:hint="default"/>
+        <w:sz w:val="20"/>
+      </w:rPr>
+    </w:lvl>
+    <w:lvl w:ilvl="8" w:tentative="1">
+      <w:start w:val="1"/>
+      <w:numFmt w:val="bullet"/>
+      <w:lvlText w:val=""/>
+      <w:lvlJc w:val="left"/>
+      <w:pPr>
+        <w:tabs>
+          <w:tab w:val="num" w:pos="6480"/>
+        </w:tabs>
+        <w:ind w:left="6480" w:hanging="360"/>
+      </w:pPr>
+      <w:rPr>
+        <w:rFonts w:ascii="Wingdings" w:hAnsi="Wingdings" w:hint="default"/>
+        <w:sz w:val="20"/>
+      </w:rPr>
+    </w:lvl>
+  </w:abstractNum>
+  <w:abstractNum w:abstractNumId="2" w15:restartNumberingAfterBreak="0">
+    <w:nsid w:val="3F852477"/>
+    <w:multiLevelType w:val="multilevel"/>
+    <w:tmpl w:val="4FBAEE80"/>
+    <w:lvl w:ilvl="0">
+      <w:start w:val="1"/>
+      <w:numFmt w:val="bullet"/>
+      <w:lvlText w:val=""/>
+      <w:lvlJc w:val="left"/>
+      <w:pPr>
+        <w:tabs>
+          <w:tab w:val="num" w:pos="720"/>
+        </w:tabs>
+        <w:ind w:left="720" w:hanging="360"/>
+      </w:pPr>
+      <w:rPr>
+        <w:rFonts w:ascii="Symbol" w:hAnsi="Symbol" w:hint="default"/>
+        <w:sz w:val="20"/>
+      </w:rPr>
+    </w:lvl>
+    <w:lvl w:ilvl="1" w:tentative="1">
+      <w:start w:val="1"/>
+      <w:numFmt w:val="bullet"/>
+      <w:lvlText w:val="o"/>
+      <w:lvlJc w:val="left"/>
+      <w:pPr>
+        <w:tabs>
+          <w:tab w:val="num" w:pos="1440"/>
+        </w:tabs>
+        <w:ind w:left="1440" w:hanging="360"/>
+      </w:pPr>
+      <w:rPr>
+        <w:rFonts w:ascii="Courier New" w:hAnsi="Courier New" w:hint="default"/>
+        <w:sz w:val="20"/>
+      </w:rPr>
+    </w:lvl>
+    <w:lvl w:ilvl="2" w:tentative="1">
+      <w:start w:val="1"/>
+      <w:numFmt w:val="bullet"/>
+      <w:lvlText w:val=""/>
+      <w:lvlJc w:val="left"/>
+      <w:pPr>
+        <w:tabs>
+          <w:tab w:val="num" w:pos="2160"/>
+        </w:tabs>
+        <w:ind w:left="2160" w:hanging="360"/>
+      </w:pPr>
+      <w:rPr>
+        <w:rFonts w:ascii="Wingdings" w:hAnsi="Wingdings" w:hint="default"/>
+        <w:sz w:val="20"/>
+      </w:rPr>
+    </w:lvl>
+    <w:lvl w:ilvl="3" w:tentative="1">
+      <w:start w:val="1"/>
+      <w:numFmt w:val="bullet"/>
+      <w:lvlText w:val=""/>
+      <w:lvlJc w:val="left"/>
+      <w:pPr>
+        <w:tabs>
+          <w:tab w:val="num" w:pos="2880"/>
+        </w:tabs>
+        <w:ind w:left="2880" w:hanging="360"/>
+      </w:pPr>
+      <w:rPr>
+        <w:rFonts w:ascii="Wingdings" w:hAnsi="Wingdings" w:hint="default"/>
+        <w:sz w:val="20"/>
+      </w:rPr>
+    </w:lvl>
+    <w:lvl w:ilvl="4" w:tentative="1">
+      <w:start w:val="1"/>
+      <w:numFmt w:val="bullet"/>
+      <w:lvlText w:val=""/>
+      <w:lvlJc w:val="left"/>
+      <w:pPr>
+        <w:tabs>
+          <w:tab w:val="num" w:pos="3600"/>
+        </w:tabs>
+        <w:ind w:left="3600" w:hanging="360"/>
+      </w:pPr>
+      <w:rPr>
+        <w:rFonts w:ascii="Wingdings" w:hAnsi="Wingdings" w:hint="default"/>
+        <w:sz w:val="20"/>
+      </w:rPr>
+    </w:lvl>
+    <w:lvl w:ilvl="5" w:tentative="1">
+      <w:start w:val="1"/>
+      <w:numFmt w:val="bullet"/>
+      <w:lvlText w:val=""/>
+      <w:lvlJc w:val="left"/>
+      <w:pPr>
+        <w:tabs>
+          <w:tab w:val="num" w:pos="4320"/>
+        </w:tabs>
+        <w:ind w:left="4320" w:hanging="360"/>
+      </w:pPr>
+      <w:rPr>
+        <w:rFonts w:ascii="Wingdings" w:hAnsi="Wingdings" w:hint="default"/>
+        <w:sz w:val="20"/>
+      </w:rPr>
+    </w:lvl>
+    <w:lvl w:ilvl="6" w:tentative="1">
+      <w:start w:val="1"/>
+      <w:numFmt w:val="bullet"/>
+      <w:lvlText w:val=""/>
+      <w:lvlJc w:val="left"/>
+      <w:pPr>
+        <w:tabs>
+          <w:tab w:val="num" w:pos="5040"/>
+        </w:tabs>
+        <w:ind w:left="5040" w:hanging="360"/>
+      </w:pPr>
+      <w:rPr>
+        <w:rFonts w:ascii="Wingdings" w:hAnsi="Wingdings" w:hint="default"/>
+        <w:sz w:val="20"/>
+      </w:rPr>
+    </w:lvl>
+    <w:lvl w:ilvl="7" w:tentative="1">
+      <w:start w:val="1"/>
+      <w:numFmt w:val="bullet"/>
+      <w:lvlText w:val=""/>
+      <w:lvlJc w:val="left"/>
+      <w:pPr>
+        <w:tabs>
+          <w:tab w:val="num" w:pos="5760"/>
+        </w:tabs>
+        <w:ind w:left="5760" w:hanging="360"/>
+      </w:pPr>
+      <w:rPr>
+        <w:rFonts w:ascii="Wingdings" w:hAnsi="Wingdings" w:hint="default"/>
+        <w:sz w:val="20"/>
+      </w:rPr>
+    </w:lvl>
+    <w:lvl w:ilvl="8" w:tentative="1">
+      <w:start w:val="1"/>
+      <w:numFmt w:val="bullet"/>
+      <w:lvlText w:val=""/>
+      <w:lvlJc w:val="left"/>
+      <w:pPr>
+        <w:tabs>
+          <w:tab w:val="num" w:pos="6480"/>
+        </w:tabs>
+        <w:ind w:left="6480" w:hanging="360"/>
+      </w:pPr>
+      <w:rPr>
+        <w:rFonts w:ascii="Wingdings" w:hAnsi="Wingdings" w:hint="default"/>
+        <w:sz w:val="20"/>
+      </w:rPr>
+    </w:lvl>
+  </w:abstractNum>
+  <w:abstractNum w:abstractNumId="3" w15:restartNumberingAfterBreak="0">
     <w:nsid w:val="6996792F"/>
     <w:multiLevelType w:val="hybridMultilevel"/>
     <w:tmpl w:val="1BFCE4C8"/>
@@ -170,7 +998,16 @@
     </w:lvl>
   </w:abstractNum>
   <w:num w:numId="1" w16cid:durableId="122846149">
+    <w:abstractNumId w:val="3"/>
+  </w:num>
+  <w:num w:numId="2" w16cid:durableId="841773060">
+    <w:abstractNumId w:val="2"/>
+  </w:num>
+  <w:num w:numId="3" w16cid:durableId="1646813296">
     <w:abstractNumId w:val="0"/>
+  </w:num>
+  <w:num w:numId="4" w16cid:durableId="1726296796">
+    <w:abstractNumId w:val="1"/>
   </w:num>
 </w:numbering>
 </file>
@@ -778,7 +1615,6 @@
   <w:style w:type="character" w:default="1" w:styleId="DefaultParagraphFont">
     <w:name w:val="Default Paragraph Font"/>
     <w:uiPriority w:val="1"/>
-    <w:semiHidden/>
     <w:unhideWhenUsed/>
   </w:style>
   <w:style w:type="table" w:default="1" w:styleId="TableNormal">

</xml_diff>

<commit_message>
Added Frontend Part Version 1
</commit_message>
<xml_diff>
--- a/Related DOcs/Learn Things During This Project.docx
+++ b/Related DOcs/Learn Things During This Project.docx
@@ -150,7 +150,23 @@
         <w:pStyle w:val="ListParagraph"/>
       </w:pPr>
       <w:r>
-        <w:t>export default function express() { ... }</w:t>
+        <w:t xml:space="preserve">export default function </w:t>
+      </w:r>
+      <w:proofErr w:type="gramStart"/>
+      <w:r>
+        <w:t>express(</w:t>
+      </w:r>
+      <w:proofErr w:type="gramEnd"/>
+      <w:r>
+        <w:t xml:space="preserve">) </w:t>
+      </w:r>
+      <w:proofErr w:type="gramStart"/>
+      <w:r>
+        <w:t>{ ...</w:t>
+      </w:r>
+      <w:proofErr w:type="gramEnd"/>
+      <w:r>
+        <w:t xml:space="preserve"> }</w:t>
       </w:r>
     </w:p>
     <w:p>
@@ -309,9 +325,30 @@
         <w:pStyle w:val="ListParagraph"/>
       </w:pPr>
       <w:r>
-        <w:t>import { add, subtract } from './</w:t>
+        <w:t xml:space="preserve">import </w:t>
+      </w:r>
+      <w:proofErr w:type="gramStart"/>
+      <w:r>
+        <w:t>{ add</w:t>
+      </w:r>
+      <w:proofErr w:type="gramEnd"/>
+      <w:r>
+        <w:t xml:space="preserve">, </w:t>
+      </w:r>
+      <w:proofErr w:type="gramStart"/>
+      <w:r>
+        <w:t>subtract }</w:t>
+      </w:r>
+      <w:proofErr w:type="gramEnd"/>
+      <w:r>
+        <w:t xml:space="preserve"> from </w:t>
+      </w:r>
+      <w:proofErr w:type="gramStart"/>
+      <w:r>
+        <w:t>'./</w:t>
       </w:r>
       <w:proofErr w:type="spellStart"/>
+      <w:proofErr w:type="gramEnd"/>
       <w:r>
         <w:t>mathUtils</w:t>
       </w:r>
@@ -372,7 +409,15 @@
         <w:pStyle w:val="ListParagraph"/>
       </w:pPr>
       <w:r>
-        <w:t>import express, { Router } from 'express';</w:t>
+        <w:t xml:space="preserve">import express, </w:t>
+      </w:r>
+      <w:proofErr w:type="gramStart"/>
+      <w:r>
+        <w:t>{ Router</w:t>
+      </w:r>
+      <w:proofErr w:type="gramEnd"/>
+      <w:r>
+        <w:t xml:space="preserve"> } from 'express';</w:t>
       </w:r>
     </w:p>
     <w:p>
@@ -1886,6 +1931,385 @@
         <mc:AlternateContent>
           <mc:Choice Requires="wpi">
             <w:drawing>
+              <wp:anchor distT="0" distB="0" distL="114300" distR="114300" simplePos="0" relativeHeight="252078080" behindDoc="0" locked="0" layoutInCell="1" allowOverlap="1" wp14:anchorId="1A612361" wp14:editId="2F97E466">
+                <wp:simplePos x="0" y="0"/>
+                <wp:positionH relativeFrom="column">
+                  <wp:posOffset>2085340</wp:posOffset>
+                </wp:positionH>
+                <wp:positionV relativeFrom="paragraph">
+                  <wp:posOffset>5761990</wp:posOffset>
+                </wp:positionV>
+                <wp:extent cx="3092450" cy="1211580"/>
+                <wp:effectExtent l="57150" t="57150" r="69850" b="64770"/>
+                <wp:wrapNone/>
+                <wp:docPr id="1107681776" name="Ink 76"/>
+                <wp:cNvGraphicFramePr/>
+                <a:graphic xmlns:a="http://schemas.openxmlformats.org/drawingml/2006/main">
+                  <a:graphicData uri="http://schemas.microsoft.com/office/word/2010/wordprocessingInk">
+                    <w14:contentPart bwMode="auto" r:id="rId68">
+                      <w14:nvContentPartPr>
+                        <w14:cNvContentPartPr/>
+                      </w14:nvContentPartPr>
+                      <w14:xfrm>
+                        <a:off x="0" y="0"/>
+                        <a:ext cx="3092450" cy="1211580"/>
+                      </w14:xfrm>
+                    </w14:contentPart>
+                  </a:graphicData>
+                </a:graphic>
+              </wp:anchor>
+            </w:drawing>
+          </mc:Choice>
+          <mc:Fallback>
+            <w:pict>
+              <v:shapetype w14:anchorId="20EFB6BB" id="_x0000_t75" coordsize="21600,21600" o:spt="75" o:preferrelative="t" path="m@4@5l@4@11@9@11@9@5xe" filled="f" stroked="f">
+                <v:stroke joinstyle="miter"/>
+                <v:formulas>
+                  <v:f eqn="if lineDrawn pixelLineWidth 0"/>
+                  <v:f eqn="sum @0 1 0"/>
+                  <v:f eqn="sum 0 0 @1"/>
+                  <v:f eqn="prod @2 1 2"/>
+                  <v:f eqn="prod @3 21600 pixelWidth"/>
+                  <v:f eqn="prod @3 21600 pixelHeight"/>
+                  <v:f eqn="sum @0 0 1"/>
+                  <v:f eqn="prod @6 1 2"/>
+                  <v:f eqn="prod @7 21600 pixelWidth"/>
+                  <v:f eqn="sum @8 21600 0"/>
+                  <v:f eqn="prod @7 21600 pixelHeight"/>
+                  <v:f eqn="sum @10 21600 0"/>
+                </v:formulas>
+                <v:path o:extrusionok="f" gradientshapeok="t" o:connecttype="rect"/>
+                <o:lock v:ext="edit" aspectratio="t"/>
+              </v:shapetype>
+              <v:shape id="Ink 76" o:spid="_x0000_s1026" type="#_x0000_t75" style="position:absolute;margin-left:162.8pt;margin-top:452.3pt;width:246.3pt;height:98.2pt;z-index:252078080;visibility:visible;mso-wrap-style:square;mso-wrap-distance-left:9pt;mso-wrap-distance-top:0;mso-wrap-distance-right:9pt;mso-wrap-distance-bottom:0;mso-position-horizontal:absolute;mso-position-horizontal-relative:text;mso-position-vertical:absolute;mso-position-vertical-relative:text" o:gfxdata="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">
+                <v:imagedata r:id="rId69" o:title=""/>
+              </v:shape>
+            </w:pict>
+          </mc:Fallback>
+        </mc:AlternateContent>
+      </w:r>
+      <w:r>
+        <w:rPr>
+          <w:noProof/>
+        </w:rPr>
+        <mc:AlternateContent>
+          <mc:Choice Requires="wpi">
+            <w:drawing>
+              <wp:anchor distT="0" distB="0" distL="114300" distR="114300" simplePos="0" relativeHeight="252065792" behindDoc="0" locked="0" layoutInCell="1" allowOverlap="1" wp14:anchorId="16E6FA8B" wp14:editId="35C7BBAA">
+                <wp:simplePos x="0" y="0"/>
+                <wp:positionH relativeFrom="column">
+                  <wp:posOffset>5374640</wp:posOffset>
+                </wp:positionH>
+                <wp:positionV relativeFrom="paragraph">
+                  <wp:posOffset>6144260</wp:posOffset>
+                </wp:positionV>
+                <wp:extent cx="476820" cy="230165"/>
+                <wp:effectExtent l="57150" t="57150" r="19050" b="74930"/>
+                <wp:wrapNone/>
+                <wp:docPr id="1027220302" name="Ink 64"/>
+                <wp:cNvGraphicFramePr/>
+                <a:graphic xmlns:a="http://schemas.openxmlformats.org/drawingml/2006/main">
+                  <a:graphicData uri="http://schemas.microsoft.com/office/word/2010/wordprocessingInk">
+                    <w14:contentPart bwMode="auto" r:id="rId70">
+                      <w14:nvContentPartPr>
+                        <w14:cNvContentPartPr/>
+                      </w14:nvContentPartPr>
+                      <w14:xfrm>
+                        <a:off x="0" y="0"/>
+                        <a:ext cx="476820" cy="230165"/>
+                      </w14:xfrm>
+                    </w14:contentPart>
+                  </a:graphicData>
+                </a:graphic>
+              </wp:anchor>
+            </w:drawing>
+          </mc:Choice>
+          <mc:Fallback>
+            <w:pict>
+              <v:shape w14:anchorId="71227DC2" id="Ink 64" o:spid="_x0000_s1026" type="#_x0000_t75" style="position:absolute;margin-left:421.8pt;margin-top:482.4pt;width:40.4pt;height:20.95pt;z-index:252065792;visibility:visible;mso-wrap-style:square;mso-wrap-distance-left:9pt;mso-wrap-distance-top:0;mso-wrap-distance-right:9pt;mso-wrap-distance-bottom:0;mso-position-horizontal:absolute;mso-position-horizontal-relative:text;mso-position-vertical:absolute;mso-position-vertical-relative:text" o:gfxdata="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">
+                <v:imagedata r:id="rId71" o:title=""/>
+              </v:shape>
+            </w:pict>
+          </mc:Fallback>
+        </mc:AlternateContent>
+      </w:r>
+      <w:r>
+        <w:rPr>
+          <w:noProof/>
+        </w:rPr>
+        <mc:AlternateContent>
+          <mc:Choice Requires="wpi">
+            <w:drawing>
+              <wp:anchor distT="0" distB="0" distL="114300" distR="114300" simplePos="0" relativeHeight="252043264" behindDoc="0" locked="0" layoutInCell="1" allowOverlap="1" wp14:anchorId="5718B8CB" wp14:editId="1A6C1106">
+                <wp:simplePos x="0" y="0"/>
+                <wp:positionH relativeFrom="column">
+                  <wp:posOffset>1412240</wp:posOffset>
+                </wp:positionH>
+                <wp:positionV relativeFrom="paragraph">
+                  <wp:posOffset>6303645</wp:posOffset>
+                </wp:positionV>
+                <wp:extent cx="457115" cy="349885"/>
+                <wp:effectExtent l="57150" t="57150" r="76835" b="69215"/>
+                <wp:wrapNone/>
+                <wp:docPr id="1556576142" name="Ink 42"/>
+                <wp:cNvGraphicFramePr/>
+                <a:graphic xmlns:a="http://schemas.openxmlformats.org/drawingml/2006/main">
+                  <a:graphicData uri="http://schemas.microsoft.com/office/word/2010/wordprocessingInk">
+                    <w14:contentPart bwMode="auto" r:id="rId72">
+                      <w14:nvContentPartPr>
+                        <w14:cNvContentPartPr/>
+                      </w14:nvContentPartPr>
+                      <w14:xfrm>
+                        <a:off x="0" y="0"/>
+                        <a:ext cx="457115" cy="349885"/>
+                      </w14:xfrm>
+                    </w14:contentPart>
+                  </a:graphicData>
+                </a:graphic>
+              </wp:anchor>
+            </w:drawing>
+          </mc:Choice>
+          <mc:Fallback>
+            <w:pict>
+              <v:shape w14:anchorId="4EBA4A56" id="Ink 42" o:spid="_x0000_s1026" type="#_x0000_t75" style="position:absolute;margin-left:109.8pt;margin-top:494.95pt;width:38.85pt;height:30.35pt;z-index:252043264;visibility:visible;mso-wrap-style:square;mso-wrap-distance-left:9pt;mso-wrap-distance-top:0;mso-wrap-distance-right:9pt;mso-wrap-distance-bottom:0;mso-position-horizontal:absolute;mso-position-horizontal-relative:text;mso-position-vertical:absolute;mso-position-vertical-relative:text" o:gfxdata="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">
+                <v:imagedata r:id="rId73" o:title=""/>
+              </v:shape>
+            </w:pict>
+          </mc:Fallback>
+        </mc:AlternateContent>
+      </w:r>
+      <w:r>
+        <w:rPr>
+          <w:noProof/>
+        </w:rPr>
+        <mc:AlternateContent>
+          <mc:Choice Requires="wpi">
+            <w:drawing>
+              <wp:anchor distT="0" distB="0" distL="114300" distR="114300" simplePos="0" relativeHeight="252044288" behindDoc="0" locked="0" layoutInCell="1" allowOverlap="1" wp14:anchorId="2F24F104" wp14:editId="3ED5D92A">
+                <wp:simplePos x="0" y="0"/>
+                <wp:positionH relativeFrom="column">
+                  <wp:posOffset>381000</wp:posOffset>
+                </wp:positionH>
+                <wp:positionV relativeFrom="paragraph">
+                  <wp:posOffset>6289675</wp:posOffset>
+                </wp:positionV>
+                <wp:extent cx="819205" cy="306435"/>
+                <wp:effectExtent l="57150" t="57150" r="0" b="55880"/>
+                <wp:wrapNone/>
+                <wp:docPr id="998444290" name="Ink 43"/>
+                <wp:cNvGraphicFramePr/>
+                <a:graphic xmlns:a="http://schemas.openxmlformats.org/drawingml/2006/main">
+                  <a:graphicData uri="http://schemas.microsoft.com/office/word/2010/wordprocessingInk">
+                    <w14:contentPart bwMode="auto" r:id="rId74">
+                      <w14:nvContentPartPr>
+                        <w14:cNvContentPartPr/>
+                      </w14:nvContentPartPr>
+                      <w14:xfrm>
+                        <a:off x="0" y="0"/>
+                        <a:ext cx="819205" cy="306435"/>
+                      </w14:xfrm>
+                    </w14:contentPart>
+                  </a:graphicData>
+                </a:graphic>
+              </wp:anchor>
+            </w:drawing>
+          </mc:Choice>
+          <mc:Fallback>
+            <w:pict>
+              <v:shape w14:anchorId="5615F64B" id="Ink 43" o:spid="_x0000_s1026" type="#_x0000_t75" style="position:absolute;margin-left:28.6pt;margin-top:493.85pt;width:67.3pt;height:27pt;z-index:252044288;visibility:visible;mso-wrap-style:square;mso-wrap-distance-left:9pt;mso-wrap-distance-top:0;mso-wrap-distance-right:9pt;mso-wrap-distance-bottom:0;mso-position-horizontal:absolute;mso-position-horizontal-relative:text;mso-position-vertical:absolute;mso-position-vertical-relative:text" o:gfxdata="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">
+                <v:imagedata r:id="rId75" o:title=""/>
+              </v:shape>
+            </w:pict>
+          </mc:Fallback>
+        </mc:AlternateContent>
+      </w:r>
+      <w:r>
+        <w:rPr>
+          <w:noProof/>
+        </w:rPr>
+        <mc:AlternateContent>
+          <mc:Choice Requires="wpi">
+            <w:drawing>
+              <wp:anchor distT="0" distB="0" distL="114300" distR="114300" simplePos="0" relativeHeight="252020736" behindDoc="0" locked="0" layoutInCell="1" allowOverlap="1" wp14:anchorId="188A21B5" wp14:editId="4D7DA6B8">
+                <wp:simplePos x="0" y="0"/>
+                <wp:positionH relativeFrom="column">
+                  <wp:posOffset>2297430</wp:posOffset>
+                </wp:positionH>
+                <wp:positionV relativeFrom="paragraph">
+                  <wp:posOffset>5576570</wp:posOffset>
+                </wp:positionV>
+                <wp:extent cx="329850" cy="156960"/>
+                <wp:effectExtent l="57150" t="57150" r="13335" b="52705"/>
+                <wp:wrapNone/>
+                <wp:docPr id="757989528" name="Ink 20"/>
+                <wp:cNvGraphicFramePr/>
+                <a:graphic xmlns:a="http://schemas.openxmlformats.org/drawingml/2006/main">
+                  <a:graphicData uri="http://schemas.microsoft.com/office/word/2010/wordprocessingInk">
+                    <w14:contentPart bwMode="auto" r:id="rId76">
+                      <w14:nvContentPartPr>
+                        <w14:cNvContentPartPr/>
+                      </w14:nvContentPartPr>
+                      <w14:xfrm>
+                        <a:off x="0" y="0"/>
+                        <a:ext cx="329850" cy="156960"/>
+                      </w14:xfrm>
+                    </w14:contentPart>
+                  </a:graphicData>
+                </a:graphic>
+              </wp:anchor>
+            </w:drawing>
+          </mc:Choice>
+          <mc:Fallback>
+            <w:pict>
+              <v:shape w14:anchorId="42BCCFF3" id="Ink 20" o:spid="_x0000_s1026" type="#_x0000_t75" style="position:absolute;margin-left:179.5pt;margin-top:437.7pt;width:28.8pt;height:15.15pt;z-index:252020736;visibility:visible;mso-wrap-style:square;mso-wrap-distance-left:9pt;mso-wrap-distance-top:0;mso-wrap-distance-right:9pt;mso-wrap-distance-bottom:0;mso-position-horizontal:absolute;mso-position-horizontal-relative:text;mso-position-vertical:absolute;mso-position-vertical-relative:text" o:gfxdata="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">
+                <v:imagedata r:id="rId77" o:title=""/>
+              </v:shape>
+            </w:pict>
+          </mc:Fallback>
+        </mc:AlternateContent>
+      </w:r>
+      <w:r>
+        <w:rPr>
+          <w:noProof/>
+        </w:rPr>
+        <mc:AlternateContent>
+          <mc:Choice Requires="wpi">
+            <w:drawing>
+              <wp:anchor distT="0" distB="0" distL="114300" distR="114300" simplePos="0" relativeHeight="252021760" behindDoc="0" locked="0" layoutInCell="1" allowOverlap="1" wp14:anchorId="4C7AB446" wp14:editId="6871C492">
+                <wp:simplePos x="0" y="0"/>
+                <wp:positionH relativeFrom="column">
+                  <wp:posOffset>784860</wp:posOffset>
+                </wp:positionH>
+                <wp:positionV relativeFrom="paragraph">
+                  <wp:posOffset>5497830</wp:posOffset>
+                </wp:positionV>
+                <wp:extent cx="1076385" cy="581830"/>
+                <wp:effectExtent l="57150" t="57150" r="66675" b="66040"/>
+                <wp:wrapNone/>
+                <wp:docPr id="1755167269" name="Ink 21"/>
+                <wp:cNvGraphicFramePr/>
+                <a:graphic xmlns:a="http://schemas.openxmlformats.org/drawingml/2006/main">
+                  <a:graphicData uri="http://schemas.microsoft.com/office/word/2010/wordprocessingInk">
+                    <w14:contentPart bwMode="auto" r:id="rId78">
+                      <w14:nvContentPartPr>
+                        <w14:cNvContentPartPr/>
+                      </w14:nvContentPartPr>
+                      <w14:xfrm>
+                        <a:off x="0" y="0"/>
+                        <a:ext cx="1076385" cy="581830"/>
+                      </w14:xfrm>
+                    </w14:contentPart>
+                  </a:graphicData>
+                </a:graphic>
+              </wp:anchor>
+            </w:drawing>
+          </mc:Choice>
+          <mc:Fallback>
+            <w:pict>
+              <v:shape w14:anchorId="1E24428B" id="Ink 21" o:spid="_x0000_s1026" type="#_x0000_t75" style="position:absolute;margin-left:60.4pt;margin-top:431.5pt;width:87.55pt;height:48.6pt;z-index:252021760;visibility:visible;mso-wrap-style:square;mso-wrap-distance-left:9pt;mso-wrap-distance-top:0;mso-wrap-distance-right:9pt;mso-wrap-distance-bottom:0;mso-position-horizontal:absolute;mso-position-horizontal-relative:text;mso-position-vertical:absolute;mso-position-vertical-relative:text" o:gfxdata="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">
+                <v:imagedata r:id="rId79" o:title=""/>
+              </v:shape>
+            </w:pict>
+          </mc:Fallback>
+        </mc:AlternateContent>
+      </w:r>
+      <w:r>
+        <w:rPr>
+          <w:noProof/>
+        </w:rPr>
+        <mc:AlternateContent>
+          <mc:Choice Requires="wpi">
+            <w:drawing>
+              <wp:anchor distT="0" distB="0" distL="114300" distR="114300" simplePos="0" relativeHeight="252022784" behindDoc="0" locked="0" layoutInCell="1" allowOverlap="1" wp14:anchorId="7D9542F9" wp14:editId="6F8F0C2C">
+                <wp:simplePos x="0" y="0"/>
+                <wp:positionH relativeFrom="column">
+                  <wp:posOffset>-36830</wp:posOffset>
+                </wp:positionH>
+                <wp:positionV relativeFrom="paragraph">
+                  <wp:posOffset>5603875</wp:posOffset>
+                </wp:positionV>
+                <wp:extent cx="618795" cy="250825"/>
+                <wp:effectExtent l="57150" t="57150" r="0" b="53975"/>
+                <wp:wrapNone/>
+                <wp:docPr id="1616361615" name="Ink 22"/>
+                <wp:cNvGraphicFramePr/>
+                <a:graphic xmlns:a="http://schemas.openxmlformats.org/drawingml/2006/main">
+                  <a:graphicData uri="http://schemas.microsoft.com/office/word/2010/wordprocessingInk">
+                    <w14:contentPart bwMode="auto" r:id="rId80">
+                      <w14:nvContentPartPr>
+                        <w14:cNvContentPartPr/>
+                      </w14:nvContentPartPr>
+                      <w14:xfrm>
+                        <a:off x="0" y="0"/>
+                        <a:ext cx="618795" cy="250825"/>
+                      </w14:xfrm>
+                    </w14:contentPart>
+                  </a:graphicData>
+                </a:graphic>
+              </wp:anchor>
+            </w:drawing>
+          </mc:Choice>
+          <mc:Fallback>
+            <w:pict>
+              <v:shape w14:anchorId="3639DB06" id="Ink 22" o:spid="_x0000_s1026" type="#_x0000_t75" style="position:absolute;margin-left:-4.3pt;margin-top:439.85pt;width:51.55pt;height:22.55pt;z-index:252022784;visibility:visible;mso-wrap-style:square;mso-wrap-distance-left:9pt;mso-wrap-distance-top:0;mso-wrap-distance-right:9pt;mso-wrap-distance-bottom:0;mso-position-horizontal:absolute;mso-position-horizontal-relative:text;mso-position-vertical:absolute;mso-position-vertical-relative:text" o:gfxdata="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">
+                <v:imagedata r:id="rId81" o:title=""/>
+              </v:shape>
+            </w:pict>
+          </mc:Fallback>
+        </mc:AlternateContent>
+      </w:r>
+      <w:r>
+        <w:rPr>
+          <w:noProof/>
+        </w:rPr>
+        <mc:AlternateContent>
+          <mc:Choice Requires="wpi">
+            <w:drawing>
+              <wp:anchor distT="0" distB="0" distL="114300" distR="114300" simplePos="0" relativeHeight="252003328" behindDoc="0" locked="0" layoutInCell="1" allowOverlap="1" wp14:anchorId="1023126B" wp14:editId="5825DBEB">
+                <wp:simplePos x="0" y="0"/>
+                <wp:positionH relativeFrom="column">
+                  <wp:posOffset>-567690</wp:posOffset>
+                </wp:positionH>
+                <wp:positionV relativeFrom="paragraph">
+                  <wp:posOffset>5549265</wp:posOffset>
+                </wp:positionV>
+                <wp:extent cx="235380" cy="407520"/>
+                <wp:effectExtent l="57150" t="57150" r="50800" b="69215"/>
+                <wp:wrapNone/>
+                <wp:docPr id="23385739" name="Ink 3"/>
+                <wp:cNvGraphicFramePr/>
+                <a:graphic xmlns:a="http://schemas.openxmlformats.org/drawingml/2006/main">
+                  <a:graphicData uri="http://schemas.microsoft.com/office/word/2010/wordprocessingInk">
+                    <w14:contentPart bwMode="auto" r:id="rId82">
+                      <w14:nvContentPartPr>
+                        <w14:cNvContentPartPr/>
+                      </w14:nvContentPartPr>
+                      <w14:xfrm>
+                        <a:off x="0" y="0"/>
+                        <a:ext cx="235380" cy="407520"/>
+                      </w14:xfrm>
+                    </w14:contentPart>
+                  </a:graphicData>
+                </a:graphic>
+              </wp:anchor>
+            </w:drawing>
+          </mc:Choice>
+          <mc:Fallback>
+            <w:pict>
+              <v:shape w14:anchorId="2CEC6E5D" id="Ink 3" o:spid="_x0000_s1026" type="#_x0000_t75" style="position:absolute;margin-left:-46.1pt;margin-top:435.55pt;width:21.4pt;height:34.95pt;z-index:252003328;visibility:visible;mso-wrap-style:square;mso-wrap-distance-left:9pt;mso-wrap-distance-top:0;mso-wrap-distance-right:9pt;mso-wrap-distance-bottom:0;mso-position-horizontal:absolute;mso-position-horizontal-relative:text;mso-position-vertical:absolute;mso-position-vertical-relative:text" o:gfxdata="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">
+                <v:imagedata r:id="rId83" o:title=""/>
+              </v:shape>
+            </w:pict>
+          </mc:Fallback>
+        </mc:AlternateContent>
+      </w:r>
+      <w:r>
+        <w:rPr>
+          <w:noProof/>
+        </w:rPr>
+        <mc:AlternateContent>
+          <mc:Choice Requires="wpi">
+            <w:drawing>
               <wp:anchor distT="0" distB="0" distL="114300" distR="114300" simplePos="0" relativeHeight="252000256" behindDoc="0" locked="0" layoutInCell="1" allowOverlap="1" wp14:anchorId="15151E2D" wp14:editId="077A23BE">
                 <wp:simplePos x="0" y="0"/>
                 <wp:positionH relativeFrom="column">
@@ -1901,7 +2325,7 @@
                 <wp:cNvGraphicFramePr/>
                 <a:graphic xmlns:a="http://schemas.openxmlformats.org/drawingml/2006/main">
                   <a:graphicData uri="http://schemas.microsoft.com/office/word/2010/wordprocessingInk">
-                    <w14:contentPart bwMode="auto" r:id="rId68">
+                    <w14:contentPart bwMode="auto" r:id="rId84">
                       <w14:nvContentPartPr>
                         <w14:cNvContentPartPr/>
                       </w14:nvContentPartPr>
@@ -1918,7 +2342,7 @@
           <mc:Fallback>
             <w:pict>
               <v:shape w14:anchorId="590949D7" id="Ink 378" o:spid="_x0000_s1026" type="#_x0000_t75" style="position:absolute;margin-left:-28.9pt;margin-top:5in;width:100.75pt;height:47.05pt;z-index:252000256;visibility:visible;mso-wrap-style:square;mso-wrap-distance-left:9pt;mso-wrap-distance-top:0;mso-wrap-distance-right:9pt;mso-wrap-distance-bottom:0;mso-position-horizontal:absolute;mso-position-horizontal-relative:text;mso-position-vertical:absolute;mso-position-vertical-relative:text" o:gfxdata="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">
-                <v:imagedata r:id="rId69" o:title=""/>
+                <v:imagedata r:id="rId85" o:title=""/>
               </v:shape>
             </w:pict>
           </mc:Fallback>
@@ -1946,7 +2370,7 @@
                 <wp:cNvGraphicFramePr/>
                 <a:graphic xmlns:a="http://schemas.openxmlformats.org/drawingml/2006/main">
                   <a:graphicData uri="http://schemas.microsoft.com/office/word/2010/wordprocessingInk">
-                    <w14:contentPart bwMode="auto" r:id="rId70">
+                    <w14:contentPart bwMode="auto" r:id="rId86">
                       <w14:nvContentPartPr>
                         <w14:cNvContentPartPr/>
                       </w14:nvContentPartPr>
@@ -1963,7 +2387,7 @@
           <mc:Fallback>
             <w:pict>
               <v:shape w14:anchorId="3EF6C152" id="Ink 367" o:spid="_x0000_s1026" type="#_x0000_t75" style="position:absolute;margin-left:386.9pt;margin-top:309.35pt;width:108.35pt;height:40.8pt;z-index:251988992;visibility:visible;mso-wrap-style:square;mso-wrap-distance-left:9pt;mso-wrap-distance-top:0;mso-wrap-distance-right:9pt;mso-wrap-distance-bottom:0;mso-position-horizontal:absolute;mso-position-horizontal-relative:text;mso-position-vertical:absolute;mso-position-vertical-relative:text" o:gfxdata="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">
-                <v:imagedata r:id="rId71" o:title=""/>
+                <v:imagedata r:id="rId87" o:title=""/>
               </v:shape>
             </w:pict>
           </mc:Fallback>
@@ -1991,7 +2415,7 @@
                 <wp:cNvGraphicFramePr/>
                 <a:graphic xmlns:a="http://schemas.openxmlformats.org/drawingml/2006/main">
                   <a:graphicData uri="http://schemas.microsoft.com/office/word/2010/wordprocessingInk">
-                    <w14:contentPart bwMode="auto" r:id="rId72">
+                    <w14:contentPart bwMode="auto" r:id="rId88">
                       <w14:nvContentPartPr>
                         <w14:cNvContentPartPr/>
                       </w14:nvContentPartPr>
@@ -2008,7 +2432,7 @@
           <mc:Fallback>
             <w:pict>
               <v:shape w14:anchorId="1370FFB4" id="Ink 368" o:spid="_x0000_s1026" type="#_x0000_t75" style="position:absolute;margin-left:257.95pt;margin-top:309.35pt;width:237.3pt;height:55.6pt;z-index:251990016;visibility:visible;mso-wrap-style:square;mso-wrap-distance-left:9pt;mso-wrap-distance-top:0;mso-wrap-distance-right:9pt;mso-wrap-distance-bottom:0;mso-position-horizontal:absolute;mso-position-horizontal-relative:text;mso-position-vertical:absolute;mso-position-vertical-relative:text" o:gfxdata="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">
-                <v:imagedata r:id="rId73" o:title=""/>
+                <v:imagedata r:id="rId89" o:title=""/>
               </v:shape>
             </w:pict>
           </mc:Fallback>
@@ -2036,7 +2460,7 @@
                 <wp:cNvGraphicFramePr/>
                 <a:graphic xmlns:a="http://schemas.openxmlformats.org/drawingml/2006/main">
                   <a:graphicData uri="http://schemas.microsoft.com/office/word/2010/wordprocessingInk">
-                    <w14:contentPart bwMode="auto" r:id="rId74">
+                    <w14:contentPart bwMode="auto" r:id="rId90">
                       <w14:nvContentPartPr>
                         <w14:cNvContentPartPr/>
                       </w14:nvContentPartPr>
@@ -2053,7 +2477,7 @@
           <mc:Fallback>
             <w:pict>
               <v:shape w14:anchorId="0F8E7404" id="Ink 369" o:spid="_x0000_s1026" type="#_x0000_t75" style="position:absolute;margin-left:29.75pt;margin-top:321.45pt;width:202.75pt;height:38.2pt;z-index:251991040;visibility:visible;mso-wrap-style:square;mso-wrap-distance-left:9pt;mso-wrap-distance-top:0;mso-wrap-distance-right:9pt;mso-wrap-distance-bottom:0;mso-position-horizontal:absolute;mso-position-horizontal-relative:text;mso-position-vertical:absolute;mso-position-vertical-relative:text" o:gfxdata="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">
-                <v:imagedata r:id="rId75" o:title=""/>
+                <v:imagedata r:id="rId91" o:title=""/>
               </v:shape>
             </w:pict>
           </mc:Fallback>
@@ -2081,7 +2505,7 @@
                 <wp:cNvGraphicFramePr/>
                 <a:graphic xmlns:a="http://schemas.openxmlformats.org/drawingml/2006/main">
                   <a:graphicData uri="http://schemas.microsoft.com/office/word/2010/wordprocessingInk">
-                    <w14:contentPart bwMode="auto" r:id="rId76">
+                    <w14:contentPart bwMode="auto" r:id="rId92">
                       <w14:nvContentPartPr>
                         <w14:cNvContentPartPr/>
                       </w14:nvContentPartPr>
@@ -2098,7 +2522,7 @@
           <mc:Fallback>
             <w:pict>
               <v:shape w14:anchorId="79029DCF" id="Ink 370" o:spid="_x0000_s1026" type="#_x0000_t75" style="position:absolute;margin-left:-39.9pt;margin-top:323.55pt;width:47.85pt;height:30.15pt;z-index:251992064;visibility:visible;mso-wrap-style:square;mso-wrap-distance-left:9pt;mso-wrap-distance-top:0;mso-wrap-distance-right:9pt;mso-wrap-distance-bottom:0;mso-position-horizontal:absolute;mso-position-horizontal-relative:text;mso-position-vertical:absolute;mso-position-vertical-relative:text" o:gfxdata="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">
-                <v:imagedata r:id="rId77" o:title=""/>
+                <v:imagedata r:id="rId93" o:title=""/>
               </v:shape>
             </w:pict>
           </mc:Fallback>
@@ -2126,7 +2550,7 @@
                 <wp:cNvGraphicFramePr/>
                 <a:graphic xmlns:a="http://schemas.openxmlformats.org/drawingml/2006/main">
                   <a:graphicData uri="http://schemas.microsoft.com/office/word/2010/wordprocessingInk">
-                    <w14:contentPart bwMode="auto" r:id="rId78">
+                    <w14:contentPart bwMode="auto" r:id="rId94">
                       <w14:nvContentPartPr>
                         <w14:cNvContentPartPr/>
                       </w14:nvContentPartPr>
@@ -2143,7 +2567,7 @@
           <mc:Fallback>
             <w:pict>
               <v:shape w14:anchorId="4A9875D4" id="Ink 345" o:spid="_x0000_s1026" type="#_x0000_t75" style="position:absolute;margin-left:68.35pt;margin-top:240.55pt;width:439.25pt;height:64.2pt;z-index:251966464;visibility:visible;mso-wrap-style:square;mso-wrap-distance-left:9pt;mso-wrap-distance-top:0;mso-wrap-distance-right:9pt;mso-wrap-distance-bottom:0;mso-position-horizontal:absolute;mso-position-horizontal-relative:text;mso-position-vertical:absolute;mso-position-vertical-relative:text" o:gfxdata="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">
-                <v:imagedata r:id="rId79" o:title=""/>
+                <v:imagedata r:id="rId95" o:title=""/>
               </v:shape>
             </w:pict>
           </mc:Fallback>
@@ -2171,7 +2595,7 @@
                 <wp:cNvGraphicFramePr/>
                 <a:graphic xmlns:a="http://schemas.openxmlformats.org/drawingml/2006/main">
                   <a:graphicData uri="http://schemas.microsoft.com/office/word/2010/wordprocessingInk">
-                    <w14:contentPart bwMode="auto" r:id="rId80">
+                    <w14:contentPart bwMode="auto" r:id="rId96">
                       <w14:nvContentPartPr>
                         <w14:cNvContentPartPr/>
                       </w14:nvContentPartPr>
@@ -2188,7 +2612,7 @@
           <mc:Fallback>
             <w:pict>
               <v:shape w14:anchorId="201E347B" id="Ink 314" o:spid="_x0000_s1026" type="#_x0000_t75" style="position:absolute;margin-left:23.35pt;margin-top:275.25pt;width:11.6pt;height:19.2pt;z-index:251940864;visibility:visible;mso-wrap-style:square;mso-wrap-distance-left:9pt;mso-wrap-distance-top:0;mso-wrap-distance-right:9pt;mso-wrap-distance-bottom:0;mso-position-horizontal:absolute;mso-position-horizontal-relative:text;mso-position-vertical:absolute;mso-position-vertical-relative:text" o:gfxdata="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">
-                <v:imagedata r:id="rId81" o:title=""/>
+                <v:imagedata r:id="rId97" o:title=""/>
               </v:shape>
             </w:pict>
           </mc:Fallback>
@@ -2216,7 +2640,7 @@
                 <wp:cNvGraphicFramePr/>
                 <a:graphic xmlns:a="http://schemas.openxmlformats.org/drawingml/2006/main">
                   <a:graphicData uri="http://schemas.microsoft.com/office/word/2010/wordprocessingInk">
-                    <w14:contentPart bwMode="auto" r:id="rId82">
+                    <w14:contentPart bwMode="auto" r:id="rId98">
                       <w14:nvContentPartPr>
                         <w14:cNvContentPartPr/>
                       </w14:nvContentPartPr>
@@ -2233,7 +2657,7 @@
           <mc:Fallback>
             <w:pict>
               <v:shape w14:anchorId="2DE9B16B" id="Ink 313" o:spid="_x0000_s1026" type="#_x0000_t75" style="position:absolute;margin-left:26.75pt;margin-top:271.55pt;width:11.6pt;height:13.95pt;z-index:251939840;visibility:visible;mso-wrap-style:square;mso-wrap-distance-left:9pt;mso-wrap-distance-top:0;mso-wrap-distance-right:9pt;mso-wrap-distance-bottom:0;mso-position-horizontal:absolute;mso-position-horizontal-relative:text;mso-position-vertical:absolute;mso-position-vertical-relative:text" o:gfxdata="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">
-                <v:imagedata r:id="rId83" o:title=""/>
+                <v:imagedata r:id="rId99" o:title=""/>
               </v:shape>
             </w:pict>
           </mc:Fallback>
@@ -2261,7 +2685,7 @@
                 <wp:cNvGraphicFramePr/>
                 <a:graphic xmlns:a="http://schemas.openxmlformats.org/drawingml/2006/main">
                   <a:graphicData uri="http://schemas.microsoft.com/office/word/2010/wordprocessingInk">
-                    <w14:contentPart bwMode="auto" r:id="rId84">
+                    <w14:contentPart bwMode="auto" r:id="rId100">
                       <w14:nvContentPartPr>
                         <w14:cNvContentPartPr/>
                       </w14:nvContentPartPr>
@@ -2278,7 +2702,7 @@
           <mc:Fallback>
             <w:pict>
               <v:shape w14:anchorId="2AD08DD8" id="Ink 312" o:spid="_x0000_s1026" type="#_x0000_t75" style="position:absolute;margin-left:22.35pt;margin-top:270.35pt;width:3.05pt;height:4.3pt;z-index:251938816;visibility:visible;mso-wrap-style:square;mso-wrap-distance-left:9pt;mso-wrap-distance-top:0;mso-wrap-distance-right:9pt;mso-wrap-distance-bottom:0;mso-position-horizontal:absolute;mso-position-horizontal-relative:text;mso-position-vertical:absolute;mso-position-vertical-relative:text" o:gfxdata="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">
-                <v:imagedata r:id="rId85" o:title=""/>
+                <v:imagedata r:id="rId101" o:title=""/>
               </v:shape>
             </w:pict>
           </mc:Fallback>
@@ -2306,7 +2730,7 @@
                 <wp:cNvGraphicFramePr/>
                 <a:graphic xmlns:a="http://schemas.openxmlformats.org/drawingml/2006/main">
                   <a:graphicData uri="http://schemas.microsoft.com/office/word/2010/wordprocessingInk">
-                    <w14:contentPart bwMode="auto" r:id="rId86">
+                    <w14:contentPart bwMode="auto" r:id="rId102">
                       <w14:nvContentPartPr>
                         <w14:cNvContentPartPr/>
                       </w14:nvContentPartPr>
@@ -2323,7 +2747,7 @@
           <mc:Fallback>
             <w:pict>
               <v:shape w14:anchorId="10EB4A96" id="Ink 311" o:spid="_x0000_s1026" type="#_x0000_t75" style="position:absolute;margin-left:-13.15pt;margin-top:262.45pt;width:36.55pt;height:23.35pt;z-index:251937792;visibility:visible;mso-wrap-style:square;mso-wrap-distance-left:9pt;mso-wrap-distance-top:0;mso-wrap-distance-right:9pt;mso-wrap-distance-bottom:0;mso-position-horizontal:absolute;mso-position-horizontal-relative:text;mso-position-vertical:absolute;mso-position-vertical-relative:text" o:gfxdata="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">
-                <v:imagedata r:id="rId87" o:title=""/>
+                <v:imagedata r:id="rId103" o:title=""/>
               </v:shape>
             </w:pict>
           </mc:Fallback>
@@ -2351,7 +2775,7 @@
                 <wp:cNvGraphicFramePr/>
                 <a:graphic xmlns:a="http://schemas.openxmlformats.org/drawingml/2006/main">
                   <a:graphicData uri="http://schemas.microsoft.com/office/word/2010/wordprocessingInk">
-                    <w14:contentPart bwMode="auto" r:id="rId88">
+                    <w14:contentPart bwMode="auto" r:id="rId104">
                       <w14:nvContentPartPr>
                         <w14:cNvContentPartPr/>
                       </w14:nvContentPartPr>
@@ -2368,7 +2792,7 @@
           <mc:Fallback>
             <w:pict>
               <v:shape w14:anchorId="0E9C142F" id="Ink 310" o:spid="_x0000_s1026" type="#_x0000_t75" style="position:absolute;margin-left:-3.5pt;margin-top:271.3pt;width:7.1pt;height:15.8pt;z-index:251936768;visibility:visible;mso-wrap-style:square;mso-wrap-distance-left:9pt;mso-wrap-distance-top:0;mso-wrap-distance-right:9pt;mso-wrap-distance-bottom:0;mso-position-horizontal:absolute;mso-position-horizontal-relative:text;mso-position-vertical:absolute;mso-position-vertical-relative:text" o:gfxdata="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">
-                <v:imagedata r:id="rId89" o:title=""/>
+                <v:imagedata r:id="rId105" o:title=""/>
               </v:shape>
             </w:pict>
           </mc:Fallback>
@@ -2396,7 +2820,7 @@
                 <wp:cNvGraphicFramePr/>
                 <a:graphic xmlns:a="http://schemas.openxmlformats.org/drawingml/2006/main">
                   <a:graphicData uri="http://schemas.microsoft.com/office/word/2010/wordprocessingInk">
-                    <w14:contentPart bwMode="auto" r:id="rId90">
+                    <w14:contentPart bwMode="auto" r:id="rId106">
                       <w14:nvContentPartPr>
                         <w14:cNvContentPartPr/>
                       </w14:nvContentPartPr>
@@ -2413,7 +2837,7 @@
           <mc:Fallback>
             <w:pict>
               <v:shape w14:anchorId="0DDBD437" id="Ink 307" o:spid="_x0000_s1026" type="#_x0000_t75" style="position:absolute;margin-left:473.9pt;margin-top:85.2pt;width:23.8pt;height:72.4pt;z-index:251935744;visibility:visible;mso-wrap-style:square;mso-wrap-distance-left:9pt;mso-wrap-distance-top:0;mso-wrap-distance-right:9pt;mso-wrap-distance-bottom:0;mso-position-horizontal:absolute;mso-position-horizontal-relative:text;mso-position-vertical:absolute;mso-position-vertical-relative:text" o:gfxdata="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">
-                <v:imagedata r:id="rId91" o:title=""/>
+                <v:imagedata r:id="rId107" o:title=""/>
               </v:shape>
             </w:pict>
           </mc:Fallback>
@@ -2441,7 +2865,7 @@
                 <wp:cNvGraphicFramePr/>
                 <a:graphic xmlns:a="http://schemas.openxmlformats.org/drawingml/2006/main">
                   <a:graphicData uri="http://schemas.microsoft.com/office/word/2010/wordprocessingInk">
-                    <w14:contentPart bwMode="auto" r:id="rId92">
+                    <w14:contentPart bwMode="auto" r:id="rId108">
                       <w14:nvContentPartPr>
                         <w14:cNvContentPartPr/>
                       </w14:nvContentPartPr>
@@ -2458,7 +2882,7 @@
           <mc:Fallback>
             <w:pict>
               <v:shape w14:anchorId="41D0F6E3" id="Ink 306" o:spid="_x0000_s1026" type="#_x0000_t75" style="position:absolute;margin-left:299.15pt;margin-top:98pt;width:45.6pt;height:67.2pt;z-index:251934720;visibility:visible;mso-wrap-style:square;mso-wrap-distance-left:9pt;mso-wrap-distance-top:0;mso-wrap-distance-right:9pt;mso-wrap-distance-bottom:0;mso-position-horizontal:absolute;mso-position-horizontal-relative:text;mso-position-vertical:absolute;mso-position-vertical-relative:text" o:gfxdata="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">
-                <v:imagedata r:id="rId93" o:title=""/>
+                <v:imagedata r:id="rId109" o:title=""/>
               </v:shape>
             </w:pict>
           </mc:Fallback>
@@ -2486,7 +2910,7 @@
                 <wp:cNvGraphicFramePr/>
                 <a:graphic xmlns:a="http://schemas.openxmlformats.org/drawingml/2006/main">
                   <a:graphicData uri="http://schemas.microsoft.com/office/word/2010/wordprocessingInk">
-                    <w14:contentPart bwMode="auto" r:id="rId94">
+                    <w14:contentPart bwMode="auto" r:id="rId110">
                       <w14:nvContentPartPr>
                         <w14:cNvContentPartPr/>
                       </w14:nvContentPartPr>
@@ -2503,7 +2927,7 @@
           <mc:Fallback>
             <w:pict>
               <v:shape w14:anchorId="7E5B4842" id="Ink 305" o:spid="_x0000_s1026" type="#_x0000_t75" style="position:absolute;margin-left:119.55pt;margin-top:158.05pt;width:118.3pt;height:26.3pt;z-index:251933696;visibility:visible;mso-wrap-style:square;mso-wrap-distance-left:9pt;mso-wrap-distance-top:0;mso-wrap-distance-right:9pt;mso-wrap-distance-bottom:0;mso-position-horizontal:absolute;mso-position-horizontal-relative:text;mso-position-vertical:absolute;mso-position-vertical-relative:text" o:gfxdata="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">
-                <v:imagedata r:id="rId95" o:title=""/>
+                <v:imagedata r:id="rId111" o:title=""/>
               </v:shape>
             </w:pict>
           </mc:Fallback>
@@ -2531,7 +2955,7 @@
                 <wp:cNvGraphicFramePr/>
                 <a:graphic xmlns:a="http://schemas.openxmlformats.org/drawingml/2006/main">
                   <a:graphicData uri="http://schemas.microsoft.com/office/word/2010/wordprocessingInk">
-                    <w14:contentPart bwMode="auto" r:id="rId96">
+                    <w14:contentPart bwMode="auto" r:id="rId112">
                       <w14:nvContentPartPr>
                         <w14:cNvContentPartPr/>
                       </w14:nvContentPartPr>
@@ -2548,7 +2972,7 @@
           <mc:Fallback>
             <w:pict>
               <v:shape w14:anchorId="7DE03C26" id="Ink 300" o:spid="_x0000_s1026" type="#_x0000_t75" style="position:absolute;margin-left:91.15pt;margin-top:188.4pt;width:61.35pt;height:40.6pt;z-index:251932672;visibility:visible;mso-wrap-style:square;mso-wrap-distance-left:9pt;mso-wrap-distance-top:0;mso-wrap-distance-right:9pt;mso-wrap-distance-bottom:0;mso-position-horizontal:absolute;mso-position-horizontal-relative:text;mso-position-vertical:absolute;mso-position-vertical-relative:text" o:gfxdata="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">
-                <v:imagedata r:id="rId97" o:title=""/>
+                <v:imagedata r:id="rId113" o:title=""/>
               </v:shape>
             </w:pict>
           </mc:Fallback>
@@ -2576,7 +3000,7 @@
                 <wp:cNvGraphicFramePr/>
                 <a:graphic xmlns:a="http://schemas.openxmlformats.org/drawingml/2006/main">
                   <a:graphicData uri="http://schemas.microsoft.com/office/word/2010/wordprocessingInk">
-                    <w14:contentPart bwMode="auto" r:id="rId98">
+                    <w14:contentPart bwMode="auto" r:id="rId114">
                       <w14:nvContentPartPr>
                         <w14:cNvContentPartPr/>
                       </w14:nvContentPartPr>
@@ -2593,7 +3017,7 @@
           <mc:Fallback>
             <w:pict>
               <v:shape w14:anchorId="61841512" id="Ink 288" o:spid="_x0000_s1026" type="#_x0000_t75" style="position:absolute;margin-left:158.55pt;margin-top:203.45pt;width:79.55pt;height:13.15pt;z-index:251926528;visibility:visible;mso-wrap-style:square;mso-wrap-distance-left:9pt;mso-wrap-distance-top:0;mso-wrap-distance-right:9pt;mso-wrap-distance-bottom:0;mso-position-horizontal:absolute;mso-position-horizontal-relative:text;mso-position-vertical:absolute;mso-position-vertical-relative:text" o:gfxdata="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">
-                <v:imagedata r:id="rId99" o:title=""/>
+                <v:imagedata r:id="rId115" o:title=""/>
               </v:shape>
             </w:pict>
           </mc:Fallback>
@@ -2621,7 +3045,7 @@
                 <wp:cNvGraphicFramePr/>
                 <a:graphic xmlns:a="http://schemas.openxmlformats.org/drawingml/2006/main">
                   <a:graphicData uri="http://schemas.microsoft.com/office/word/2010/wordprocessingInk">
-                    <w14:contentPart bwMode="auto" r:id="rId100">
+                    <w14:contentPart bwMode="auto" r:id="rId116">
                       <w14:nvContentPartPr>
                         <w14:cNvContentPartPr/>
                       </w14:nvContentPartPr>
@@ -2638,7 +3062,7 @@
           <mc:Fallback>
             <w:pict>
               <v:shape w14:anchorId="413CA9A3" id="Ink 287" o:spid="_x0000_s1026" type="#_x0000_t75" style="position:absolute;margin-left:241.8pt;margin-top:173.7pt;width:109.95pt;height:45.65pt;z-index:251925504;visibility:visible;mso-wrap-style:square;mso-wrap-distance-left:9pt;mso-wrap-distance-top:0;mso-wrap-distance-right:9pt;mso-wrap-distance-bottom:0;mso-position-horizontal:absolute;mso-position-horizontal-relative:text;mso-position-vertical:absolute;mso-position-vertical-relative:text" o:gfxdata="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">
-                <v:imagedata r:id="rId101" o:title=""/>
+                <v:imagedata r:id="rId117" o:title=""/>
               </v:shape>
             </w:pict>
           </mc:Fallback>
@@ -2666,7 +3090,7 @@
                 <wp:cNvGraphicFramePr/>
                 <a:graphic xmlns:a="http://schemas.openxmlformats.org/drawingml/2006/main">
                   <a:graphicData uri="http://schemas.microsoft.com/office/word/2010/wordprocessingInk">
-                    <w14:contentPart bwMode="auto" r:id="rId102">
+                    <w14:contentPart bwMode="auto" r:id="rId118">
                       <w14:nvContentPartPr>
                         <w14:cNvContentPartPr/>
                       </w14:nvContentPartPr>
@@ -2683,7 +3107,7 @@
           <mc:Fallback>
             <w:pict>
               <v:shape w14:anchorId="5D89C26F" id="Ink 277" o:spid="_x0000_s1026" type="#_x0000_t75" style="position:absolute;margin-left:324.65pt;margin-top:53.55pt;width:163.05pt;height:147.55pt;z-index:251915264;visibility:visible;mso-wrap-style:square;mso-wrap-distance-left:9pt;mso-wrap-distance-top:0;mso-wrap-distance-right:9pt;mso-wrap-distance-bottom:0;mso-position-horizontal:absolute;mso-position-horizontal-relative:text;mso-position-vertical:absolute;mso-position-vertical-relative:text" o:gfxdata="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">
-                <v:imagedata r:id="rId103" o:title=""/>
+                <v:imagedata r:id="rId119" o:title=""/>
               </v:shape>
             </w:pict>
           </mc:Fallback>
@@ -2711,7 +3135,7 @@
                 <wp:cNvGraphicFramePr/>
                 <a:graphic xmlns:a="http://schemas.openxmlformats.org/drawingml/2006/main">
                   <a:graphicData uri="http://schemas.microsoft.com/office/word/2010/wordprocessingInk">
-                    <w14:contentPart bwMode="auto" r:id="rId104">
+                    <w14:contentPart bwMode="auto" r:id="rId120">
                       <w14:nvContentPartPr>
                         <w14:cNvContentPartPr/>
                       </w14:nvContentPartPr>
@@ -2728,7 +3152,7 @@
           <mc:Fallback>
             <w:pict>
               <v:shape w14:anchorId="0878F2FB" id="Ink 252" o:spid="_x0000_s1026" type="#_x0000_t75" style="position:absolute;margin-left:318.9pt;margin-top:-.65pt;width:88.3pt;height:38.15pt;z-index:251889664;visibility:visible;mso-wrap-style:square;mso-wrap-distance-left:9pt;mso-wrap-distance-top:0;mso-wrap-distance-right:9pt;mso-wrap-distance-bottom:0;mso-position-horizontal:absolute;mso-position-horizontal-relative:text;mso-position-vertical:absolute;mso-position-vertical-relative:text" o:gfxdata="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">
-                <v:imagedata r:id="rId105" o:title=""/>
+                <v:imagedata r:id="rId121" o:title=""/>
               </v:shape>
             </w:pict>
           </mc:Fallback>
@@ -2756,7 +3180,7 @@
                 <wp:cNvGraphicFramePr/>
                 <a:graphic xmlns:a="http://schemas.openxmlformats.org/drawingml/2006/main">
                   <a:graphicData uri="http://schemas.microsoft.com/office/word/2010/wordprocessingInk">
-                    <w14:contentPart bwMode="auto" r:id="rId106">
+                    <w14:contentPart bwMode="auto" r:id="rId122">
                       <w14:nvContentPartPr>
                         <w14:cNvContentPartPr/>
                       </w14:nvContentPartPr>
@@ -2773,7 +3197,7 @@
           <mc:Fallback>
             <w:pict>
               <v:shape w14:anchorId="582DD21B" id="Ink 251" o:spid="_x0000_s1026" type="#_x0000_t75" style="position:absolute;margin-left:22pt;margin-top:-15.3pt;width:293.45pt;height:62.7pt;z-index:251888640;visibility:visible;mso-wrap-style:square;mso-wrap-distance-left:9pt;mso-wrap-distance-top:0;mso-wrap-distance-right:9pt;mso-wrap-distance-bottom:0;mso-position-horizontal:absolute;mso-position-horizontal-relative:text;mso-position-vertical:absolute;mso-position-vertical-relative:text" o:gfxdata="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">
-                <v:imagedata r:id="rId107" o:title=""/>
+                <v:imagedata r:id="rId123" o:title=""/>
               </v:shape>
             </w:pict>
           </mc:Fallback>
@@ -2782,6 +3206,198 @@
       <w:r>
         <w:t xml:space="preserve"> </w:t>
       </w:r>
+    </w:p>
+    <w:p>
+      <w:pPr>
+        <w:tabs>
+          <w:tab w:val="left" w:pos="8280"/>
+        </w:tabs>
+      </w:pPr>
+    </w:p>
+    <w:p>
+      <w:pPr>
+        <w:tabs>
+          <w:tab w:val="left" w:pos="8280"/>
+        </w:tabs>
+      </w:pPr>
+    </w:p>
+    <w:p>
+      <w:pPr>
+        <w:tabs>
+          <w:tab w:val="left" w:pos="8280"/>
+        </w:tabs>
+      </w:pPr>
+    </w:p>
+    <w:p>
+      <w:pPr>
+        <w:tabs>
+          <w:tab w:val="left" w:pos="8280"/>
+        </w:tabs>
+      </w:pPr>
+    </w:p>
+    <w:p>
+      <w:pPr>
+        <w:tabs>
+          <w:tab w:val="left" w:pos="8280"/>
+        </w:tabs>
+      </w:pPr>
+    </w:p>
+    <w:p>
+      <w:pPr>
+        <w:tabs>
+          <w:tab w:val="left" w:pos="8280"/>
+        </w:tabs>
+      </w:pPr>
+    </w:p>
+    <w:p>
+      <w:pPr>
+        <w:tabs>
+          <w:tab w:val="left" w:pos="8280"/>
+        </w:tabs>
+      </w:pPr>
+    </w:p>
+    <w:p>
+      <w:pPr>
+        <w:tabs>
+          <w:tab w:val="left" w:pos="8280"/>
+        </w:tabs>
+      </w:pPr>
+    </w:p>
+    <w:p>
+      <w:pPr>
+        <w:tabs>
+          <w:tab w:val="left" w:pos="8280"/>
+        </w:tabs>
+      </w:pPr>
+    </w:p>
+    <w:p>
+      <w:pPr>
+        <w:tabs>
+          <w:tab w:val="left" w:pos="8280"/>
+        </w:tabs>
+      </w:pPr>
+    </w:p>
+    <w:p>
+      <w:pPr>
+        <w:tabs>
+          <w:tab w:val="left" w:pos="8280"/>
+        </w:tabs>
+      </w:pPr>
+    </w:p>
+    <w:p>
+      <w:pPr>
+        <w:tabs>
+          <w:tab w:val="left" w:pos="8280"/>
+        </w:tabs>
+      </w:pPr>
+    </w:p>
+    <w:p>
+      <w:pPr>
+        <w:tabs>
+          <w:tab w:val="left" w:pos="8280"/>
+        </w:tabs>
+      </w:pPr>
+    </w:p>
+    <w:p>
+      <w:pPr>
+        <w:tabs>
+          <w:tab w:val="left" w:pos="8280"/>
+        </w:tabs>
+      </w:pPr>
+    </w:p>
+    <w:p>
+      <w:pPr>
+        <w:tabs>
+          <w:tab w:val="left" w:pos="8280"/>
+        </w:tabs>
+      </w:pPr>
+    </w:p>
+    <w:p>
+      <w:pPr>
+        <w:tabs>
+          <w:tab w:val="left" w:pos="8280"/>
+        </w:tabs>
+      </w:pPr>
+    </w:p>
+    <w:p>
+      <w:pPr>
+        <w:tabs>
+          <w:tab w:val="left" w:pos="8280"/>
+        </w:tabs>
+      </w:pPr>
+    </w:p>
+    <w:p>
+      <w:pPr>
+        <w:tabs>
+          <w:tab w:val="left" w:pos="8280"/>
+        </w:tabs>
+      </w:pPr>
+    </w:p>
+    <w:p>
+      <w:pPr>
+        <w:tabs>
+          <w:tab w:val="left" w:pos="8280"/>
+        </w:tabs>
+      </w:pPr>
+    </w:p>
+    <w:p>
+      <w:pPr>
+        <w:tabs>
+          <w:tab w:val="left" w:pos="8280"/>
+        </w:tabs>
+      </w:pPr>
+    </w:p>
+    <w:p>
+      <w:pPr>
+        <w:tabs>
+          <w:tab w:val="left" w:pos="8280"/>
+        </w:tabs>
+      </w:pPr>
+    </w:p>
+    <w:p>
+      <w:pPr>
+        <w:tabs>
+          <w:tab w:val="left" w:pos="8280"/>
+        </w:tabs>
+      </w:pPr>
+    </w:p>
+    <w:p>
+      <w:pPr>
+        <w:tabs>
+          <w:tab w:val="left" w:pos="8280"/>
+        </w:tabs>
+      </w:pPr>
+    </w:p>
+    <w:p>
+      <w:pPr>
+        <w:tabs>
+          <w:tab w:val="left" w:pos="8280"/>
+        </w:tabs>
+      </w:pPr>
+    </w:p>
+    <w:p>
+      <w:pPr>
+        <w:tabs>
+          <w:tab w:val="left" w:pos="8280"/>
+        </w:tabs>
+      </w:pPr>
+    </w:p>
+    <w:p>
+      <w:pPr>
+        <w:tabs>
+          <w:tab w:val="left" w:pos="8280"/>
+        </w:tabs>
+      </w:pPr>
+    </w:p>
+    <w:p>
+      <w:pPr>
+        <w:tabs>
+          <w:tab w:val="left" w:pos="8280"/>
+        </w:tabs>
+        <w:rPr>
+          <w:lang w:val="en-US"/>
+        </w:rPr>
+      </w:pPr>
     </w:p>
     <w:sectPr>
       <w:pgSz w:w="11906" w:h="16838"/>
@@ -4350,7 +4966,7 @@
   <inkml:trace contextRef="#ctx0" brushRef="#br0">3 299 2561,'0'0'9127,"-2"5"-8601,2 340-1343,1-411 672,19-132-1,-14 164 163,2 0 0,1 1 0,1 0 0,2 1 0,28-53 0,-32 72-25,-1 1 1,2-1 0,0 2-1,0 0 1,1 0 0,17-14-1,-22 20-29,0 1-1,1 1 1,-1-1-1,1 1 1,-1 0-1,1 0 1,0 1 0,0 0-1,1 0 1,-1 0-1,0 1 1,1 0-1,-1 0 1,1 0-1,-1 1 1,0 0 0,8 1-1,-13-1 35,0 0 0,0 1 0,0-1-1,0 0 1,0 1 0,0-1 0,0 1 0,0-1-1,0 1 1,-1 0 0,1-1 0,0 1 0,0 0-1,-1-1 1,1 1 0,0 0 0,-1 0 0,1 0-1,0 0 1,-1 0 0,1 1 0,6 30 30,-7-19 20,0 1 0,-4 21 1,3-27-28,-1 0-1,-1 0 1,1-1 0,-1 1-1,-1-1 1,1 1 0,-1-1 0,-1 0-1,1-1 1,-1 1 0,-10 10 0,-6 3 115,-47 36 1,3-3 284,63-51-437,0 0-1,0 0 1,0 1-1,1-1 1,-1 1-1,1-1 1,0 1-1,0 0 1,0-1-1,0 1 1,0 0-1,0 0 1,1 0-1,-1-1 1,1 1-1,0 0 1,0 0-1,0 0 1,0 0-1,0 0 1,1 0-1,-1 0 1,1-1-1,0 1 1,2 4-1,1 5 2,1-1 0,1 0-1,0-1 1,12 16 0,15 18 28,1-2-1,2-2 1,2-1-1,2-2 1,47 34-1,-80-66-252,1 0 0,-1 0 0,1-1 0,1 0 0,-1 0 0,0-1 0,1 0 0,10 2 0,-16-4 35,1-1-1,-1 1 1,0-1-1,0 0 1,1 0-1,-1 0 1,0 0 0,0-1-1,0 1 1,1-1-1,-1 0 1,0 0-1,0 0 1,0 0-1,0-1 1,0 1 0,-1-1-1,1 1 1,0-1-1,-1 0 1,1 0-1,-1-1 1,1 1-1,-1 0 1,2-4 0,2-3 190,-1 0 0,0 0 0,-1-1-1,0 1 1,0-1 0,-1 0 0,0 0 0,1-13 0,-2 10 638,-1 0 0,0 0 0,-1-1 0,-1 1 0,0 0 1,-2-14-1,0 18-183,-1 0 1,1 0-1,-1 1 1,-1-1 0,1 1-1,-1 0 1,-1 1 0,0-1-1,0 1 1,0 0-1,-1 0 1,0 1 0,-8-6-1,15 12-421,-1-1 0,1 1 0,-1 0 0,1 0 0,0-1 0,-1 1 0,1 0 0,-1 0 0,1 0 0,-1-1 0,1 1 0,-1 0 0,1 0 0,-1 0 0,1 0 0,0 0 0,-1 0 0,1 0 0,-1 0 0,1 0 0,-1 0 0,1 0 0,-1 1 0,1-1 0,-1 0 0,1 0 0,-1 0 0,1 1 0,0-1 0,-1 0 0,1 0 0,-1 1 0,1-1 0,0 0 0,-1 1 0,1-1 0,-8 18-334,7-16 364,-4 11-131,1 0 0,1 1 0,0-1 0,1 1 0,0-1 0,1 1 0,1 0 0,0-1 0,3 22 0,-2-32 22,0-1-1,-1 1 1,1 0 0,0-1-1,1 1 1,-1-1 0,0 0-1,1 1 1,-1-1 0,1 0-1,0 0 1,0 0 0,-1 0 0,2 0-1,-1 0 1,0 0 0,0-1-1,4 3 1,-2-2-60,1 0 0,0 0 0,0-1 0,0 1 0,0-1 0,0 0 0,0 0 0,0-1 0,8 1 1,-5-1 23,-1-1 0,0 1 0,1-1 1,-1-1-1,0 1 0,0-1 0,0 0 1,0-1-1,0 0 0,0 0 0,-1 0 1,0-1-1,1 0 0,6-5 0,-8 2 175,1 1 0,-1-1-1,0 0 1,0-1 0,-1 1-1,0-1 1,-1 0 0,1 0-1,-1 0 1,-1-1 0,0 1-1,0 0 1,-1-1 0,0 0-1,0 1 1,-1-1 0,-1-15-1,1 21 6,-1-1 0,0 1 0,0 0 0,0-1 0,0 1-1,-1 0 1,1 0 0,-1 0 0,0 0 0,0 0 0,0 0-1,0 0 1,-1 1 0,1-1 0,-1 1 0,1 0 0,-1 0-1,0-1 1,0 2 0,0-1 0,0 0 0,0 1 0,0-1-1,-1 1 1,1 0 0,-7-1 0,0-1-65,0 1 0,-1 0 0,1 1 0,-1 0-1,0 1 1,1 0 0,-20 3 0,30-3-69,-1 0 1,0 0-1,1 1 1,-1-1-1,0 0 0,1 1 1,-1-1-1,0 0 0,1 1 1,-1-1-1,1 0 0,-1 1 1,1-1-1,-1 1 0,1-1 1,-1 1-1,1 0 0,-1-1 1,1 1-1,0-1 0,-1 1 1,1 0-1,0-1 0,-1 1 1,1 0-1,0-1 0,0 1 1,0 0-1,0 0 0,0-1 1,0 1-1,0 0 0,0-1 1,0 1-1,0 1 1,0 0-199,1 0 0,-1-1 0,0 1 0,1 0 0,0-1 0,-1 1 0,1 0 0,0-1 0,0 1 0,0-1 1,0 1-1,0-1 0,0 1 0,3 1 0,24 12-2966,10-2-1259</inkml:trace>
   <inkml:trace contextRef="#ctx0" brushRef="#br0" timeOffset="687.33">902 412 4498,'0'0'8065,"1"-5"-7211,1-14-604,-1 14-217,-2 17-84,-8 182-37,9-192 23,0 0 1,1-1 0,-1 1-1,0 0 1,0-1-1,1 1 1,-1 0 0,1-1-1,-1 1 1,1 0-1,0-1 1,0 1-1,0-1 1,-1 1 0,2-1-1,-1 0 1,0 1-1,0-1 1,0 0 0,0 0-1,3 2 1,-1-2-85,0 1 0,0-1 1,0 1-1,0-1 0,1 0 0,-1 0 1,1 0-1,-1 0 0,1-1 0,3 1 1,1-1-91,0 0 1,1-1-1,-1 1 1,0-1-1,0-1 1,0 0-1,0 0 1,12-6-1,-10 4 117,-1-1-1,-1-1 0,1 0 1,-1 0-1,0-1 1,0 1-1,11-15 0,-15 16 257,0 0-1,-1 0 0,0-1 1,1 1-1,-2-1 0,1 0 1,-1 0-1,0 0 0,0 0 1,0 0-1,-1 0 0,0 0 1,0-12-1,0 8 624,-1-23 1046,0 32-1706,1 0 0,-1 0 0,0 0 0,-1 0 0,1 0 0,0 0 0,0 0 1,0 0-1,0 0 0,-1 0 0,1 0 0,0 0 0,-1 0 0,1 0 0,-1 0 0,1 1 0,-1-1 0,0 0 0,1 0 0,-1 0 0,-1 0 0,1 3-126,0-1 0,1 1 0,-1 0 0,0 1 0,1-1 0,0 0 0,-1 0 0,1 0 0,0 0 0,0 0 0,0 0 0,1 4 0,-1-3 46,-1 35 27,0-15-18,1 1 0,3 26-1,-3-44-38,1 0 0,0-1-1,0 1 1,1-1 0,0 1 0,0-1 0,0 0-1,1 0 1,-1 0 0,1 0 0,0 0 0,1 0-1,-1-1 1,6 5 0,-6-6-67,0-1 0,1 0-1,-1 0 1,1-1 0,-1 1 0,1 0 0,0-1 0,0 0 0,0 0 0,0 0-1,0-1 1,0 1 0,0-1 0,0 0 0,0 0 0,0-1 0,6 0 0,-1-1-10,-1 1 1,1-1 0,-1-1-1,1 0 1,-1 0 0,15-9-1,-9 4 46,-1-2 0,0 0 0,-1 0 0,0-1 0,0 0 0,-1-1-1,-1 0 1,0-1 0,0 0 0,-2-1 0,9-16 0,-7 7 136,-1 0 1,-1 0-1,-1-1 0,-1 0 1,-1 0-1,3-39 1,-5 29 482,-1 1 0,-5-60 1,2 88-411,0-1 1,0 0 0,-1 1 0,0 0-1,-5-10 1,6 13-147,1 1 1,-1-1-1,0 0 1,0 1-1,0-1 1,0 1-1,-1-1 1,1 1-1,0-1 0,-1 1 1,1 0-1,0 0 1,-1 0-1,1 0 1,-1 0-1,0 0 1,1 0-1,-1 0 0,0 1 1,0-1-1,-2 0 1,3 2-42,0-1 1,0 1-1,0 0 0,0 0 1,0 0-1,0 0 0,1 0 1,-1 0-1,0 0 1,1 0-1,-1 0 0,0 0 1,1 0-1,-1 0 1,1 1-1,0-1 0,-1 0 1,1 0-1,0 1 1,0 1-1,-2 3-42,-6 27 50,1 0-1,1 1 1,0 35 0,3 104 42,3-115-34,0-41 21,1 1 0,1-1 0,0 0-1,7 26 1,-7-37-175,-1-1 1,2 0-1,-1 0 0,1 0 1,-1 0-1,1 0 0,7 8 0,-8-11-155,0 1 0,1-1 0,-1 0 0,0 0 0,1 0 0,0-1 0,0 1 0,-1-1-1,1 1 1,0-1 0,0 0 0,0 0 0,0 0 0,6 0 0,11 0-4351</inkml:trace>
   <inkml:trace contextRef="#ctx0" brushRef="#br0" timeOffset="842.38">1483 428 416,'0'0'8948,"130"-34"-9748,-75 30-801,1 3-1152,-3 1-1457</inkml:trace>
-  <inkml:trace contextRef="#ctx0" brushRef="#br0" timeOffset="1140.39">1958 401 1457,'0'0'6451,"0"-3"-5216,1 2-1117,-1 0 0,0 0 0,1 0-1,-1 0 1,0-1 0,0 1 0,0 0 0,0 0 0,0 0 0,0 0 0,0 0 0,0 0-1,-1 0 1,1 0 0,0 0 0,-1-1 0,1 1 0,-1 0 0,1 0 0,-1 0 0,1 1-1,-1-1 1,0 0 0,1 0 0,-2-1 0,0 0 7,-1 1 0,1 0 1,-1-1-1,1 1 0,-1 0 0,1 0 0,-1 0 1,0 1-1,1-1 0,-1 1 0,0-1 0,-3 1 1,0-1-40,0 1 1,-1-1-1,0 1 0,1 1 1,-1-1-1,-9 3 1,13-2-84,0 0 0,0 1 0,1-1 0,-1 0 1,1 1-1,-1 0 0,1-1 0,-1 1 0,1 0 0,0 0 1,0 0-1,0 0 0,0 1 0,0-1 0,1 0 0,-3 5 1,-3 8 21,1-1 1,1 1-1,1 0 0,0 1 1,0-1-1,2 1 1,0 0-1,1-1 1,0 1-1,1 0 1,1 0-1,3 16 0,-3-28-88,0 0-1,0 1 1,1-1-1,-1 0 0,1 0 1,0-1-1,0 1 1,1 0-1,-1-1 1,1 1-1,-1-1 0,1 0 1,0 0-1,0 0 1,1 0-1,-1 0 0,1-1 1,-1 0-1,1 1 1,0-1-1,0-1 0,0 1 1,5 1-1,-4-1-415,0-1-1,-1 0 1,1 0-1,0-1 1,0 1 0,0-1-1,0 0 1,0-1-1,-1 1 1,1-1-1,0 0 1,0 0-1,5-2 1,20-17-6108</inkml:trace>
+  <inkml:trace contextRef="#ctx0" brushRef="#br0" timeOffset="1140.38">1958 401 1457,'0'0'6451,"0"-3"-5216,1 2-1117,-1 0 0,0 0 0,1 0-1,-1 0 1,0-1 0,0 1 0,0 0 0,0 0 0,0 0 0,0 0 0,0 0 0,0 0-1,-1 0 1,1 0 0,0 0 0,-1-1 0,1 1 0,-1 0 0,1 0 0,-1 0 0,1 1-1,-1-1 1,0 0 0,1 0 0,-2-1 0,0 0 7,-1 1 0,1 0 1,-1-1-1,1 1 0,-1 0 0,1 0 0,-1 0 1,0 1-1,1-1 0,-1 1 0,0-1 0,-3 1 1,0-1-40,0 1 1,-1-1-1,0 1 0,1 1 1,-1-1-1,-9 3 1,13-2-84,0 0 0,0 1 0,1-1 0,-1 0 1,1 1-1,-1 0 0,1-1 0,-1 1 0,1 0 0,0 0 1,0 0-1,0 0 0,0 1 0,0-1 0,1 0 0,-3 5 1,-3 8 21,1-1 1,1 1-1,1 0 0,0 1 1,0-1-1,2 1 1,0 0-1,1-1 1,0 1-1,1 0 1,1 0-1,3 16 0,-3-28-88,0 0-1,0 1 1,1-1-1,-1 0 0,1 0 1,0-1-1,0 1 1,1 0-1,-1-1 1,1 1-1,-1-1 0,1 0 1,0 0-1,0 0 1,1 0-1,-1 0 0,1-1 1,-1 0-1,1 1 1,0-1-1,0-1 0,0 1 1,5 1-1,-4-1-415,0-1-1,-1 0 1,1 0-1,0-1 1,0 1 0,0-1-1,0 0 1,0-1-1,-1 1 1,1-1-1,0 0 1,0 0-1,5-2 1,20-17-6108</inkml:trace>
   <inkml:trace contextRef="#ctx0" brushRef="#br0" timeOffset="1312.53">2026 366 4706,'0'0'7924,"-79"106"-7700,55-84-224,-3-1-144,1-6-1105,0-3-1200,-3-4-2913</inkml:trace>
 </inkml:ink>
 </file>
@@ -4381,7 +4997,7 @@
   </inkml:definitions>
   <inkml:trace contextRef="#ctx0" brushRef="#br0">219 233 224,'5'3'14050,"-4"1"-14782,1 468 463</inkml:trace>
   <inkml:trace contextRef="#ctx0" brushRef="#br0" timeOffset="673.29">3 282 3570,'0'0'6717,"-1"-1"-6598,1-1 0,-1 0 0,1 0 0,-1 0 0,1 0-1,0 0 1,0 0 0,0 0 0,0 0 0,1-2 0,2-2-97,0 0 0,1 0 1,0 0-1,0 0 1,1 1-1,0 0 0,0 0 1,7-7-1,50-33 107,-32 27-234,0 1-1,1 2 0,1 1 0,0 1 0,1 1 1,0 3-1,0 0 0,1 2 0,1 2 0,-1 1 0,65 1 1,-97 3 79,0 0 0,0 1 0,0-1 0,1 0 0,-1 1 0,0 0 0,0 0 0,0 0 1,0 0-1,0 0 0,0 0 0,0 0 0,-1 0 0,1 1 0,0-1 0,-1 1 0,1-1 1,-1 1-1,1 0 0,-1 0 0,0-1 0,1 1 0,-1 0 0,0 0 0,-1 0 0,1 0 1,0 1-1,0-1 0,-1 0 0,1 0 0,-1 0 0,0 4 0,1 0 22,-1 0-1,0 0 1,0 0 0,0 0-1,-1 1 1,0-1-1,0 0 1,-1 0 0,0 0-1,0-1 1,-3 7-1,-3 1 19,0 0 0,-1-1 0,0 0 0,-1 0 0,-1-1-1,0-1 1,-16 13 0,-1-2 174,-1-1 0,-34 18 0,46-29-7,-1 0-1,0-1 0,0-1 0,-1 0 0,-34 6 0,80 23-775,-11-4 652,-1 1 0,-2 0 0,-2 1 0,0 0-1,7 53 1,-9-45-39,1-1-1,1-1 0,25 55 1,-32-86-144,1-1 1,0 0 0,0 0-1,1 0 1,0-1 0,0 0-1,1 0 1,0 0 0,0-1-1,1 0 1,-1-1-1,1 0 1,1 0 0,-1 0-1,15 5 1,-16-8-415,1 1 0,0-1 0,0-1 1,0 0-1,0 0 0,0 0 0,1-1 0,-1 0 0,0-1 1,0 0-1,14-3 0,3-7-2248</inkml:trace>
-  <inkml:trace contextRef="#ctx0" brushRef="#br0" timeOffset="1110.69">663 467 5106,'0'0'5776,"-10"-6"-5191,-30-18-273,39 24-309,1 0 0,-1-1 0,1 1 0,-1-1 0,1 1 0,-1 0 0,0-1 0,1 1 0,-1 0 0,1 0 0,-1-1 0,0 1 0,1 0 0,-1 0 0,0 0 0,1 0 0,-1 0 0,0 0 0,1 0 0,-1 0 0,0 0 0,1 0 0,-1 0 0,1 0 0,-1 1 0,0-1 0,1 0 0,-1 0 0,1 1 0,-1-1 0,0 0 0,1 1-1,-1-1 1,1 1 0,-1-1 0,1 1 0,-1-1 0,1 1 0,0-1 0,-1 1 0,1-1 0,0 1 0,-1-1 0,1 1 0,0 0 0,0-1 0,-1 1 0,1-1 0,0 1 0,0 0 0,0-1 0,0 1 0,0 0 0,0-1 0,0 2 0,-1 1 14,-4 12-7,1 0 0,0 0 1,1 0-1,0 0 0,2 1 0,0-1 1,0 1-1,3 23 0,-1-34-61,-1-1 0,1 0-1,-1 0 1,1 0 0,1 0 0,-1 0 0,0-1-1,1 1 1,0 0 0,0 0 0,0-1-1,0 0 1,1 1 0,-1-1 0,1 0-1,0 0 1,0 0 0,0 0 0,0-1-1,1 1 1,-1-1 0,1 0 0,-1 0-1,1 0 1,0-1 0,0 1 0,-1-1-1,1 0 1,0 0 0,0 0 0,1 0 0,-1-1-1,0 1 1,0-1 0,0-1 0,6 1-1,-6-1-9,0 0 0,1 0 0,-1 0 0,0-1-1,0 1 1,0-1 0,0 0 0,-1 0-1,1-1 1,0 1 0,-1-1 0,1 1 0,-1-1-1,0 0 1,0 0 0,0-1 0,-1 1 0,1-1-1,-1 1 1,0-1 0,1 0 0,-2 0 0,1 0-1,1-5 1,2-4 141,-1 0 1,0 0-1,-1-1 0,-1 1 0,0-1 1,0-20-1,-2 31-8,0-1 1,0 1-1,0 0 0,0 0 1,-1-1-1,1 1 0,-1 0 1,0 0-1,0-1 0,0 1 1,0 0-1,-1 0 0,1 0 1,-1 1-1,-3-5 0,3 5-19,-1 0-1,0 0 1,0 0-1,0 0 0,0 0 1,0 1-1,0 0 0,0 0 1,-1 0-1,1 0 1,0 0-1,-1 0 0,1 1 1,0 0-1,-5 0 0,-2-1-112,-47-1-273,54 2 120,1 0 0,-1 0 0,0 1 0,1-1 0,-1 1 0,0-1 0,1 1 0,-1 0 0,1 0-1,-1 0 1,1 0 0,-1 1 0,1-1 0,0 0 0,0 1 0,-3 3 0,3 2-2604</inkml:trace>
+  <inkml:trace contextRef="#ctx0" brushRef="#br0" timeOffset="1110.68">663 467 5106,'0'0'5776,"-10"-6"-5191,-30-18-273,39 24-309,1 0 0,-1-1 0,1 1 0,-1-1 0,1 1 0,-1 0 0,0-1 0,1 1 0,-1 0 0,1 0 0,-1-1 0,0 1 0,1 0 0,-1 0 0,0 0 0,1 0 0,-1 0 0,0 0 0,1 0 0,-1 0 0,0 0 0,1 0 0,-1 0 0,1 0 0,-1 1 0,0-1 0,1 0 0,-1 0 0,1 1 0,-1-1 0,0 0 0,1 1-1,-1-1 1,1 1 0,-1-1 0,1 1 0,-1-1 0,1 1 0,0-1 0,-1 1 0,1-1 0,0 1 0,-1-1 0,1 1 0,0 0 0,0-1 0,-1 1 0,1-1 0,0 1 0,0 0 0,0-1 0,0 1 0,0 0 0,0-1 0,0 2 0,-1 1 14,-4 12-7,1 0 0,0 0 1,1 0-1,0 0 0,2 1 0,0-1 1,0 1-1,3 23 0,-1-34-61,-1-1 0,1 0-1,-1 0 1,1 0 0,1 0 0,-1 0 0,0-1-1,1 1 1,0 0 0,0 0 0,0-1-1,0 0 1,1 1 0,-1-1 0,1 0-1,0 0 1,0 0 0,0 0 0,0-1-1,1 1 1,-1-1 0,1 0 0,-1 0-1,1 0 1,0-1 0,0 1 0,-1-1-1,1 0 1,0 0 0,0 0 0,1 0 0,-1-1-1,0 1 1,0-1 0,0-1 0,6 1-1,-6-1-9,0 0 0,1 0 0,-1 0 0,0-1-1,0 1 1,0-1 0,0 0 0,-1 0-1,1-1 1,0 1 0,-1-1 0,1 1 0,-1-1-1,0 0 1,0 0 0,0-1 0,-1 1 0,1-1-1,-1 1 1,0-1 0,1 0 0,-2 0 0,1 0-1,1-5 1,2-4 141,-1 0 1,0 0-1,-1-1 0,-1 1 0,0-1 1,0-20-1,-2 31-8,0-1 1,0 1-1,0 0 0,0 0 1,-1-1-1,1 1 0,-1 0 1,0 0-1,0-1 0,0 1 1,0 0-1,-1 0 0,1 0 1,-1 1-1,-3-5 0,3 5-19,-1 0-1,0 0 1,0 0-1,0 0 0,0 0 1,0 1-1,0 0 0,0 0 1,-1 0-1,1 0 1,0 0-1,-1 0 0,1 1 1,0 0-1,-5 0 0,-2-1-112,-47-1-273,54 2 120,1 0 0,-1 0 0,0 1 0,1-1 0,-1 1 0,0-1 0,1 1 0,-1 0 0,1 0-1,-1 0 1,1 0 0,-1 1 0,1-1 0,0 0 0,0 1 0,-3 3 0,3 2-2604</inkml:trace>
   <inkml:trace contextRef="#ctx0" brushRef="#br0" timeOffset="2159.53">957 415 2625,'0'0'9138,"-1"8"-8039,0-5-1089,-14 95 110,13-86-145,2-1-1,0 1 1,0 0-1,1 0 1,0-1-1,5 19 1,-5-26-38,1 0 0,0-1 1,0 1-1,1 0 0,-1-1 0,1 1 1,-1-1-1,1 0 0,0 1 0,0-2 0,1 1 1,-1 0-1,1-1 0,-1 1 0,1-1 1,0 0-1,0 0 0,0 0 0,0-1 1,0 0-1,0 1 0,0-1 0,1-1 1,7 2-1,-5-2-114,0 1 0,1-1 0,-1 0 0,0 0 0,1-1 0,-1 0 0,0 0 0,1-1 0,-1 0 0,0 0 0,0-1 0,-1 1 0,12-8 0,-11 5 51,0 0 1,-1 0 0,0-1-1,0 0 1,-1 0 0,0-1 0,0 0-1,0 1 1,-1-1 0,0-1-1,0 1 1,-1-1 0,0 0-1,0 1 1,2-11 0,-1-8 909,0 0 1,-2 0 0,-1-40 0,-1 62-569,0 1 0,0-1 1,0 0-1,-1 0 1,1 1-1,-1-1 1,0 0-1,0 1 1,-1-1-1,1 0 1,-1 1-1,0 0 0,0-1 1,-4-4-1,6 8-223,0 0 0,0 0 0,0 0 0,0 0 0,-1-1 1,1 1-1,0 0 0,0 0 0,0 1 0,0-1 0,-1 0 0,1 0 0,0 0 0,0 0 0,0 0 0,0 0 0,0 0 0,-1 0 0,1 0 0,0 0 0,0 0 0,0 0 0,0 0 0,0 0 0,-1 1 0,1-1 0,0 0 0,0 0 0,0 0 0,0 0 0,0 0 0,0 1 0,0-1 0,0 0 0,0 0 0,0 0 0,0 0 0,-1 0 0,1 1 0,0-1 0,0 0 0,0 0 0,0 0 1,0 0-1,0 1 0,0-1 0,0 0 0,0 0 0,1 0 0,-1 0 0,0 1 0,0-1 0,0 0 0,0 0 0,0 0 0,0 0 0,0 0 0,0 1 0,0-1 0,1 0 0,-1 1-24,-2 62 106,0-25 38,7 72 1,-4-104-130,0 1 1,0-1 0,1-1 0,-1 1 0,1 0-1,1 0 1,-1-1 0,1 1 0,6 9 0,-7-12-59,1-1 0,-1 1 1,1-1-1,-1 0 0,1 0 0,0 0 1,0 0-1,0 0 0,0-1 0,0 1 1,0-1-1,0 0 0,0 0 1,1 0-1,-1 0 0,0 0 0,1-1 1,6 0-1,-2 1-31,1-2 0,-1 1 0,0-1 0,1 0 0,-1-1 0,0 0 0,0 0 0,0-1 0,0 0 0,13-8 0,-10 5 57,-1-2 0,0 1 0,0-1 0,-1-1 0,1 0 0,11-16 0,-11 12 62,-1-1 1,-1 0-1,0-1 1,-1 1-1,0-1 1,-2-1-1,0 1 1,0-1-1,-1 0 1,2-28-1,-2-9 779,-5-101-1,1 139-491,-1 0 0,-1 0-1,0 1 1,-1-1 0,-1 0-1,0 1 1,-1 0 0,-1 0-1,-10-19 1,16 33-306,0 0-1,0 0 1,0 0 0,0 0-1,0 1 1,0-1 0,0 0-1,0 0 1,-1 0 0,1 0-1,0 1 1,0-1 0,0 0-1,0 0 1,0 0 0,0 0-1,0 0 1,0 1 0,0-1-1,0 0 1,-1 0 0,1 0-1,0 0 1,0 0 0,0 0-1,0 1 1,0-1 0,0 0-1,-1 0 1,1 0 0,0 0-1,0 0 1,0 0 0,0 0-1,-1 0 1,1 0 0,0 0-1,0 0 1,0 0 0,0 0-1,-1 0 1,1 0 0,0 0-1,0 0 1,0 0-1,0 0 1,-1 0 0,1 0-1,0 0 1,0 0 0,0 0-1,0-1 1,-1 1 0,1 0-1,0 0 1,0 0 0,0 0-1,0 0 1,0 0 0,0 0-1,0-1 1,-1 1 0,1 0-1,0 0 1,0 0 0,0-1-1,-2 17-132,-2 94 178,-7 330-558,11-436 445,0 0 0,0 0-1,0 1 1,0-1 0,1 0-1,0 0 1,0 0-1,0 1 1,1-1 0,-1 0-1,1-1 1,2 5 0,-2-6-19,0 0 0,0 0 0,0 0 0,0 0 0,0-1 0,1 1 0,-1-1 0,0 1 0,1-1 0,-1 0 0,1 0 0,-1 0 0,1 0 0,0-1 0,0 1 0,-1-1 0,1 1 0,0-1 0,5 0 0,5 0-94,0 0-1,1 0 1,-1-2-1,0 0 1,0 0-1,0-1 1,0-1-1,0 0 1,18-9-1,-24 9 132,0 0-1,0 0 1,0-1 0,-1 0-1,0 0 1,0-1-1,0 0 1,-1 0 0,1 0-1,-1-1 1,-1 0-1,0 0 1,1 0 0,-2 0-1,1-1 1,4-14-1,-3-4 1377,-1-1 0,-1 0-1,0-44 1,-4 121-1300,0 42 62,1-83-77,1 0-1,1 0 1,0 0 0,0 0-1,0 0 1,1 0 0,7 13-1,-7-17-38,0-1-1,0 1 0,1-1 1,0 0-1,0 0 1,0 0-1,0-1 1,1 0-1,-1 1 0,1-1 1,0-1-1,0 1 1,0-1-1,0 0 0,1 0 1,-1 0-1,0-1 1,1 0-1,6 1 1,12 1-528,0-2 0,49-2-1,-60 1 289,-7 0 44,0-1-1,0 1 0,-1-1 1,1-1-1,0 1 0,0-1 1,-1 0-1,7-2 1,-10 3 21,-1-1 0,1 1 1,0 0-1,0 0 1,0-1-1,-1 1 0,1-1 1,-1 1-1,1-1 1,-1 0-1,0 0 0,1 1 1,-1-1-1,0 0 1,0 0-1,-1 0 0,1 0 1,0-1-1,-1 1 1,1 0-1,-1 0 0,1 0 1,-1 0-1,0-4 1,0-9-2250</inkml:trace>
   <inkml:trace contextRef="#ctx0" brushRef="#br0" timeOffset="2653.75">2290 313 8964,'0'0'2473,"-18"2"-2171,-54 11-310,71-13 0,-1 1-1,0 0 1,1-1 0,-1 1 0,0 0 0,1 0 0,-1 0 0,1 0 0,0 0 0,-1 0 0,1 0-1,0 1 1,-1-1 0,1 0 0,0 1 0,0-1 0,0 1 0,0-1 0,1 1 0,-1-1-1,0 1 1,0 2 0,0 0-53,0 1-1,1 0 1,-1-1-1,1 1 1,1 9 0,-1-5-110,1-3 90,-1 0-1,1 0 1,0 0 0,0 0 0,1 0-1,0 0 1,0 0 0,0-1-1,1 1 1,0-1 0,0 0-1,6 8 1,5 5 53,1-1-1,19 16 1,6 8 92,-35-35-51,29 35 62,-32-38-61,0 1 0,0-1 0,0 1 1,-1-1-1,1 1 0,-1-1 1,0 1-1,0 0 0,0-1 0,0 1 1,-1 4-1,0-7 13,0 0-1,0 0 1,0 0 0,-1 0-1,1 0 1,0 0 0,-1-1-1,1 1 1,-1 0 0,1 0-1,-1 0 1,1-1 0,-1 1-1,1 0 1,-1-1 0,0 1-1,0 0 1,1-1 0,-1 1-1,0-1 1,0 1 0,1-1-1,-1 0 1,0 1 0,0-1-1,0 0 1,0 1 0,0-1-1,0 0 1,0 0 0,1 0-1,-3 0 1,-37 1 286,28-2-361,-2 0-243,-1-1 0,1-1 0,0 0 0,0-1 0,1 0 0,-1-2 0,1 1 1,0-2-1,-22-13 0,25 15-109,-36-21-2452</inkml:trace>
   <inkml:trace contextRef="#ctx0" brushRef="#br0" timeOffset="3012.8">1265 176 5122,'0'0'7137,"-13"0"-5707,310-20-2221,-117 4-5685,-130 13 1975</inkml:trace>
@@ -4545,8 +5161,8 @@
   </inkml:definitions>
   <inkml:trace contextRef="#ctx0" brushRef="#br0">3434 510 560,'0'0'4290,"9"-16"-1750,-8 16-2472,-1 0-1,1 0 1,0 0 0,-1 0-1,1 0 1,-1 0 0,1 1 0,0-1-1,-1 0 1,1 0 0,-1 1-1,1-1 1,-1 0 0,1 1-1,-1-1 1,1 1 0,-1-1-1,1 1 1,-1-1 0,1 1-1,-1-1 1,0 1 0,1-1 0,-1 1-1,0-1 1,1 1 0,-1 0-1,0-1 1,0 1 0,0-1-1,0 1 1,0 0 0,1-1-1,-1 1 1,0 1 0,7 35-371,-5-24 589,6 37-141,-2 0-1,-3 0 1,-3 52 0,0-65-57,0-37-70</inkml:trace>
   <inkml:trace contextRef="#ctx0" brushRef="#br0" timeOffset="168.43">3526 241 7203,'0'0'0</inkml:trace>
-  <inkml:trace contextRef="#ctx0" brushRef="#br0" timeOffset="652.96">3810 462 6035,'0'0'3978,"-16"-5"-3415,-50-14-297,63 18-275,1 0 0,0 0 0,0 1 0,-1-1 0,1 1 0,-1 0 0,1 0-1,0 0 1,-1 0 0,1 0 0,0 0 0,-1 0 0,1 1 0,-1-1 0,1 1-1,0 0 1,0 0 0,-1 0 0,1 0 0,0 0 0,0 0 0,0 0 0,0 1 0,0-1-1,0 1 1,1-1 0,-1 1 0,0 0 0,1 0 0,0 0 0,-1 0 0,1 0 0,0 0-1,0 0 1,0 0 0,0 0 0,-1 5 0,1-3-159,0 0 0,0 0 1,0 1-1,1-1 0,0 0 0,0 0 0,0 0 1,0 0-1,1 1 0,-1-1 0,1 0 0,0 0 0,1 0 1,-1 0-1,0 0 0,1 0 0,4 6 0,4 0 93,-1-2-1,2 1 1,-1-1-1,1-1 0,0 0 1,20 10-1,-21-13 120,1 1-1,-2 1 1,1 0-1,-1 0 1,0 1-1,0 0 1,0 1-1,-1-1 1,-1 2-1,9 10 1,-14-15 36,0 1 0,0-1 0,0 1 0,-1 0 0,1 0 1,-1 0-1,0 0 0,0 9 0,-1-12-34,0 1 0,0-1 0,0 0 0,0 1 1,0-1-1,0 0 0,-1 1 0,1-1 0,-1 0 0,1 0 0,-1 1 0,0-1 0,0 0 1,0 0-1,0 0 0,-1 0 0,1 0 0,0 0 0,-4 3 0,-2-1-61,0 0 0,0-1 0,0 0 0,-1 0 0,1 0 0,-1-1 0,0 0 0,0-1 0,1 0 0,-1 0 0,0 0 0,0-1 0,0-1 0,0 1 0,-10-3 0,16 3-147,1-1 0,0 0 0,-1 1 0,1-1 0,0 0-1,0 0 1,-1 0 0,1 0 0,0 0 0,0 0 0,0-1 0,0 1 0,0 0 0,0 0 0,1-1-1,-1 1 1,0 0 0,1-1 0,-1 1 0,1-1 0,-1 1 0,1-1 0,0 1 0,-1-3 0,-2-19-4326</inkml:trace>
-  <inkml:trace contextRef="#ctx0" brushRef="#br0" timeOffset="917.96">4110 403 400,'0'0'9647,"0"13"-9460,1 68 692,-4 169 43,-1-233-850,2-11-1530,0-34-9191</inkml:trace>
+  <inkml:trace contextRef="#ctx0" brushRef="#br0" timeOffset="652.95">3810 462 6035,'0'0'3978,"-16"-5"-3415,-50-14-297,63 18-275,1 0 0,0 0 0,0 1 0,-1-1 0,1 1 0,-1 0 0,1 0-1,0 0 1,-1 0 0,1 0 0,0 0 0,-1 0 0,1 1 0,-1-1 0,1 1-1,0 0 1,0 0 0,-1 0 0,1 0 0,0 0 0,0 0 0,0 0 0,0 1 0,0-1-1,0 1 1,1-1 0,-1 1 0,0 0 0,1 0 0,0 0 0,-1 0 0,1 0 0,0 0-1,0 0 1,0 0 0,0 0 0,-1 5 0,1-3-159,0 0 0,0 0 1,0 1-1,1-1 0,0 0 0,0 0 0,0 0 1,0 0-1,1 1 0,-1-1 0,1 0 0,0 0 0,1 0 1,-1 0-1,0 0 0,1 0 0,4 6 0,4 0 93,-1-2-1,2 1 1,-1-1-1,1-1 0,0 0 1,20 10-1,-21-13 120,1 1-1,-2 1 1,1 0-1,-1 0 1,0 1-1,0 0 1,0 1-1,-1-1 1,-1 2-1,9 10 1,-14-15 36,0 1 0,0-1 0,0 1 0,-1 0 0,1 0 1,-1 0-1,0 0 0,0 9 0,-1-12-34,0 1 0,0-1 0,0 0 0,0 1 1,0-1-1,0 0 0,-1 1 0,1-1 0,-1 0 0,1 0 0,-1 1 0,0-1 0,0 0 1,0 0-1,0 0 0,-1 0 0,1 0 0,0 0 0,-4 3 0,-2-1-61,0 0 0,0-1 0,0 0 0,-1 0 0,1 0 0,-1-1 0,0 0 0,0-1 0,1 0 0,-1 0 0,0 0 0,0-1 0,0-1 0,0 1 0,-10-3 0,16 3-147,1-1 0,0 0 0,-1 1 0,1-1 0,0 0-1,0 0 1,-1 0 0,1 0 0,0 0 0,0 0 0,0-1 0,0 1 0,0 0 0,0 0 0,1-1-1,-1 1 1,0 0 0,1-1 0,-1 1 0,1-1 0,-1 1 0,1-1 0,0 1 0,-1-3 0,-2-19-4326</inkml:trace>
+  <inkml:trace contextRef="#ctx0" brushRef="#br0" timeOffset="917.95">4110 403 400,'0'0'9647,"0"13"-9460,1 68 692,-4 169 43,-1-233-850,2-11-1530,0-34-9191</inkml:trace>
   <inkml:trace contextRef="#ctx0" brushRef="#br0" timeOffset="1041.83">4089 241 3121,'0'0'1889,"-21"-25"-4754</inkml:trace>
   <inkml:trace contextRef="#ctx0" brushRef="#br0" timeOffset="1530.55">4268 427 48,'0'0'6278,"0"19"-4819,0 159 1385,0-125-2572,0-53-224,0-2-128,0-17-299,-1-5 261,1 0 0,2 1 0,0-1 1,8-34-1,-9 53 111,0 1 0,1-1 0,-1 1 0,1 0 0,0 0 0,0 0 0,0 0 0,0 0 1,1 0-1,-1 0 0,1 1 0,0-1 0,0 1 0,1 0 0,-1 0 0,1 0 1,-1 0-1,1 1 0,0-1 0,0 1 0,0 0 0,0 0 0,0 1 0,1-1 0,-1 1 1,1 0-1,-1 0 0,0 0 0,1 1 0,6-1 0,-10 2-14,1-1 0,-1 0 0,0 1 0,1-1 0,-1 1 0,0 0 0,1-1 0,-1 1 0,0 0 0,0 0 0,0-1 0,1 1 0,-1 0 0,0 0 0,0 0 0,0 1 0,-1-1 0,1 0 0,0 0 0,0 0 0,-1 1 0,1-1 0,0 2 0,13 38-61,-10-30 113,13 44 391,15 88 1,-28-118-2809,-1 36 0</inkml:trace>
   <inkml:trace contextRef="#ctx0" brushRef="#br0" timeOffset="2211.87">4801 512 848,'0'0'11267,"-15"-15"-10878,-49-44-170,61 57-214,1 0 0,-1 0 0,1 0 0,-1 0 0,0 0 0,0 1 0,1-1 0,-1 1 0,0 0 0,0 0 0,-1 0 0,1 0 0,0 1 0,0-1 0,0 1 0,0 0 0,-1 0 0,1 0 0,0 0 0,0 0 0,0 1 0,-1 0 0,-4 1 0,4-1-5,-1 1-2,0 1 0,0-1 0,0 1 1,1 0-1,-1 0 0,1 0 0,0 1 0,0-1 0,0 1 0,0 0 0,0 1 0,1-1 0,0 0 0,-5 10 0,-1 3-40,0-1 0,-12 36 0,16-37-95,1-1-1,1 1 1,0 0-1,1 0 1,0 0-1,1 0 1,2 30-1,0-41 63,-1 1 0,1-1 0,-1 0 0,1 0 0,1 0 0,-1 0 0,0 0 0,1 0 0,0-1 0,0 1 0,0 0 0,0-1 0,1 1-1,-1-1 1,1 0 0,0 0 0,0 0 0,0 0 0,0-1 0,1 1 0,-1-1 0,1 0 0,-1 0 0,1 0 0,0 0 0,0-1 0,0 1 0,0-1-1,0 0 1,0 0 0,0-1 0,0 1 0,5-1 0,-1 1 66,-1-1 0,1 0 0,0-1 0,-1 0-1,0 0 1,1-1 0,-1 0 0,1 0 0,-1 0 0,0-1-1,12-7 1,-11 5 32,0-1 1,0 0-1,0-1 0,-1 0 0,0 0 0,-1 0 0,1-1 1,8-14-1,-6 6 275,-1 0 1,-1-1 0,0 0-1,-1 0 1,-1 0-1,-1-1 1,0 0 0,-2 0-1,0 0 1,0 0-1,-2 0 1,-2-30 0,2 48-292,0 0 0,0-1 1,0 1-1,0 0 1,0-1-1,0 1 0,-1 0 1,1-1-1,0 1 0,0 0 1,0-1-1,0 1 1,0 0-1,0-1 0,0 1 1,-1 0-1,1-1 0,0 1 1,0 0-1,0 0 1,-1-1-1,1 1 0,0 0 1,0 0-1,-1 0 0,1-1 1,0 1-1,-1 0 1,1 0-1,-1 0 0,1 0-30,-1 0 0,1 1-1,0-1 1,-1 0 0,1 0-1,-1 1 1,1-1-1,0 1 1,-1-1 0,1 0-1,0 1 1,0-1 0,-1 1-1,1-1 1,0 1-1,0-1 1,0 1 0,-1-1-1,1 1 1,0-1 0,0 1-1,0-1 1,0 1 0,0-1-1,0 1 1,-7 74 140,5 106 0,2-110-135,5 25 58,27 154 0,-17-156-99,7 157 1,-22-241-12,0-1 1,-1 0 0,0 1 0,0-1 0,-1 0 0,0 0 0,-1 0 0,1 0 0,-2-1 0,-6 14 0,7-17 31,0-1 1,-1 0 0,1 0-1,-1 0 1,0 0 0,0-1-1,-1 1 1,1-1-1,-1 0 1,1 0 0,-1-1-1,0 1 1,0-1-1,0 0 1,0-1 0,0 1-1,-1-1 1,1 0 0,-7 1-1,-1-2 62,0 1 1,1-1-1,-1-1 0,0 0 0,1-1 0,-1-1 0,1 0 1,0 0-1,-1-1 0,2-1 0,-1 0 0,0 0 1,1-1-1,0-1 0,1 0 0,-13-10 0,-4-6 79,1-1-1,2-1 0,0-1 1,-34-49-1,44 55-37,1 0-1,1 0 0,1-1 1,-10-27-1,16 35-36,2 0 1,-1 0-1,1 0 0,1-1 1,1 1-1,0 0 0,0-1 0,3-25 1,0 30-27,0 1 1,1 0 0,0 0 0,0 1 0,0-1 0,1 1 0,1-1 0,-1 1-1,1 1 1,0-1 0,0 1 0,1-1 0,0 1 0,0 1 0,0-1 0,1 1-1,0 1 1,14-9 0,8-2-285,1 0-1,0 2 1,46-13-1,183-54-7379,-206 63 3639</inkml:trace>
@@ -4615,7 +5231,7 @@
   </inkml:definitions>
   <inkml:trace contextRef="#ctx0" brushRef="#br0">38 285 4226,'-2'-6'6095,"-2"-7"-5147,2 6-821,2 1-101,-2 0 0,1 0 0,-1 0 0,0 0 0,0 0 0,0 0 0,-1 1 0,0-1 0,-6-8 0,7 1-194,1 7-457,0 16 380,14 316 627,-11-292-359,-1-19-14,-1-1 0,0 0-1,-3 16 1</inkml:trace>
   <inkml:trace contextRef="#ctx0" brushRef="#br0" timeOffset="665.12">52 155 3666,'0'0'4538,"0"-8"-4258,1 17-234,0 0 1,0-1-1,1 1 1,0-1-1,1 1 0,-1-1 1,2 0-1,-1 0 1,1 0-1,1 0 1,-1-1-1,11 13 0,-11-14-63,1-1 0,0 0 0,0 0 0,0 0 0,0 0 1,1-1-1,0 0 0,0 0 0,0 0 0,0-1 0,0 0 0,1 0 0,0-1 0,-1 0 0,1 0 0,13 2 0,-16-4 36,30 2-196,1-1 1,51-5-1,-78 4 87,0-1 0,1-1 0,-1 0-1,0 0 1,0-1 0,0 1 0,0-2 0,-1 1 0,1-1-1,-1 0 1,0-1 0,0 0 0,0 0 0,-1 0-1,0-1 1,6-6 0,-8 6 125,0 1 0,-1-1 0,0 0 0,0 0 1,-1 0-1,0-1 0,0 1 0,0-1 0,-1 1 0,1-9 0,0-9 884,-2-36-1,0 27 730,0 33-1653,-1 0 0,1 0 0,0 0 0,0 0 0,0 0 0,0 0 0,-1 0 0,1 0 0,0 0 0,0 0 0,0 0 0,-1 0 0,1 0 0,0 0 0,0 0 0,0 0 0,0 0 0,-1 0 0,1 0 0,0 0 0,0 0-1,0 0 1,-1 0 0,1 0 0,0 0 0,0 0 0,0 1 0,0-1 0,0 0 0,-1 0 0,1 0 0,0 0 0,0 0 0,0 1 0,0-1 0,0 0 0,0 0 0,0 0 0,-1 0 0,1 1 0,0-1 0,0 0 0,0 0 0,-3 14 48,1-1 0,1 1 1,0 0-1,0-1 0,2 17 0,0 12 53,-7 92 97,-1 176 94,7-305-338,0 0-1,1 0 1,0-1 0,0 1-1,0 0 1,0-1 0,1 1 0,2 4-1,-4-8-125,1 0 0,-1 0 0,1 0 0,0 0 0,-1 0 0,1 0 0,0 0 0,0 0 0,0 0 0,0-1 0,0 1 0,-1 0 0,1-1 0,0 1 0,0 0 0,1-1 0,-1 1 0,0-1 0,0 0 0,0 1-1,0-1 1,0 0 0,0 0 0,1 0 0,-1 0 0,0 0 0,0 0 0,0 0 0,1 0 0,-1 0 0,0 0 0,0-1 0,0 1 0,0 0 0,0-1 0,0 1 0,0-1 0,2 0 0,13-12-3697</inkml:trace>
-  <inkml:trace contextRef="#ctx0" brushRef="#br0" timeOffset="1114.37">835 341 6707,'0'0'4415,"-12"-4"-3865,-36-16-321,47 20-226,0 0-1,0-1 0,0 1 0,-1 0 0,1-1 1,0 1-1,0 0 0,0 0 0,-1 0 0,1 0 1,0 0-1,0 0 0,-1 0 0,1 1 0,0-1 1,0 0-1,-1 1 0,1-1 0,0 1 0,0-1 1,0 1-1,0-1 0,0 1 0,0 0 0,0 0 1,0 0-1,0-1 0,0 1 0,0 0 0,1 0 1,-1 0-1,0 0 0,0 1 0,-2 3-9,1 0 0,0 1-1,0-1 1,0 0 0,-1 8 0,1-6-3,-2 10-40,1 1 0,0 0 0,0 18 0,2-29-8,1-1 0,0 1 0,0 0 0,1 0 0,0-1 0,0 1 0,1 0 0,-1-1 0,1 0 0,6 13 0,-5-15-15,0-1 0,0 0 1,0 0-1,0 0 0,1 0 0,-1-1 0,1 1 1,0-1-1,0 0 0,0 0 0,0 0 0,0 0 1,0-1-1,0 0 0,1 0 0,-1 0 0,0 0 1,1-1-1,-1 1 0,0-1 0,1 0 0,-1-1 0,1 1 1,4-2-1,-4 2 57,1-1 0,-1 0 0,1-1-1,-1 1 1,0-1 0,1 0 0,-1-1 0,0 1 0,-1-1 0,1 0 0,0 0 0,-1 0-1,1-1 1,-1 0 0,0 1 0,-1-2 0,1 1 0,5-7 0,-5 0 184,0-1 0,-1 1 0,0 0 0,-1-1 0,0 0 1,-1 0-1,-1 1 0,1-1 0,-3-19 0,2 29-96,-1-2-3,1 1 1,-1-1-1,0 1 1,1-1 0,-2 1-1,1 0 1,0-1-1,-1 1 1,1 0 0,-1 0-1,0 0 1,0 0 0,0 0-1,-1 0 1,1 1-1,-1-1 1,1 1 0,-1 0-1,0-1 1,0 1-1,0 1 1,0-1 0,0 0-1,-7-2 1,3 1-167,1 1 1,-1 0-1,0 0 1,0 1-1,0 0 1,-1 0-1,1 1 0,0-1 1,0 2-1,0-1 1,-14 3-1,20-2-134,-1-1 0,0 1 0,1 0 0,0-1 0,-1 1 0,1 0 0,0 0 0,-1 0-1,1 0 1,0 0 0,0 1 0,0-1 0,0 0 0,0 0 0,0 1 0,0-1 0,0 1 0,0-1 0,1 0 0,-1 1-1,1 0 1,-1-1 0,1 1 0,-1-1 0,1 3 0,-1 9-3053</inkml:trace>
+  <inkml:trace contextRef="#ctx0" brushRef="#br0" timeOffset="1114.36">835 341 6707,'0'0'4415,"-12"-4"-3865,-36-16-321,47 20-226,0 0-1,0-1 0,0 1 0,-1 0 0,1-1 1,0 1-1,0 0 0,0 0 0,-1 0 0,1 0 1,0 0-1,0 0 0,-1 0 0,1 1 0,0-1 1,0 0-1,-1 1 0,1-1 0,0 1 0,0-1 1,0 1-1,0-1 0,0 1 0,0 0 0,0 0 1,0 0-1,0-1 0,0 1 0,0 0 0,1 0 1,-1 0-1,0 0 0,0 1 0,-2 3-9,1 0 0,0 1-1,0-1 1,0 0 0,-1 8 0,1-6-3,-2 10-40,1 1 0,0 0 0,0 18 0,2-29-8,1-1 0,0 1 0,0 0 0,1 0 0,0-1 0,0 1 0,1 0 0,-1-1 0,1 0 0,6 13 0,-5-15-15,0-1 0,0 0 1,0 0-1,0 0 0,1 0 0,-1-1 0,1 1 1,0-1-1,0 0 0,0 0 0,0 0 0,0 0 1,0-1-1,0 0 0,1 0 0,-1 0 0,0 0 1,1-1-1,-1 1 0,0-1 0,1 0 0,-1-1 0,1 1 1,4-2-1,-4 2 57,1-1 0,-1 0 0,1-1-1,-1 1 1,0-1 0,1 0 0,-1-1 0,0 1 0,-1-1 0,1 0 0,0 0 0,-1 0-1,1-1 1,-1 0 0,0 1 0,-1-2 0,1 1 0,5-7 0,-5 0 184,0-1 0,-1 1 0,0 0 0,-1-1 0,0 0 1,-1 0-1,-1 1 0,1-1 0,-3-19 0,2 29-96,-1-2-3,1 1 1,-1-1-1,0 1 1,1-1 0,-2 1-1,1 0 1,0-1-1,-1 1 1,1 0 0,-1 0-1,0 0 1,0 0 0,0 0-1,-1 0 1,1 1-1,-1-1 1,1 1 0,-1 0-1,0-1 1,0 1-1,0 1 1,0-1 0,0 0-1,-7-2 1,3 1-167,1 1 1,-1 0-1,0 0 1,0 1-1,0 0 1,-1 0-1,1 1 0,0-1 1,0 2-1,0-1 1,-14 3-1,20-2-134,-1-1 0,0 1 0,1 0 0,0-1 0,-1 1 0,1 0 0,0 0 0,-1 0-1,1 0 1,0 0 0,0 1 0,0-1 0,0 0 0,0 0 0,0 1 0,0-1 0,0 1 0,0-1 0,1 0 0,-1 1-1,1 0 1,-1-1 0,1 1 0,-1-1 0,1 3 0,-1 9-3053</inkml:trace>
   <inkml:trace contextRef="#ctx0" brushRef="#br0" timeOffset="1734.03">1294 401 6931,'0'0'4018,"-17"-7"-3220,-52-19-291,66 25-481,-1-1 1,1 1-1,-1 0 1,0 0 0,0 1-1,1-1 1,-1 1 0,0 0-1,0 0 1,0 0-1,0 0 1,1 1 0,-1-1-1,0 1 1,0 0 0,-5 2-1,6-1-27,0 0 0,1 0 1,-1 0-1,1 0 0,-1 0 0,1 0 0,0 1 0,0-1 0,0 1 0,0 0 1,0 0-1,0-1 0,1 1 0,0 0 0,-2 4 0,-1 9-74,0-1 0,2 0 0,0 1 0,0 0 0,2 30 0,1-33 52,-1-10-29,0 1 1,0-1-1,1 1 1,0-1 0,-1 0-1,1 1 1,0-1-1,1 0 1,-1 0-1,1 0 1,-1 0-1,1 0 1,0 0-1,0 0 1,0-1-1,1 1 1,-1 0-1,1-1 1,-1 0-1,1 0 1,0 0-1,0 0 1,-1 0-1,2 0 1,-1-1-1,0 0 1,0 1-1,0-1 1,1 0 0,-1-1-1,5 2 1,-2-1-22,1 0 1,0 0 0,0-1 0,0 0 0,0 0 0,-1-1 0,1 1 0,0-1-1,0-1 1,-1 1 0,1-1 0,-1-1 0,1 1 0,-1-1 0,8-5 0,-5 1 70,0 0-1,0-1 1,-1 0 0,0 0 0,0-1 0,-1 0 0,0 0 0,-1-1 0,0 0 0,-1 0 0,0 0 0,0-1 0,-1 0 0,0 0 0,-1 0-1,2-11 1,1-20 402,-2 1 0,-1-1 0,-3-45 0,-1 42 82,1 16-218,-5-33-1,4 53-153,0 0 1,-1 0-1,-1 0 0,1 1 0,-1-1 0,-1 1 0,1 0 0,-6-8 0,7 68-804,7 425 940,-5-472-408,4 40 30,-4-44-87,0 0-1,1 1 0,-1-1 1,0 0-1,1 0 1,-1 0-1,1 0 1,0 1-1,-1-1 1,1 0-1,0 0 1,-1 0-1,1 0 1,0 0-1,0 0 0,0-1 1,0 1-1,0 0 1,0 0-1,0-1 1,0 1-1,0-1 1,0 1-1,1-1 1,-1 1-1,0-1 1,0 1-1,1-1 1,-1 0-1,2 0 0,8 0-4190</inkml:trace>
 </inkml:ink>
 </file>
@@ -4678,7 +5294,7 @@
   <inkml:trace contextRef="#ctx0" brushRef="#br0">1 491 6867,'0'0'238,"17"5"-543,57 17 468,-70-21-149,0 0 1,0-1-1,0 1 0,0-1 0,0 0 0,0 0 1,1 0-1,-1 0 0,0-1 0,0 1 0,0-1 1,0 0-1,0-1 0,0 1 0,0-1 0,-1 1 1,1-1-1,0 0 0,-1-1 0,1 1 0,-1 0 1,0-1-1,0 0 0,0 0 0,0 0 1,-1 0-1,1 0 0,-1-1 0,1 1 0,2-8 1,0 0-5,0 1 1,-1-2 0,0 1-1,-1 0 1,-1-1-1,0 0 1,0 1 0,0-21-1,-1 10 174,-3-44 302,2 63-382,0 0 0,-1 0 0,0 0 0,1 1 0,-1-1-1,0 0 1,0 0 0,-1 0 0,1 1 0,0-1 0,-1 1 0,0-1 0,1 1 0,-1-1 0,0 1-1,-1 0 1,-3-4 0,2 5-74,0-1 0,0 1 0,-1 0 0,1 0 0,0 1 0,-1-1 0,1 1 0,-1 0 0,1 0 0,0 0 0,-1 1 0,1 0 0,0 0 0,0 0 0,-1 0 0,1 0-1,0 1 1,0 0 0,0 0 0,0 0 0,-4 3 0,6-3-59,1-1 0,-1 0 0,1 1 0,0-1-1,0 1 1,0-1 0,0 1 0,0 0 0,0-1 0,0 1-1,0 0 1,0 0 0,1 0 0,-1-1 0,1 1-1,0 0 1,-1 0 0,1 0 0,0 0 0,0 0 0,0 3-1,1-4-32,-1 0-1,1 1 0,0-1 0,-1 1 0,1-1 0,0 0 1,0 1-1,0-1 0,0 0 0,0 0 0,0 0 0,0 0 0,1 0 1,-1 0-1,0 0 0,1 0 0,-1 0 0,0 0 0,1-1 1,-1 1-1,1-1 0,-1 1 0,1-1 0,-1 0 0,3 1 1,8 1-163,0-1 0,0 0 1,0 0-1,-1-1 1,1-1-1,0 0 1,0-1-1,-1 0 0,1 0 1,-1-1-1,1-1 1,-1 0-1,0-1 1,-1 0-1,1 0 0,16-12 1,-16 8 421,0 0 1,-1 0-1,0-1 1,-1 0-1,0-1 0,0 1 1,-1-2-1,17-24 4546,-25 37-4663,5 13 1578,1 34-1956,-4-30 886,11 199-174,-13-124-3702,0-82 2585</inkml:trace>
   <inkml:trace contextRef="#ctx0" brushRef="#br0" timeOffset="372.14">692 254 9668,'0'0'307,"15"-6"-1187,108-34 989,-111 34 197,-19 0 971,-20 1 88,20 5-1281,1-1-1,0 1 1,0 0-1,0 0 0,0 0 1,-1 1-1,1 0 1,0 1-1,0-1 1,0 1-1,0 0 0,1 0 1,-1 1-1,0 0 1,1 0-1,0 0 1,0 1-1,0 0 0,0 0 1,0 0-1,-3 5 1,0-1-84,0 2 1,0-1 0,2 1-1,-1 0 1,1 1 0,0-1-1,1 1 1,1 0-1,-1 0 1,2 1 0,0 0-1,0-1 1,1 1 0,0 0-1,1 0 1,1 14-1,0-22-45,0-1-1,1 1 0,-1-1 1,1 1-1,0 0 0,0-1 0,0 0 1,1 1-1,-1-1 0,1 0 1,0 1-1,0-1 0,0 0 1,0-1-1,0 1 0,1 0 0,-1 0 1,1-1-1,0 0 0,0 1 1,0-1-1,0 0 0,0-1 0,0 1 1,0 0-1,1-1 0,-1 0 1,1 0-1,4 1 0,10 3-514,-1-2 0,1 0-1,0-1 1,30-1 0,-37-1 139,10 0-820,0 0 0,0-2 1,26-4-1,13-15-3201</inkml:trace>
   <inkml:trace contextRef="#ctx0" brushRef="#br0" timeOffset="857.58">1171 256 5218,'0'0'7414,"-18"-4"-6709,-54-16-126,70 20-552,0-1 1,0 1-1,0 0 1,0-1-1,0 1 1,0 0-1,0 0 1,0 0 0,0 0-1,0 1 1,0-1-1,0 1 1,0-1-1,0 1 1,0-1-1,0 1 1,0 0-1,1 0 1,-1 0-1,0 0 1,0 0-1,1 1 1,-1-1 0,1 0-1,-2 2 1,0 2-3,0-1 1,0 1 0,0 0 0,1 0-1,0 0 1,-3 8 0,2-5-18,-3 13-107,0-1-1,1 1 1,1 0 0,1 0-1,1 0 1,1 1-1,2 38 1,0-58 22,-1-1-1,0 1 1,0 0-1,1 0 1,-1 0-1,1-1 0,0 1 1,0 0-1,-1-1 1,1 1-1,0-1 1,0 1-1,0-1 1,1 1-1,-1-1 1,0 0-1,0 1 1,1-1-1,-1 0 1,1 0-1,-1 0 1,1 0-1,-1 0 1,1 0-1,0-1 1,-1 1-1,5 0 1,-4 0-83,1-1 1,0 1-1,0-1 0,0 0 1,-1 0-1,1 0 1,0 0-1,0-1 0,-1 1 1,1-1-1,0 0 1,0 1-1,-1-1 1,1-1-1,-1 1 0,1 0 1,-1-1-1,5-2 1,0-2 49,-1-1-1,1 0 1,-1-1 0,0 1 0,-1-1 0,0 0-1,0 0 1,0-1 0,-1 0 0,-1 0 0,1 0-1,-2 0 1,1 0 0,1-14 0,1-14 1800,-1 0 1,-3-50-1,-1 67 593,0 22-2267,1-1 0,-1 1 0,1-1-1,-1 1 1,0-1 0,0 0 0,0 1 0,0-1 0,0 1 0,0-1 0,0 1-1,-1 1 1,0 7 2,17 301 672,0-33-385,-15-249-721,0 45 1259,0-51-2455,12-56-6500,1-7 3539</inkml:trace>
-  <inkml:trace contextRef="#ctx0" brushRef="#br0" timeOffset="1884.69">1458 344 7059,'0'0'2268,"-3"0"-2137,-11 4-44,13 6 2947,2-10-2981,9 17-71,-5-3 100,0 0-1,-1 0 1,-1 0 0,0 0-1,-1 0 1,0 1 0,-1-1 0,-1 1-1,0-1 1,-5 26 0,5-38-98,-1 1-1,0-1 1,0 1 0,-1-1-1,1 1 1,0-1 0,-1 0-1,0 1 1,1-1 0,-1 0-1,0 0 1,0 0 0,0-1 0,0 1-1,0 0 1,-1-1 0,1 1-1,-3 0 1,0 1-712,-1-1-1,1 1 1,-1-1 0,0-1 0,1 1-1,-1-1 1,-7 1 0,-8-2-5945</inkml:trace>
+  <inkml:trace contextRef="#ctx0" brushRef="#br0" timeOffset="1884.68">1458 344 7059,'0'0'2268,"-3"0"-2137,-11 4-44,13 6 2947,2-10-2981,9 17-71,-5-3 100,0 0-1,-1 0 1,-1 0 0,0 0-1,-1 0 1,0 1 0,-1-1 0,-1 1-1,0-1 1,-5 26 0,5-38-98,-1 1-1,0-1 1,0 1 0,-1-1-1,1 1 1,0-1 0,-1 0-1,0 1 1,1-1 0,-1 0-1,0 0 1,0 0 0,0-1 0,0 1-1,0 0 1,-1-1 0,1 1-1,-3 0 1,0 1-712,-1-1-1,1 1 1,-1-1 0,0-1 0,1 1-1,-1-1 1,-7 1 0,-8-2-5945</inkml:trace>
   <inkml:trace contextRef="#ctx0" brushRef="#br0" timeOffset="3005.53">1813 393 304,'0'0'2908,"-1"3"-1865,-1 5 879,0 0-1,0 1 1,0 15-1,1-21-1862,1 0 0,-1 0-1,0 1 1,0-1-1,0 0 1,-1-1-1,1 1 1,-1 0 0,1 0-1,-1 0 1,0-1-1,0 1 1,0-1-1,-1 0 1,1 0 0,0 1-1,-1-1 1,0-1-1,1 1 1,-1 0-1,0-1 1,0 1 0,-5 1-1,4-1-58,-1 0-1,0 0 0,0-1 1,0 0-1,0 1 0,0-2 1,0 1-1,0 0 0,0-1 1,0 0-1,0 0 0,0-1 1,0 1-1,0-1 0,-6-2 1,9 1-28,0 1 0,-1-1 0,1 1 0,0-1 0,1 0 0,-1 0 0,0 0 0,0 0 0,1-1 0,-1 1 0,1 0 0,0-1 0,0 1 0,0 0 0,0-1 0,0 0 0,0 1 0,1-1 0,-1 1 0,1-1 0,-1 0 0,1-4 0,0-4-66,0-1 1,0 0-1,1 1 0,2-13 0,3 3-11,1 0-1,1 0 1,1 0-1,0 1 1,1 0-1,15-19 1,-11 17 62,-2-1 0,0 0 0,-1 0 1,8-27-1,-18 49 71,-1-1-1,1 0 1,-1 0 0,1 1 0,-1-1-1,0 0 1,1 0 0,-1 1-1,0-1 1,0 0 0,-1 0 0,1 0-1,0 1 1,0-1 0,-1 0 0,1 0-1,-1 1 1,0-1 0,1 1 0,-1-1-1,0 0 1,0 1 0,0-1 0,0 1-1,0 0 1,-1-1 0,1 1-1,0 0 1,-1 0 0,1 0 0,0 0-1,-1 0 1,1 0 0,-1 0 0,0 0-1,1 0 1,-1 1 0,0-1 0,-2 0-1,-7-1 5,0 0 0,-1 1 0,1 0-1,0 1 1,-13 1 0,14-1 26,1 1-55,0 1 1,1 0-1,-1 0 1,0 1-1,1 0 1,-1 0-1,1 1 1,0 0-1,0 0 1,-11 9-1,8-5 6,1 0 0,0 0 0,1 1 0,0 0 0,0 1 0,-13 19 0,18-23-16,1 0-1,-1 1 0,2-1 1,-1 1-1,0 0 1,1-1-1,1 1 1,-1 0-1,1 1 1,0-1-1,1 0 0,-1 0 1,2 0-1,-1 0 1,1 0-1,2 14 1,1-10 6,0 0 1,0 0 0,1-1 0,0 1 0,1-1-1,0 0 1,1-1 0,0 1 0,11 11-1,-17-21 3,33 37 68,51 71 0,-75-93-52,-2 0 0,1 0 0,-2 1 0,0 0 0,-1 0 0,-1 1 0,0 0 0,4 30 1,-6 8 489,-2-31-7846</inkml:trace>
   <inkml:trace contextRef="#ctx0" brushRef="#br0" timeOffset="3689.62">2138 381 2113,'0'0'4949,"0"7"-4170,-1 22-189,1-29-570,0 1 1,0 0 0,0-1 0,0 1-1,0-1 1,0 1 0,0 0-1,0-1 1,0 1 0,1-1 0,-1 1-1,0-1 1,1 1 0,-1-1 0,0 1-1,1-1 1,-1 1 0,0-1 0,1 1-1,-1-1 1,1 0 0,-1 1 0,1-1-1,-1 0 1,1 1 0,-1-1 0,1 0-1,-1 0 1,1 1 0,-1-1 0,1 0-1,-1 0 1,1 0 0,0 0 0</inkml:trace>
   <inkml:trace contextRef="#ctx0" brushRef="#br0" timeOffset="4624.81">1333 726 2145,'0'0'1587,"19"-14"-1074,118-86 292,-111 80-510,-1-1-1,-2-1 1,0-1-1,27-36 1,-40 45-72,-1 0 0,0-1-1,-1 0 1,0-1 0,-1 0 0,-1 0-1,-1-1 1,0 1 0,4-34 0,-4-15 300,-6-108-1,1 172-501,0-1-1,0 0 0,-1 0 1,1 1-1,0-1 0,-1 0 0,1 1 1,-1-1-1,0 0 0,0 1 0,1-1 1,-1 1-1,0-1 0,0 1 0,0 0 1,-1-1-1,1 1 0,0 0 0,0 0 1,-1 0-1,1-1 0,-1 2 0,1-1 1,-1 0-1,1 0 0,-1 0 0,0 1 1,1-1-1,-1 1 0,0-1 1,1 1-1,-1 0 0,0-1 0,0 1 1,1 0-1,-1 0 0,-3 1 0,-1-1 34,0 1 0,0 0 0,0 0 0,0 0 0,0 1 0,0-1 0,0 2 0,1-1 0,-10 5 0,4 1-56,0-1 0,0 2 0,1-1 0,-1 1-1,2 1 1,-14 16 0,19-20-26,0 1 0,0 0 0,0 0-1,0 0 1,1 0 0,1 0 0,-1 0 0,1 1 0,0 0-1,1-1 1,0 1 0,-1 14 0,3-20 20,-1 1 0,1 0-1,0 0 1,0-1 0,0 1 0,0-1 0,1 1-1,-1-1 1,1 1 0,-1-1 0,1 0 0,0 0-1,0 1 1,0-1 0,0-1 0,0 1 0,0 0-1,0 0 1,4 1 0,56 32 39,-39-24-7,-8-3-24,-1 1 1,0 1 0,-1 0 0,0 1 0,-1 0 0,0 1 0,0 0 0,-1 1 0,-1 0 0,-1 1 0,1 0 0,-2 0 0,0 1 0,-1 0 0,-1 1 0,8 24 0,-5-13 117,-1 0 1,-2 1 0,0 0-1,-2 0 1,1 33 0,-5-60-96,0-1 0,-1 1 0,1 0 0,0 0 0,0 0 0,-1-1 0,1 1 0,0 0 0,-1 0 0,1 0 0,0-1 0,-1 1 0,1 0 0,-1-1 0,1 1 0,-1-1 0,0 1 0,1 0 0,-1-1 0,0 1 0,1-1 0,-1 1-1,0-1 1,1 0 0,-1 1 0,0-1 0,0 0 0,0 0 0,1 1 0,-1-1 0,0 0 0,0 0 0,-1 0 0,-35 0 207,22 0-81,-4-1-98,-1-1 0,1 0 0,0-1 0,-25-8 0,33 8-3,0-1 0,0 0 0,0 0 1,0-2-1,1 1 0,0-1 0,0-1 0,-14-11 1,19 13-48,1 0 0,0-1 1,0 0-1,0 1 0,1-1 1,0 0-1,0-1 0,1 1 1,-1-1-1,1 1 0,1-1 1,-1 1-1,0-12 0,0-6-95,1 0 0,4-36 0,-3 56 42,1 1 1,0 0-1,0-1 0,0 1 1,0 0-1,0 0 1,1 0-1,-1-1 1,1 2-1,0-1 1,0 0-1,0 0 1,0 1-1,1-1 0,-1 1 1,1-1-1,4-2 1,-1 1-579,0 0 1,0 1 0,0-1-1,0 1 1,1 1 0,-1-1-1,12-2 1,1 3-2159</inkml:trace>
@@ -4843,7 +5459,7 @@
     </inkml:brush>
   </inkml:definitions>
   <inkml:trace contextRef="#ctx0" brushRef="#br0">301 93 272,'0'-5'8036,"-7"30"-7428,-17 40 0,-5 18-125,25-68-410,-182 585 711,180-582-926,-2 0 0,0-1-1,-19 28 1,26-44-251</inkml:trace>
-  <inkml:trace contextRef="#ctx0" brushRef="#br0" timeOffset="592.31">239 76 1665,'0'0'2790,"0"-6"-2328,0 0-365,0 2 39,-1 0 1,1 1 0,0-1-1,0 0 1,1 1-1,-1-1 1,1 1 0,0-1-1,0 0 1,0 1-1,0 0 1,1-1 0,-1 1-1,1 0 1,0 0 0,0-1-1,8 1 2860,-1 14-3104,-8-11 382,47 51 382,-31-35-565,-1 1 0,0 1-1,-1 1 1,-1 0 0,12 21 0,-5 7 79,-2 1 1,15 56-1,-17-49 0,30 66 0,-36-99-379,-6-14-19,-1 0-1,0 0 1,-1 0-1,1 1 1,-2-1-1,1 1 1,-1-1-1,1 14 1,-3-40-5908,-2-6 1987</inkml:trace>
+  <inkml:trace contextRef="#ctx0" brushRef="#br0" timeOffset="592.3">239 76 1665,'0'0'2790,"0"-6"-2328,0 0-365,0 2 39,-1 0 1,1 1 0,0-1-1,0 0 1,1 1-1,-1-1 1,1 1 0,0-1-1,0 0 1,0 1-1,0 0 1,1-1 0,-1 1-1,1 0 1,0 0 0,0-1-1,8 1 2860,-1 14-3104,-8-11 382,47 51 382,-31-35-565,-1 1 0,0 1-1,-1 1 1,-1 0 0,12 21 0,-5 7 79,-2 1 1,15 56-1,-17-49 0,30 66 0,-36-99-379,-6-14-19,-1 0-1,0 0 1,-1 0-1,1 1 1,-2-1-1,1 1 1,-1-1-1,1 14 1,-3-40-5908,-2-6 1987</inkml:trace>
   <inkml:trace contextRef="#ctx0" brushRef="#br0" timeOffset="902.65">147 417 6915,'0'0'2657,"0"0"-2652,0 0 0,0 0 0,1 0 0,-1 0-1,0-1 1,0 1 0,0 0 0,0 0 0,0 0-1,0 0 1,0 0 0,0 0 0,0 0 0,0 0-1,0-1 1,0 1 0,0 0 0,0 0 0,1 0-1,-1 0 1,0 0 0,0 0 0,0 0 0,0-1-1,0 1 1,0 0 0,0 0 0,0 0 0,0 0-1,-1 0 1,1 0 0,0 0 0,0-1 0,0 1-1,0 0 1,0 0 0,0 0 0,0 0 0,0 0-1,0 0 1,0 0 0,0 0 0,0-1 0,0 1-1,0 0 1,-1 0 0,1 0 0,0 0 0,0 0 0,0 0-1,0 0 1,0 0 0,0 0 0,0 0 0,-1 0-1,1 0 1,0 0 0,0 0 0,0 0 0,243-1-763,-240 2 487,0-1 1,0 0-1,0 0 1,1-1-1,-1 1 1,0-1-1,0 1 1,0-1-1,0 0 1,0 0-1,0 0 1,0-1-1,0 1 1,0-1-1,0 0 1,-1 0-1,5-3 1,-4-1-1995</inkml:trace>
   <inkml:trace contextRef="#ctx0" brushRef="#br0" timeOffset="1600.84">1091 49 3858,'0'0'3471,"-9"-5"-2666,3 2-634,0 0 63,0 1 0,-1-1 1,1 1-1,0 0 0,-1 0 0,1 1 0,-1 0 1,-13-1-1,1 2 146,0 1 0,-1 0 0,1 1 0,-30 8 0,44-9-312,0 1-1,1-1 1,-1 1 0,1 0-1,-1 0 1,1 0 0,0 1-1,-1 0 1,1 0 0,1 0-1,-1 0 1,0 0 0,1 1-1,0-1 1,0 1 0,0 0-1,0 0 1,0 1 0,1-1-1,0 0 1,0 1 0,0-1-1,-2 10 1,0 10-72,1-1 1,1 1-1,1 0 0,2-1 1,0 1-1,1 0 0,2-1 1,0 0-1,1 0 0,2 0 1,0 0-1,2-1 0,0 0 1,1-1-1,18 28 0,-22-41-44,1 1 0,0-1 1,0-1-1,0 1 0,1-1 0,0 0 0,1-1 0,0 0 0,0 0 0,0-1 0,0 0 0,1-1 0,0 0 0,0 0 0,0-1 0,0 0 0,0-1 0,1 0 0,-1-1 1,1 0-1,0-1 0,-1 0 0,1 0 0,-1-1 0,1-1 0,-1 0 0,1 0 0,-1-1 0,0 0 0,0-1 0,0 0 0,15-9 0,-7 3 44,0-2 0,-1 0 0,0-1 0,17-18 0,-27 25 11,0-1 0,-1 0 0,0-1 1,-1 0-1,0 1 0,0-2 1,-1 1-1,0 0 0,0-1 0,-1 0 1,5-17-1,-6 14 40,-1 0 0,0 0 0,0 1 0,-2-1 1,1 0-1,-1 0 0,-1 0 0,0 1 0,-1-1 0,0 1 0,-1-1 1,0 1-1,-1 0 0,0 1 0,-9-14 0,6 11 47,-1 2 0,-1-1 0,0 1 1,-1 1-1,0 0 0,0 0 0,-1 1 0,-1 0 0,1 1 0,-1 1 0,-26-11 1,22 12-154,0 1 1,0 0 0,-1 2 0,0 0 0,1 1 0,-1 1 0,-31 1 0,46 0-86,0 0 0,0 0 0,1 1-1,-1-1 1,0 1 0,1 0 0,-1 0 0,0 0-1,1 0 1,-1 0 0,1 0 0,0 1 0,-1-1-1,-2 3 1,4-2-174,-1-1 0,1 1-1,0-1 1,0 1 0,0-1 0,0 1-1,0 0 1,0-1 0,0 1-1,1 0 1,-1 0 0,1 0 0,-1 3-1,0 10-3050</inkml:trace>
   <inkml:trace contextRef="#ctx0" brushRef="#br0" timeOffset="1850.71">1832 25 11957,'0'0'2418,"0"-3"-2418,13 30-10949</inkml:trace>
@@ -5053,7 +5669,7 @@
     </inkml:brush>
   </inkml:definitions>
   <inkml:trace contextRef="#ctx0" brushRef="#br0">10 114 4514,'0'3'3987,"0"18"-3468,2 74 468,0-31-612,-10 108 0,4-150-313,4-22-71,0 0-1,0 0 0,0 0 0,0 0 0,0 0 0,0 0 1,0 0-1,0 0 0,0 0 0,0 0 0,-1 0 1,1 0-1,0 0 0,0 0 0,0 0 0,0 0 1,0 0-1,0 0 0,0 0 0,0 0 0,0 0 0,0 0 1,0 0-1,0 0 0,0 0 0,0 0 0,0 0 1,0 0-1,-1 0 0,7-38-364,9-26 312,-2-1 0,-2 0 0,1-83 0,20 220 388,-26-54-419,2 0 0,0-1 0,0 0 0,18 25 0,-22-37 55,-1 0 0,1-1-1,0 0 1,0 1-1,0-2 1,1 1 0,-1 0-1,1-1 1,0 0-1,0 0 1,0 0-1,1-1 1,-1 1 0,1-1-1,-1-1 1,1 1-1,0-1 1,-1 0 0,9 1-1,-6-2-87,1 1-1,-1-2 1,1 1-1,-1-1 1,0 0-1,1-1 1,-1 0-1,0 0 1,0-1 0,0 0-1,0 0 1,-1-1-1,1 0 1,-1 0-1,0-1 1,0 1-1,-1-2 1,1 1-1,-1-1 1,0 0-1,-1 0 1,1-1 0,-1 0-1,5-8 1,-4 4 150,0-1 1,0 0 0,-1 0-1,-1 0 1,0-1 0,-1 1 0,4-22-1,-4-5 1872,-1-48 0,-2 80-1502,1 7-358,-1-1 0,0 1 0,0 0 0,0 0 0,0 0 0,0-1 1,0 1-1,0 0 0,0 0 0,0 0 0,0-1 0,0 1 0,0 0 0,0 0 0,0 0 0,0-1 0,0 1 0,0 0 0,0 0 1,0 0-1,0-1 0,0 1 0,0 0 0,-1 0 0,1 0 0,0 0 0,0-1 0,0 1 0,0 0 0,0 0 0,-1 0 1,1 0-1,0-1 0,0 1 0,0 0 0,0 0 0,-1 0 0,1 0 0,0 0 0,0 0 0,0 0 0,-1 0 0,1 0 0,0 0 1,0 0-1,0 0 0,-1 0 0,1 0 0,0 0 0,0 0 0,0 0 0,-1 0 0,1 0 0,0 0 0,0 0 0,0 0 0,-1 0 1,-8 12 170,2 17-233,0 0 0,2 0 0,-2 39 0,2 97 250,5-123-152,-2 49 81,6 176 6,-2-248-344,1 0 1,1-1-1,0 1 1,1-1-1,2 0 1,-1 0-1,2-1 1,1 0-1,0 0 1,1-1-1,16 21 1,-25-35-9,0-1 1,0 0-1,1 0 1,-1 0-1,0 1 1,0-1 0,1 0-1,-1 0 1,1-1-1,-1 1 1,1 0-1,-1 0 1,1-1 0,-1 1-1,1-1 1,-1 1-1,1-1 1,0 0-1,-1 0 1,1 0-1,0 1 1,2-2 0,13-3-3613</inkml:trace>
-  <inkml:trace contextRef="#ctx0" brushRef="#br0" timeOffset="375.73">762 331 5491,'0'0'6402,"-7"-4"-5983,-22-7-176,28 11-237,0 0 0,1 0 0,-1 0 0,0 0 1,0 0-1,0 1 0,0-1 0,1 0 0,-1 0 0,0 1 0,0-1 0,1 0 0,-1 1 0,0-1 1,0 1-1,1-1 0,-1 1 0,0-1 0,1 1 0,-1-1 0,1 1 0,-1 0 0,1-1 0,-1 1 1,1 0-1,-1-1 0,1 1 0,0 0 0,-1 0 0,1 0 0,-1 0 0,-7 29-3,7-27 5,-3 22-17,2-1 0,0 1 0,3 47 1,-1-68-47,1 0 1,-1-1-1,1 1 0,0-1 1,0 1-1,0-1 0,1 1 1,-1-1-1,1 0 1,0 0-1,0 0 0,0 0 1,0 0-1,0 0 0,1 0 1,-1-1-1,1 1 1,0-1-1,0 1 0,-1-1 1,2 0-1,-1-1 0,0 1 1,0 0-1,6 1 1,-6-2 0,0 0 1,-1 0 0,2-1 0,-1 1 0,0-1 0,0 0 0,0 0 0,0 0 0,0 0 0,0 0 0,0-1 0,0 1 0,0-1 0,0 0 0,0 0-1,0 0 1,0 0 0,-1-1 0,1 1 0,0-1 0,-1 1 0,1-1 0,-1 0 0,0 0 0,1 0 0,-1-1 0,0 1 0,0 0 0,-1-1-1,3-2 1,0-2 88,-1 0 0,0 0-1,0 0 1,0 0 0,-1-1 0,0 1-1,0-1 1,-1 0 0,0 1-1,0-1 1,-1 0 0,0 0-1,0 1 1,-3-16 0,2 18 43,-1 0 0,1 0 0,-1 0 0,1 0 0,-1 1 0,-1-1 0,1 1 0,-1-1 0,0 1 0,0 0 0,0 0 0,0 0 0,-1 0 0,1 0 0,-1 1 0,0 0 0,0 0 0,0 0 0,-1 0 0,1 1 0,-1-1 0,1 1 0,-7-2 1,-40-5 313,48 8-598,0 1 0,0 0 1,-1 0-1,1 0 0,0 0 0,0 0 0,0 1 1,0-1-1,0 1 0,0 0 0,0 0 0,0 0 1,0 0-1,-3 2 0,1 6-3076,5 2-938</inkml:trace>
+  <inkml:trace contextRef="#ctx0" brushRef="#br0" timeOffset="375.72">762 331 5491,'0'0'6402,"-7"-4"-5983,-22-7-176,28 11-237,0 0 0,1 0 0,-1 0 0,0 0 1,0 0-1,0 1 0,0-1 0,1 0 0,-1 0 0,0 1 0,0-1 0,1 0 0,-1 1 0,0-1 1,0 1-1,1-1 0,-1 1 0,0-1 0,1 1 0,-1-1 0,1 1 0,-1 0 0,1-1 0,-1 1 1,1 0-1,-1-1 0,1 1 0,0 0 0,-1 0 0,1 0 0,-1 0 0,-7 29-3,7-27 5,-3 22-17,2-1 0,0 1 0,3 47 1,-1-68-47,1 0 1,-1-1-1,1 1 0,0-1 1,0 1-1,0-1 0,1 1 1,-1-1-1,1 0 1,0 0-1,0 0 0,0 0 1,0 0-1,0 0 0,1 0 1,-1-1-1,1 1 1,0-1-1,0 1 0,-1-1 1,2 0-1,-1-1 0,0 1 1,0 0-1,6 1 1,-6-2 0,0 0 1,-1 0 0,2-1 0,-1 1 0,0-1 0,0 0 0,0 0 0,0 0 0,0 0 0,0 0 0,0-1 0,0 1 0,0-1 0,0 0 0,0 0-1,0 0 1,0 0 0,-1-1 0,1 1 0,0-1 0,-1 1 0,1-1 0,-1 0 0,0 0 0,1 0 0,-1-1 0,0 1 0,0 0 0,-1-1-1,3-2 1,0-2 88,-1 0 0,0 0-1,0 0 1,0 0 0,-1-1 0,0 1-1,0-1 1,-1 0 0,0 1-1,0-1 1,-1 0 0,0 0-1,0 1 1,-3-16 0,2 18 43,-1 0 0,1 0 0,-1 0 0,1 0 0,-1 1 0,-1-1 0,1 1 0,-1-1 0,0 1 0,0 0 0,0 0 0,0 0 0,-1 0 0,1 0 0,-1 1 0,0 0 0,0 0 0,0 0 0,-1 0 0,1 1 0,-1-1 0,1 1 0,-7-2 1,-40-5 313,48 8-598,0 1 0,0 0 1,-1 0-1,1 0 0,0 0 0,0 0 0,0 1 1,0-1-1,0 1 0,0 0 0,0 0 0,0 0 1,0 0-1,-3 2 0,1 6-3076,5 2-938</inkml:trace>
   <inkml:trace contextRef="#ctx0" brushRef="#br0" timeOffset="811.68">926 317 2113,'0'0'10621,"4"3"-10450,1 2-75,-1 0 0,1 1 1,-1 0-1,0-1 1,-1 2-1,1-1 0,-1 0 1,-1 1-1,1-1 1,-1 1-1,3 13 0,1 9 117,3 45 0,-7-48-214,3 37 119,-5-58-157,0 0-1,0 0 1,-1 0-1,1 0 1,-1 0-1,0 0 1,-1 0-1,1-1 1,-3 6-1,3-64-2038,1 33 2009,1 0 0,1 0 0,0 0 0,10-31 1,-11 45 77,2 0 0,-1 1 1,1-1-1,0 0 1,0 1-1,1-1 1,-1 1-1,2 0 1,-1 0-1,1 1 1,-1-1-1,1 1 1,1 0-1,-1 1 1,1-1-1,0 1 1,7-4-1,-9 6-13,1 0-1,0 0 0,0 0 0,0 1 1,0 0-1,1 0 0,-1 0 0,0 1 1,0 0-1,0 0 0,1 0 0,-1 0 1,0 1-1,0 0 0,0 0 0,1 0 0,-1 1 1,-1 0-1,1 0 0,0 0 0,0 0 1,-1 1-1,1 0 0,-1 0 0,0 0 1,0 0-1,4 5 0,-1 1 71,-1 1 0,0 0-1,-1 1 1,0-1 0,-1 1 0,0 0 0,3 14-1,10 82 149,-9-45-652,-8-61 265,0 0 0,0 0 0,1 0 0,-1 0 0,0 0 0,1 0 0,-1 0 0,1 0 0,-1 0 1,1 0-1,-1 0 0,1-1 0,-1 1 0,1 0 0,0 0 0,0-1 0,0 1 0,-1 0 0,1-1 1,0 1-1,0 0 0,0-1 0,0 1 0,0-1 0,0 0 0,0 1 0,0-1 0,0 0 0,0 0 0,0 1 1,0-1-1,0 0 0,0 0 0,0 0 0,0 0 0,0-1 0,0 1 0,0 0 0,0 0 0,0-1 1,0 1-1,0 0 0,0-1 0,0 1 0,0-1 0,1 0 0,22-13-3634</inkml:trace>
   <inkml:trace contextRef="#ctx0" brushRef="#br0" timeOffset="1364">1515 375 3330,'0'0'8702,"-7"-9"-7645,-23-27-204,29 35-829,0 0 0,-1 0 0,1 0-1,0 0 1,-1 0 0,1 1-1,0-1 1,-1 0 0,1 1 0,-1-1-1,1 1 1,-1-1 0,1 1-1,-1 0 1,1 0 0,-1 0 0,0 0-1,1 0 1,-1 0 0,1 0-1,-1 0 1,1 0 0,-1 1 0,0-1-1,1 1 1,-1-1 0,1 1-1,0 0 1,-1-1 0,1 1 0,0 0-1,-1 0 1,1 0 0,0 0-1,-2 2 1,-5 6-43,0 0 0,1 0-1,0 1 1,0 0 0,1 0-1,1 0 1,0 1 0,0 0-1,1 0 1,-3 12 0,2-7-178,2 0 0,0 0 0,1 0 0,1 0 1,0 1-1,3 28 0,-1-42 99,0 0 0,-1-1 0,1 1 0,0-1 0,0 1 0,0-1 0,0 1 0,1-1 0,-1 0 0,1 1 0,-1-1 0,1 0 0,0 0 0,0 0 0,0 0 0,0-1 0,0 1 0,0 0 0,1-1 0,-1 0 0,0 1 0,1-1 0,-1 0 0,1 0 0,-1 0 0,1-1 0,4 2 0,-1-1-68,0 0 0,0-1 1,0 1-1,0-1 0,0-1 1,0 1-1,0-1 0,0 0 0,-1 0 1,1 0-1,11-5 0,-10 2 94,0 0-1,-1-1 0,1 0 1,-1 0-1,0 0 1,0-1-1,-1 0 1,1 0-1,-1 0 0,-1-1 1,1 0-1,-1 0 1,0 0-1,-1 0 1,0-1-1,4-14 0,-1 1 394,-1 0-1,-1 0 0,0 0 1,-2-1-1,-1-23 1,-1-16 3323,0 78-4055,14 317 1312,-1 3-644,-13-305-274,-1 0-1,-2 0 1,-1-1 0,-2 0 0,-13 45-1,13-60-37,0 1-1,-1-1 0,-1-1 1,-1 1-1,0-1 1,-1-1-1,0 0 0,-1 0 1,-1-1-1,0 0 0,-20 15 1,17-17 102,0-1-1,0-1 1,-1 0 0,0-1-1,-1 0 1,0-2 0,0 0-1,0-1 1,-1 0 0,-27 2-1,30-5 27,-1-1 0,1 0 0,0-2-1,-1 0 1,1 0 0,0-2 0,0 0-1,0 0 1,0-1 0,0-1 0,1-1-1,-23-11 1,15 3-136,-1-1 0,2-1 0,0 0 0,1-2 0,1 0 0,1-2 0,-30-39-1,40 48 42,0 0-1,1-1 1,1 0-1,0 0 0,0-1 1,1 0-1,1 1 0,0-2 1,1 1-1,0 0 0,1-1 1,1 1-1,0-1 0,1 0 1,0 0-1,1 1 0,3-16 1,-1 19-9,1 0 0,0 0 0,0 1-1,1-1 1,1 1 0,-1 0 0,1 0 0,1 1 0,0 0 0,0 0 0,0 0 0,1 1 0,0 0 0,1 1 0,-1 0-1,20-10 1,11-4-626,0 1-1,73-22 1,-112 41 655,182-54-4437,-88 27 437</inkml:trace>
   <inkml:trace contextRef="#ctx0" brushRef="#br0" timeOffset="1767.02">1789 397 2193,'0'0'7940,"0"-7"-5302,0 23-2558,1 0 0,0-1 0,1 1 0,1-1 0,6 20 0,-6-26-95,0 0 1,1-1 0,0 1 0,1-1-1,0 0 1,0 0 0,1 0 0,0-1-1,0 0 1,9 8 0,-12-12-8,0 0-1,1-1 1,-1 1 0,1-1-1,0 1 1,0-1 0,0 0-1,0 0 1,0-1 0,0 1-1,0-1 1,0 0 0,1 0-1,-1-1 1,0 1 0,1-1-1,-1 0 1,0 0 0,1 0-1,-1-1 1,1 1 0,-1-1-1,0 0 1,0-1 0,0 1-1,1-1 1,-1 1 0,-1-1-1,1 0 1,0-1 0,0 1-1,-1-1 1,1 1 0,-1-1-1,0 0 1,0-1 0,0 1-1,0 0 1,-1-1 0,1 1-1,-1-1 1,4-7 0,-1 1 51,-1-1 0,0 0 0,0 0 1,-1 0-1,0 0 0,-1 0 0,1-19 1,-2 27 12,-1-1 1,0 1 0,0-1-1,0 1 1,0 0 0,-1-1 0,1 1-1,-1 0 1,0-1 0,0 1-1,0 0 1,0 0 0,-1 0 0,1 0-1,-1 0 1,0 0 0,0 0-1,0 0 1,0 1 0,0-1 0,0 1-1,-1 0 1,1-1 0,-1 1-1,0 0 1,0 0 0,0 1-1,0-1 1,-3-1 0,-14-1-159,1 0 1,0 1-1,-1 1 0,1 1 1,-39 3-1,57-2 11,-1 0-1,1 0 0,-1 0 1,1 0-1,0 0 0,-1 0 1,1 1-1,-1-1 0,1 1 1,0-1-1,-1 1 0,1-1 1,0 1-1,-2 1 1,2-1-124,1 0 1,-1-1 0,1 1 0,-1 0 0,1 0 0,-1-1 0,1 1 0,0 0 0,-1 0 0,1 0 0,0 0 0,0 0 0,0-1 0,0 1 0,0 0 0,0 1 0</inkml:trace>
@@ -5107,6 +5723,331 @@
           <inkml:channelProperty channel="F" name="resolution" value="0" units="1/dev"/>
         </inkml:channelProperties>
       </inkml:inkSource>
+      <inkml:timestamp xml:id="ts0" timeString="2025-06-08T14:48:30.224"/>
+    </inkml:context>
+    <inkml:brush xml:id="br0">
+      <inkml:brushProperty name="width" value="0.1" units="cm"/>
+      <inkml:brushProperty name="height" value="0.1" units="cm"/>
+      <inkml:brushProperty name="color" value="#FF0066"/>
+    </inkml:brush>
+  </inkml:definitions>
+  <inkml:trace contextRef="#ctx0" brushRef="#br0">3536 1793 1473,'0'0'4805,"-3"0"-3653,-15 0 2781,21 0-3965,102-5 421,124-22 1,-51 5-193,160 7-283,-7 1-490,-172 8 593,-32 2 60,-125 3-65,-1 0 1,1 1-1,-1-1 1,0 0 0,1 0-1,-1 0 1,0 0-1,0 0 1,1 0 0,-1 0-1,0 0 1,0-1-1,0 1 1,0 0 0,0-1-1,-1 1 1,1 0-1,0-1 1,-1 1 0,1-1-1,-1 1 1,1-1-1,-1 0 1,0-2 0,6-41-1182,-8 42 1259,0 1 0,0 0 0,-1-1 0,1 1 0,0 0 0,-1 0 1,0 1-1,1-1 0,-1 0 0,0 1 0,0-1 0,0 1 0,0 0 0,0 0 0,0 0 0,-4 0 0,11 25 14,5 20-160,-1 1-1,-3 0 0,-1 50 1,-4-107-1510,-1-45-1324,0-8 1743,3 0 3839,-1 64-2684,-1 0 0,0-1 1,1 1-1,-1-1 0,0 1 1,1 0-1,0-1 0,-1 1 0,1 0 1,0 0-1,0 0 0,-1 0 0,1-1 1,0 1-1,0 0 0,0 0 0,0 0 1,1 1-1,-1-1 0,0 0 0,0 0 1,0 1-1,1-1 0,-1 1 0,0-1 1,1 1-1,-1-1 0,2 1 0,42-4-455,-38 4 394,-6 0 60,0 1 1,0-1 0,-1 0-1,1 1 1,0-1 0,0 1-1,-1-1 1,1 0 0,0 1 0,0 0-1,-1-1 1,1 1 0,-1-1-1,1 1 1,-1 0 0,1 0 0,-1-1-1,1 1 1,-1 0 0,1 0-1,-1-1 1,0 1 0,0 0 0,1 0-1,-1 0 1,0 0 0,0-1-1,0 1 1,0 0 0,0 2 0,1 32 667,-1-27-538,1 7-277,-1-4 390,0 1 0,0-1-1,-3 17 1,3-27-410,0 1 0,-1 0 0,1 0 0,-1 0 0,1 0 1,-1-1-1,1 1 0,-1 0 0,0 0 0,0-1 0,0 1 0,0-1 0,0 1 0,0-1 1,-1 1-1,1-1 0,0 0 0,-1 0 0,1 1 0,-1-1 0,1 0 0,-1 0 0,0 0 1,1-1-1,-1 1 0,0 0 0,-3 0 0</inkml:trace>
+  <inkml:trace contextRef="#ctx0" brushRef="#br0" timeOffset="454.53">5861 1551 7780,'0'0'3617,"-16"-4"-3107,-49-11-273,45 12-170,19 3-112,11 22-1618,41 33 1614,-38-42 123,1 1 0,19 26 0,-29-34-98,-1-1 0,0 1 0,0 0-1,0 0 1,0 0 0,-1 1 0,0-1 0,-1 0 0,0 1-1,0-1 1,1 14 0,-2-17 25,0 0 0,0 0 0,0-1 1,0 1-1,-1 0 0,1 0 0,-1-1 0,1 1 0,-1 0 0,0 0 0,0-1 0,0 1 0,-1-1 1,1 1-1,0-1 0,-1 0 0,-2 3 0,1-3-16,0 0-1,0 0 1,0 0 0,-1-1-1,1 1 1,0-1 0,-1 0-1,1 0 1,-1 0 0,1-1-1,-1 1 1,1-1 0,-6 0-1,7 0-19,-3 1-276,-1 0-1,1-1 1,-1 1-1,1-1 1,-1-1 0,1 1-1,0-1 1,-1 0-1,1 0 1,0-1 0,-1 1-1,1-1 1,0 0 0,-9-6-1,-8-14-2196</inkml:trace>
+  <inkml:trace contextRef="#ctx0" brushRef="#br0" timeOffset="750.53">5792 1560 4514,'0'0'6801,"-3"5"-5604,-222 250 1170,190-213-2363,18-24-138,2 1 1,0 0-1,-21 40 0,35-59 66,1 1 1,-1-1-1,1 1 0,0 0 1,-1-1-1,1 1 0,0 0 1,-1-1-1,1 1 1,0 0-1,0-1 0,-1 1 1,1 0-1,0 0 0,0-1 1,0 1-1,0 0 1,0-1-1,0 1 0,0 0 1,0 0-1,1-1 0,-1 1 1,0 0-1,0-1 1,1 1-1,-1 0 0,0-1 1,1 1-1,-1 0 0,0-1 1,1 1-1,-1-1 0,1 1 1,0 0-1,24 2-2543,-19-3 2540,41-3-2544,7-11-1136</inkml:trace>
+  <inkml:trace contextRef="#ctx0" brushRef="#br0" timeOffset="1432.22">6079 1603 9268,'0'0'470,"4"-3"-766,28 1 526,-27 2-149,-1 0-1,1 0 1,0 0 0,-1-1-1,1 1 1,4-3-1,-7 3-52,0-1-1,0 0 1,0 0-1,-1 0 0,1 0 1,0-1-1,-1 1 1,1 0-1,-1-1 0,1 1 1,-1-1-1,0 0 1,1 1-1,-1-1 0,0 0 1,0 0-1,0 1 1,0-4-1,1 1 188,0-1-1,-1 0 1,0 1-1,0-1 1,0 0 0,0 0-1,-1 0 1,0 1 0,0-1-1,-1-8 1,0 12-189,1 0-1,-1 1 1,0-1 0,1 1 0,-1-1-1,0 1 1,0-1 0,1 1 0,-1 0-1,0-1 1,0 1 0,1 0 0,-1 0-1,0-1 1,0 1 0,0 0-1,0 0 1,1 0 0,-1 0 0,0 0-1,0 0 1,-1 1 0,-21 2 257,20-1-282,0 0 0,0 1 1,0-1-1,0 1 0,0 0 0,1 0 0,-1 0 1,1 0-1,0 0 0,0 0 0,0 1 0,0-1 1,-1 6-1,-16 49-5,15-36-23,1 0-1,1 0 0,1 0 0,3 38 1,-2-57-7,1 0 0,-1-1 1,0 1-1,1 0 0,0 0 1,-1 0-1,1-1 0,0 1 1,1 0-1,-1-1 0,0 1 1,1-1-1,-1 1 0,1-1 1,0 0-1,0 0 0,0 0 1,0 0-1,0 0 0,0 0 1,1 0-1,-1-1 0,1 1 0,-1-1 1,1 0-1,-1 1 0,1-1 1,0 0-1,0-1 0,-1 1 1,1 0-1,0-1 0,0 0 1,0 0-1,0 0 0,-1 0 1,4 0-1,2-1-65,0 1 0,0-1 1,-1-1-1,1 1 0,-1-1 0,1-1 1,-1 0-1,0 0 0,0 0 0,0 0 0,0-1 1,11-9-1,-10 5-79,0 0 0,0 0-1,0-1 1,-1 0 0,-1-1 0,1 1 0,-2-1 0,1 0-1,7-21 1,-8 14 298,-1 0-1,0 0 1,-1 0-1,-1 0 1,0-33-1,-6 24 745,4 25-806,-1 0 0,1 1 0,-1-1-1,1 0 1,-1 0 0,0 1 0,1-1 0,-1 0 0,0 1 0,1-1 0,-1 0 0,0 1 0,0-1 0,0 1 0,1-1 0,-1 1 0,0 0 0,0-1 0,0 1 0,0 0-1,0 0 1,0-1 0,0 1 0,0 0 0,0 0 0,-1 0 0,2 0-194,2 1-371,9 3 230,0-1-1,0-1 1,21 3 0,-27-5 263,0 0 1,1 0 0,-1 0 0,0 0 0,0-1 0,0 0 0,0 0-1,-1 0 1,1-1 0,0 0 0,6-3 0,25-14 2142,-36 21-1916,2 78 468,0-31-468,-9 93 1,0-116-151,2-10-1864</inkml:trace>
+  <inkml:trace contextRef="#ctx0" brushRef="#br0" timeOffset="1777.97">6611 1484 6467,'0'0'7395,"7"5"-7285,1 10 130,0 1 1,-1 0 0,0 0-1,-1 0 1,-1 1 0,3 18-1,17 50-118,-24-83-171,0 0 1,0 1-1,0-1 0,1 0 1,-1 0-1,1 0 0,-1 0 1,1 0-1,0 0 0,0 0 1,0 0-1,0-1 1,0 1-1,0-1 0,0 1 1,1-1-1,-1 0 0,1 0 1,-1 0-1,0 0 0,1 0 1,-1-1-1,1 1 0,0-1 1,-1 0-1,1 0 1,-1 1-1,1-2 0,0 1 1,-1 0-1,1 0 0,-1-1 1,1 0-1,-1 1 0,5-3 1,3 0-61,0-1 1,0-1 0,0 0 0,0 0-1,-1-1 1,0 0 0,10-8 0,-8 4 94,-1 0 0,0 0 1,0-1-1,11-16 0,-17 22 48,-1-1 0,0 0 0,0 0-1,0 0 1,0-1 0,-1 1-1,0-1 1,-1 1 0,1-1-1,-1 0 1,0-10 0,-6-30 424,1 5-3685,4 32 537,3 1-818</inkml:trace>
+  <inkml:trace contextRef="#ctx0" brushRef="#br0" timeOffset="1978.02">7070 1423 3025,'0'0'9525,"4"54"-8885,0-13 80,-2 5-47,-2 1-385,0-5-224,0-6 32,-2-9-96,-4-7-384,3-9-353,-1-6-863</inkml:trace>
+  <inkml:trace contextRef="#ctx0" brushRef="#br0" timeOffset="2104.81">7108 1290 6739,'0'0'3346,"47"-20"-7508,-13 37 1488</inkml:trace>
+  <inkml:trace contextRef="#ctx0" brushRef="#br0" timeOffset="2353.26">7468 1450 4898,'0'0'8292,"-13"0"-7665,-44 1 64,54-1-628,-1 0 1,1 1 0,0 0-1,0 0 1,-1 0-1,1 0 1,0 0-1,0 0 1,0 1-1,0-1 1,0 1-1,1 0 1,-1 0-1,0 0 1,1 0-1,-1 1 1,1-1-1,0 1 1,0-1-1,-3 6 1,-1 2-38,1 0 0,0 1 0,1-1 0,-4 14 1,6-17 7,-3 9-76,2 0-1,0 1 0,2 0 1,-1-1-1,2 1 0,2 25 1,-2-40-50,0 0 1,0 0 0,1 0 0,-1 0-1,0-1 1,1 1 0,0 0 0,-1 0 0,1 0-1,0 0 1,0 0 0,0-1 0,0 1 0,0-1-1,1 1 1,-1 0 0,0-1 0,1 0 0,-1 1-1,1-1 1,-1 0 0,1 0 0,0 0 0,-1 0-1,5 2 1,0-2-602,0 1-1,0-1 1,1 0 0,-1 0 0,0 0-1,13-2 1,17 0-3581</inkml:trace>
+  <inkml:trace contextRef="#ctx0" brushRef="#br0" timeOffset="2910.85">7628 1543 7652,'0'0'4191,"8"-8"-4207,5-3 22,-4 3 63,0 0 0,-1 0 0,10-13 1,-17 20-20,-1 0 1,1 0 0,-1 0 0,1 0-1,-1 0 1,0 0 0,1 0 0,-1 0-1,0 0 1,0 0 0,0 0 0,0 0-1,0 0 1,0 0 0,0 0 0,0 0 0,0 0-1,0 0 1,-1 0 0,1 0 0,0 0-1,-1 0 1,1 0 0,-1 1 0,1-1-1,-1 0 1,1 0 0,-1 0 0,0 0-1,1 1 1,-1-1 0,0 0 0,0 1-1,1-1 1,-3 0 0,2 0-14,0 0 1,0 0-1,0 1 1,0-1-1,0 0 1,0 1-1,0 0 1,-1-1-1,1 1 0,0-1 1,0 1-1,0 0 1,-1 0-1,1 0 1,0 0-1,0 0 0,-1 0 1,1 0-1,0 0 1,0 0-1,-1 1 1,1-1-1,0 0 1,0 1-1,0-1 0,0 1 1,-1-1-1,1 1 1,0 0-1,-1 1 1,-5 6-79,0 1 1,0-1 0,1 2-1,0-1 1,1 1 0,0 0 0,0 0-1,-5 17 1,4-6 32,1-1 0,0 1 0,-2 33 0,6-40-5,0-6-19,0 0 1,1 1 0,0-1 0,1 11-1,-1-17 2,1-1 0,-1 1 0,0-1-1,1 0 1,-1 1 0,1-1 0,-1 1-1,1-1 1,0 0 0,-1 0 0,1 1-1,0-1 1,0 0 0,0 0 0,0 0-1,0 0 1,0 0 0,0 0 0,0 0-1,0 0 1,1 0 0,-1-1 0,0 1-1,1 0 1,-1-1 0,0 1 0,1-1-1,-1 1 1,1-1 0,1 0 0,2 1-58,0-1 1,1 0-1,-1 0 1,1 0-1,-1-1 0,1 1 1,-1-1-1,0-1 1,0 1-1,1-1 1,-1 0-1,0 0 1,-1 0-1,1-1 1,7-5-1,-4 2-93,-1-1-1,1 0 0,-2 0 0,1-1 0,-1 0 1,0 0-1,8-15 0,-1-1 66,-1-1 1,-1 0-1,14-45 1,-21 54 852,0-1 1,-1 0-1,-1 0 1,0-19-1,-2 36-651,0 22-588,2 9 500,1 0 0,2-1 0,0 1 0,14 37 0,-3-5 68,-14-57-116,0 2 55,0 0 0,-1 0 0,1 0 0,-1 17 0,-1-24-68,0 1 0,0-1 1,0 1-1,-1-1 0,1 1 1,0-1-1,-1 0 0,1 1 1,-1-1-1,0 0 0,1 1 1,-1-1-1,0 0 1,0 0-1,0 1 0,0-1 1,0 0-1,0 0 0,0 0 1,0 0-1,0 0 0,0 0 1,0-1-1,-1 1 0,1 0 1,0-1-1,-1 1 0,1-1 1,-1 1-1,1-1 1,0 0-1,-1 1 0,-2-1 1,-39 1-5010,25-3 1286</inkml:trace>
+  <inkml:trace contextRef="#ctx0" brushRef="#br0" timeOffset="3531.99">8591 1602 6499,'0'0'1547,"-19"8"-93,3-1-1054,-1 1 234,-1-1-1,0 0 0,0-1 0,-1-1 0,-29 4 1,45-8-604,0-1 0,0 0 0,0 0 0,0 0 0,0 0 0,0-1 0,-1 1 0,1-1 0,0 1 0,0-1 0,0 0 0,0-1 0,-3-1 0,4 2-77,1-1-1,-1 0 1,0 1-1,1-1 0,0 0 1,-1 0-1,1 0 1,0 0-1,0 0 1,0-1-1,0 1 1,0 0-1,0 0 0,1-1 1,-1 1-1,1 0 1,0-1-1,0-2 1,-2-6-85,1 0 0,1-1 1,0 1-1,0-1 1,1 1-1,1 0 0,0-1 1,0 1-1,1 0 1,1 0-1,5-11 0,19-29-172,10-20-91,-35 63 435,0 1-1,0-1 1,-1 0 0,0 0 0,0 0-1,-1 0 1,1-12 0,-2 17 18,-1 1 0,1 0 0,-1 0 0,1-1 0,-1 1 0,0 0 0,0 0 0,0 0 0,0-1 0,-1 1 0,1 1 0,0-1 0,-1 0 0,0 0 0,1 0 0,-1 1 0,0-1 0,0 1 0,0-1 0,0 1 0,0 0 0,0 0 0,0 0 0,0 0 0,0 0 0,-1 0 0,1 1 0,-2-1 0,-7-2-26,0 0-1,1 1 1,-1 1 0,-20-1 0,30 3-43,0-1 1,0 0-1,0 1 0,-1-1 1,1 0-1,0 1 1,0-1-1,0 1 1,0 0-1,0-1 1,0 1-1,0 0 1,1 0-1,-1-1 0,0 1 1,0 0-1,0 0 1,1 0-1,-1 0 1,1 0-1,-1 0 1,0 0-1,1 0 1,0 1-1,-1-1 0,1 0 1,0 0-1,-1 0 1,1 0-1,0 0 1,0 2-1,-3 47-195,3-38 168,-1 19 26,2-1 0,0 1-1,2-1 1,1 0 0,2 0 0,9 30 0,18 24-82,-23-64 120,-1 1 1,-1 0 0,-1 0 0,-1 0-1,-1 1 1,-1 0 0,2 27 0,-6-45 9,-1 1 1,1-1 0,-1 0-1,0 1 1,0-1 0,0 1-1,-1-1 1,0 0 0,1 0-1,-1 0 1,-1 0-1,1 0 1,-1 0 0,-2 3-1,-6 4-223,1 0-1,-23 17 0,6-6-2418</inkml:trace>
+  <inkml:trace contextRef="#ctx0" brushRef="#br0" timeOffset="-8344.18">64 1682 4418,'0'0'2390,"-3"4"-1928,-11 13 0,10-13-33,15-7 121,-6-1-454,1 0 0,-1-1 0,0 0 1,0 0-1,-1-1 0,1 1 1,-1-1-1,-1 0 0,4-7 0,28-61 249,-23 39-165,0-1 1,-2 0-1,-2 0 0,6-65 1,-6-150 795,-9 209-947,2 31-21,-1 7 10,1 1-1,-1-1 1,0 0-1,0 1 1,0-1-1,0 0 0,-1 1 1,1-1-1,-1 0 1,0 1-1,0-1 1,-1 1-1,1 0 0,-1-1 1,1 1-1,-5-6 1,5 8-4,0 1 0,1 0 0,-1 0 0,0-1 1,0 1-1,1 0 0,-1 0 0,0 0 1,0 0-1,1 0 0,-1 0 0,0 0 0,0 0 1,1 0-1,-1 0 0,0 0 0,0 0 1,1 1-1,-1-1 0,0 0 0,0 0 0,1 1 1,-1-1-1,0 1 0,1-1 0,-1 0 0,1 1 1,-1-1-1,1 1 0,-1 0 0,1-1 1,-1 1-1,1-1 0,-1 1 0,1 0 0,-1-1 1,1 1-1,0 1 0,-18 31-93,16-28 116,-24 54-33,4 2 0,2 1 0,-22 116 0,28-85-4,4 1 0,2 98 0,8-183-16,0-1 1,1 0-1,0 0 1,1 1-1,-1-1 0,1 0 1,1 0-1,0-1 1,0 1-1,8 13 1,-9-16-93,2-1 1,-1 0 0,0 0 0,1 0-1,0-1 1,0 1 0,0-1 0,0 0-1,0 0 1,1 0 0,-1-1 0,1 1-1,0-1 1,0 0 0,0-1 0,0 1-1,0-1 1,7 1 0,-1 0-351,0-1 0,0 0 0,0-1 0,-1 0 0,1-1-1,0 0 1,0-1 0,-1 0 0,1-1 0,-1 0 0,1-1 0,13-6 0,33-25-3112</inkml:trace>
+  <inkml:trace contextRef="#ctx0" brushRef="#br0" timeOffset="-7936.77">491 1547 2865,'0'0'9178,"-4"-12"-8474,-12-35-264,16 46-435,0 1-1,0-1 0,0 1 0,0-1 1,0 1-1,0-1 0,0 1 0,0-1 1,0 1-1,0 0 0,0-1 1,-1 1-1,1-1 0,0 1 0,0 0 1,-1-1-1,1 1 0,0 0 0,-1-1 1,1 1-1,0 0 0,-1-1 0,1 1 1,0 0-1,-1 0 0,1-1 0,0 1 1,-1 0-1,1 0 0,-1 0 1,1-1-1,-1 1 0,1 0 0,-1 0 1,1 0-1,0 0 0,-1 0 0,1 0 1,-1 0-1,1 0 0,-1 0 0,1 0 1,-1 0-1,1 1 0,0-1 0,-1 0 1,1 0-1,-1 0 0,1 0 1,-1 1-1,1-1 0,-13 17-12,12-15 21,-13 22 55,0 0 0,1 1 0,-16 46-1,24-56-100,0 0-1,1 1 0,1-1 1,1 1-1,1 0 0,0 0 1,0 0-1,3 17 0,-2-31-14,1 0 1,0-1-1,-1 1 1,1 0-1,0-1 0,-1 1 1,1-1-1,0 1 0,0-1 1,0 1-1,1-1 0,-1 0 1,0 0-1,0 1 0,1-1 1,-1 0-1,1 0 0,-1 0 1,1-1-1,-1 1 0,1 0 1,0 0-1,-1-1 0,1 1 1,0-1-1,-1 0 0,1 1 1,0-1-1,1 0 1,4 1-72,0-1 1,-1 0 0,1 0 0,0 0-1,-1-1 1,12-2 0,-11 1 37,-1-1 0,1 0 1,-1 0-1,0-1 0,0 1 0,0-1 0,0 0 0,-1-1 0,1 0 1,-1 1-1,-1-2 0,1 1 0,-1 0 0,1-1 0,-2 0 0,1 0 1,-1 0-1,0-1 0,4-10 0,-1 0 452,0 0 0,-2 0 0,0-1 0,-1 0-1,-1 1 1,1-29 0,-6 30 1260,-2 32-1427,-4 34-323,6-27-48,1 1 0,2-1 0,2 27 1,-2-49 64,0 1 1,1 0-1,-1-1 0,1 1 1,-1 0-1,1-1 1,0 1-1,-1-1 1,1 1-1,0-1 1,0 1-1,0-1 1,0 0-1,0 0 0,1 1 1,-1-1-1,0 0 1,0 0-1,1 0 1,-1 0-1,3 1 1,0 0-329,0-1 0,1 1 0,-1-1 1,1 0-1,-1 0 0,9 0 0,28 1-2758</inkml:trace>
+  <inkml:trace contextRef="#ctx0" brushRef="#br0" timeOffset="-7205.54">868 1535 6547,'0'0'7601,"-13"-11"-7380,-46-28-221,58 38-3,0 1 0,0-1 0,0 1 0,0 0 0,0-1 0,0 1-1,0 0 1,0-1 0,0 1 0,0 0 0,-1 0 0,1 0 0,0 0 0,0 0 0,0 0-1,0 1 1,0-1 0,0 0 0,0 0 0,-1 1 0,1-1 0,0 1 0,0-1 0,0 1-1,0-1 1,-1 2 0,-14 21-20,12-16 26,-5 9 47,0 0 0,1 0 0,1 0 0,-9 29 0,13-34-204,0 0-1,1 0 0,1 0 1,-1 0-1,2 0 0,0 0 1,0 0-1,3 20 0,-2-29 71,-1-1-1,1 1 0,0 0 0,-1-1 0,1 1 1,0-1-1,0 1 0,0-1 0,0 1 0,0-1 1,1 0-1,-1 0 0,0 0 0,0 1 0,1-1 1,-1 0-1,1 0 0,-1-1 0,1 1 0,-1 0 1,1 0-1,0-1 0,-1 1 0,1-1 0,0 0 1,-1 1-1,1-1 0,0 0 0,0 0 0,-1 0 1,1 0-1,0 0 0,-1 0 0,1-1 1,3 0-1,1 0-161,0 0-1,-1-1 1,1 0 0,-1 0 0,1 0 0,-1 0-1,0-1 1,0 0 0,8-5 0,-5 0 160,0 0 0,0 0 0,-1-1 1,0 0-1,0 0 0,-1 0 0,0-1 0,-1 0 1,0 0-1,4-12 0,-6 14 763,-1-1 1,0 0-1,0 0 0,-1 0 0,0-1 1,-1 1-1,0 0 0,-1-9 1,1 17-650,0 1 0,0 0 0,0 0 0,0 0 0,0-1 0,0 1 0,0 0 0,0 0 0,0 0 0,0-1 1,0 1-1,0 0 0,0 0 0,0 0 0,0-1 0,0 1 0,0 0 0,0 0 0,0 0 0,0 0 1,0-1-1,0 1 0,0 0 0,-1 0 0,1 0 0,0 0 0,0-1 0,0 1 0,0 0 0,0 0 0,-1 0 1,1 0-1,0 0 0,0 0 0,0 0 0,0-1 0,-1 1 0,1 0 0,0 0 0,0 0 0,0 0 0,0 0 1,-1 0-1,1 0 0,0 0 0,0 0 0,0 0 0,-1 0 0,1 0 0,0 0 0,0 0 0,0 0 1,-1 0-1,1 0 0,0 1 0,0-1 0,0 0 0,0 0 0,-1 0 0,1 0 0,-8 13-360,-26 105 450,-29 192-1,47-195-50,-15 78 70,26-171-141,-1-1 1,-1 1-1,0-1 1,-2 0-1,-1-1 1,-16 26-1,19-37-16,0 0 0,0-1 0,-1 0-1,0-1 1,-1 0 0,0 0 0,0 0 0,0-1 0,-1-1-1,0 1 1,0-2 0,-16 6 0,21-8 23,0 0 0,0-1-1,0 1 1,0-1 0,0-1 0,0 1-1,0-1 1,0 1 0,0-2 0,0 1 0,-1 0-1,1-1 1,0 0 0,0 0 0,0-1-1,0 1 1,1-1 0,-1 0 0,0-1 0,1 1-1,-1-1 1,1 0 0,0 0 0,0 0-1,0 0 1,0-1 0,1 0 0,-6-6 0,4 3-76,1-1 1,0 0 0,0-1 0,0 1 0,1-1 0,1 1-1,-1-1 1,1 0 0,1 0 0,0 0 0,0 0 0,0 0-1,1 0 1,1 0 0,2-13 0,-1 8 17,1 0 0,1 0 0,0 1 0,1-1 0,0 1 0,1 0 0,1 1 0,0 0 0,10-14 0,38-38-400,2 2 0,2 3 0,78-59 0,-63 56-256,125-136 0,-169 161 982,-1-1 0,-2-2 0,-2-1 1,31-69-1,-44 83-83,-2-1-1,0-1 1,-2 0 0,-2 0 0,0-1 0,-2 1 0,-1-1 0,-2-42 0,-1 65-2,-1 1-1,0-1 1,-1 1 0,1 0 0,-5-10-1,6 15-161,0 0 0,0 1-1,0-1 1,-1 0 0,1 0-1,0 0 1,-1 0 0,1 0-1,-1 1 1,1-1 0,-1 0-1,0 0 1,1 1 0,-1-1-1,1 1 1,-1-1 0,0 0-1,0 1 1,1-1 0,-1 1-1,0-1 1,0 1 0,0 0-1,0-1 1,0 1 0,1 0-1,-1 0 1,0-1 0,0 1-1,0 0 1,0 0 0,0 0-1,0 0 1,0 0 0,0 0-1,0 1 1,0-1-1,1 0 1,-1 0 0,0 1-1,0-1 1,0 0 0,0 1-1,0-1 1,1 1 0,-1-1-1,0 1 1,0-1 0,1 1-1,-2 1 1,-4 4-51,0 1 1,0-1-1,0 1 0,1 1 0,0-1 0,-5 14 1,-23 54 55,30-68-20,-13 37 66,3 1 1,1 1-1,2 0 0,-6 77 1,7 190 34,9-309-109,0 5-11,0 1 0,1-1 0,0 1 0,1-1 0,3 12 0,-4-19-75,-1 0 1,1-1-1,-1 1 1,1 0-1,0-1 1,-1 1-1,1 0 1,0-1-1,0 1 1,0-1-1,0 1 1,1-1-1,-1 0 1,0 1-1,1-1 1,-1 0-1,1 0 1,-1 0-1,1 0 1,-1 0-1,1 0 1,0 0-1,-1-1 1,1 1-1,0-1 1,0 1-1,-1-1 1,1 0-1,0 1 1,0-1 0,0 0-1,0 0 1,-1 0-1,4-1 1,-3 0-89,1 0 0,-1 0 0,1 0 1,-1-1-1,0 1 0,0-1 1,1 1-1,-1-1 0,0 0 0,0 0 1,-1 0-1,1 0 0,0 0 1,-1-1-1,1 1 0,-1 0 1,0-1-1,0 1 0,1-4 0,-1 5 103,21-45-3177</inkml:trace>
+  <inkml:trace contextRef="#ctx0" brushRef="#br0" timeOffset="-7030.28">1078 1516 7283,'0'0'1601,"113"-17"-2353,-66 16-2914</inkml:trace>
+  <inkml:trace contextRef="#ctx0" brushRef="#br0" timeOffset="-6737.62">1421 1550 8388,'0'0'816,"15"-7"-509,48-27-256,-60 33-45,0-1 1,-1 0 0,1 1 0,-1-1 0,0-1-1,1 1 1,-1 0 0,0 0 0,0-1 0,1-2-1,-2 4 20,-1 0 1,1 0-1,-1 0 0,1 0 0,-1 0 0,0-1 0,0 1 0,1 0 0,-1 0 0,0 0 1,0 0-1,0-1 0,0 1 0,0 0 0,-1 0 0,1 0 0,0 0 0,-1-2 0,0 1 51,0 1 0,0-1 0,0 0-1,0 1 1,-1-1 0,1 1 0,-1-1-1,1 1 1,-1-1 0,1 1 0,-1 0-1,0 0 1,0 0 0,1 0 0,-1 0-1,0 0 1,0 1 0,0-1 0,0 1-1,-4-1 1,2 0 0,-1 0 1,0 0-1,0 1 1,0 0-1,-1 0 0,1 0 1,0 1-1,1 0 0,-1 0 1,0 0-1,0 0 1,0 1-1,0 0 0,1 0 1,-1 0-1,-4 4 0,3-1-50,1 0 0,-1 0 0,1 1 0,0-1 0,1 1 0,-1 1 0,1-1 0,0 1 0,1-1 0,-4 10-1,-1 5 23,1 1-1,0 0 1,2 0-1,1 0 0,0 1 1,2 0-1,0 38 0,3-58-62,-1 0 0,0 0 0,1 1 0,0-1 0,-1 0 0,1 0 0,0 0 0,1 0 0,-1 0-1,0-1 1,1 1 0,0 0 0,0-1 0,-1 1 0,1-1 0,1 1 0,-1-1 0,0 0 0,1 0 0,-1 0 0,1 0 0,-1-1-1,1 1 1,0-1 0,0 1 0,0-1 0,0 0 0,0 0 0,0 0 0,0-1 0,6 2 0,3 0-305,-1-1 0,1 0 0,0-1 0,0 0 0,0-1 1,0 0-1,17-4 0,30-18-2819</inkml:trace>
+  <inkml:trace contextRef="#ctx0" brushRef="#br0" timeOffset="-6300.12">2013 1003 11589,'0'0'625,"-8"16"-497,-1 1 0,1 1 0,1-1 0,0 1 0,2 0 0,0 1 0,-5 33 0,9 137 1298,4-128-1155,-4-1 0,-8 63-1,-4-75-209,-1 3-1381,16-62 928,1-1-1,0 0 0,1 1 0,0 0 1,0 0-1,1 0 0,7-11 1,-5 10 414,1 1 0,-1 0 0,2 0 0,-1 1 0,2 0-1,-1 1 1,1 0 0,1 0 0,-1 1 0,19-10 0,-25 16-17,0 0 0,1 0 0,-1 1-1,1 0 1,-1-1 0,1 1 0,0 1 0,-1-1-1,1 1 1,0 0 0,8 0 0,-11 1-9,0-1-1,0 0 1,0 1 0,1 0 0,-1-1 0,0 1-1,0 0 1,0 0 0,-1 0 0,1 1 0,0-1-1,0 0 1,-1 1 0,1-1 0,0 1-1,-1-1 1,0 1 0,1 0 0,-1-1 0,0 1-1,0 0 1,0 0 0,0 0 0,0 0 0,0 0-1,0 3 1,2 10 154,-1 0-1,1 23 1,-3-27-117,1 0 0,0 1-1,1-1 1,0 0 0,7 21 0,-8-30-134,0 0 0,0 0 1,0 0-1,1 0 0,-1 0 0,1 0 1,-1-1-1,1 1 0,0 0 0,0-1 1,-1 1-1,1-1 0,0 0 1,1 1-1,-1-1 0,0 0 0,0 0 1,0-1-1,1 1 0,2 0 0,5 1-666,0-1-1,1 0 1,16-1-1,-12 0-14,40 0-2436</inkml:trace>
+  <inkml:trace contextRef="#ctx0" brushRef="#br0" timeOffset="-5755.24">2581 1433 6035,'0'0'7424,"-16"-10"-6797,-53-32-386,67 41-237,0 0 0,1 0 0,-1 0 0,0 0 0,0 1 0,1-1 0,-1 0 0,0 1 1,0 0-1,0-1 0,0 1 0,0 0 0,1 0 0,-1 0 0,0 0 0,0 0 0,0 0 0,0 1 1,0-1-1,0 0 0,0 1 0,1 0 0,-1-1 0,0 1 0,0 0 0,1 0 0,-1 0 1,1 0-1,-1 0 0,1 1 0,-1-1 0,1 0 0,0 1 0,-1-1 0,1 1 0,0-1 0,0 1 1,0 0-1,0-1 0,0 1 0,0 3 0,-4 2 0,-4 8-25,0 0 1,2 1-1,-1-1 1,2 2-1,0-1 1,1 1-1,0 0 0,2 0 1,0 0-1,1 0 1,0 1-1,2 23 1,0-39-60,0 0 0,1 1 0,-1-1 0,0 0 0,1 1 0,0-1-1,0 0 1,0 0 0,0 0 0,0 0 0,0 0 0,0 0 0,1 0 0,-1 0 0,0 0 0,1 0 0,0-1 0,0 1 0,-1-1 0,1 1 0,0-1 0,0 0 0,0 0-1,0 1 1,0-2 0,1 1 0,-1 0 0,0 0 0,0-1 0,1 1 0,-1-1 0,0 1 0,1-1 0,-1 0 0,0 0 0,1 0 0,3-1 0,0 1-54,1-1 1,-1 0 0,0 0 0,0 0 0,0-1 0,0 0 0,0 0-1,0 0 1,0-1 0,0 0 0,-1 0 0,1 0 0,6-6 0,-2-2 17,1 0 0,-2-1 1,17-24-1,-23 30 542,1-1 0,-1 0 0,1 0 0,-2 0 0,1 0 0,-1-1 0,0 1 0,-1-1 0,0 1 0,1-9 389,-2 34-1188,-1 13 439,0-14-2,0 0-1,2 0 0,0-1 1,6 33-1,-6-46-109,0 1 0,0-1 0,0 0 0,1 0 0,-1 1 0,1-1 0,0 0 0,0 0 0,0 0 0,0-1 0,0 1 0,0 0 0,1-1 0,0 0 0,-1 1 0,1-1 0,0 0-1,0 0 1,0-1 0,0 1 0,0 0 0,1-1 0,-1 0 0,0 0 0,1 0 0,-1 0 0,1-1 0,-1 1 0,5-1 0,-1 0-84,-1 0-1,1 0 1,0-1-1,-1 0 1,1 0-1,-1 0 1,1-1-1,-1 0 1,0-1-1,0 1 1,0-1-1,7-4 1,-4 0-83,0 1 0,-1-1 0,0 0 0,0 0 0,-1-1 0,0 0 0,7-10 0,-3 1 216,-1 0 1,-1-1-1,0 0 1,-1 0-1,-1-1 1,-1 0-1,7-34 1,-8-7 2408,-5 39-338,-6 33 14,-3 35-1861,1 0 1,-1 57 0,7-17-5575</inkml:trace>
+  <inkml:trace contextRef="#ctx0" brushRef="#br0" timeOffset="-5616.47">2949 1063 6547,'0'0'4530</inkml:trace>
+  <inkml:trace contextRef="#ctx0" brushRef="#br0" timeOffset="-3825.25">3380 1472 2417,'0'0'4704,"0"-4"-3613,1-7-757,1-1 1,1 1 0,-1 0-1,2 0 1,-1 1 0,1-1-1,1 1 1,9-16 0,7-17-31,27-67 55,112-240 48,42-84 50,-141 295-357,-60 138-117,1 0 0,-1 1 0,1-1 0,-1 1 0,1 0 0,-1-1 0,1 1 0,-1 0 0,1 0 0,-1 0 0,1 0 0,-1 0 0,1 0 0,1 1 0,4-1 16,19 0 4,515-13 130,-227-6-752,-102 14-2705,-220-26 4282,3 10-1017,1 14 531,2 14 641,-3 131-988,4-96-3099,1-139 1080,0 30 5404,2 66-3521,0 0-1,0 0 0,0 0 1,0 0-1,0 0 0,0 0 1,0 0-1,0 1 0,0-1 1,1 1-1,-1 0 0,0 0 1,4 0-1,-3-1 2,4 1 28,6-2-87,0 1 0,-1 0 0,1 1 0,0 1 0,13 1 0,-24-1 58,0-1 0,1 0 1,-1 1-1,0 0 0,0-1 1,-1 1-1,1 0 0,0 0 1,0 0-1,0 0 1,0 0-1,-1 0 0,1 1 1,-1-1-1,1 1 0,-1-1 1,1 1-1,-1-1 0,0 1 1,0 0-1,0 0 1,0 0-1,0-1 0,0 1 1,0 0-1,0 0 0,-1 0 1,1 0-1,-1 0 1,0 1-1,0-1 0,1 0 1,-1 0-1,0 0 0,-1 0 1,1 0-1,0 0 0,-2 3 1,2-2 72,-1 0 1,0-1-1,-1 0 0,1 1 1,0-1-1,-1 0 1,1 1-1,-1-1 0,0 0 1,0 0-1,1 0 1,-2-1-1,1 1 0,0 0 1,0-1-1,0 1 1,-1-1-1,1 0 1,-3 1-1,-58 21 738,37-15-810,9-3-182,13-4-258,0 0 1,1 0 0,-1 0 0,1 1-1,-1-1 1,1 1 0,-1-1 0,1 1-1,-6 5 1</inkml:trace>
+  <inkml:trace contextRef="#ctx0" brushRef="#br0" timeOffset="-3155.22">5832 166 2673,'0'0'7564,"-7"-5"-6815,-3-2-532,0 1 1,0 0-1,0 1 0,-1 0 0,0 0 0,0 1 0,0 1 0,-1 0 0,1 1 0,-15-2 0,16 3-124,1 0-17,-1 1 0,0 0 0,1 0 1,-13 2-1,19-1-75,0 0-1,0-1 1,0 1 0,0 1-1,0-1 1,1 0-1,-1 1 1,1-1 0,-1 1-1,1 0 1,-1 0 0,1 0-1,0 0 1,0 0 0,0 0-1,0 1 1,-3 4 0,-1 7-29,0-1 0,1 1 1,0 0-1,1 0 0,1 1 1,0-1-1,1 1 0,0 0 1,1-1-1,2 24 1,-1-36-5,0 0 1,0 1 0,1-1-1,-1 0 1,0 1 0,1-1-1,0 0 1,-1 0 0,1 0-1,0 0 1,0 1 0,0-1 0,1 0-1,-1-1 1,0 1 0,1 0-1,-1 0 1,4 3 0,-1-3-47,0 1 0,0-1 1,0 0-1,0 0 0,0 0 0,0 0 1,0-1-1,1 0 0,5 1 1,5 0-153,0 0 1,0-1 0,0-1-1,0-1 1,15-2 0,-25 2 158,-1 0 0,1 0 0,0 0 1,0-1-1,-1 1 0,1-1 0,-1 0 1,1-1-1,-1 1 0,0-1 0,0 0 1,0 0-1,0 0 0,-1 0 0,1-1 1,-1 1-1,0-1 0,0 0 0,0 0 1,0 0-1,-1-1 0,0 1 0,0-1 1,0 1-1,0-1 0,1-4 0,0-6 357,0 1 0,-1 0 0,-1-1 0,0 1-1,-1-1 1,0 1 0,-4-25 0,3 35-18,0-1 1,-1 0 0,1 1 0,-1-1-1,0 1 1,-3-7 0,5 11-147,0 5-340,0 233-120,0-136-5887</inkml:trace>
+  <inkml:trace contextRef="#ctx0" brushRef="#br0" timeOffset="-2675.48">5984 168 8628,'0'0'3735,"0"3"-3607,2 107 973,0-34-996,-3 1 0,-17 124 1,22-235-3711,-4-29 3052,0 4 538,1 35-18,0-30 342,11-62 0,-10 102-264,1-1 1,1 1 0,0 0 0,1 0 0,0 0 0,1 0 0,1 1 0,0 0-1,11-15 1,-15 25-70,-1-1 1,1 1-1,0 0 0,0-1 0,1 2 0,-1-1 1,0 0-1,1 1 0,0-1 0,0 1 0,0 0 1,0 0-1,0 0 0,0 1 0,0 0 1,0 0-1,1 0 0,-1 0 0,0 0 0,1 1 1,-1 0-1,1 0 0,-1 0 0,6 1 0,-9 0 3,1 0 0,-1-1 0,0 1 0,0 0 0,0 0 0,0 0 0,1 0 0,-1 0 0,0 0 0,0 0 0,-1 0 0,1 0 0,0 0 0,0 0 0,-1 1 0,1-1 0,0 0 0,-1 1 0,1-1 0,-1 0-1,0 1 1,1 2 0,3 35-43,-4-35 100,1 5 40,0 5 35,-1 0-1,0 0 0,-1 0 0,-2 15 1,2-25-71,0 0 0,-1 0 1,1 0-1,-1 0 1,1 0-1,-1 0 1,0-1-1,-1 1 0,1 0 1,-1-1-1,1 0 1,-1 0-1,0 1 1,0-2-1,-1 1 1,1 0-1,-7 4 0,1-2 73,-1-1 0,1 0-1,-1 0 1,1-1-1,-1-1 1,0 1 0,-11 0-1,9-2-706,-1 0-1,1-1 0,-12-1 0,9-4-2611,6-10-2176</inkml:trace>
+  <inkml:trace contextRef="#ctx0" brushRef="#br0" timeOffset="-2177.26">6361 185 10453,'0'0'2478,"0"10"-2216,1 72 232,-5-1 1,-15 99-1,13-153-610,0 3-770,-5 55-1,11-121 653,0-39 39,10-83 0,-7 134 200,1 1 0,1 0 1,1 0-1,1 0 0,1 1 1,1 0-1,23-40 1,-27 55-11,0 0 0,0-1 0,1 2 0,0-1 0,0 1 0,1 0 0,0 0 1,8-4-1,-11 7-24,0 0 0,1 1 1,-1 0-1,1 0 1,0 0-1,-1 1 0,1-1 1,0 1-1,0 0 1,0 1-1,0-1 0,0 1 1,0 0-1,0 0 1,9 2-1,-13-1 7,1-1 0,0 1 0,-1 0 0,1 0 0,-1 0-1,0 0 1,1 1 0,-1-1 0,0 0 0,0 1 0,0-1 0,1 0 0,-1 1 0,-1-1 0,1 1 0,0 0 0,0-1-1,-1 1 1,1 0 0,-1-1 0,1 1 0,-1 0 0,0 0 0,1-1 0,-1 4 0,2 53-32,-2-46 103,0-6 0,0 1 0,-1-1 0,0 0 0,0 1 0,0-1 0,-1 0 0,1 0 0,-2 0 0,1 0 0,-1 0-1,1 0 1,-2-1 0,1 1 0,-6 7 0,3-8 77,1 1-1,-1-1 0,0 0 1,-1 0-1,1-1 0,-1 0 1,0 0-1,0 0 0,0-1 1,0 0-1,-12 3 0,18-6-152,-34 8 265,34-8-373,0 0 0,0 1 0,0-1 0,0 0 0,0 0 0,0 0 1,0 0-1,-1 0 0,1 0 0,0 0 0,0 0 0,0 0 0,0-1 1,0 1-1,0 0 0,0-1 0,-1 1 0,1-1 0,0 1 1,0-1-1,1 1 0,-1-1 0,0 0 0,0 1 0,0-1 0,-1-1 1,0-13-3252</inkml:trace>
+  <inkml:trace contextRef="#ctx0" brushRef="#br0" timeOffset="-1989.13">6805 336 9604,'0'0'5475,"13"2"-9893,6-17-320</inkml:trace>
+  <inkml:trace contextRef="#ctx0" brushRef="#br0" timeOffset="-1572.08">6946 119 8612,'0'0'2116,"12"-6"-1676,10-5-312,1 0 0,0 2 0,0 0 0,36-6 0,-1 4 1230,-59 27-1255,0 0 0,-2 0 0,-5 18 0,-3 24 64,2 57 143,-6 36-147,11-128-152,-1 0 1,0 0 0,-2-1-1,-14 31 1,19-47-28,-1-1 0,0-1 0,0 1 0,0 0 0,-1-1 0,0 1 0,0-1 0,0 0 0,0-1 0,0 1 0,-1-1 0,0 1 0,1-1 0,-1-1 0,0 1 0,-1-1 0,1 0 0,0 0 0,-1 0 0,1-1 0,-1 0 0,1 0 0,-1 0 0,0-1 0,1 1 0,-9-2 0,13 1-13,-1 0 1,1 0 0,-1 0 0,1-1-1,-1 1 1,1 0 0,-1-1 0,1 1-1,0-1 1,-1 0 0,1 1 0,-1-1-1,1 0 1,0 0 0,0 0 0,0 0 0,-1 0-1,1 0 1,0 0 0,0 0 0,-1-3-1,0 1-165,0-1 0,0 0 0,1 0 0,-1 1 0,1-1 0,0 0 0,0 0 0,0-6 0,0 0-792,1-1-1,0 0 1,0 0-1,1 1 1,5-21-1,17-23-4570</inkml:trace>
+  <inkml:trace contextRef="#ctx0" brushRef="#br0" timeOffset="-1289.12">7508 10 8132,'0'0'6069,"-16"-2"-5826,2-1-247,-1 1-1,-24 0 1,38 2-3,0 0 1,-1 0 0,1 0-1,0 1 1,0-1-1,-1 0 1,1 1 0,0-1-1,0 1 1,0-1 0,0 1-1,-1 0 1,1 0-1,0-1 1,0 1 0,1 0-1,-1 0 1,0 0 0,0 0-1,0 0 1,0 0-1,1 0 1,-1 0 0,0 2-1,-5 28-189,6-25 162,0 6 2,-1-1 0,2 1 0,0 0 0,0 0-1,1-1 1,1 1 0,0-1 0,8 20 0,3-1 7,31 51 1,-37-68 39,5 6-21,-9-13-3,0 0 0,0 0 1,0 0-1,-1 0 1,0 1-1,0 0 0,0-1 1,-1 1-1,0 0 1,2 14-1,-5-20 12,1-1-1,0 1 1,0 0 0,-1 0-1,1 0 1,0 0 0,-1-1 0,1 1-1,-1 0 1,1-1 0,-1 1-1,1 0 1,-1-1 0,0 1 0,1 0-1,-1-1 1,0 1 0,1-1-1,-1 1 1,0-1 0,0 1 0,1-1-1,-1 0 1,0 1 0,0-1-1,0 0 1,-1 0 0,-29 5 69,25-4-81,-107 3-2804,93-4 1405,-24 0-3021</inkml:trace>
+  <inkml:trace contextRef="#ctx0" brushRef="#br0">3536 1795 1473,'0'0'4805,"-3"0"-3653,-15 0 2781,21 0-3965,102-5 421,124-22 1,-51 5-193,160 7-283,-7 1-490,-172 8 593,-32 2 60,-125 3-65,-1 0 1,1 1-1,-1-1 1,0 0 0,1 0-1,-1 0 1,0 0-1,0 0 1,1 0 0,-1 0-1,0 0 1,0-1-1,0 1 1,0 0 0,0-1-1,-1 1 1,1 0-1,0-1 1,-1 1 0,1-1-1,-1 1 1,1-1-1,-1 0 1,0-2 0,6-41-1182,-8 42 1259,0 1 0,0 0 0,-1-1 0,1 1 0,0 0 0,-1 0 1,0 1-1,1-1 0,-1 0 0,0 1 0,0-1 0,0 1 0,0 0 0,0 0 0,0 0 0,-4 0 0,11 25 14,5 20-160,-1 1-1,-3 0 0,-1 50 1,-4-107-1510,-1-45-1324,0-8 1743,3 0 3839,-1 64-2684,-1 0 0,0-1 1,1 1-1,-1-1 0,0 1 1,1 0-1,0-1 0,-1 1 0,1 0 1,0 0-1,0 0 0,-1 0 0,1-1 1,0 1-1,0 0 0,0 0 0,0 0 1,1 1-1,-1-1 0,0 0 0,0 0 1,0 1-1,1-1 0,-1 1 0,0-1 1,1 1-1,-1-1 0,2 1 0,42-4-455,-38 4 394,-6 0 60,0 1 1,0-1 0,-1 0-1,1 1 1,0-1 0,0 1-1,-1-1 1,1 0 0,0 1 0,0 0-1,-1-1 1,1 1 0,-1-1-1,1 1 1,-1 0 0,1 0 0,-1-1-1,1 1 1,-1 0 0,1 0-1,-1-1 1,0 1 0,0 0 0,1 0-1,-1 0 1,0 0 0,0-1-1,0 1 1,0 0 0,0 2 0,1 32 667,-1-27-538,1 7-277,-1-4 390,0 1 0,0-1-1,-3 17 1,3-27-410,0 1 0,-1 0 0,1 0 0,-1 0 0,1 0 1,-1-1-1,1 1 0,-1 0 0,0 0 0,0-1 0,0 1 0,0-1 0,0 1 0,0-1 1,-1 1-1,1-1 0,0 0 0,-1 0 0,1 1 0,-1-1 0,1 0 0,-1 0 0,0 0 1,1-1-1,-1 1 0,0 0 0,-3 0 0</inkml:trace>
+  <inkml:trace contextRef="#ctx0" brushRef="#br0" timeOffset="454.53">5861 1552 7780,'0'0'3617,"-16"-4"-3107,-49-11-273,45 12-170,19 3-112,11 22-1618,41 33 1614,-38-42 123,1 1 0,19 26 0,-29-34-98,-1-1 0,0 1 0,0 0-1,0 0 1,0 0 0,-1 1 0,0-1 0,-1 0 0,0 1-1,0-1 1,1 14 0,-2-17 25,0 0 0,0 0 0,0-1 1,0 1-1,-1 0 0,1 0 0,-1-1 0,1 1 0,-1 0 0,0 0 0,0-1 0,0 1 0,-1-1 1,1 1-1,0-1 0,-1 0 0,-2 3 0,1-3-16,0 0-1,0 0 1,0 0 0,-1-1-1,1 1 1,0-1 0,-1 0-1,1 0 1,-1 0 0,1-1-1,-1 1 1,1-1 0,-6 0-1,7 0-19,-3 1-276,-1 0-1,1-1 1,-1 1-1,1-1 1,-1-1 0,1 1-1,0-1 1,-1 0-1,1 0 1,0-1 0,-1 1-1,1-1 1,0 0 0,-9-6-1,-8-14-2196</inkml:trace>
+  <inkml:trace contextRef="#ctx0" brushRef="#br0" timeOffset="750.53">5793 1561 4514,'0'0'6801,"-3"5"-5604,-222 250 1170,190-213-2363,18-24-138,2 1 1,0 0-1,-21 40 0,35-59 66,1 1 1,-1-1-1,1 1 0,0 0 1,-1-1-1,1 1 0,0 0 1,-1-1-1,1 1 1,0 0-1,0-1 0,-1 1 1,1 0-1,0 0 0,0-1 1,0 1-1,0 0 1,0-1-1,0 1 0,0 0 1,0 0-1,1-1 0,-1 1 1,0 0-1,0-1 1,1 1-1,-1 0 0,0-1 1,1 1-1,-1 0 0,0-1 1,1 1-1,-1-1 0,1 1 1,0 0-1,24 2-2543,-19-3 2540,41-3-2544,7-11-1136</inkml:trace>
+  <inkml:trace contextRef="#ctx0" brushRef="#br0" timeOffset="1432.22">6079 1604 9268,'0'0'470,"4"-3"-766,28 1 526,-27 2-149,-1 0-1,1 0 1,0 0 0,-1-1-1,1 1 1,4-3-1,-7 3-52,0-1-1,0 0 1,0 0-1,-1 0 0,1 0 1,0-1-1,-1 1 1,1 0-1,-1-1 0,1 1 1,-1-1-1,0 0 1,1 1-1,-1-1 0,0 0 1,0 0-1,0 1 1,0-4-1,1 1 188,0-1-1,-1 0 1,0 1-1,0-1 1,0 0 0,0 0-1,-1 0 1,0 1 0,0-1-1,-1-8 1,0 12-189,1 0-1,-1 1 1,0-1 0,1 1 0,-1-1-1,0 1 1,0-1 0,1 1 0,-1 0-1,0-1 1,0 1 0,1 0 0,-1 0-1,0-1 1,0 1 0,0 0-1,0 0 1,1 0 0,-1 0 0,0 0-1,0 0 1,-1 1 0,-21 2 257,20-1-282,0 0 0,0 1 1,0-1-1,0 1 0,0 0 0,1 0 0,-1 0 1,1 0-1,0 0 0,0 0 0,0 1 0,0-1 1,-1 6-1,-16 49-5,15-36-23,1 0-1,1 0 0,1 0 0,3 38 1,-2-57-7,1 0 0,-1-1 1,0 1-1,1 0 0,0 0 1,-1 0-1,1-1 0,0 1 1,1 0-1,-1-1 0,0 1 1,1-1-1,-1 1 0,1-1 1,0 0-1,0 0 0,0 0 1,0 0-1,0 0 0,0 0 1,1 0-1,-1-1 0,1 1 0,-1-1 1,1 0-1,-1 1 0,1-1 1,0 0-1,0-1 0,-1 1 1,1 0-1,0-1 0,0 0 1,0 0-1,0 0 0,-1 0 1,4 0-1,2-1-65,0 1 0,0-1 1,-1-1-1,1 1 0,-1-1 0,1-1 1,-1 0-1,0 0 0,0 0 0,0 0 0,0-1 1,11-9-1,-10 5-79,0 0 0,0 0-1,0-1 1,-1 0 0,-1-1 0,1 1 0,-2-1 0,1 0-1,7-21 1,-8 14 298,-1 0-1,0 0 1,-1 0-1,-1 0 1,0-33-1,-6 24 745,4 25-806,-1 0 0,1 1 0,-1-1-1,1 0 1,-1 0 0,0 1 0,1-1 0,-1 0 0,0 1 0,1-1 0,-1 0 0,0 1 0,0-1 0,0 1 0,1-1 0,-1 1 0,0 0 0,0-1 0,0 1 0,0 0-1,0 0 1,0-1 0,0 1 0,0 0 0,0 0 0,-1 0 0,2 0-194,2 1-371,9 3 230,0-1-1,0-1 1,21 3 0,-27-5 263,0 0 1,1 0 0,-1 0 0,0 0 0,0-1 0,0 0 0,0 0-1,-1 0 1,1-1 0,0 0 0,6-3 0,25-14 2142,-36 21-1916,2 78 468,0-31-468,-9 93 1,0-116-151,2-10-1864</inkml:trace>
+  <inkml:trace contextRef="#ctx0" brushRef="#br0" timeOffset="1777.97">6611 1485 6467,'0'0'7395,"7"5"-7285,1 10 130,0 1 1,-1 0 0,0 0-1,-1 0 1,-1 1 0,3 18-1,17 50-118,-24-83-171,0 0 1,0 1-1,0-1 0,1 0 1,-1 0-1,1 0 0,-1 0 1,1 0-1,0 0 0,0 0 1,0 0-1,0-1 1,0 1-1,0-1 0,0 1 1,1-1-1,-1 0 0,1 0 1,-1 0-1,0 0 0,1 0 1,-1-1-1,1 1 0,0-1 1,-1 0-1,1 0 1,-1 1-1,1-2 0,0 1 1,-1 0-1,1 0 0,-1-1 1,1 0-1,-1 1 0,5-3 1,3 0-61,0-1 1,0-1 0,0 0 0,0 0-1,-1-1 1,0 0 0,10-8 0,-8 4 94,-1 0 0,0 0 1,0-1-1,11-16 0,-17 22 48,-1-1 0,0 0 0,0 0-1,0 0 1,0-1 0,-1 1-1,0-1 1,-1 1 0,1-1-1,-1 0 1,0-10 0,-6-30 424,1 5-3685,4 32 537,3 1-818</inkml:trace>
+  <inkml:trace contextRef="#ctx0" brushRef="#br0" timeOffset="1978.02">7070 1423 3025,'0'0'9525,"4"54"-8885,0-13 80,-2 5-47,-2 1-385,0-5-224,0-6 32,-2-9-96,-4-7-384,3-9-353,-1-6-863</inkml:trace>
+  <inkml:trace contextRef="#ctx0" brushRef="#br0" timeOffset="2104.81">7108 1290 6739,'0'0'3346,"47"-20"-7508,-13 37 1488</inkml:trace>
+  <inkml:trace contextRef="#ctx0" brushRef="#br0" timeOffset="2353.26">7469 1450 4898,'0'0'8292,"-13"0"-7665,-44 1 64,54-1-628,-1 0 1,1 1 0,0 0-1,0 0 1,-1 0-1,1 0 1,0 0-1,0 0 1,0 1-1,0-1 1,0 1-1,1 0 1,-1 0-1,0 0 1,1 0-1,-1 1 1,1-1-1,0 1 1,0-1-1,-3 6 1,-1 2-38,1 0 0,0 1 0,1-1 0,-4 14 1,6-17 7,-3 9-76,2 0-1,0 1 0,2 0 1,-1-1-1,2 1 0,2 25 1,-2-40-50,0 0 1,0 0 0,1 0 0,-1 0-1,0-1 1,1 1 0,0 0 0,-1 0 0,1 0-1,0 0 1,0 0 0,0-1 0,0 1 0,0-1-1,1 1 1,-1 0 0,0-1 0,1 0 0,-1 1-1,1-1 1,-1 0 0,1 0 0,0 0 0,-1 0-1,5 2 1,0-2-602,0 1-1,0-1 1,1 0 0,-1 0 0,0 0-1,13-2 1,17 0-3581</inkml:trace>
+  <inkml:trace contextRef="#ctx0" brushRef="#br0" timeOffset="2910.85">7629 1543 7652,'0'0'4191,"8"-8"-4207,5-3 22,-4 3 63,0 0 0,-1 0 0,10-13 1,-17 20-20,-1 0 1,1 0 0,-1 0 0,1 0-1,-1 0 1,0 0 0,1 0 0,-1 0-1,0 0 1,0 0 0,0 0 0,0 0-1,0 0 1,0 0 0,0 0 0,0 0 0,0 0-1,0 0 1,-1 0 0,1 0 0,0 0-1,-1 0 1,1 0 0,-1 1 0,1-1-1,-1 0 1,1 0 0,-1 0 0,0 0-1,1 1 1,-1-1 0,0 0 0,0 1-1,1-1 1,-3 0 0,2 0-14,0 0 1,0 0-1,0 1 1,0-1-1,0 0 1,0 1-1,0 0 1,-1-1-1,1 1 0,0-1 1,0 1-1,0 0 1,-1 0-1,1 0 1,0 0-1,0 0 0,-1 0 1,1 0-1,0 0 1,0 0-1,-1 1 1,1-1-1,0 0 1,0 1-1,0-1 0,0 1 1,-1-1-1,1 1 1,0 0-1,-1 1 1,-5 6-79,0 1 1,0-1 0,1 2-1,0-1 1,1 1 0,0 0 0,0 0-1,-5 17 1,4-6 32,1-1 0,0 1 0,-2 33 0,6-40-5,0-6-19,0 0 1,1 1 0,0-1 0,1 11-1,-1-17 2,1-1 0,-1 1 0,0-1-1,1 0 1,-1 1 0,1-1 0,-1 1-1,1-1 1,0 0 0,-1 0 0,1 1-1,0-1 1,0 0 0,0 0 0,0 0-1,0 0 1,0 0 0,0 0 0,0 0-1,0 0 1,1 0 0,-1-1 0,0 1-1,1 0 1,-1-1 0,0 1 0,1-1-1,-1 1 1,1-1 0,1 0 0,2 1-58,0-1 1,1 0-1,-1 0 1,1 0-1,-1-1 0,1 1 1,-1-1-1,0-1 1,0 1-1,1-1 1,-1 0-1,0 0 1,-1 0-1,1-1 1,7-5-1,-4 2-93,-1-1-1,1 0 0,-2 0 0,1-1 0,-1 0 1,0 0-1,8-15 0,-1-1 66,-1-1 1,-1 0-1,14-45 1,-21 54 852,0-1 1,-1 0-1,-1 0 1,0-19-1,-2 36-651,0 22-588,2 9 500,1 0 0,2-1 0,0 1 0,14 37 0,-3-5 68,-14-57-116,0 2 55,0 0 0,-1 0 0,1 0 0,-1 17 0,-1-24-68,0 1 0,0-1 1,0 1-1,-1-1 0,1 1 1,0-1-1,-1 0 0,1 1 1,-1-1-1,0 0 0,1 1 1,-1-1-1,0 0 1,0 0-1,0 1 0,0-1 1,0 0-1,0 0 0,0 0 1,0 0-1,0 0 0,0 0 1,0-1-1,-1 1 0,1 0 1,0-1-1,-1 1 0,1-1 1,-1 1-1,1-1 1,0 0-1,-1 1 0,-2-1 1,-39 1-5010,25-3 1286</inkml:trace>
+  <inkml:trace contextRef="#ctx0" brushRef="#br0" timeOffset="3531.99">8591 1602 6499,'0'0'1547,"-19"8"-93,3-1-1054,-1 1 234,-1-1-1,0 0 0,0-1 0,-1-1 0,-29 4 1,45-8-604,0-1 0,0 0 0,0 0 0,0 0 0,0 0 0,0-1 0,-1 1 0,1-1 0,0 1 0,0-1 0,0 0 0,0-1 0,-3-1 0,4 2-77,1-1-1,-1 0 1,0 1-1,1-1 0,0 0 1,-1 0-1,1 0 1,0 0-1,0 0 1,0-1-1,0 1 1,0 0-1,0 0 0,1-1 1,-1 1-1,1 0 1,0-1-1,0-2 1,-2-6-85,1 0 0,1-1 1,0 1-1,0-1 1,1 1-1,1 0 0,0-1 1,0 1-1,1 0 1,1 0-1,5-11 0,19-29-172,10-20-91,-35 63 435,0 1-1,0-1 1,-1 0 0,0 0 0,0 0-1,-1 0 1,1-12 0,-2 17 18,-1 1 0,1 0 0,-1 0 0,1-1 0,-1 1 0,0 0 0,0 0 0,0 0 0,0-1 0,-1 1 0,1 1 0,0-1 0,-1 0 0,0 0 0,1 0 0,-1 1 0,0-1 0,0 1 0,0-1 0,0 1 0,0 0 0,0 0 0,0 0 0,0 0 0,0 0 0,-1 0 0,1 1 0,-2-1 0,-7-2-26,0 0-1,1 1 1,-1 1 0,-20-1 0,30 3-43,0-1 1,0 0-1,0 1 0,-1-1 1,1 0-1,0 1 1,0-1-1,0 1 1,0 0-1,0-1 1,0 1-1,0 0 1,1 0-1,-1-1 0,0 1 1,0 0-1,0 0 1,1 0-1,-1 0 1,1 0-1,-1 0 1,0 0-1,1 0 1,0 1-1,-1-1 0,1 0 1,0 0-1,-1 0 1,1 0-1,0 0 1,0 2-1,-3 47-195,3-38 168,-1 19 26,2-1 0,0 1-1,2-1 1,1 0 0,2 0 0,9 30 0,18 24-82,-23-64 120,-1 1 1,-1 0 0,-1 0 0,-1 0-1,-1 1 1,-1 0 0,2 27 0,-6-45 9,-1 1 1,1-1 0,-1 0-1,0 1 1,0-1 0,0 1-1,-1-1 1,0 0 0,1 0-1,-1 0 1,-1 0-1,1 0 1,-1 0 0,-2 3-1,-6 4-223,1 0-1,-23 17 0,6-6-2418</inkml:trace>
+  <inkml:trace contextRef="#ctx0" brushRef="#br0" timeOffset="9995.29">3509 2165 6371,'0'0'2084,"-6"24"-481,7-11-1316,0-1 0,1 0 1,0 1-1,1-1 0,0 0 1,7 15-1,35 71 327,-18-43-224,59 112 18,0 2-347,-69-132-29,-2 0 0,16 66 0,-8 18-194,-22-120 161,0 0 0,-1 0 0,1 0 0,0 0 0,-1-1 0,1 1 0,0 0 0,0 0 0,0-1 0,0 1 0,0 0 0,0-1 1,0 1-1,0-1 0,0 1 0,0-1 0,0 0 0,0 1 0,0-1 0,0 0 0,0 0 0,1 0 0,1 1 0,32-1 83,-26 0-75,172 2 85,137-2-162,-3-27-928,-300 24 983,-1 0 0,1 0 0,-1-1 0,20-9 414,-34 11-347,0 1 1,0-1-1,-1 0 1,1 1-1,0-1 1,-1 0-1,1 1 1,-1-1-1,1 1 1,-1-1-1,0 0 1,-1-2 0,2 4-56,-1-1 0,1 0 1,-1 0-1,1 0 1,-1 0-1,1 0 0,-1 0 1,1 1-1,-1-1 1,0 0-1,1 0 0,-1 1 1,0-1-1,0 1 1,1-1-1,-1 0 0,0 1 1,0-1-1,0 1 1,0 0-1,0-1 0,-1 1 1,-6 20-111,6-10 243,-4 10-298,1-1 0,1 1 0,0 0 0,0 25-1,4-65-3083,0-30 2784,0-59 3095,14 109-2870,-4 0 227,-1 0 0,0 1 0,0 0 0,0 0 0,0 1 0,16 5 0,-22-6-6,0 1 1,0-1-1,0 1 1,0 0-1,0 0 1,-1-1-1,1 2 0,-1-1 1,0 0-1,1 0 1,-1 1-1,0-1 1,0 1-1,-1 0 0,1 0 1,0 0-1,-1 0 1,0 0-1,0 0 1,0 0-1,0 0 0,0 0 1,0 6-1,0-5 44,0 1-1,-1 0 1,0-1 0,0 1-1,0 0 1,-1-1-1,1 1 1,-3 6 0,2-8 30,0 0 1,-1 0 0,1-1 0,-1 1 0,0-1-1,0 1 1,0-1 0,0 0 0,0 0 0,0 0 0,0 0-1,-1 0 1,-4 2 0,-34 19 379,19-12-1506,2 2-3734</inkml:trace>
+  <inkml:trace contextRef="#ctx0" brushRef="#br0" timeOffset="10367.81">5682 2973 8404,'0'0'2561,"-18"-2"-1838,11 0-665,-25-3 1093,1 1 0,-54 1 0,81 4-1137,1 0-1,0 0 1,-1 0 0,1 1 0,0-1-1,0 1 1,0 0 0,0 0-1,0 0 1,0 0 0,1 1 0,-1-1-1,1 1 1,-1-1 0,1 1 0,0 0-1,0 0 1,-3 5 0,-3 6-1,1 1 1,-10 26-1,12-27-25,0 0 0,2 0 0,0 1-1,0 0 1,1 0 0,1 0 0,1-1-1,0 1 1,2 17 0,-1-29-58,0 0 1,0 0-1,0 0 0,1 0 1,-1-1-1,1 1 1,-1 0-1,1-1 1,0 1-1,0-1 1,0 1-1,0-1 0,0 0 1,1 0-1,-1 0 1,1 0-1,0-1 1,-1 1-1,1-1 0,0 1 1,0-1-1,0 0 1,0 0-1,0 0 1,5 0-1,6 2-578,1-1-1,-1-1 1,0 0 0,18-1-1,19-7-2347,3-13-1662</inkml:trace>
+  <inkml:trace contextRef="#ctx0" brushRef="#br0" timeOffset="10707.61">5860 3022 6003,'0'0'8238,"-4"-3"-7790,4 3-431,-1-1-1,1 1 1,-1-1-1,0 1 0,1-1 1,-1 1-1,0 0 1,0-1-1,1 1 0,-1 0 1,0 0-1,0-1 1,1 1-1,-1 0 0,0 0 1,0 0-1,1 0 1,-1 0-1,0 0 0,0 0 1,1 0-1,-1 0 1,-1 1-1,0 0 1,0 1 0,1 0 0,-1-1 0,1 1 0,0 0 0,0-1 0,-1 1 0,1 0 0,0 0 0,1 0 0,-2 2 0,-5 15-23,1 0 0,1 0 0,0 1 0,1-1 0,2 1 0,0 0 0,1 0 1,1 26-1,1-44-44,-1-1 1,0 1 0,1 0 0,-1 0-1,1-1 1,-1 1 0,1-1-1,0 1 1,0 0 0,-1-1 0,1 0-1,0 1 1,0-1 0,1 1-1,-1-1 1,0 0 0,0 0 0,1 0-1,-1 0 1,1 0 0,-1 0 0,1 0-1,-1 0 1,1 0 0,-1-1-1,1 1 1,0-1 0,-1 1 0,1-1-1,0 0 1,3 1 0,-1-1-38,0 1 0,0-1 0,1 0 0,-1 0 0,0-1 0,1 1 0,-1-1 0,0 0 0,0 0 0,0 0 0,0-1 0,6-2 0,-3-2 53,0 1 1,0-1-1,0 0 0,-1-1 1,0 0-1,-1 0 0,1 0 1,-1-1-1,0 0 1,-1 1-1,0-2 0,0 1 1,-1 0-1,0-1 1,-1 0-1,0 1 0,0-1 1,0 0-1,-1-12 0,-1 18 83,0 1 0,-1 0 0,1 0-1,-1-1 1,0 1 0,1 0-1,-1 0 1,0 0 0,0 0 0,0 0-1,-1 0 1,1 0 0,0 0 0,-1 1-1,1-1 1,-1 0 0,0 1-1,1 0 1,-1-1 0,0 1 0,0 0-1,0 0 1,0-1 0,0 2 0,0-1-1,0 0 1,0 0 0,-1 1-1,1-1 1,-5 0 0,-8-1-21,0 0 0,-1 1 1,-21 1-1,25 0-152,3-1-266,-25 1 186,33 0 15,0 0 0,0 0 0,1 0 0,-1 0 0,0 0 1,0 0-1,1 0 0,-1 0 0,0 0 0,0 1 0,1-1 0,-1 0 0,0 0 0,1 1 0,-1-1 0,0 0 1,0 1-1,1-1 0,-1 1 0,1-1 0,-1 1 0,1-1 0,-1 1 0,1-1 0,-1 1 0,1 0 0,-1-1 1,0 2-1</inkml:trace>
+  <inkml:trace contextRef="#ctx0" brushRef="#br0" timeOffset="11146.7">6129 2992 7988,'0'0'4562,"0"9"-4181,1 12-69,-1 1 1,-2-1-1,0 0 0,-1 0 0,-1 0 0,-11 35 0,8-41-272,5-13-93,1 1 0,-1 0 1,1 0-1,0-1 0,0 1 0,0 0 1,0 0-1,-1 5 0,2-19-2289,1 1 2302,1-1-1,0 0 1,0 0-1,1 1 1,0-1 0,1 1-1,0 0 1,8-14-1,-8 16 38,0 0 0,0 1 0,1 0-1,1 0 1,-1 0 0,1 1 0,0 0-1,0 0 1,1 0 0,0 1-1,10-7 1,-13 10 16,0 0 1,1 0-1,-1 0 0,1 1 1,0 0-1,0 0 0,-1 0 0,1 0 1,0 1-1,0-1 0,0 1 1,0 1-1,0-1 0,8 2 1,-10-1 2,0 1 1,0-1-1,0 0 1,0 1-1,0-1 1,-1 1-1,1 0 1,0 0-1,-1 0 1,0 0-1,1 1 1,-1-1-1,0 0 1,0 1-1,0 0 1,-1-1-1,1 1 1,-1 0-1,1 0 1,-1 0-1,0 0 1,1 5-1,2 14 241,-1 1 0,-1 0 0,-1-1 0,-1 1 0,-5 41 0,4-55-307,0 1-1,-1-1 1,-1 0-1,1 0 1,-1 0-1,-1 0 1,0 0-1,0-1 1,-1 1-1,0-1 1,-7 9-1,7-13-710</inkml:trace>
+  <inkml:trace contextRef="#ctx0" brushRef="#br0" timeOffset="12065.98">6716 2648 10677,'0'0'3554,"-4"1"-3402,3-1-146,0 0 0,0 0 0,0 0 0,1 1 1,-1-1-1,0 0 0,0 1 0,0-1 1,0 1-1,0-1 0,0 1 0,1-1 0,-1 1 1,0 0-1,1-1 0,-1 1 0,0 0 1,1-1-1,-1 1 0,1 0 0,-1 0 0,1 0 1,-2 1-1,-6 28 128,6-17-73,-26 111 301,-67 264-1253,94-396-2049,2-50 2484,0 48 540,2 0-1,-1 0 1,1 0 0,1 0-1,0 1 1,0-1-1,1 1 1,0 0-1,9-11 1,-10 14-33,0 1 0,1 1 0,-1-1 0,1 0 0,1 1 0,-1 0 0,0 0 0,1 1 0,0-1 0,0 1 0,0 1 0,0-1 0,0 1 0,0 0 0,13-2 0,-8 2-38,0 1-1,0 0 1,0 1 0,0 0 0,0 1 0,1 0 0,-1 0 0,0 2-1,-1-1 1,14 6 0,-19-6 7,-1 0 0,1 1 0,0-1 0,-1 1 0,0 0-1,1 0 1,-1 1 0,-1 0 0,1-1 0,0 1 0,-1 0 0,0 1 0,0-1 0,0 1 0,0-1-1,-1 1 1,0 0 0,0 0 0,0 0 0,-1 0 0,1 0 0,-1 0 0,1 8 0,-1-4 87,-1 0 0,1 0 0,-1 0 0,-1 0 0,1 0 0,-2 0-1,-2 10 1,4-16-93,-1 0 0,0 0-1,0-1 1,0 1-1,-1 0 1,1-1-1,-1 1 1,1-1 0,-1 0-1,0 1 1,0-1-1,0 0 1,0 0-1,0 0 1,-1 0 0,1 0-1,-1-1 1,1 1-1,-1-1 1,1 0-1,-1 1 1,0-1 0,0-1-1,1 1 1,-5 1-1,6-2-32,1 0 0,-1-1-1,0 1 1,1 0 0,-1 0 0,0 0 0,1-1-1,-1 1 1,0 0 0,1 0 0,-1-1-1,1 1 1,-1-1 0,1 1 0,-1 0-1,0-1 1,1 1 0,0-1 0,-1 1-1,1-1 1,-1 0 0,1 1 0,0-1 0,-1 1-1,1-1 1,0 0 0,0 1 0,-1-1-1,1 0 1,0 1 0,0-1 0,0 0-1,0 1 1,0-1 0,0 0 0,0 1-1,0-1 1,0-1 0,1-34-818,0 28 655,0-2 117,1 0-1,0 0 0,0 1 1,1-1-1,1 0 0,0 1 0,0 0 1,0 0-1,1 0 0,1 0 1,6-8-1,-3 6-80,0 0 1,0 1-1,1 0 1,1 0-1,0 1 1,0 0-1,19-10 1,-24 16-171,-1 0 1,1 1-1,0 0 1,1 0-1,-1 1 1,0 0-1,0 0 1,1 0-1,-1 1 1,0 0-1,12 5 4258,-15 14-3197,28 160 269,-30-177-1047,-1 0 1,1 0-1,0 0 1,0 0 0,0 0-1,0 0 1,0 0-1,0 0 1,1 0-1,-1-1 1,0 1-1,1 0 1,0-1-1,-1 1 1,1-1-1,0 0 1,0 1-1,-1-1 1,1 0-1,0 0 1,0 0 0,0-1-1,1 1 1,-1 0-1,0-1 1,0 1-1,0-1 1,0 0-1,0 0 1,1 0-1,-1 0 1,0 0-1,4-1 1,-1 1-13,0-1 1,0 0 0,0 0-1,0 0 1,0-1-1,-1 0 1,1 0-1,-1 0 1,1 0 0,-1-1-1,0 0 1,1 0-1,5-6 1,-3 1 138,-1-1 1,-1 0-1,1 0 0,-2 0 1,1 0-1,-1-1 1,0 0-1,-1 1 0,-1-1 1,1-1-1,-1 1 1,-1 0-1,0-1 1,-1 1-1,0 0 0,0-1 1,-3-16-1,2 25-13,0 0 0,0-1-1,0 1 1,0 0 0,0-1-1,-1 1 1,1 0 0,-1 0-1,1 0 1,-1 0 0,0 1-1,0-1 1,0 0 0,0 1 0,0-1-1,0 1 1,0 0 0,0 0-1,-1 0 1,1 0 0,-1 0-1,1 0 1,0 0 0,-1 1-1,1-1 1,-3 1 0,-11-2-19,0 0 1,1 1 0,-17 2-1,16-1-90,16 0-16,-38 3-358,22 6-1669,12-3-685,3-5 2411,1 0 1,0 0-1,-1 0 1,1 0-1,0 0 0,0 0 1,0 0-1,0 1 1</inkml:trace>
+  <inkml:trace contextRef="#ctx0" brushRef="#br0" timeOffset="12377.13">7628 2692 8836,'0'0'5181,"-3"5"-4703,-4 10-196,0 0 0,1 0 0,1 0 1,1 1-1,0-1 0,-3 23 0,-3 14 58,-78 242-191,72-245-727,15-47 922,-1 8-3214,34-41-10569</inkml:trace>
+  <inkml:trace contextRef="#ctx0" brushRef="#br0" timeOffset="12608.92">7815 2703 8084,'0'0'7059,"0"-6"-6376,0 8-667,1 42 548,-2-1 0,-2 1 1,-13 64-1,-33 44-337,7-26-1852,36-88-2737</inkml:trace>
+  <inkml:trace contextRef="#ctx0" brushRef="#br0" timeOffset="13280.06">7932 2973 11829,'0'0'1598,"11"-2"-2291,7-1 679,-1 1 140,-1 0 0,0-2 1,30-9-1,-46 12-89,0 1 1,0 0 0,0 0 0,0 0-1,0-1 1,0 1 0,0 0-1,0 0 1,0 0 0,0-1 0,0 1-1,0 0 1,0 0 0,0-1-1,0 1 1,0 0 0,0 0 0,0 0-1,0-1 1,0 1 0,0 0-1,0 0 1,-1 0 0,1-1 0,0 1-1,0 0 1,0 0 0,0 0-1,0 0 1,-1-1 0,1 1 0,0 0-1,0 0 1,0 0 0,-1 0-1,1 0 1,0 0 0,0 0 0,0 0-1,-1-1 1,1 1 0,0 0-1,0 0 1,0 0 0,-1 0 0,1 0-1,0 0 1,0 0 0,-1 0-1,-10-5 383,6 4-398,0 0 0,0 0 0,1 0 0,-1 0 0,0 1 0,0 0 0,0 0 0,0 0 0,0 1 1,0-1-1,1 1 0,-1 0 0,0 1 0,0-1 0,1 1 0,-1 0 0,1 0 0,0 0 0,-1 1 0,1-1 0,0 1 0,1 0 0,-1 1 1,0-1-1,1 0 0,-4 6 0,-2 2-47,0 0 0,1 1 0,0 0 0,1 1 0,1-1 0,0 1 0,0 1 0,-3 13 0,7-19 13,0 0 0,0 0 0,1 1 1,0-1-1,0 0 0,1 1 0,0-1 0,0 0 1,2 10-1,-1-14-15,0-1 1,0 0 0,0 0-1,0 0 1,0 0-1,1 0 1,0 0-1,-1 0 1,1-1-1,0 1 1,0-1-1,0 1 1,1-1-1,-1 0 1,0 0 0,1 0-1,0 0 1,-1 0-1,1 0 1,0-1-1,0 1 1,0-1-1,0 0 1,0 0-1,4 1 1,0 0-131,1-1-1,-1 1 1,0-2-1,1 1 1,-1-1 0,1 0-1,-1 0 1,0-1 0,1 0-1,-1-1 1,0 1-1,0-1 1,0-1 0,0 1-1,0-1 1,0 0-1,-1-1 1,1 0 0,11-9-1,-10 6 113,0-2 0,0 1-1,0-1 1,-1 0-1,-1-1 1,0 0 0,0 0-1,0 0 1,-2 0-1,1-1 1,-1 0 0,3-14-1,-3 9 366,0-1 0,-2 0 1,0 0-1,0 0 0,-2 0 0,0 0 0,-3-19 0,3 35-285,-1-1-1,1 1 0,-1-1 1,1 0-1,-1 1 0,0-1 0,0 1 1,0 0-1,1-1 0,-2 1 1,1 0-1,0-1 0,0 1 1,0 0-1,0 0 0,-1 0 1,1 0-1,-1 0 0,1 0 0,0 1 1,-1-1-1,0 0 0,1 1 1,-1-1-1,1 1 0,-1-1 1,-2 1-1,3 1-114,1 0 0,0 0 0,-1 0 0,1 0 0,0 0 0,0 0 0,0 0 0,0 0 1,0 1-1,0-1 0,0 0 0,0 0 0,1 0 0,-1 0 0,0 0 0,0 0 0,1 0 0,-1 0 0,1 0 0,-1 0 0,1 0 1,0 1-1,3 0-9,0 0 1,0 0 0,0 0-1,0-1 1,0 1 0,0-1-1,1 0 1,-1 0 0,0-1 0,1 1-1,5-1 1,53-3-224,-51 1 311,-1-2-1,0 1 1,0-1-1,0-1 0,0 0 1,14-9-1,-14 8 246,1-1 0,0 2 0,0 0 0,20-6 1190,-33 23-1208,0 0 1,-1 0-1,-1 0 1,0 0-1,-1 0 1,0 0-1,-9 18 1,-2 4 116,-10 26-152,-16 43-33,36-88-179,1 0-1,1-1 0,0 1 1,1 0-1,0 19 0,2-33-22,0 0 0,0 0 0,0 0 0,0 0 0,0 0-1,1 0 1,-1 0 0,0 0 0,1 0 0,-1 0 0,1 0 0,0 0 0,-1 0 0,1 0-1,0 0 1,-1 0 0,1 0 0,0-1 0,0 1 0,0 0 0,0 0 0,-1-1 0,1 1-1,0-1 1,0 1 0,0-1 0,0 1 0,1-1 0,-1 0 0,0 1 0,0-1-1,1 0 1,43 2-1211,-34-3 930,-3 1-28,-1-1 0,0 1 0,0-2 0,0 1-1,0-1 1,-1 0 0,1 0 0,0-1 0,-1 0 0,12-7 0,22-16-3759</inkml:trace>
+</inkml:ink>
+</file>
+
+<file path=word/ink/ink33.xml><?xml version="1.0" encoding="utf-8"?>
+<inkml:ink xmlns:inkml="http://www.w3.org/2003/InkML">
+  <inkml:definitions>
+    <inkml:context xml:id="ctx0">
+      <inkml:inkSource xml:id="inkSrc0">
+        <inkml:traceFormat>
+          <inkml:channel name="X" type="integer" min="-2.14748E9" max="2.14748E9" units="cm"/>
+          <inkml:channel name="Y" type="integer" min="-2.14748E9" max="2.14748E9" units="cm"/>
+          <inkml:channel name="F" type="integer" max="32767" units="dev"/>
+        </inkml:traceFormat>
+        <inkml:channelProperties>
+          <inkml:channelProperty channel="X" name="resolution" value="1000" units="1/cm"/>
+          <inkml:channelProperty channel="Y" name="resolution" value="1000" units="1/cm"/>
+          <inkml:channelProperty channel="F" name="resolution" value="0" units="1/dev"/>
+        </inkml:channelProperties>
+      </inkml:inkSource>
+      <inkml:timestamp xml:id="ts0" timeString="2025-06-08T14:48:34.596"/>
+    </inkml:context>
+    <inkml:brush xml:id="br0">
+      <inkml:brushProperty name="width" value="0.1" units="cm"/>
+      <inkml:brushProperty name="height" value="0.1" units="cm"/>
+      <inkml:brushProperty name="color" value="#FF0066"/>
+    </inkml:brush>
+  </inkml:definitions>
+  <inkml:trace contextRef="#ctx0" brushRef="#br0">323 423 1169,'0'0'9849,"-14"-12"-9198,-43-39 110,50 46-569,1 0 0,-1 0 0,0 0 1,-1 1-1,1 0 0,-1 0 0,0 1 1,0 0-1,0 0 0,0 1 0,0 0 1,0 0-1,-1 1 0,1 0 0,-1 1 0,1 0 1,-11 1-1,16-1-198,0 1 0,0 0 0,0 0 0,1 0 1,-1 0-1,0 1 0,1-1 0,-1 1 0,1-1 0,0 1 0,-1 0 0,1 0 1,0 0-1,0 0 0,0 1 0,0-1 0,1 1 0,-1-1 0,-2 6 0,-4 6-27,1 1-1,-6 19 0,11-29 18,-3 12-71,0 0 0,1 1 0,1-1 0,1 1 0,0 0 0,1 0 0,2 23 0,-1-40 45,1 0 1,-1 0-1,0 0 1,0 0-1,0 0 1,1 0-1,-1-1 1,0 1-1,1 0 1,-1 0-1,1 0 1,-1 0-1,1 0 1,-1 0-1,1-1 1,0 1-1,-1 0 1,1 0-1,0-1 1,0 1-1,0-1 1,-1 1 0,1-1-1,0 1 1,1 0-1,1 0-16,0 0 0,0-1 0,0 1 0,0-1 0,0 1 0,0-1 0,0 0 0,6 0 0,-1-1 21,0-1 0,0 1 0,0-1 0,0 0 0,0-1 0,8-4 0,-2-2-89,0 0-1,0-1 0,-1-1 1,-1 0-1,0-1 0,0 0 0,-1-1 1,-1 0-1,0-1 0,-1 0 1,10-21-1,-4 5 87,-2-1 1,0 0-1,-3-1 1,13-57-1,-16 34 1750,0-104 0,-23 419-927,0 7-1950,16-265 994,0 0 0,0 0 0,0-1 0,0 1 0,0 0 0,0 0 0,1 0 0,-1 0 0,1 0-1,-1-1 1,1 1 0,0 0 0,-1-1 0,1 1 0,0 0 0,0-1 0,0 1 0,1-1 0,-1 1 0,0-1 0,0 0 0,1 1-1,-1-1 1,1 0 0,-1 0 0,1 0 0,0 0 0,-1 0 0,1-1 0,0 1 0,3 1 0,20 4-4304</inkml:trace>
+  <inkml:trace contextRef="#ctx0" brushRef="#br0" timeOffset="1319.43">588 385 9236,'0'0'3818,"-2"-7"-3351,-2 1-326,3 4-65,0 0 1,0-1-1,0 1 1,0 0-1,0 0 1,0 0-1,1-1 1,-1 1-1,1 0 1,-1-1-1,1-1 292,-2 4-80,1 0-248,0 0-115,-10 21-560,2 7 596,2-1 0,1 1 0,1 1 0,2-1 0,-1 30 0,4-57 8,0 0 1,1 0 0,-1 1-1,0-1 1,1 0 0,-1 0-1,1 0 1,-1 0 0,1 0-1,0 0 1,-1 0 0,1 0-1,0 0 1,-1-1 0,1 1-1,0 0 1,0 0 0,0-1-1,0 1 1,0 0 0,0-1-1,0 1 1,0-1 0,0 1-1,0-1 1,0 0 0,0 1-1,0-1 1,1 0 0,-1 0 0,0 0-1,0 0 1,0 0 0,0 0-1,1 0 1,-1 0 0,0 0-1,2-1 1,1 1-19,1-1 0,-1 0 1,0 1-1,0-1 0,0-1 0,0 1 1,0-1-1,0 0 0,7-3 0,-5-1 33,-1 1-1,0-1 0,0 0 0,0 0 0,-1 0 0,1-1 1,-1 1-1,-1-1 0,0 0 0,0 0 0,0 0 0,-1-1 1,0 1-1,2-13 0,-1-2 58,-1-1 0,-1 0 0,-3-39 0,-7 33-16,8 26 104,-1 0 0,1 0 0,0 0 0,0 0 0,0 0 0,0-1 0,0-5 0,31 7-545,-22 2 468,19 3-30,-26-2-34,1 0-1,-1-1 0,0 1 1,0 0-1,0 0 0,0 0 1,-1 0-1,1 0 0,0 0 0,0 0 1,0 0-1,-1 1 0,1-1 1,-1 0-1,1 0 0,-1 0 0,1 1 1,-1-1-1,0 0 0,1 2 1,18 127 718,-14-83-560,13 55-1,-17-98-176,0-1 0,0 1 0,1-1 0,-1 1 0,1-1 0,0 0 0,0 0 0,0 0 0,1 0 0,-1 0-1,0 0 1,1-1 0,0 1 0,0-1 0,0 0 0,0 1 0,0-2 0,0 1 0,0 0 0,1 0 0,-1-1-1,1 0 1,-1 0 0,1 0 0,5 1 0,-1-1-399,0 0 1,0-1-1,0 0 0,0 0 0,0-1 1,0 0-1,0 0 0,0-1 0,-1 0 1,1 0-1,7-4 0,25-15-4426</inkml:trace>
+  <inkml:trace contextRef="#ctx0" brushRef="#br0" timeOffset="1693.32">1100 293 10213,'0'0'4588,"-4"-4"-4033,-9-16-194,12 20-357,1 0 0,0 0 0,0 0 0,-1 0 0,1 0 0,0 0 1,0 0-1,-1 0 0,1 0 0,0 0 0,0 0 0,-1 0 0,1 0 1,0 0-1,0 0 0,-1 0 0,1 0 0,0 0 0,0 0 1,-1 0-1,1 0 0,0 0 0,0 0 0,-1 0 0,1 0 0,0 1 1,0-1-1,-1 0 0,1 0 0,0 0 0,0 1 0,0-1 0,0 0 1,-1 0-1,1 0 0,0 1 0,0-1 0,0 0 0,0 0 1,0 1-1,0-1 0,0 0 0,-1 0 0,1 1 0,0-1 0,0 0 1,0 0-1,0 1 0,0-1 0,0 1 0,-5 13-47,0 3 48,1-1 0,1 1 1,1 1-1,0-1 0,1 0 1,2 34-1,0-48-18,-1-1 1,1 1-1,0-1 0,-1 0 0,1 1 1,0-1-1,1 0 0,-1 1 0,0-1 1,1 0-1,-1 0 0,1 0 1,0 0-1,-1-1 0,1 1 0,0 0 1,3 1-1,-1 0-27,1 0 1,0-1-1,0 0 1,0 0-1,0 0 1,0 0-1,0-1 1,6 1-1,-3-1-68,0 0 1,0 0-1,0-1 0,0 0 0,0 0 0,0-1 1,0 0-1,0-1 0,0 0 0,0 0 1,9-4-1,-11 2 82,0 0 0,0 0 0,0-1 0,-1 0 0,0 0 0,1 0 0,-2-1 0,1 1 0,-1-1 0,0 0 0,0-1 0,0 1 0,-1-1 0,4-10 0,-4 7 89,0 0 1,0 0 0,-1-1 0,0 1 0,0 0 0,-2-1-1,1 1 1,-1-1 0,-2-17 0,0 23-13,1 0 1,-1 1-1,0-1 0,0 1 1,0-1-1,0 1 1,-1 0-1,0 0 0,0 0 1,0 0-1,0 1 0,0-1 1,-1 1-1,0 0 1,0 0-1,0 0 0,0 0 1,0 1-1,0-1 0,-1 1 1,1 0-1,-1 1 1,-8-3-1,-5-1-198,0 1 0,-1 1 0,1 0 1,-37 1-1,49 2-30,0 0 0,0 1 0,0 0 0,0 1 0,0-1 0,0 1 0,1 0 1,-1 1-1,1-1 0,-1 1 0,1 0 0,0 1 0,-7 5 0,5-3-523,0 0-1,0 1 1,1 0 0,0 0-1,0 0 1,1 1 0,0 0-1,-4 9 1,-2 9-4142</inkml:trace>
+</inkml:ink>
+</file>
+
+<file path=word/ink/ink34.xml><?xml version="1.0" encoding="utf-8"?>
+<inkml:ink xmlns:inkml="http://www.w3.org/2003/InkML">
+  <inkml:definitions>
+    <inkml:context xml:id="ctx0">
+      <inkml:inkSource xml:id="inkSrc0">
+        <inkml:traceFormat>
+          <inkml:channel name="X" type="integer" min="-2.14748E9" max="2.14748E9" units="cm"/>
+          <inkml:channel name="Y" type="integer" min="-2.14748E9" max="2.14748E9" units="cm"/>
+          <inkml:channel name="F" type="integer" max="32767" units="dev"/>
+        </inkml:traceFormat>
+        <inkml:channelProperties>
+          <inkml:channelProperty channel="X" name="resolution" value="1000" units="1/cm"/>
+          <inkml:channelProperty channel="Y" name="resolution" value="1000" units="1/cm"/>
+          <inkml:channelProperty channel="F" name="resolution" value="0" units="1/dev"/>
+        </inkml:channelProperties>
+      </inkml:inkSource>
+      <inkml:timestamp xml:id="ts0" timeString="2025-06-08T14:48:20.314"/>
+    </inkml:context>
+    <inkml:brush xml:id="br0">
+      <inkml:brushProperty name="width" value="0.1" units="cm"/>
+      <inkml:brushProperty name="height" value="0.1" units="cm"/>
+      <inkml:brushProperty name="color" value="#FF0066"/>
+    </inkml:brush>
+  </inkml:definitions>
+  <inkml:trace contextRef="#ctx0" brushRef="#br0">89 224 1617,'0'0'7118,"-2"-24"-3799,2 22-3237,0-1-43,0 1 0,0 0 0,-1 0 0,1 0 0,0 0 0,-1 0 0,0 0 0,1 1 0,-1-1 0,0 0 0,0 0 0,-2-2 0,1 9-218,-16 261 1168,8-69-820,6-148-196,-2 21-189,-2-1 0,-20 77 0,27-206-2681,3-7 2124,21-125 0,31-65 606,-52 249 140,2-12 45,4-15 44,17-49-1,-22 75-59,0 1 0,1 0 0,0 1-1,0-1 1,1 1 0,0-1 0,0 1 0,0 1 0,1-1 0,0 1-1,11-9 1,-15 14-7,-1-1 0,1 1-1,-1 0 1,1 0 0,0 0-1,-1 0 1,1 0 0,0 0-1,0 0 1,0 0 0,0 1-1,0-1 1,0 1 0,0 0-1,0-1 1,0 1 0,0 0 0,0 0-1,0 0 1,0 0 0,0 1-1,0-1 1,0 0 0,-1 1-1,1 0 1,0-1 0,0 1-1,0 0 1,0 0 0,-1 0-1,1 0 1,0 0 0,-1 0-1,1 1 1,-1-1 0,1 0 0,-1 1-1,0-1 1,1 1 0,-1 0-1,0-1 1,1 4 0,3 5 99,-1-1 1,0 1 0,-1 0 0,0 1 0,-1-1-1,2 18 1,-2-12 24,0 0 1,-1 1-1,-1-1 0,-1 1 0,0-1 0,-1 1 1,-5 21-1,5-32-58,0 0-1,-1 0 1,1 0 0,-1 0-1,-1-1 1,1 1 0,-1-1-1,0 0 1,0 0 0,0 0-1,-1-1 1,1 1 0,-1-1 0,0 0-1,0-1 1,-1 1 0,1-1-1,-1 0 1,0 0 0,0-1-1,-11 4 1,13-5-90,1 1-1,-1-1 0,0-1 1,0 1-1,1 0 1,-1-1-1,0 0 0,0 0 1,1 0-1,-1 0 1,0 0-1,0-1 0,0 0 1,1 0-1,-6-1 1,7 0-211,0 1 0,0-1 1,0 0-1,0 0 1,0 0-1,0 0 1,0 0-1,1 0 1,-1-1-1,1 1 1,-1 0-1,1-1 1,0 1-1,0-1 0,0 0 1,1 1-1,-1-1 1,0 0-1,1 1 1,0-7-1,-2-32-5389</inkml:trace>
+  <inkml:trace contextRef="#ctx0" brushRef="#br0" timeOffset="961.33">595 166 9492,'0'0'3274,"-18"-4"-2599,-57-14-352,73 17-301,-1 0 1,1 1-1,-1-1 1,1 1-1,-1 0 1,1 0-1,-1 0 1,1 0 0,-1 0-1,0 0 1,1 1-1,-1-1 1,1 1-1,-1 0 1,1 0-1,0 0 1,-1 0-1,1 0 1,0 0-1,0 1 1,-1-1 0,1 1-1,-2 1 1,1 2-27,0-1 0,0 1 1,0 0-1,0 0 1,1 0-1,0 0 0,-3 9 1,-1 2 19,0-1-78,1 1 1,0-1-1,1 1 0,1 0 1,1 0-1,0 1 0,1-1 1,1 31-1,1-44-4,0-1 0,-1 0 0,1 0 0,0 1 0,0-1-1,0 0 1,0 0 0,0 0 0,0 0 0,1 0 0,-1 0 0,1-1 0,0 1 0,-1 0 0,1-1 0,0 1 0,0-1-1,0 1 1,0-1 0,0 0 0,0 0 0,0 0 0,0 0 0,1 0 0,-1-1 0,0 1 0,1-1 0,4 1 0,2 1-258,0-1 0,0-1 0,0 1 0,0-2 0,0 1 1,12-3-1,-16 2 224,0-1-1,0 0 1,0 0 0,-1 0 0,1 0 0,-1-1-1,1 0 1,-1 0 0,0 0 0,0 0 0,-1-1 0,1 1-1,-1-1 1,1 0 0,-1 0 0,0 0 0,-1-1-1,1 1 1,-1-1 0,0 0 0,0 1 0,0-1 0,-1 0-1,2-6 1,0-1 334,-1 0 0,0-1-1,1-20 1,-3 18 1205,0 1 0,-4-22 1,3 32-911,0 5-254,-1 13-231,0 21-164,2-20 114,0 0 1,1 0-1,1 0 1,0 0-1,1 0 1,1 0-1,0-1 0,1 1 1,1-1-1,0 0 1,14 22-1,-20-34-17,1-1 0,0 0 0,0 1 0,0-1 0,0 0 0,0 1 0,0-1-1,1 0 1,-1 0 0,0 0 0,1 0 0,-1 0 0,0 0 0,1-1 0,-1 1 0,1 0-1,-1-1 1,1 1 0,-1-1 0,1 0 0,0 1 0,-1-1 0,1 0 0,0 0 0,-1 0-1,1 0 1,0 0 0,-1 0 0,1-1 0,-1 1 0,1 0 0,-1-1 0,1 1 0,0-1-1,-1 0 1,0 1 0,1-1 0,-1 0 0,1 0 0,-1 0 0,0 0 0,0 0 0,1 0-1,-1-1 1,0 1 0,1-2 0,5-5-12,-1 0 0,0-1 0,0 0 0,-1 0 0,8-19 0,-6 7-5,0 0 0,-1 0 0,-2-1 1,0 0-1,-1 0 0,-1 0 0,-1 0 1,-1 0-1,-4-28 0,3 48 128,1 0-1,-1 1 1,1-1-1,-1 0 1,0 1 0,0-1-1,0 1 1,0-1-1,0 1 1,-1-1-1,-1-1 1,3 3-123,0 0 1,0 0-1,0-1 1,0 1 0,0 0-1,0 0 1,1 0-1,-1 0 1,0 0-1,0 0 1,0 0-1,0 0 1,0 0-1,0 0 1,0-1-1,0 1 1,0 0-1,0 0 1,0 0 0,1 0-1,-1 0 1,0 0-1,0-1 1,0 1-1,0 0 1,0 0-1,0 0 1,0 0-1,0 0 1,0 0-1,0-1 1,0 1-1,0 0 1,0 0 0,0 0-1,0 0 1,-1 0-1,1-1 1,19 5-374,-1-1 0,0-1 0,21 0 0,-31-2 423,0-1 0,0 1 0,0-1 0,0-1 0,0 0 0,-1 0 1,1 0-1,-1-1 0,15-7 0,-19 8-223,9-3 1865,-10 22-137,-4 26-973,-8 45-1,5-59-461,2 1 0,0 0 0,2 0 0,6 55 0,-5-83-102,1 0 0,0 0-1,-1 0 1,1 0 0,0-1-1,0 1 1,0 0 0,0-1 0,0 1-1,1-1 1,-1 1 0,0-1-1,1 0 1,-1 1 0,1-1-1,0 0 1,-1 0 0,1 0-1,0 0 1,-1 0 0,1 0-1,0-1 1,0 1 0,0-1-1,0 1 1,0-1 0,0 0-1,0 1 1,3-1 0,1 0-44,1 0 0,-1 0 0,0-1 0,0 0 1,0 0-1,1 0 0,-1 0 0,8-4 0,-2-1-41,-1-1 1,1 0-1,-1 0 0,-1-1 0,0 0 0,0-1 0,0 0 0,-1-1 0,-1 0 1,1 0-1,-2-1 0,1 0 0,-2 0 0,10-21 0,-6 10 71,-2-1 0,0 0 0,-2 0 0,0 0 0,-2-1 0,0 0 0,0-29-1,-4-51 1847,-1 119-2786,0 11-3546</inkml:trace>
+</inkml:ink>
+</file>
+
+<file path=word/ink/ink35.xml><?xml version="1.0" encoding="utf-8"?>
+<inkml:ink xmlns:inkml="http://www.w3.org/2003/InkML">
+  <inkml:definitions>
+    <inkml:context xml:id="ctx0">
+      <inkml:inkSource xml:id="inkSrc0">
+        <inkml:traceFormat>
+          <inkml:channel name="X" type="integer" min="-2.14748E9" max="2.14748E9" units="cm"/>
+          <inkml:channel name="Y" type="integer" min="-2.14748E9" max="2.14748E9" units="cm"/>
+          <inkml:channel name="F" type="integer" max="32767" units="dev"/>
+        </inkml:traceFormat>
+        <inkml:channelProperties>
+          <inkml:channelProperty channel="X" name="resolution" value="1000" units="1/cm"/>
+          <inkml:channelProperty channel="Y" name="resolution" value="1000" units="1/cm"/>
+          <inkml:channelProperty channel="F" name="resolution" value="0" units="1/dev"/>
+        </inkml:channelProperties>
+      </inkml:inkSource>
+      <inkml:timestamp xml:id="ts0" timeString="2025-06-08T14:48:17.068"/>
+    </inkml:context>
+    <inkml:brush xml:id="br0">
+      <inkml:brushProperty name="width" value="0.1" units="cm"/>
+      <inkml:brushProperty name="height" value="0.1" units="cm"/>
+      <inkml:brushProperty name="color" value="#FF0066"/>
+    </inkml:brush>
+  </inkml:definitions>
+  <inkml:trace contextRef="#ctx0" brushRef="#br0">289 158 288,'0'0'7307,"0"0"-7241,0 0 0,0 0-1,0 0 1,-1 0-1,1 0 1,0 0-1,0 0 1,-1 0-1,1 0 1,0-1-1,0 1 1,0 0 0,-1 0-1,1 0 1,0 0-1,0 0 1,0 0-1,0-1 1,-1 1-1,1 0 1,0 0-1,0 0 1,0 0 0,0-1-1,0 1 1,0 0-1,-1 0 1,1 0-1,0-1 1,0 1-1,0 0 1,0 0-1,0-1 1,0 1 0,0 0-1,0 0 1,20-6 75,0 0 0,40-4 0,22-6-162,-61 9-26,-15 5 29,1-1 0,0 1 0,0 0 0,-1 1 0,1 0 0,11-1 0,-18 11-379,0 1 416,1 1 6,-1-1 0,0 1 0,-1-1-1,0 1 1,-1-1 0,0 1 0,-1-1-1,-7 19 1,-2-5 29,-1-1-1,-1 0 1,-1 0-1,-28 31 0,33-43-72,-1 0-1,0-1 0,-1 0 0,0 0 1,0-1-1,-1-1 0,0 0 0,-1-1 0,-21 9 1,34-16 6,0 1 0,0-1 1,0 1-1,1-1 0,-1 0 1,0 0-1,0 1 0,0-1 1,0 0-1,0 0 1,0 0-1,0 0 0,0 0 1,0 0-1,0 0 0,0 0 1,-1-1-1,1 0-3,1 1 0,0 0 0,0-1 0,0 1 0,0-1 0,0 1 0,0 0 0,0-1 0,0 1 0,0-1 0,0 1 0,0 0 0,0-1 0,0 1 0,0 0 0,0-1 0,0 1 0,0-1 0,0 1 0,1 0 0,-1-1-1,0 1 1,0 0 0,1-1 0,-1 1 0,0 0 0,1-1 0,24-24-620,-18 21 612,0 0-1,1 1 1,0 0-1,0 1 1,0 0-1,0 0 1,0 0-1,15 0 1,-18 2 4,0 0 1,1 0 0,-1 0-1,0 1 1,0-1-1,0 1 1,1 0-1,-1 1 1,0-1-1,0 1 1,-1 0-1,1 1 1,0-1-1,7 6 1,-6-2 46,0 0 1,0 0-1,-1 1 1,0-1-1,0 1 1,-1 0-1,1 1 1,-2-1-1,1 1 1,-1 0-1,3 11 1,-4-14 9,-1 0 0,0-1 0,-1 1 0,1 0 0,-1 0 0,0 0 0,0-1 0,0 1 0,-1 0 0,0 0 0,0-1 0,0 1 0,0 0 0,-1-1 0,1 1 0,-1-1 0,-1 0 0,1 1 0,0-1 0,-1 0 0,-5 5 0,-2 1 34,0-2-1,-1 1 1,-1-1-1,1-1 0,-1 0 1,0-1-1,-1 0 1,0-1-1,1 0 1,-2-1-1,1 0 0,-19 2 1,2-2 18,-1-1 1,-1-1-1,1-1 1,-44-6 0,69 5-91,0-1 1,1 0 0,-1 0-1,1 0 1,-1-1 0,1 0 0,0 0-1,-1 0 1,1 0 0,0-1-1,1 0 1,-1 0 0,0-1 0,1 1-1,0-1 1,0 0 0,0 0-1,0 0 1,0-1 0,1 1 0,0-1-1,0 0 1,0 0 0,1 0-1,-1 0 1,1-1 0,1 1 0,-1 0-1,1-1 1,0 0 0,0 1-1,0-1 1,1 0 0,0 1 0,0-1-1,1-8 1,0 10 3,-1 0 0,1 1 0,0-1 0,0 0 0,1 0 0,-1 1-1,1-1 1,0 1 0,0-1 0,0 1 0,0 0 0,0 0 0,1 0 0,-1 0 0,1 0 0,0 0 0,0 1 0,0-1 0,0 1 0,1 0 0,-1 0-1,1 0 1,-1 1 0,8-3 0,0 0-39,0 0 1,0 1-1,1 1 0,-1 0 0,1 1 0,-1 0 0,16 1 1,-24 0 28,0 1 0,-1 0 0,1 0 1,0 0-1,0 0 0,-1 1 0,1-1 1,-1 1-1,1 0 0,-1-1 0,0 1 1,0 0-1,0 0 0,0 1 0,0-1 1,0 0-1,0 1 0,-1-1 0,1 1 1,-1-1-1,0 1 0,1 0 0,-1-1 1,-1 1-1,2 3 0,3 11 88,0 1-1,4 29 1,-9-44-86,3 38 131,-2-31-305,-1 1-1,1-1 0,1 0 1,0 0-1,0 0 0,4 10 1,-5-20 18,-1 1 0,0 0 0,1 0 0,-1-1 0,1 1 0,-1 0 0,1-1 0,-1 1 0,1 0 0,-1-1 0,1 1 1,0-1-1,-1 1 0,1-1 0,0 1 0,-1-1 0,1 1 0,0-1 0,0 0 0,0 0 0,-1 1 0,1-1 0,0 0 0,0 0 0,0 0 0,0 0 0,-1 0 1,1 0-1,0 0 0,1 0 0,12 0-2451</inkml:trace>
+  <inkml:trace contextRef="#ctx0" brushRef="#br0" timeOffset="392.79">791 62 5410,'0'0'3031,"0"-6"-2018,0 3-885,0 5 687,-15 316 1049,6-181-1770,6-95-171,-1 29-972,3-26-3209</inkml:trace>
+  <inkml:trace contextRef="#ctx0" brushRef="#br0" timeOffset="780.31">973 423 6499,'0'0'550,"18"-6"-489,104-34-8,-121 40-27,0 0 1,-1 0-1,1 0 0,-1 0 0,1 0 0,-1 0 0,1 0 1,0-1-1,-1 1 0,1 0 0,-1 0 0,1-1 0,-1 1 0,1 0 1,-1-1-1,0 1 0,1-1 0,-1 1 0,1 0 0,-1-1 1,0 1-1,1-1 0,-1 1 0,0-1 0,1 1 0,-1-1 1,0 1-1,0-1 0,0 0 0,0 1 0,1-1 0,-1 1 1,0-1-1,0 1 0,0-1 0,0 0 0,0 1 0,0-1 0,0 1 1,-1-1-1,1 0 0,0 1 0,0-1 0,0 1 0,0-1 1,-1 1-1,1-1 0,0 1 0,-1-1 0,1 1 0,0-1 1,-1 1-1,1-1 0,-1 0 0,-1-1 203,0 1 0,0-1 0,0 0 1,0 0-1,0 1 0,0-1 0,-1 1 0,1 0 0,-1 0 0,-3-2 0,0 2-170,0 1-1,0-1 0,0 1 0,0 0 0,0 0 0,0 1 0,0 0 1,0 0-1,0 0 0,0 1 0,0 0 0,0 0 0,1 0 0,-1 1 1,1 0-1,-1 0 0,1 1 0,0-1 0,0 1 0,-7 7 1,7-6-59,0 1 1,0-1 0,0 1 0,0 1 0,1-1 0,0 0-1,1 1 1,-1 0 0,1 0 0,0 0 0,1 0-1,0 1 1,0-1 0,1 0 0,-1 1 0,1 7 0,1-10-14,-1-1 1,1 1 0,1-1 0,-1 1 0,0-1 0,1 1-1,0-1 1,0 0 0,1 0 0,-1 1 0,1-1 0,0 0 0,0 0-1,0 0 1,0 0 0,1-1 0,-1 1 0,1-1 0,0 1-1,0-1 1,1 0 0,-1 0 0,0 0 0,8 3 0,1 1-398,1-1 1,-1 0 0,1-1 0,1-1 0,-1 0 0,1 0 0,0-2 0,-1 0 0,1 0 0,0-1 0,0-1 0,0 0 0,0-1-1,21-4 1,7-10-3315</inkml:trace>
+  <inkml:trace contextRef="#ctx0" brushRef="#br0" timeOffset="1108.95">1316 334 5442,'0'0'5889,"-1"0"-5885,1 0 1,0 0 0,0 0 0,0 0-1,-1 0 1,1 0 0,0-1 0,0 1-1,-1 0 1,1 0 0,0 0 0,0 0-1,-1 0 1,1 0 0,0 1 0,0-1-1,0 0 1,-1 0 0,1 0 0,0 0-1,0 0 1,-1 0 0,1 0 0,0 0 0,0 0-1,0 1 1,0-1 0,-1 0 0,1 0-1,0 0 1,0 0 0,0 1 0,0-1-1,-1 0 1,1 0 0,0 0 0,0 1-1,0-1 1,0 0 0,0 0 0,0 1-1,0-1 1,0 0 0,0 0 0,0 1 0,0-1-1,0 0 1,0 0 0,0 0 0,0 1-1,0 4 58,-1 0 0,2-1 0,-1 1 0,0 0 0,1 0 0,0-1 0,0 1 0,1 0 0,-1-1 0,1 1 0,0-1 0,4 6 0,4 17 277,6 23-109,16 43 47,-32-92-297,0 0 1,0-1-1,0 1 0,0-1 1,0 1-1,0-1 1,0 1-1,1-1 1,-1 1-1,0-1 0,0 1 1,1-1-1,-1 1 1,1-1-1,-1 1 1,0-1-1,1 1 1,-1-1-1,1 0 0,-1 1 1,0-1-1,1 0 1,-1 1-1,1-1 1,0 0-1,-1 0 0,1 1 1,-1-1-1,1 0 1,-1 0-1,1 0 1,-1 0-1,1 0 0,0 0 1,-1 0-1,1 0 1,-1 0-1,1 0 1,-1 0-1,1 0 0,-1 0 1,1-1-1,0 1 1,-1 0-1,1 0 1,-1-1-1,1 1 0,-1 0 1,1 0-1,-1-1 1,0 1-1,1-1 1,-1 1-1,1 0 0,-1-1 1,0 1-1,1-1 1,-1 0-1,22-36-488,-19 29 567,9-13-203,-2-2-1,0 1 0,-2-1 0,0 0 1,-2-1-1,0 0 0,3-44 0,-9 66-165,0 1-1,1-1 0,-1 0 0,0 1 0,0-1 0,1 0 0,-1 1 0,1-1 1,-1 1-1,1-1 0,0 1 0,0-1 0,0 1 0,-1 0 0,1-1 0,1 1 1,-1 0-1,2-2 0,8-3-3686</inkml:trace>
+  <inkml:trace contextRef="#ctx0" brushRef="#br0" timeOffset="1623.16">1654 336 256,'0'0'5696,"8"-2"-5224,-7 2-386,37-13 400,-37 12-314,1 0 0,0 1 0,-1-1 0,1 0 1,-1 0-1,1-1 0,-1 1 0,1 0 0,-1 0 0,0-1 1,0 1-1,0 0 0,1-1 0,-1 1 0,-1-1 0,1 0 1,0 1-1,0-1 0,0 0 0,-1 0 0,1 1 0,-1-1 1,1-3-1,-2 4-57,1 1 1,-1-1 0,0 0 0,1 0-1,-1 1 1,0-1 0,0 1-1,1-1 1,-1 1 0,0-1-1,0 1 1,0-1 0,0 1-1,0-1 1,0 1 0,0 0-1,0 0 1,0 0 0,1-1-1,-1 1 1,0 0 0,0 0 0,0 0-1,0 0 1,-2 1 0,-28 1 37,28 0-161,0-1 0,0 1 0,0 0 1,0-1-1,0 1 0,1 1 0,-1-1 0,1 0 0,-1 1 0,1-1 0,0 1 0,0 0 0,0 0 1,1-1-1,-1 1 0,1 1 0,-2 3 0,-3 6-50,2 0-1,-6 27 1,5-17 15,2 0 1,1 0-1,1 46 0,1-59 17,1 0 0,1 0 0,-1 0 0,1 0 0,1 0 0,0-1 0,0 1 0,1-1 0,1 0 0,-1 0 0,10 13 0,-12-19-22,0-1 0,0 1 1,0-1-1,1 0 0,-1 0 0,1 0 1,-1 0-1,1 0 0,-1-1 1,1 1-1,0-1 0,0 0 0,0 1 1,0-1-1,0-1 0,0 1 0,0 0 1,0-1-1,0 1 0,1-1 1,-1 0-1,0 0 0,0-1 0,0 1 1,4-1-1,-1-1-24,-1 0 0,1 0 0,-1 0 0,0-1 0,0 1 0,0-1 0,0-1 0,0 1 0,-1-1 0,1 1 0,-1-1 0,7-9 0,4-8-146,-1 0 0,-1-2 0,0 1 0,-2-1 0,-1-1 1,-1 0-1,0-1 0,-2 0 0,-1 0 0,3-29 0,0-36 1906,-2-140-1,-7 198-648,-13 168-788,11 245-420,3-375-71,-1 1-1,1-1 0,0 0 1,0 1-1,1-1 0,4 12 1,-5-16-8,0 0 1,1 0-1,-1-1 1,0 1-1,1 0 1,-1-1-1,1 1 1,-1-1-1,1 1 1,0-1-1,-1 1 1,1-1-1,0 0 1,0 0-1,0 0 1,0 0-1,0-1 1,0 1-1,0 0 1,1-1-1,-1 0 1,0 1-1,4-1 1,24 1-4051</inkml:trace>
+  <inkml:trace contextRef="#ctx0" brushRef="#br0" timeOffset="1903.78">2192 312 8612,'0'0'4143,"-8"0"-4017,3 0-117,4 0-13,0-1 0,-1 1 0,1 0 0,0 0 0,0 0 0,-1 0 0,1 0-1,0 0 1,-1 0 0,1 0 0,0 0 0,0 1 0,-1-1 0,1 0 0,0 1 0,0-1 0,0 1 0,0 0 0,0-1 0,0 1 0,0 0 0,0 0 0,0-1-1,0 1 1,0 0 0,0 0 0,0 0 0,0 0 0,1 0 0,-1 0 0,0 0 0,1 1 0,-1-1 0,1 0 0,-1 0 0,1 0 0,0 1 0,0-1 0,-1 0-1,1 0 1,0 1 0,0-1 0,0 0 0,1 3 0,0 15 0,2 0 0,0-1 0,1 1-1,1-1 1,1 0 0,0 0 0,2 0 0,11 19 0,-7-11 81,-1-1 0,14 49 1,-21-37 48,-4-36-104,0 0 1,0 0 0,0 0-1,0 0 1,0 0-1,-1 0 1,1 0 0,0 0-1,-1 0 1,1 0-1,-1 0 1,1 0-1,-1 0 1,1-1 0,-1 1-1,0 0 1,1 0-1,-1 0 1,0-1-1,0 1 1,0 0 0,1-1-1,-1 1 1,0-1-1,0 1 1,0-1-1,0 1 1,0-1 0,0 0-1,0 1 1,-1-1-1,-5 1-3,1 0 1,-1 0-1,1-1 0,-1 0 0,1-1 0,-1 1 0,1-1 1,-1 0-1,1-1 0,0 1 0,0-1 0,-1 0 0,1-1 0,1 0 1,-1 0-1,0 0 0,1-1 0,-1 1 0,1-1 0,0 0 1,0-1-1,1 1 0,-1-1 0,-4-7 0,2 2-356,1 1 0,0-1 1,1-1-1,0 1 0,0-1 0,1 0 0,0 0 1,1 0-1,1 0 0,0-1 0,0 1 0,1-1 1,0-14-1,1 23 109,0 0 0,1 0 0,-1-1 0,1 1 1,0 0-1,0 0 0,0 0 0,0 0 0,0 0 1,0 0-1,1 0 0,0 0 0,-1 1 0,4-5 1,0 3-166,-1 0 1,0 0-1,1 1 0,0 0 1,0-1-1,0 2 1,8-5-1,28-9-2563</inkml:trace>
+  <inkml:trace contextRef="#ctx0" brushRef="#br0" timeOffset="2029.45">2193 312 5074</inkml:trace>
+  <inkml:trace contextRef="#ctx0" brushRef="#br0" timeOffset="2153.14">2193 312 5074,'83'34'3314,"-96"-34"-3250,2 0-64,-2 0-64,-2 19 0,-8 11-32,0 11 96,-9 11 16,-1 6 64,-5 4 112,0-1-192,4-7-192,8-8-673,7-9-559,8-9-177,11-12-608</inkml:trace>
+</inkml:ink>
+</file>
+
+<file path=word/ink/ink36.xml><?xml version="1.0" encoding="utf-8"?>
+<inkml:ink xmlns:inkml="http://www.w3.org/2003/InkML">
+  <inkml:definitions>
+    <inkml:context xml:id="ctx0">
+      <inkml:inkSource xml:id="inkSrc0">
+        <inkml:traceFormat>
+          <inkml:channel name="X" type="integer" min="-2.14748E9" max="2.14748E9" units="cm"/>
+          <inkml:channel name="Y" type="integer" min="-2.14748E9" max="2.14748E9" units="cm"/>
+          <inkml:channel name="F" type="integer" max="32767" units="dev"/>
+        </inkml:traceFormat>
+        <inkml:channelProperties>
+          <inkml:channelProperty channel="X" name="resolution" value="1000" units="1/cm"/>
+          <inkml:channelProperty channel="Y" name="resolution" value="1000" units="1/cm"/>
+          <inkml:channelProperty channel="F" name="resolution" value="0" units="1/dev"/>
+        </inkml:channelProperties>
+      </inkml:inkSource>
+      <inkml:timestamp xml:id="ts0" timeString="2025-06-08T14:48:02.186"/>
+    </inkml:context>
+    <inkml:brush xml:id="br0">
+      <inkml:brushProperty name="width" value="0.1" units="cm"/>
+      <inkml:brushProperty name="height" value="0.1" units="cm"/>
+      <inkml:brushProperty name="color" value="#FF0066"/>
+    </inkml:brush>
+  </inkml:definitions>
+  <inkml:trace contextRef="#ctx0" brushRef="#br0">30 46 7475,'0'0'7140,"-4"0"-6932</inkml:trace>
+  <inkml:trace contextRef="#ctx0" brushRef="#br0" timeOffset="188.23">4 344 9188,'0'0'1441,"-4"7"-1441,4-2 0,0 2 0,0 3 0,0 2-432,0 1-1153,0-1-880</inkml:trace>
+  <inkml:trace contextRef="#ctx0" brushRef="#br0" timeOffset="983.12">351 239 2865,'0'0'3754,"0"0"-3723,0 0 0,-1 0 0,1-1-1,0 1 1,0 0 0,0 0 0,0 0 0,0 0 0,0-1-1,-1 1 1,1 0 0,0 0 0,0-1 0,0 1 0,0 0 0,0 0-1,0 0 1,0-1 0,0 1 0,0 0 0,0 0 0,0-1-1,0 1 1,0 0 0,0 0 0,1-1 0,-1 1 0,0 0 0,0 0-1,0 0 1,0-1 0,0 1 0,0 0 0,0 0 0,1 0-1,-1 0 1,0-1 0,0 1 0,0 0 0,0 0 0,1 0 0,-1 0-1,0 0 1,0 0 0,0-1 0,1 1 0,-1 0 0,0 0-1,0 0 1,1 0 0,-1 0 0,0 0 0,0 0 0,0 0-1,1 0 1,-1 0 0,37-13 133,-1 1 0,2 2 0,54-8 0,12-3-180,-80 16-63,52-16-1385,-69 19 1169,0-1 1,-1 1-1,1-1 1,-1-1-1,0 1 1,0-1-1,0-1 1,6-4 0,-11 8 217,0 0 0,0 0 1,0 0-1,0 0 1,0-1-1,0 1 1,0 0-1,0-1 0,0 1 1,0 0-1,-1-1 1,1 1-1,-1-1 1,1 1-1,-1-1 0,0 1 1,1-1-1,-1 0 1,0 1-1,0-1 1,0 1-1,0-1 0,-1-2 1,1 2 115,-1 0-1,0 0 1,0 1 0,-1-1-1,1 0 1,0 0 0,-1 0-1,1 1 1,-1-1 0,1 1-1,-1-1 1,0 1 0,0 0-1,-3-2 1,-5-2 367,0 0 0,-1 1 0,1 0 1,-1 0-1,-13-1 0,-30-1 1904,54 6-2203,16 13-211,0-1 161,1-1-1,0 0 1,1-1-1,0-1 1,1-1-1,34 10 1,-4 0 38,-49-17-80,1-1 1,-1 0-1,1 1 1,-1-1-1,1 0 1,-1 1-1,1-1 1,-1 0-1,1 1 1,-1-1-1,0 1 1,1-1-1,-1 1 0,1-1 1,-1 1-1,0-1 1,0 1-1,1-1 1,-1 1-1,0-1 1,0 1-1,0 0 1,0-1-1,0 1 1,0-1-1,0 1 1,0 0-1,0-1 1,0 1-1,0-1 1,0 1-1,0-1 1,0 1-1,0 0 1,0-1-1,-1 1 1,1-1-1,0 1 1,-1 0-1,-15 24 778,12-20-818,-96 113 936,68-85-2966,-51 73 0,72-88-1867</inkml:trace>
+</inkml:ink>
+</file>
+
+<file path=word/ink/ink37.xml><?xml version="1.0" encoding="utf-8"?>
+<inkml:ink xmlns:inkml="http://www.w3.org/2003/InkML">
+  <inkml:definitions>
+    <inkml:context xml:id="ctx0">
+      <inkml:inkSource xml:id="inkSrc0">
+        <inkml:traceFormat>
+          <inkml:channel name="X" type="integer" min="-2.14748E9" max="2.14748E9" units="cm"/>
+          <inkml:channel name="Y" type="integer" min="-2.14748E9" max="2.14748E9" units="cm"/>
+          <inkml:channel name="F" type="integer" max="32767" units="dev"/>
+        </inkml:traceFormat>
+        <inkml:channelProperties>
+          <inkml:channelProperty channel="X" name="resolution" value="1000" units="1/cm"/>
+          <inkml:channelProperty channel="Y" name="resolution" value="1000" units="1/cm"/>
+          <inkml:channelProperty channel="F" name="resolution" value="0" units="1/dev"/>
+        </inkml:channelProperties>
+      </inkml:inkSource>
+      <inkml:timestamp xml:id="ts0" timeString="2025-06-08T14:47:58.095"/>
+    </inkml:context>
+    <inkml:brush xml:id="br0">
+      <inkml:brushProperty name="width" value="0.1" units="cm"/>
+      <inkml:brushProperty name="height" value="0.1" units="cm"/>
+      <inkml:brushProperty name="color" value="#FF0066"/>
+    </inkml:brush>
+  </inkml:definitions>
+  <inkml:trace contextRef="#ctx0" brushRef="#br0">135 291 4626,'0'0'85,"14"-10"100,46-36-87,-56 43-57,0 0-1,0-1 1,-1 1-1,1-1 1,-1 0-1,0 0 1,0 0-1,0 0 1,0-1-1,-1 1 1,0-1-1,0 0 1,0 1-1,0-1 1,-1 0-1,0 0 1,0 0-1,0 0 1,-1 0-1,0 0 1,1-1-1,-2 1 1,0-8-1,0 3 82,1 6-13,0-1 1,-1 1-1,0-1 0,0 1 1,0-1-1,-1 1 0,0 0 1,1 0-1,-1 0 0,-1 0 1,1 0-1,0 0 0,-1 1 1,0-1-1,0 1 0,0 0 1,0-1-1,-8-4 0,6 4 66,-1 1-1,0-1 0,0 1 0,0 0 0,0 1 0,-1-1 0,1 1 0,-1 0 0,1 1 0,-1 0 1,0 0-1,-9 0 0,14 1-170,0 1 1,0-1-1,0 1 1,-1 0-1,1 0 1,0-1-1,0 1 1,0 0-1,1 1 1,-1-1-1,0 0 1,0 1-1,0-1 1,1 1-1,-1-1 1,1 1-1,0 0 1,-1 0-1,1-1 1,0 1 0,0 0-1,0 0 1,0 0-1,0 0 1,0 0-1,1 1 1,-1 2-1,-3 10-6,0 1 0,-2 27 0,6-34 26,-8 233 389,2-21-225,3-187-179,-2 0 1,-1-1-1,-2 0 1,-18 50-1,35-109-438,10-24 455,1 1 1,49-84 0,-68 131-37,1 0 1,-1 0 0,1 0 0,0 0 0,-1 0-1,1 0 1,0 0 0,0 1 0,0-1 0,1 1-1,-1-1 1,0 1 0,0 0 0,5-2 0,-5 3-18,0 0 0,-1 0 0,1-1 0,-1 1 0,1 1-1,0-1 1,-1 0 0,1 0 0,-1 1 0,1-1 0,0 0 0,-1 1 0,1 0 0,-1-1 0,0 1 0,1 0 0,2 2 0,1 1-36,-1 1 0,1-1 0,-1 2-1,0-1 1,0 0 0,0 1 0,-1-1 0,0 1-1,4 10 1,-2 1 115,0-1-1,-1 1 1,-2 0-1,1 0 0,-2 0 1,0 0-1,-2 22 1,0-12-26,2-26-83,-1 0 0,0 1 0,0-1 0,0 0 0,1 0 1,-1 1-1,1-1 0,-1 0 0,1 0 0,-1 1 0,1-1 1,0 0-1,-1 0 0,1 0 0,0 0 0,0 0 0,0 0 0,0 0 1,0 0-1,0-1 0,0 1 0,0 0 0,0-1 0,0 1 1,1 0-1,-1-1 0,0 1 0,0-1 0,0 0 0,1 1 1,-1-1-1,0 0 0,1 0 0,-1 0 0,2 0 0,4 0-484,0 0 0,0 0 0,0-1 0,0 0 0,11-2 0,17-10-2618</inkml:trace>
+  <inkml:trace contextRef="#ctx0" brushRef="#br0" timeOffset="439.33">577 542 6035,'0'0'6283,"-11"-11"-5547,-36-32-202,46 42-526,1 1 1,-1-1-1,0 0 1,1 0-1,-1 1 1,0-1-1,0 1 1,0-1-1,1 0 1,-1 1-1,0 0 1,0-1-1,0 1 1,0-1 0,0 1-1,0 0 1,0 0-1,0 0 1,0-1-1,0 1 1,0 0-1,0 0 1,0 0-1,0 0 1,0 1-1,0-1 1,0 0-1,0 0 1,0 1 0,1-1-1,-1 0 1,0 1-1,0-1 1,0 1-1,0-1 1,0 1-1,1-1 1,-1 1-1,0 0 1,0 0-1,1-1 1,-1 1-1,0 0 1,1 0-1,-1 0 1,1-1 0,-1 1-1,1 0 1,0 0-1,-1 0 1,1 0-1,0 0 1,0 0-1,-1 0 1,1 1-1,-1 2 27,-8 12-63,1 1 1,1-1-1,0 1 1,1 0-1,1 1 1,1-1-1,0 1 1,2 0-1,0 0 1,1 0-1,0 0 1,4 29-1,-2-44-36,-1 1-1,1-1 1,1 0-1,-1 0 0,0 0 1,1 0-1,0 0 1,-1 0-1,1 0 1,0-1-1,0 1 1,1 0-1,-1-1 0,1 0 1,-1 0-1,1 1 1,0-2-1,-1 1 1,1 0-1,0 0 0,0-1 1,0 0-1,6 2 1,-5-2-55,0 1 1,1-2-1,-1 1 1,0 0-1,0-1 1,0 0-1,1 0 0,-1 0 1,0 0-1,0-1 1,1 0-1,-1 1 1,0-2-1,0 1 1,0 0-1,0-1 1,0 0-1,6-4 1,-4 2 68,-1-1 0,1 0 0,-1 0 1,-1-1-1,1 0 0,-1 0 0,0 0 0,0 0 1,-1 0-1,1-1 0,-2 1 0,1-1 1,-1 0-1,0 0 0,2-13 0,0-8 818,-1-1 0,-3-48-1,0 42 1229,0 38-2214,0 158-241,0-91-2297,1-53 416,4-7-592</inkml:trace>
+  <inkml:trace contextRef="#ctx0" brushRef="#br0" timeOffset="884.28">831 527 9060,'0'0'3380,"1"9"-3300,3 36 304,0 9-79,-1-1 1,-6 61-1,2-113-366,0-8-114,0-24-363,0-45-252,4 56 832,0 1-1,1-1 0,0 1 1,12-29-1,-14 42-27,1-1-1,-1 1 1,2 0-1,-1-1 1,1 1-1,0 1 1,0-1 0,0 0-1,1 1 1,0 0-1,0 0 1,0 1 0,0-1-1,1 1 1,0 0-1,8-4 1,-11 7-32,0-1 1,1 1-1,-1-1 1,1 1 0,-1 0-1,1 0 1,-1 1-1,1-1 1,0 1-1,-1 0 1,1 0-1,0 0 1,-1 0-1,1 1 1,0-1-1,-1 1 1,1 0 0,-1 0-1,1 0 1,-1 1-1,1-1 1,-1 1-1,0 0 1,0 0-1,0 0 1,0 0-1,0 0 1,0 1-1,0-1 1,-1 1 0,1 0-1,-1 0 1,0 0-1,0 0 1,0 0-1,2 7 1,2 3 22,-1 1-1,-1 1 1,0-1 0,-1 0-1,-1 1 1,0 0 0,-1 27 0,-1 41-522,0-47-5786</inkml:trace>
+  <inkml:trace contextRef="#ctx0" brushRef="#br0" timeOffset="2007.75">1645 484 5138,'0'0'6145,"-12"-6"-5617,-42-19 43,48 23-505,0 1 0,-1 0 0,1 0 0,-1 0 0,1 1 1,-1 0-1,1 0 0,0 0 0,-1 1 0,1 0 0,-1 1 0,1-1 1,0 1-1,0 0 0,0 1 0,0-1 0,0 1 0,0 0 0,-7 6 1,6-5-35,-2 1-22,1 0-1,-1 1 1,1 0-1,-1 0 1,2 1-1,-1 0 1,1 1-1,0-1 1,1 1 0,0 1-1,0-1 1,0 1-1,1 0 1,1 0-1,0 1 1,0-1-1,0 1 1,1 0 0,1 0-1,0 0 1,0 0-1,1 1 1,0 15-1,1-19-30,0 0 0,0 0-1,1 0 1,0 0-1,0 0 1,0 0 0,1-1-1,5 12 1,-5-15-16,-1 1 1,2-2-1,-1 1 1,0 0-1,1 0 1,-1-1-1,1 1 1,0-1-1,0 0 1,0 0 0,0 0-1,0 0 1,0-1-1,0 1 1,1-1-1,-1 0 1,1 1-1,5 0 1,-2-1-7,0 1-1,-1-1 1,1 0 0,0-1 0,0 0 0,0 0 0,0 0 0,-1-1-1,1 0 1,0 0 0,-1-1 0,1 0 0,0 0 0,-1 0 0,0-1-1,0 0 1,0 0 0,0-1 0,0 1 0,0-1 0,-1-1 0,8-6-1,-4 0 1,-1 1 1,0-1-1,0 0 0,-1-1 0,0 0 0,-1 0 0,-1 0 0,0-1 0,-1 0 0,5-22 0,-1-5 47,-3 1 0,2-61 0,-10-80 395,2 172-362,0-10 105,-1 0 0,-6-19-1,5 21 176,0 1-1,-2-31 0,0 55-807,-5 157 883,2-24-245,-8 203-61,16-342-130,0-1 0,0 1 0,0 0 1,0-1-1,1 1 0,-1 0 0,1-1 1,0 1-1,0-1 0,0 1 1,0-1-1,0 1 0,0-1 0,1 0 1,-1 1-1,1-1 0,2 3 0,-1-3-72,0 0 0,0 0 0,-1-1 0,1 1 0,0-1 0,1 1 0,-1-1 0,0 0 0,0 0 0,0-1 0,1 1 0,-1-1 0,7 1 0,0-1-50,1 0 0,-1 0 0,1-1 0,-1 0 0,0-1 0,0 0 1,0-1-1,0 0 0,0-1 0,0 1 0,-1-2 0,17-10 0,-15 7 57,0-1 0,0 0-1,-1 0 1,0-1 0,-1-1-1,0 0 1,-1 0 0,11-20 0,-1-5 251,-2-1 0,-2 0 0,-1-2 1,-2 1-1,11-68 0,-9 21 1320,-3-1 0,-1-90 0,-9 187-1498,-2-1 0,1 1 0,-2 0 0,-4 14-1,-2 11 48,-4 24 16,-27 154 281,33-160-297,2-1 0,2 56 0,3-106-58,1 0 0,-1 1 1,1-1-1,-1 0 0,1 1 1,0-1-1,0 0 0,1 0 0,-1 0 1,1 0-1,-1 0 0,1 0 1,0 0-1,0-1 0,0 1 0,0-1 1,1 1-1,-1-1 0,1 0 1,-1 0-1,1 0 0,0 0 0,0 0 1,0-1-1,0 1 0,0-1 1,0 0-1,0 0 0,1 0 0,-1 0 1,0 0-1,1-1 0,-1 0 1,4 1-1,0-1-57,0 0 0,0 0 1,0 0-1,0-1 0,0 0 0,0 0 1,0 0-1,0-1 0,-1 0 0,1-1 1,-1 0-1,1 0 0,-1 0 0,0-1 1,8-6-1,-6 3 44,0-1-1,-1 0 1,-1 0 0,0-1-1,0 0 1,0 0 0,-1 0 0,0-1-1,6-19 1,-6 13 658,-1-1-1,-1 0 1,0 0-1,-1 0 1,-1-22 0,-2 142-621,3 117-344,0-212-38,5-31-8952</inkml:trace>
+  <inkml:trace contextRef="#ctx0" brushRef="#br0" timeOffset="2167.64">2217 255 10549,'0'0'1537,"-9"15"-4531,22 6-95,6-3-1922</inkml:trace>
+  <inkml:trace contextRef="#ctx0" brushRef="#br0" timeOffset="2550.21">2401 405 3089,'0'0'8161,"0"15"-8067,-1 17 254,-1-1 1,-2 0-1,-1 0 1,-13 47-1,-15 23-135,48-137-863,3 0 0,42-64 0,-44 75 487,-11 18 207,-1-1-14,0 1-1,1-1 1,0 1-1,1 1 1,-1-1-1,1 1 1,0 0-1,10-7 1,-14 12-27,0 0 1,-1 0-1,1 1 0,0-1 0,-1 1 1,1-1-1,0 1 0,0 0 0,0-1 1,-1 1-1,1 0 0,0 0 1,0 1-1,0-1 0,-1 0 0,1 1 1,0-1-1,0 1 0,-1-1 1,1 1-1,0 0 0,-1-1 0,1 1 1,-1 0-1,1 0 0,-1 1 1,1-1-1,-1 0 0,0 0 0,2 3 1,3 2-28,-1 0 0,0 1 1,0 0-1,-1 0 1,5 8-1,-4-3 34,0 2 0,-1-1 0,0 1 0,-1-1 0,0 1-1,-1 0 1,0 24 0,3 21-182,-5-58 3,0 1 0,1-1 0,-1 0 0,0 1 0,1-1 0,-1 1 0,1-1 0,-1 1 0,1-1 0,0 0 0,0 1 0,-1-1 0,1 0 0,0 0 0,0 0 0,0 0 0,0 0 0,0 0 0,1 0 0,-1 0 0,0 0 0,0 0 0,1 0 0,-1-1 0,0 1 0,1-1 0,-1 1 0,1-1 1,2 1-1,12 0-4252</inkml:trace>
+  <inkml:trace contextRef="#ctx0" brushRef="#br0" timeOffset="3207.28">2989 393 8756,'0'0'1702,"-17"-8"-493,-57-25-409,70 31-724,0 0-1,0 1 1,0 0 0,0 0-1,0 0 1,-1 0-1,1 1 1,0-1 0,0 1-1,-1 0 1,1 0-1,0 1 1,-7 1 0,8-1-58,-1 0 0,1 1 1,0-1-1,0 1 0,0 0 0,1 0 1,-1 0-1,0 0 0,1 0 1,-1 0-1,1 1 0,0-1 0,-4 6 1,0 4-47,0 0-1,0 0 1,1 1 0,1 0 0,0 0 0,-3 19 0,3-13 108,-2 7-170,2 0 1,1 1-1,1-1 0,2 52 1,1-75-23,-1 0 0,0 0 0,1 0 1,-1 0-1,1 0 0,0 0 1,0 0-1,0 0 0,0 0 0,1 0 1,-1-1-1,1 1 0,0 0 0,0-1 1,0 1-1,0-1 0,0 0 0,0 0 1,1 0-1,-1 0 0,1 0 0,-1 0 1,1-1-1,0 1 0,-1-1 0,1 0 1,0 0-1,0 0 0,0 0 1,0 0-1,0 0 0,4-1 0,-2 1-18,0-1 0,0 0-1,0-1 1,-1 1 0,1-1-1,0 0 1,-1 0 0,1 0-1,0-1 1,-1 0 0,1 1-1,-1-2 1,0 1 0,0 0-1,0-1 1,0 0 0,0 0-1,-1 0 1,1 0 0,4-6-1,0-3 187,0-1 0,-1 1 0,0-1 0,-1-1 0,0 1-1,-1-1 1,-1 0 0,0 0 0,2-22 0,-2 4 1313,-2 0 0,-1 1 0,-4-43 0,4 72-1281,-1 1-1,0-1 1,0 1-1,-1 0 1,1-1 0,0 1-1,0-1 1,-1 1-1,1 0 1,-1-1-1,1 1 1,-1 0-1,0-1 1,1 1 0,-1 0-1,0 0 1,0 0-1,0-1 1,0 1-1,0 0 1,-1-1-1,0 15-460,2 621 370,0-594-1,-2 0 0,-1 0 1,-3 0-1,-1-1 0,-1 0 0,-3 0 0,-1-1 0,-2 0 0,-1-1 0,-30 51 1,39-78 0,-1-1 1,0 1 0,-1-1 0,0 0-1,0-1 1,-1 0 0,0 0 0,0-1 0,-1 0-1,0-1 1,0 0 0,-1-1 0,1 0-1,-21 7 1,23-10 21,-1 0 0,1 0 0,-1-1 0,1 0 0,-1-1-1,0 1 1,1-2 0,-1 1 0,1-1 0,-1-1 0,1 1 0,-1-1-1,1-1 1,0 0 0,0 0 0,0 0 0,0-1 0,1-1 0,-1 1 0,-10-9-1,8 3-17,-1 0 0,2-1-1,-1 0 1,2-1-1,-1 0 1,2 0-1,-1-1 1,2 0 0,0 0-1,0 0 1,1-1-1,1 0 1,0 0 0,1 0-1,1-1 1,0 1-1,1-1 1,0 1-1,1-1 1,1 1 0,0-1-1,4-16 1,-2 22-1,0 1 1,0 0 0,1 1 0,0-1 0,0 0-1,1 1 1,0 0 0,0 0 0,1 1-1,0-1 1,0 1 0,0 0 0,11-7-1,8-5-1,2 0-1,35-16 0,-28 16-55,-5 1-718,0 2 0,2 0 0,0 2 1,0 2-1,35-8 0,-60 18-189</inkml:trace>
+</inkml:ink>
+</file>
+
+<file path=word/ink/ink38.xml><?xml version="1.0" encoding="utf-8"?>
+<inkml:ink xmlns:inkml="http://www.w3.org/2003/InkML">
+  <inkml:definitions>
+    <inkml:context xml:id="ctx0">
+      <inkml:inkSource xml:id="inkSrc0">
+        <inkml:traceFormat>
+          <inkml:channel name="X" type="integer" min="-2.14748E9" max="2.14748E9" units="cm"/>
+          <inkml:channel name="Y" type="integer" min="-2.14748E9" max="2.14748E9" units="cm"/>
+          <inkml:channel name="F" type="integer" max="32767" units="dev"/>
+        </inkml:traceFormat>
+        <inkml:channelProperties>
+          <inkml:channelProperty channel="X" name="resolution" value="1000" units="1/cm"/>
+          <inkml:channelProperty channel="Y" name="resolution" value="1000" units="1/cm"/>
+          <inkml:channelProperty channel="F" name="resolution" value="0" units="1/dev"/>
+        </inkml:channelProperties>
+      </inkml:inkSource>
+      <inkml:timestamp xml:id="ts0" timeString="2025-06-08T14:47:55.641"/>
+    </inkml:context>
+    <inkml:brush xml:id="br0">
+      <inkml:brushProperty name="width" value="0.1" units="cm"/>
+      <inkml:brushProperty name="height" value="0.1" units="cm"/>
+      <inkml:brushProperty name="color" value="#FF0066"/>
+    </inkml:brush>
+  </inkml:definitions>
+  <inkml:trace contextRef="#ctx0" brushRef="#br0">129 51 2225,'0'0'4757,"0"0"-4693,0 0-1,0-1 1,0 1 0,1-1 0,-1 1-1,0-1 1,0 1 0,1 0 0,-1-1-1,0 1 1,1-1 0,-1 1 0,0 0-1,1-1 1,-1 1 0,0 0-1,1 0 1,-1-1 0,1 1 0,-1 0-1,0 0 1,1 0 0,-1-1 0,1 1-1,-1 0 1,1 0 0,0 0 0,47-12 21,1 3 1,0 2-1,53-1 0,-46 3-304,-34 4-1120,-407 24 1139,370-19 392,-13-1 1788,28 19-1762,0 13 277,0 56 349,-19 165 0,11-199-919,-1 106 0,9-162 50,0 1 0,0-1 0,0 1 0,1-1 0,-1 0-1,0 1 1,1-1 0,-1 1 0,1-1 0,-1 0 0,1 1 0,0-1-1,0 0 1,-1 0 0,1 0 0,0 1 0,0-1 0,0 0 0,0 0-1,1 0 1,-1-1 0,2 2 0,1 0-13,-1 0 0,1 0 0,0-1-1,0 1 1,0-1 0,0 0 0,0-1 0,5 1 0,6 0-2,0-1 0,-1 0 1,27-4-1,-24 0-262,0 0 1,-1-1-1,1-1 1,21-10-1,-28 11-366,0 0 0,-1 0 0,0-1 0,0-1 0,0 0-1,0 0 1,-1 0 0,7-10 0,-4 1-2504</inkml:trace>
+  <inkml:trace contextRef="#ctx0" brushRef="#br0" timeOffset="230.48">80 391 8548,'0'0'2961,"19"-25"-3201,3 15 240,10-1-960,4 1-785,4 0-1024,-7 3-337</inkml:trace>
+  <inkml:trace contextRef="#ctx0" brushRef="#br0" timeOffset="530.99">347 295 5298,'0'0'2906,"17"5"-2450,-4-2-357,-5-2-51,1 1 0,-1 0 0,0 1 0,-1 0 0,1 0 0,0 0 0,-1 1 0,0 0 0,0 1 0,0-1 0,0 1 0,7 8 0,-8-7-14,0 1 0,-1-1 0,1 1 1,-1 0-1,-1 1 0,1-1 0,-1 1 0,-1-1 0,0 1 0,0 0 1,0 1-1,-1-1 0,0 0 0,0 1 0,-1-1 0,-1 1 1,1 0-1,-1-1 0,-2 14 0,1-19 8,0-1 1,0 0-1,0 1 1,0-1-1,0 0 1,0 0-1,-1 0 1,1 0-1,-1 0 1,0 0-1,1 0 1,-1 0-1,0 0 0,-3 1 1,4-2 9,0 0 1,0 0 0,-1-1-1,1 1 1,-1 0-1,1 0 1,-1-1 0,1 1-1,-1-1 1,1 1-1,-1-1 1,0 0-1,1 0 1,-1 1 0,1-1-1,-1 0 1,0 0-1,1-1 1,-1 1-1,0 0 1,1-1 0,-3 0-1,2 0-48,1 0 1,0 0-1,0 0 0,0 0 0,1-1 0,-1 1 1,0 0-1,0-1 0,1 1 0,-1 0 0,0-1 1,1 1-1,0-1 0,-1 1 0,1 0 1,0-1-1,0 1 0,-1-3 0,0-32-301,1 29 199,-1-10 79,2 0 0,0 0-1,0 0 1,2 0 0,0 0-1,7-19 1,-8 30-224,0 0 1,1-1-1,0 1 0,0 0 1,1 0-1,-1 0 0,1 1 1,1-1-1,-1 1 0,1 0 1,0 0-1,0 1 0,0-1 1,1 1-1,-1 0 0,1 1 1,0-1-1,8-2 0,7 0-1763,-2 6-518</inkml:trace>
+  <inkml:trace contextRef="#ctx0" brushRef="#br0" timeOffset="852.33">698 293 4210,'0'0'2094,"17"16"-1518,56 54 153,-68-64-580,0 0-1,0 0 1,-1 1 0,0-1 0,0 1 0,-1 0-1,1 0 1,-2 0 0,1 0 0,2 13 0,-3-6 70,0 1 1,-1 0-1,-2 22 1,0-9-150,1-27-50,0 1-1,0-1 1,-1 1 0,1-1-1,0 0 1,-1 1 0,1-1-1,-1 0 1,0 1 0,1-1-1,-1 0 1,-2 3 0,3-4-7,0 0 0,0 0 0,-1 0 0,1 1 0,0-1 0,-1 0 0,1 0 0,0 0 0,0 0 0,-1 1 0,1-1 0,0 0 0,-1 0 0,1 0 0,0 0 0,-1 0 0,1 0 0,0 0 0,0 0 0,-1 0 0,1 0 0,0 0 0,-1 0 0,1 0 0,0 0 0,-1 0 0,1 0 0,0 0 0,-1-1 0,1 1 0,0 0 0,0 0 0,-1 0 0,1 0 0,0-1 0,0 1 0,-1 0 0,1 0 0,0-1 0,0 1 0,-1 0 0,1 0 0,0-1 0,0 1 0,0 0 0,0 0 0,0-1 0,-1 1 0,1 0 0,0-1 0,0 1 0,0 0 0,0-1 0,0 1 0,0 0 0,0-1 0,0 1 0,0 0 0,0-1 0,0 1 0,1-1 0,-4-10-20,1-1 1,0 0-1,2 0 1,-1 0-1,1 0 1,1 0-1,0 0 1,0 0-1,2 0 1,-1 1-1,1-1 1,1 1-1,0-1 1,1 1-1,9-16 1,-9 18-422,1 0 1,0 0 0,0 1 0,1 0-1,0 0 1,0 1 0,1 0-1,0 0 1,0 1 0,0 0-1,16-8 1,5 3-2796</inkml:trace>
+  <inkml:trace contextRef="#ctx0" brushRef="#br0" timeOffset="1208.39">1127 265 2417,'0'0'9156,"-4"4"-8868,-4 4-168,1 1-1,0-1 0,1 1 1,0 1-1,0-1 0,1 1 1,0 0-1,1 0 0,-5 19 0,3-8-92,2-1-1,1 1 0,0 0 0,1 30 0,2-47-56,1 0 0,-1 0 1,1 0-1,0-1 0,0 1 1,1 0-1,-1-1 0,1 1 1,-1-1-1,1 0 0,0 1 0,0-1 1,1 0-1,-1 0 0,1 0 1,-1-1-1,1 1 0,0 0 1,0-1-1,0 0 0,0 0 1,1 0-1,-1 0 0,0 0 1,1-1-1,0 1 0,-1-1 1,6 1-1,-3 0-54,0-1 0,0 0 0,0 0 0,0 0 0,0-1 0,0 1 0,0-2 0,0 1 0,0-1 0,0 1 1,0-2-1,0 1 0,0-1 0,0 0 0,0 0 0,-1 0 0,10-6 0,-9 3 88,0-1 1,-1 1-1,1-1 0,-1 0 1,-1 0-1,1 0 1,-1-1-1,0 1 0,-1-1 1,0 0-1,0 0 0,0-1 1,-1 1-1,0 0 1,0-1-1,-1 0 0,0 1 1,0-1-1,-1 0 0,0 1 1,0-1-1,-1 0 1,0 0-1,-3-10 0,3 11 107,-1-1-1,0 1 1,0-1-1,-1 1 1,1 0-1,-2 0 0,1 0 1,-1 1-1,0-1 1,-1 1-1,1 0 1,-1 0-1,-1 0 1,1 1-1,-1 0 1,0 0-1,0 0 0,0 1 1,0 0-1,-1 0 1,0 0-1,0 1 1,0 0-1,-11-3 1,9 5-123,0-1 1,1 1 0,-1 0 0,0 1-1,-13 0 1,21 0-128,0 0-1,-1 1 1,1-1 0,0 0-1,-1 0 1,1 1 0,0-1-1,-1 1 1,1-1 0,0 1 0,0-1-1,0 1 1,-1 0 0,1-1-1,0 1 1,0 0 0,0 0-1,0 0 1,0 0 0,0 0-1,1 0 1,-1 0 0,0 0-1,0 1 1,1-1 0,-1 0-1,1 0 1,-1 1 0,1-1 0,0 0-1,-1 1 1,1-1 0,0 0-1,0 1 1,0-1 0,0 0-1,0 1 1,0-1 0,0 0-1,0 1 1,1-1 0,-1 0-1,1 2 1,5 12-3121</inkml:trace>
+  <inkml:trace contextRef="#ctx0" brushRef="#br0" timeOffset="1536.47">1414 278 7347,'0'0'1329,"17"-1"-531,-4-1-611,-7 1-129,0 0 1,0 0 0,0 1-1,0 0 1,0 0 0,0 0-1,0 1 1,0 0 0,0 0-1,0 0 1,0 1 0,0 0 0,-1 0-1,1 0 1,-1 1 0,1 0-1,6 5 1,-5-3 15,-1 1 0,1 0 1,-2 0-1,1 1 0,-1 0 0,0 0 1,0 0-1,-1 0 0,0 1 0,0 0 1,-1 0-1,1 0 0,-2 0 0,0 0 0,0 1 1,0-1-1,-1 1 0,0-1 0,-1 1 1,1-1-1,-2 1 0,-2 14 0,2-17-53,0-1 0,0 0 1,-1 0-1,0 0 0,0 0 0,-1 0 0,1 0 0,-1-1 0,-6 8 0,7-9-3,0 0 0,0 0 0,-1-1 0,1 1 0,-1-1 0,0 0 0,0 0 0,0 0 0,0 0 1,0 0-1,0-1 0,0 1 0,0-1 0,-1 0 0,1 0 0,-4 1 0,6-2-12,1 0-1,-1 0 1,1-1 0,-1 1-1,1 0 1,0 0 0,-1 0-1,1 0 1,-1-1 0,1 1-1,-1 0 1,1 0 0,0-1 0,-1 1-1,1 0 1,0-1 0,-1 1-1,1 0 1,0-1 0,-1 1-1,1-1 1,0 1 0,0-1-1,0 1 1,-1 0 0,1-1-1,0 1 1,0-1 0,0 1-1,0-1 1,0 1 0,0-1 0,0 1-1,0-1 1,0 0 0,-1-23-26,2 17 24,-1 4-7,-1-8-16,1-1 1,0 1-1,1 0 1,0-1-1,1 1 0,0 0 1,1 0-1,0 1 1,7-17-1,4 2-4,0 0 0,19-24 0,7 5-1457,-33 38 477,0 0 0,0 0 1,1 1-1,8-5 0,-5 4-2303</inkml:trace>
+</inkml:ink>
+</file>
+
+<file path=word/ink/ink39.xml><?xml version="1.0" encoding="utf-8"?>
+<inkml:ink xmlns:inkml="http://www.w3.org/2003/InkML">
+  <inkml:definitions>
+    <inkml:context xml:id="ctx0">
+      <inkml:inkSource xml:id="inkSrc0">
+        <inkml:traceFormat>
+          <inkml:channel name="X" type="integer" min="-2.14748E9" max="2.14748E9" units="cm"/>
+          <inkml:channel name="Y" type="integer" min="-2.14748E9" max="2.14748E9" units="cm"/>
+          <inkml:channel name="F" type="integer" max="32767" units="dev"/>
+        </inkml:traceFormat>
+        <inkml:channelProperties>
+          <inkml:channelProperty channel="X" name="resolution" value="1000" units="1/cm"/>
+          <inkml:channelProperty channel="Y" name="resolution" value="1000" units="1/cm"/>
+          <inkml:channelProperty channel="F" name="resolution" value="0" units="1/dev"/>
+        </inkml:channelProperties>
+      </inkml:inkSource>
+      <inkml:timestamp xml:id="ts0" timeString="2025-06-08T14:47:52.841"/>
+    </inkml:context>
+    <inkml:brush xml:id="br0">
+      <inkml:brushProperty name="width" value="0.1" units="cm"/>
+      <inkml:brushProperty name="height" value="0.1" units="cm"/>
+      <inkml:brushProperty name="color" value="#FF0066"/>
+    </inkml:brush>
+  </inkml:definitions>
+  <inkml:trace contextRef="#ctx0" brushRef="#br0">174 150 368,'0'0'4023,"7"0"-3398,20 0-108,-20 0 1820,-26 0-1803,6 0-413,9-1-80,-1 1-1,1 0 0,0 0 1,-1 0-1,1 0 0,-1 1 1,1-1-1,0 1 1,0 0-1,-1 1 0,1-1 1,0 1-1,0 0 0,0 0 1,0 0-1,1 0 0,-1 0 1,-6 6-1,3 1 28,-1 0 0,1 0-1,0 1 1,1 0-1,1 0 1,-1 0 0,1 1-1,1 0 1,0 0 0,1 0-1,-3 14 1,-2 18 199,-3 71 1,10-97-283,-1 16 35,1-1 0,1 1 1,2-1-1,11 60 0,-10-81-33,0-1-1,0 0 1,1 0-1,1 0 0,0 0 1,0-1-1,0 0 1,8 10-1,-8-14-34,0 0 1,0 0-1,0 0 1,1 0-1,-1-1 1,1 0-1,0 0 1,0-1-1,1 0 1,-1 0-1,1 0 1,-1-1-1,12 3 1,-10-3-25,0-1 0,1 1 0,-1-2 0,1 1 0,-1-1 1,1 0-1,-1-1 0,1 0 0,14-4 0,-20 5 73,0-2 1,0 1-1,0 0 0,0-1 1,-1 1-1,1-1 1,0 0-1,-1 1 0,0-1 1,1-1-1,-1 1 0,0 0 1,0 0-1,0-1 1,0 1-1,-1-1 0,1 0 1,-1 0-1,1 1 0,-1-1 1,0 0-1,0 0 1,0 0-1,-1 0 0,1 0 1,-1 0-1,0 0 0,1 0 1,-2-5-1,1 0 110,1-4 91,-2 0-1,1-1 0,-4-14 0,2 21-139,1 1 1,-1-1-1,-1 1 0,1 0 1,-1 0-1,1 0 0,-2 0 1,1 1-1,-7-8 1,3 4 4,0 1 0,-1 0 1,0 0-1,0 1 0,0 0 0,-1 1 1,0 0-1,0 0 0,0 0 1,-1 1-1,0 1 0,1 0 1,-1 0-1,0 1 0,-1 0 0,1 1 1,0 0-1,0 0 0,-1 1 1,1 1-1,-18 2 0,25-2-126,0-1-1,0 1 0,0 0 0,1 0 1,-1 0-1,0 0 0,1 0 0,-1 1 1,1-1-1,0 1 0,-1 0 0,1 0 1,0-1-1,0 1 0,-3 4 0,4-4-497,0-1-1,-1 1 0,1 0 1,0 0-1,1 0 0,-1 1 0,0-1 1,0 0-1,1 0 0,0 0 0,-1 1 1,1 3-1</inkml:trace>
+  <inkml:trace contextRef="#ctx0" brushRef="#br0" timeOffset="649.54">390 25 3906,'0'0'5031,"-4"-4"-4649,-14-12-281,14 12 54,9 9-243,33 42 451,-3 1 0,-1 1 0,-3 2-1,-2 1 1,32 81 0,-50-109-355,-2 1 0,0 1 0,-2-1 1,-1 1-1,-1 1 0,-1-1 0,-1 1 0,-1-1 0,-2 1 1,-1 0-1,-1 0 0,-1-1 0,-1 1 0,-1-1 0,-2 0 0,-1 0 1,-20 45-1,8-31 18,-27 38 1,36-62 0,-1-1 0,0 0 1,-1 0-1,0-2 0,-16 13 0,27-24-71,0-1 0,1 0 1,-1 1-1,0-1 0,0 0 0,0 0 1,0 0-1,0-1 0,0 1 0,0 0 1,0-1-1,-1 1 0,1-1 1,0 0-1,0 0 0,0 0 0,-1 0 1,1 0-1,0 0 0,0-1 0,-4 0 1,5 0-271,-1 0 0,0 1 0,1-1 0,-1 0 0,1-1 0,-1 1 0,1 0 0,-1 0 0,1-1 0,0 1 1,0 0-1,0-1 0,0 1 0,0-1 0,0 0 0,-1-2 0,-4-9-4133</inkml:trace>
+</inkml:ink>
+</file>
+
+<file path=word/ink/ink4.xml><?xml version="1.0" encoding="utf-8"?>
+<inkml:ink xmlns:inkml="http://www.w3.org/2003/InkML">
+  <inkml:definitions>
+    <inkml:context xml:id="ctx0">
+      <inkml:inkSource xml:id="inkSrc0">
+        <inkml:traceFormat>
+          <inkml:channel name="X" type="integer" min="-2.14748E9" max="2.14748E9" units="cm"/>
+          <inkml:channel name="Y" type="integer" min="-2.14748E9" max="2.14748E9" units="cm"/>
+          <inkml:channel name="F" type="integer" max="32767" units="dev"/>
+        </inkml:traceFormat>
+        <inkml:channelProperties>
+          <inkml:channelProperty channel="X" name="resolution" value="1000" units="1/cm"/>
+          <inkml:channelProperty channel="Y" name="resolution" value="1000" units="1/cm"/>
+          <inkml:channelProperty channel="F" name="resolution" value="0" units="1/dev"/>
+        </inkml:channelProperties>
+      </inkml:inkSource>
+      <inkml:timestamp xml:id="ts0" timeString="2025-06-07T15:10:48.341"/>
+    </inkml:context>
+    <inkml:brush xml:id="br0">
+      <inkml:brushProperty name="width" value="0.1" units="cm"/>
+      <inkml:brushProperty name="height" value="0.1" units="cm"/>
+      <inkml:brushProperty name="color" value="#33CCFF"/>
+    </inkml:brush>
+  </inkml:definitions>
+  <inkml:trace contextRef="#ctx0" brushRef="#br0">190 529 1953,'0'0'3228,"-14"11"-2894,-44 37 34,55-45-276,0 1 1,0-1-1,0 1 1,0 0-1,1 0 1,-1 0-1,1 0 1,0 0-1,0 0 0,1 1 1,-1-1-1,1 1 1,0-1-1,-1 8 1,-2 8 302,-2 3-28,1-1 1,0 1 0,2-1-1,-1 44 1,4-64-378,1 1 1,-1 0-1,1 0 0,-1-1 1,1 1-1,0 0 0,0-1 0,0 1 1,0-1-1,1 1 0,-1-1 1,1 1-1,-1-1 0,1 0 1,0 0-1,0 0 0,0 0 0,0 0 1,0 0-1,0-1 0,1 1 1,-1-1-1,1 1 0,-1-1 1,1 0-1,-1 0 0,1 0 0,0 0 1,-1-1-1,1 1 0,0-1 1,0 1-1,-1-1 0,4 0 1,0 1-9,0-1 0,0 0 0,0 0 0,0-1 1,0 1-1,1-1 0,-2 0 0,1-1 0,0 0 1,0 0-1,0 0 0,-1 0 0,1-1 0,-1 0 1,5-4-1,-1 0-32,-1-1 1,-1 0-1,0-1 1,0 0 0,0 0-1,-1 0 1,-1-1-1,8-17 1,-10 19 144,0 1 0,-1-1 0,0 0 0,0 0 0,-1 0 0,0 0 0,0-1 0,-1 1 0,0 0-1,0 0 1,-1 0 0,-2-13 0,2 20-32,1 0 0,0 0 0,0 1 0,0-1 0,-1 0 0,1 0 0,-1 0 0,1 0 0,0 0-1,-1 1 1,1-1 0,-1 0 0,0 0 0,1 1 0,-1-1 0,0 0 0,1 1 0,-3-2 0,3 2-30,-1 0 1,1 1 0,0-1-1,-1 0 1,1 0 0,-1 1-1,1-1 1,0 0 0,-1 1-1,1-1 1,0 0 0,-1 1-1,1-1 1,0 0 0,-1 1-1,1-1 1,0 1 0,0-1-1,0 1 1,-1-1 0,1 1-1,0-1 1,0 1 0,0-1-1,0 1 1,0-1 0,0 1-1,0-1 1,0 1 0,0-1-1,0 0 1,0 1 0,0-1 0,0 1-1,0-1 1,1 1 0,-2 103 500,3 118-474,-2-217-113,0 0 0,1 0 0,0 0 0,0 0 0,3 9-1,7 0-1610,8-8-3532,-6-6-329</inkml:trace>
+  <inkml:trace contextRef="#ctx0" brushRef="#br0" timeOffset="602.54">644 589 1393,'-5'0'7539,"-18"0"-6848,19 1-597,1-1 0,-1 1 0,0-1 0,1 1 0,-1 0-1,0 0 1,1 1 0,0-1 0,-1 1 0,1 0 0,0 0 0,-4 3 0,3-3 33,0 1 1,0-1-1,0 0 1,0 0-1,0 0 1,-7 2-1,9-3 75</inkml:trace>
+  <inkml:trace contextRef="#ctx0" brushRef="#br0" timeOffset="1775.53">206 539 992,'0'0'6838,"-9"0"-5845,-28-1-260,35 2-659,-1-1 0,0 1 0,1-1-1,-1 1 1,0 0 0,1 0-1,-1 0 1,1 1 0,-1-1 0,1 0-1,0 1 1,0 0 0,-1-1 0,1 1-1,0 0 1,1 0 0,-1 0-1,0 1 1,0-1 0,-1 3 0,-4 4 154,-5 7-110,0 0 0,2 0 0,0 1 0,0 0-1,2 1 1,0 0 0,1 0 0,1 0 0,0 1 0,2 0 0,0 1-1,1-1 1,1 0 0,1 1 0,1 0 0,3 26 0,-3-41-128,1 0 1,-1 0 0,1-1-1,1 1 1,-1 0 0,1-1-1,0 1 1,0-1-1,0 1 1,0-1 0,1 0-1,0 0 1,0 0 0,0 0-1,5 4 1,-2-3-36,-1-1 1,1 0-1,0 0 0,0-1 1,0 1-1,0-1 1,1-1-1,-1 1 0,1-1 1,7 1-1,-2-1-60,-1 0-1,1-1 0,0 0 1,0-1-1,0 0 0,0-1 1,0-1-1,0 0 0,-1 0 1,1-1-1,-1-1 0,17-6 1,-16 4 69,-1 0 1,1 0 0,-1-2 0,0 1 0,-1-1 0,0-1 0,0 0-1,0 0 1,-2-1 0,1 0 0,-1-1 0,-1 0 0,1 0 0,-2 0 0,0-1-1,0 0 1,-1 0 0,-1-1 0,0 1 0,0-1 0,-1 0 0,-1 0 0,1-22-1,-2 22 162,0-5 285,0 0 0,-4-30-1,3 48-368,0-1 0,0 0-1,-1 0 1,1 0 0,0 1-1,0-1 1,-1 0 0,1 0-1,-1 1 1,1-1 0,-1 0-1,1 1 1,-1-1-1,1 0 1,-1 1 0,1-1-1,-1 1 1,0-1 0,1 1-1,-1-1 1,0 1 0,1 0-1,-1-1 1,0 1 0,0 0-1,1-1 1,-1 1-1,0 0 1,0 0 0,0 0-1,0 0 1,1 0 0,-1 0-1,0 0 1,0 0 0,0 0-1,1 0 1,-1 0 0,0 0-1,-1 1 1,0 2-46,0 1 1,0 0 0,0-1-1,1 1 1,-1 0-1,1 0 1,0 0-1,-1 6 1,1-5 2,-5 29 15,1 0 1,2 0 0,1 64-1,2-70-24,0-24 0,0 1 1,0-1-1,1 0 0,-1 1 1,1-1-1,0 0 1,0 0-1,1 0 0,1 5 1,-2-7-25,0 0 0,0-1 0,1 0 0,-1 1 1,0-1-1,0 1 0,1-1 0,-1 0 0,1 0 0,-1 0 1,1 0-1,-1 0 0,1 0 0,0 0 0,-1-1 1,1 1-1,0-1 0,0 1 0,0-1 0,-1 0 0,1 1 1,0-1-1,0 0 0,2 0 0,2 0-41,1-1 0,0 1 0,-1-1-1,0 0 1,1-1 0,-1 1 0,0-1 0,1-1-1,-1 1 1,0-1 0,-1 0 0,1 0 0,0-1 0,-1 0-1,0 0 1,0 0 0,0 0 0,0-1 0,-1 0-1,0 0 1,6-8 0,-6 6 72,1 0-1,-1-1 1,0 1-1,-1-1 1,0 0-1,0 0 1,-1 0-1,0 0 1,2-16-1,-2 3 284,-2-1-1,-2-33 0,2 52-253,-1 0 0,1 0 0,-1 0 0,0 1 0,0-1 0,0 0 0,0 1 0,-1-1-1,1 0 1,-1 1 0,1 0 0,-1-1 0,0 1 0,0 0 0,0 0 0,0 0 0,0 0 0,-1 0 0,1 1 0,0-1 0,-1 1 0,0-1 0,1 1-1,-1 0 1,0 0 0,1 0 0,-1 0 0,0 1 0,0-1 0,0 1 0,-5-1 0,2 1-170,-1 0 0,1-1 0,0 2 0,0-1 0,0 1-1,0 0 1,0 0 0,0 1 0,0 0 0,0 0 0,0 0 0,1 1 0,-1-1 0,-6 5 0,8-3-441,0-1-1,0 1 1,0-1 0,1 1-1,-1 0 1,1 1 0,-4 5 0,1 7-3185</inkml:trace>
+  <inkml:trace contextRef="#ctx0" brushRef="#br0" timeOffset="2275.67">726 617 4018,'0'0'5856,"0"4"-4733,2 241 1709,-2-216-2716,-9 59-1562,10-107 1395,0 0 0,2 0 0,0 0 0,2 0 0,0 1 0,0-1 0,11-20 0,-10 25 42,1 1 0,0-1-1,1 2 1,0-1-1,1 1 1,0 0 0,1 1-1,0 0 1,23-18-1,-27 25-18,0 0-1,1 1 0,-1 0 0,1 0 0,6-2 0,-11 4 20,-1 0 0,1 1 0,-1-1 0,1 1 0,-1 0 0,1-1 0,0 1 0,-1 0-1,1 0 1,-1 0 0,1 0 0,0 0 0,-1 0 0,1 1 0,-1-1 0,1 0 0,-1 1 0,1 0 0,-1-1 0,1 1 0,-1 0 0,1-1-1,-1 1 1,0 0 0,1 0 0,-1 0 0,0 0 0,0 0 0,1 2 0,3 6 95,-1 1 0,0-1 1,-1 1-1,0 0 0,0 0 1,-1 0-1,1 18 0,1 75 506,-4-96-580,0 144-1429</inkml:trace>
+  <inkml:trace contextRef="#ctx0" brushRef="#br0" timeOffset="2835.89">1146 432 4610,'0'0'5621,"7"-11"-4385,-6 11-1217,-1 0 1,1 0 0,-1 0 0,0 1 0,1-1-1,-1 0 1,1 0 0,-1 1 0,0-1 0,1 0 0,-1 1-1,0-1 1,1 0 0,-1 1 0,0-1 0,0 0 0,1 1-1,-1-1 1,0 1 0,0-1 0,0 0 0,1 1-1,-1-1 1,0 1 0,0-1 0,0 1 0,0 0 0,11 31 366,-1 2 1,-2-1 0,-2 1 0,4 52 0,-4 143-310,-6-180-56,-8 10-965,6-70-246,1-8 1092,1-1-1,1 1 0,0-1 1,2 1-1,0-1 1,1 1-1,1 0 1,9-23-1,-12 35 89,1 1-1,0 0 1,0 0 0,1 1 0,-1-1-1,1 1 1,0 0 0,1 0 0,-1 0-1,1 0 1,0 1 0,0-1 0,0 1-1,1 1 1,-1-1 0,1 1 0,0 0-1,0 0 1,0 1 0,1 0 0,-1 0-1,1 0 1,-1 1 0,1 0 0,-1 0-1,1 0 1,0 1 0,8 1 0,-11 0 23,0 0 0,-1 0 0,1 1 0,0-1 0,-1 1 0,1 0 0,-1 0 0,0 0 0,0 0 0,1 1 0,-1-1 1,-1 1-1,1 0 0,0 0 0,-1 0 0,1 0 0,-1 0 0,0 0 0,0 1 0,0-1 0,-1 1 0,1-1 0,0 6 1,4 6 106,-1 1 1,-1 0 0,0-1 0,2 22-1,-6-30-80,4 44 242,-4-48-249,0 0-1,0 0 1,0 1-1,0-1 1,-1 0-1,1 0 1,-1 0-1,0 0 1,0 0-1,0 0 1,0-1-1,-3 6 1,4-8-31,0 1 0,-1-1 0,1 0 0,0 1 0,0-1 0,0 1 0,0-1-1,-1 0 1,1 1 0,0-1 0,-1 0 0,1 0 0,0 1 0,0-1 0,-1 0 0,1 1 0,0-1 0,-1 0 0,1 0 0,-1 0 0,1 1 0,0-1 0,-1 0 0,1 0 0,-1 0 0,1 0 0,0 0 0,-1 0 0,1 0 0,-1 0 0,1 0 0,0 0 0,-1 0 0,1 0 0,-1 0 0,1 0 0,0 0 0,-1 0 0,1-1 0,-1 1 0,1 0 0,0 0 0,-1 0 0,1-1 0,0 1 0,-1 0 0,1 0 0,0-1 0,-1 1 0,1 0 0,0-1 0,0 1-1,-1 0 1,1-1 0,0 1 0,0 0 0,0-1 0,0 1 0,-1-1 0,1 1 0,0 0 0,0-1 0,0 1 0,0-1 0,-3-31-499,3 30 465,-1-16-81,1 0 0,1 0 0,0 0-1,2 0 1,0 0 0,10-30 0,-11 42-71,0 0 1,1 1-1,-1-1 1,1 1-1,0 0 1,1 0 0,0 0-1,-1 1 1,1-1-1,1 1 1,-1 0-1,1 0 1,-1 0 0,1 1-1,0-1 1,1 1-1,-1 1 1,0-1 0,1 1-1,0-1 1,-1 2-1,1-1 1,0 1-1,10-2 1,6 2-1746,1 0-168</inkml:trace>
+  <inkml:trace contextRef="#ctx0" brushRef="#br0" timeOffset="3192.96">1753 656 1072,'0'0'10387,"-7"3"-9667,3-1-640,-1 0 1,1 1-1,0-1 1,-1 1-1,1 0 1,1 0-1,-1 1 1,0-1-1,1 1 1,0 0-1,0 0 1,0 0-1,0 0 1,0 0-1,1 1 1,0-1-1,-3 9 1,-3 8-5,2 0 0,0 1 0,1-1 1,1 1-1,1 0 0,1 0 1,1 0-1,1 0 0,4 30 1,-4-50-128,1 1 0,-1-1 1,1 1-1,0-1 1,0 1-1,0-1 1,0 0-1,0 0 0,0 1 1,0-1-1,1 0 1,-1 0-1,1 0 1,0 0-1,-1 0 0,1-1 1,0 1-1,0 0 1,0-1-1,0 1 1,1-1-1,-1 0 0,0 0 1,0 0-1,1 0 1,-1 0-1,1-1 1,-1 1-1,1 0 0,-1-1 1,1 0-1,-1 0 1,4 0-1,1 0-95,0 0 0,0-1 0,0 0-1,0 0 1,0-1 0,-1 0 0,1 0 0,0 0 0,-1-1-1,0 0 1,8-5 0,-5 3 77,-1-1 0,0 0 1,0-1-1,0 0 0,-1 0 0,0-1 1,0 1-1,-1-2 0,0 1 0,-1-1 0,1 0 1,-2 0-1,1 0 0,-1-1 0,-1 1 0,0-1 1,0 0-1,-1 0 0,0 0 0,-1 0 1,0 0-1,0-11 0,-1 17 154,-1 1 0,1-1 0,-1 1 0,0 0 0,0-1 0,0 1 0,0 0-1,-1-1 1,1 1 0,-1 0 0,0 0 0,0 0 0,0 1 0,0-1 0,-1 0 0,1 1 0,-1-1 0,1 1 0,-1 0 0,0 0 0,0 0 0,0 0 0,0 1 0,0-1 0,0 1-1,-1-1 1,1 1 0,0 0 0,-6 0 0,-51-9-243,5 9-3479,54 1 3558</inkml:trace>
+  <inkml:trace contextRef="#ctx0" brushRef="#br0" timeOffset="3473.17">2029 331 8932,'0'0'4325,"0"13"-3541,11 294 1404,-13-202-2127,0-36-421,10 109 0,-8-177 90,2 8 125</inkml:trace>
+  <inkml:trace contextRef="#ctx0" brushRef="#br0" timeOffset="4251.31">2493 532 7892,'0'0'5061,"-15"18"-4629,-43 57-61,54-69-350,1 0 1,0 1-1,0-1 1,1 0-1,-1 1 1,2 0-1,-1-1 1,1 1 0,0 0-1,0 0 1,1 0-1,-1 0 1,2 0-1,0 10 1,1 8-28,-2-18-12,0 0 0,0-1 0,1 1 0,0-1 0,0 1-1,1-1 1,0 1 0,0-1 0,5 11 0,-5-14-23,0 0 0,0 0 0,0-1 1,1 1-1,-1 0 0,1-1 0,0 1 0,-1-1 0,1 0 1,0 0-1,0 0 0,0 0 0,0-1 0,1 1 0,-1-1 1,0 0-1,1 0 0,-1 0 0,7 0 0,-5 0-65,-1 0 0,1-1-1,0 0 1,-1 0 0,1 0 0,0-1-1,-1 1 1,1-1 0,-1 0-1,1 0 1,-1-1 0,1 0-1,-1 1 1,0-1 0,0-1 0,0 1-1,0-1 1,7-5 0,-5 1-16,0 1 0,0-1 0,0-1 0,-1 1 0,-1-1 0,1 0 0,-1 0 0,0 0 0,2-9 0,-1 2 143,-1 1-1,-1-1 0,0 0 0,-1 0 0,-1 0 0,0-1 0,-2-17 0,1 30 44,0 1 0,-1-1 0,1 0 1,-1 1-1,1-1 0,-1 1 0,0-1 1,0 1-1,0-1 0,-1 1 0,1-1 1,0 1-1,-1 0 0,1 0 1,-1 0-1,0 0 0,0 0 0,0 0 1,0 0-1,0 1 0,0-1 0,-1 1 1,1-1-1,0 1 0,-1 0 0,1 0 1,-1 0-1,1 0 0,-3 0 1,-8-2 217,0 1 0,-1 0 0,1 1 0,-23 2 0,19-1-264,15 0-16,1 0 1,-1 0-1,1 0 1,-1 1-1,0-1 0,1 0 1,-1 1-1,1-1 1,-1 1-1,1 0 1,0-1-1,-1 1 1,1 0-1,-1 0 0,1 0 1,0 0-1,0 0 1,0 0-1,0 0 1,0 1-1,0-1 1,-2 2-1,2 1-15,-1-1 0,1 0 0,-1 1 0,1-1-1,0 1 1,1-1 0,-1 1 0,0 0 0,1-1 0,0 5 0,0-3-46,0-1-1,0 1 1,0-1 0,1 0-1,0 1 1,0-1 0,0 1 0,0-1-1,1 0 1,0 0 0,-1 0-1,2 0 1,-1 0 0,0 0-1,1-1 1,-1 1 0,7 5 0,-3-5-100,0-1 0,1 1 1,0-2-1,-1 1 0,1-1 1,0 0-1,0 0 1,1 0-1,-1-1 0,0-1 1,0 1-1,1-1 0,-1 0 1,0-1-1,0 0 1,13-2-1,-7-1-103,0 0 0,-1 0 0,0-1 1,1-1-1,-2 0 0,1 0 0,-1-1 0,13-11 1,-5 3 31,-1-2 0,-1 0 0,-1-1 0,0 0 0,-1-1 0,-1-1 0,-1 0 0,-1-1 0,14-33 0,-14 24 583,-2 0 0,-2 0 0,0-1 0,-2 0-1,-2 0 1,2-57 0,-6 79-46,1-10 394,-1-1-1,-5-31 0,4 46-515,0 0-1,0 0 0,-1 1 1,1-1-1,-1 0 0,0 0 1,0 1-1,-1-1 0,0 1 1,1 0-1,-1 0 0,-1 0 0,1 0 1,0 1-1,-6-5 0,9 7-167,-1 1-1,1 0 0,-1 0 0,1 0 0,0 0 0,-1-1 0,1 1 1,-1 0-1,1 0 0,0 0 0,-1 0 0,1 0 0,-1 0 0,1 0 1,-1 0-1,1 0 0,0 0 0,-1 1 0,1-1 0,-1 0 0,1 0 1,0 0-1,-1 0 0,1 1 0,-1-1 0,1 0 0,0 0 0,-1 0 1,1 1-1,0-1 0,0 0 0,-1 1 0,1-1 0,0 0 0,0 1 1,-1-1-1,1 0 0,0 1 0,0-1 0,0 1 0,-1-1 0,1 0 1,0 1-1,0-1 0,0 1 0,-8 25-135,7-21 181,-15 66 52,-14 137-1,14 79 251,13-227-288,-5 528 78,8-518-284,0-67 83,-2 26-239,2-29 238,0 1-1,-1 0 1,1-1-1,0 1 1,0 0-1,0 0 1,-1-1 0,1 1-1,0-1 1,-1 1-1,1 0 1,-1-1 0,1 1-1,-1-1 1,1 1-1,-1-1 1,1 1 0,-1-1-1,1 1 1,-1-1-1,0 0 1,1 1-1,-1-1 1,0 0 0,1 1-1,-1-1 1,0 0-1,1 0 1,-1 0 0,0 0-1,1 0 1,-1 0-1,0 0 1,0 0 0,0 0-67,0 0 0,0-1 0,0 1 0,0-1 0,1 1 0,-1-1 0,0 1 0,0-1 0,1 0 0,-1 1 0,0-1 1,1 0-1,-1 0 0,1 0 0,-1 1 0,1-1 0,-1 0 0,1 0 0,0 0 0,-1-1 0,-7-24-2413,5 18 979,-6-22-3134</inkml:trace>
+</inkml:ink>
+</file>
+
+<file path=word/ink/ink40.xml><?xml version="1.0" encoding="utf-8"?>
+<inkml:ink xmlns:inkml="http://www.w3.org/2003/InkML">
+  <inkml:definitions>
+    <inkml:context xml:id="ctx0">
+      <inkml:inkSource xml:id="inkSrc0">
+        <inkml:traceFormat>
+          <inkml:channel name="X" type="integer" min="-2.14748E9" max="2.14748E9" units="cm"/>
+          <inkml:channel name="Y" type="integer" min="-2.14748E9" max="2.14748E9" units="cm"/>
+          <inkml:channel name="F" type="integer" max="32767" units="dev"/>
+        </inkml:traceFormat>
+        <inkml:channelProperties>
+          <inkml:channelProperty channel="X" name="resolution" value="1000" units="1/cm"/>
+          <inkml:channelProperty channel="Y" name="resolution" value="1000" units="1/cm"/>
+          <inkml:channelProperty channel="F" name="resolution" value="0" units="1/dev"/>
+        </inkml:channelProperties>
+      </inkml:inkSource>
       <inkml:timestamp xml:id="ts0" timeString="2025-06-07T15:44:18.026"/>
     </inkml:context>
     <inkml:brush xml:id="br0">
@@ -5118,14 +6059,14 @@
   <inkml:trace contextRef="#ctx0" brushRef="#br0">158 561 4770,'0'0'4797,"-5"-6"-3339,5 6-1428,0 0 0,0 0 0,0 0 0,0 0 0,0 0 0,0 0 0,0 1 0,0-1 0,0 0 0,0 0 0,0 0 0,0 0 0,0 0 0,0 0 0,0 1 0,0-1 0,0 0 0,0 0 0,0 0 0,0 0 0,0 0 0,0 0 0,0 0 0,-1 1 0,1-1 0,0 0 0,0 0 0,0 0 0,0 0 0,0 0-1,0 0 1,0 0 0,0 0 0,-1 0 0,1 0 0,0 0 0,0 0 0,0 0 0,0 0 0,0 0 0,0 0 0,-1 0 0,1 0 0,0 0 0,0 0 0,0 0 0,0 0 0,0 0 0,0 0 0,-1 0 0,1 0 0,0 0 0,0 0 0,0 0 0,0 0 0,0 0 0,0 0 0,0 0 0,-1 0 0,1 0 0,0-1 0,0 1 0,0 0 0,0 0 0,0 0 0,0 0 0,0 0 0,0-1 0,-10 58 636,-3 0 0,-23 65-1,-14 56-786,42-137-557,-7 27-776,8-23-4717</inkml:trace>
   <inkml:trace contextRef="#ctx0" brushRef="#br0" timeOffset="369.57">2 751 1713,'0'0'1803,"0"-16"-733,-1-5-893,0-10 838,4-43 0,-1 63-813,-1 1 0,1-1 0,0 1 0,1 0 0,1 0-1,-1 0 1,1 0 0,1 1 0,6-10 0,8-6-168,0 2 1,2 0-1,1 2 1,1 0-1,1 1 1,0 2-1,1 0 1,1 2-1,1 1 0,47-20 1,-61 29-86,0 1 0,1 1 1,-1 0-1,1 1 0,0 1 1,0 0-1,0 0 0,25 2 1,-36 0 45,-1 1 0,1 0 1,0 0-1,0 0 0,0 0 1,-1 0-1,1 0 0,0 1 0,-1-1 1,1 1-1,-1 0 0,0 0 1,1 0-1,-1 0 0,0 0 1,0 0-1,-1 1 0,1-1 1,0 1-1,-1-1 0,1 1 0,-1 0 1,0-1-1,0 1 0,0 0 1,0 0-1,-1 0 0,1 0 1,0 5-1,0 2 138,0 0 1,0 0-1,-1 0 0,0 0 0,-1 0 1,0 0-1,-5 18 0,2-17 19,-1 0-1,0 0 0,0-1 1,-1 0-1,-1 0 0,0 0 1,0-1-1,-1 0 0,0-1 1,-18 16-1,14-14 164,-2 0-1,1 0 1,-1-2-1,-1 1 1,0-2-1,0 0 1,-20 6-1,33-12-391,1 0 0,-1-1 0,1 0 0,0 1 0,-1-1 0,1 0 0,-1 1 0,1-1 0,0 0 0,-1 0 0,1 0 0,-1-1 0,1 1 0,-1 0 0,1 0 0,-1-1 0,1 1 0,0-1 0,-1 1 0,1-1 0,0 0 0,0 1 0,-2-2 0,2 1-160,0-1 1,1 1-1,-1 0 1,1-1-1,-1 1 0,1 0 1,0-1-1,0 1 1,-1-1-1,1 1 0,0-1 1,0 1-1,0 0 1,1-1-1,-1 1 1,0-1-1,0 1 0,1 0 1,-1-1-1,1 1 1,-1 0-1,1-1 0,1-1 1,15-20-2669</inkml:trace>
   <inkml:trace contextRef="#ctx0" brushRef="#br0" timeOffset="1275.07">670 411 4530,'0'0'6038,"15"7"-5404,-3-3-474,-7-3-101,0 1 0,0-1 0,0 1 1,0 0-1,-1 1 0,1-1 0,0 1 0,-1 0 0,0 0 0,0 1 1,0-1-1,0 1 0,0 0 0,-1 0 0,0 0 0,0 0 0,0 1 1,3 5-1,-1 4 97,0 0 0,-2 0 0,1 0 0,-2 0-1,0 1 1,-1-1 0,0 1 0,-1-1 0,0 1 0,-5 20 0,5-33-132,-1 0 0,1 0-1,-1 0 1,0 0 0,0 0-1,0 0 1,0 0 0,0 0-1,0 0 1,-1 0 0,1-1-1,-1 1 1,1-1 0,-1 1-1,1-1 1,-1 1 0,0-1-1,0 0 1,0 0 0,1 0-1,-1 0 1,0 0 0,-3 0-1,4-2-41,0 0-1,1-1 0,-1 1 0,1 0 1,-1-1-1,1 1 0,-1 0 0,1-1 1,0 1-1,0-1 0,0 1 0,-1-1 1,1 1-1,1 0 0,-1-1 0,0 1 1,1-3-1,-1-1-121,0-1 41,0 0 0,1 0 0,0 0 0,0-1 0,0 1 0,1 0 0,0 0 0,0 1 0,0-1 0,1 0 0,0 1 1,0-1-1,1 1 0,3-5 0,0 2-156,0 1 1,0 0 0,1 1 0,0 0 0,0 0 0,0 1-1,1 0 1,9-5 0,11-1-1090,0 1 1,1 1-1,0 1 0,53-6 1,-9 6-318,-40 5 6481,-49 12-560,-7 18-3930,18-21 165,-2 1-421,1 2 1,0-1 0,0 1 0,0-1 0,1 1 0,1 0 0,0 1-1,0-1 1,1 1 0,0-1 0,0 1 0,1 0 0,0 0 0,1-1-1,0 1 1,3 16 0,-2-23-99,-1-1-1,1 1 1,0-1-1,0 0 1,1 1 0,-1-1-1,0 0 1,1 0-1,-1 0 1,1 0-1,0 0 1,0 0 0,0 0-1,0-1 1,0 1-1,0-1 1,0 1-1,0-1 1,1 0 0,-1 0-1,0 0 1,1 0-1,-1 0 1,1 0-1,-1-1 1,1 1 0,-1-1-1,4 0 1,8 2-138,1-1 0,0-1-1,22-2 1,-37 2 161,6-1-30,0 0 0,0 0 0,-1 0 0,1-1 0,0 1 0,-1-2 0,0 1 0,1 0 0,-1-1 0,0 0 0,0 0-1,0-1 1,-1 1 0,1-1 0,-1 0 0,0 0 0,0-1 0,0 1 0,-1-1 0,1 0 0,-1 0 0,-1 0 0,1 0 0,2-6 0,0-3 109,-1 1 1,0 0 0,-1-1 0,-1 0-1,0 1 1,-1-1 0,0 0-1,-1 0 1,-2-16 0,1 24 30,0 0 0,0 1 0,-1-1 0,0 0 0,0 1 0,0-1 0,0 1 0,-1 0 0,0 0 0,0 0 0,-7-8 0,7 10-41,1 0 0,-1 0 0,0 0 0,0 1 0,-1-1 1,1 1-1,-1 0 0,1 0 0,-1 0 0,1 0 0,-1 0 0,0 1 1,0 0-1,0 0 0,0 0 0,0 0 0,-7 0 0,10 2-90,0-1 1,0 1-1,0 0 0,0 0 0,0 0 0,1-1 0,-1 1 0,0 0 1,0 0-1,1 0 0,-1 0 0,1 0 0,-1 0 0,1 1 0,-1-1 0,1 0 1,0 0-1,-1 0 0,1 0 0,0 0 0,0 1 0,0-1 0,0 0 1,0 0-1,0 3 0,0-2-21,0 2 31,-1 5-126,0-1 0,1 1 0,0 0 0,1 0 1,1 11-1,-1-18 70,0 1 0,-1-1 0,1 0 0,0 1 0,1-1 0,-1 0 0,0 0 1,0 1-1,1-1 0,0 0 0,-1 0 0,1-1 0,0 1 0,0 0 0,0 0 0,0-1 1,0 1-1,0-1 0,0 0 0,1 0 0,-1 0 0,5 2 0,7 0-33,-1 0 0,0-1 0,1 0 1,0-1-1,-1-1 0,1 0 0,0-1 0,-1 0 0,1-1 0,-1-1 0,1 0 0,-1-1 0,23-9 0,-11 2 406,0-1 1,-1-1-1,0-2 0,-1 0 1,41-36 370,-64 64-244,0-12-421,-5 192 1638,2-151-1380,-2-1 1,-18 70-1,1-42-43,-3-2 0,-33 65 1,-77 122 301,14-28-364,115-212-310,-3 4 128,8-32-3788,4 0 3056,1 0-1,0 0 1,8-16 0,15-37-3214</inkml:trace>
-  <inkml:trace contextRef="#ctx0" brushRef="#br0" timeOffset="1446.68">1716 220 9524,'0'0'593,"28"-23"-3939,-12 23 145</inkml:trace>
+  <inkml:trace contextRef="#ctx0" brushRef="#br0" timeOffset="1446.67">1716 220 9524,'0'0'593,"28"-23"-3939,-12 23 145</inkml:trace>
   <inkml:trace contextRef="#ctx0" brushRef="#br0" timeOffset="2393.73">2056 429 6019,'0'0'3641,"9"1"-3859,-4 0 243,0-1 0,0 0 0,0 0 0,1 0 0,-1-1 0,0 0 0,0 0 0,0 0 0,0 0 0,-1-1 0,1 0 0,9-5 0,-12 5 105,1 0 0,-1 0 1,0 0-1,1-1 1,-1 1-1,0-1 0,0 1 1,-1-1-1,1 0 1,-1 0-1,1 0 0,-1 0 1,0 0-1,0 0 0,0 0 1,0 0-1,-1-1 1,1 1-1,-1 0 0,0 0 1,0-5-1,0 7-75,0 1-1,0-1 1,0 1-1,0 0 1,-1-1-1,1 1 1,0 0 0,0-1-1,0 1 1,0 0-1,-1-1 1,1 1-1,0 0 1,0-1-1,0 1 1,-1 0-1,1 0 1,0-1 0,-1 1-1,1 0 1,0 0-1,0-1 1,-1 1-1,1 0 1,-1 0-1,1 0 1,0 0 0,-1 0-1,1-1 1,0 1-1,-1 0 1,1 0-1,-19 1 454,-17 10-439,24-3-70,1 0 0,0 1 0,1 1 0,0 0-1,0 1 1,1-1 0,0 2 0,1-1 0,1 1 0,0 0 0,0 1-1,1 0 1,1 0 0,0 0 0,1 1 0,0-1 0,1 1 0,1 0-1,0 0 1,0 19 0,2-30-41,0 1 0,1 0 0,-1 0 0,1-1 0,0 1 0,0-1 0,0 1 0,0 0 0,1-1 0,0 0 0,-1 1 0,1-1 0,0 0 0,1 0 0,-1 0 0,1 0 0,-1-1 0,1 1 0,0 0 0,0-1 0,0 0 1,0 0-1,0 0 0,0 0 0,1 0 0,-1-1 0,1 1 0,-1-1 0,1 0 0,-1 0 0,1-1 0,7 2 0,-2-1-68,0 0-1,1-1 1,-1 0 0,0 0 0,1-1 0,-1 0 0,0-1 0,0 1-1,0-2 1,0 0 0,0 0 0,13-7 0,-12 5 51,-1-2 0,0 1 0,0-1-1,-1-1 1,1 0 0,-2 0 0,1 0 0,-1-1 0,11-19 0,-2-1 66,-2-1 0,11-32 0,-16 37 39,2 0 1,0 0 0,2 1 0,16-25 0,-26 46-56,0-1 1,0 1-1,0 0 1,0 0-1,0 0 1,1 1-1,-1-1 1,1 1 0,0 0-1,0 0 1,-1 0-1,1 0 1,1 1-1,5-2 1,-8 2-1,0 1 0,0 0 0,0 0 0,-1 0 0,1 0 0,0 0 0,0 0 0,0 0 0,-1 1-1,1-1 1,0 0 0,0 1 0,-1 0 0,1-1 0,0 1 0,-1 0 0,1 0 0,-1 0 0,1 0 0,-1 0 0,0 0 0,1 1 0,-1-1 0,0 0 0,0 1 0,0-1 0,1 1 0,-2-1 0,1 1 0,0-1 0,0 1 0,0 0 0,-1-1 0,1 4 0,0-4 35,-1 0 0,1-1-1,-1 1 1,0 0 0,0-1 0,1 1 0,-1 0 0,0-1 0,0 1-1,0 0 1,0-1 0,0 1 0,0 0 0,0 0 0,0-1 0,0 1-1,0 0 1,0-1 0,0 1 0,-1 0 0,1-1 0,0 1 0,0 0-1,-1 0 1,-14-3 1552,-9-3-998,18 6-573,1 0 1,-1 0-1,1 1 1,-1-1-1,1 1 1,0 0-1,0 1 1,0-1-1,0 1 1,0 0-1,1 0 1,-1 1-1,1-1 1,0 1-1,0 0 1,0 0-1,-6 9 1,0 0 14,1 0 1,1 0-1,0 1 0,1 0 1,-8 21-1,10-20-17,0 0-1,2 0 1,0 1-1,0-1 1,0 25-1,3-36-38,0 0 0,0 1 0,0-1 0,0 0 0,1 0 0,-1 1 0,1-1 0,0 0 0,1 0 0,-1 0 0,1 0-1,-1 0 1,1-1 0,1 1 0,-1 0 0,0-1 0,1 1 0,0-1 0,-1 0 0,1 0 0,1 0 0,-1 0 0,0-1 0,7 5 0,-1-4-28,-1 0 0,1 0 0,0-1 0,0 0 0,0-1 0,0 0 0,0 0 0,1-1 0,-1 0 0,0-1 0,0 0 1,0 0-1,0-1 0,0 0 0,10-4 0,0-1 14,0 0 0,-1-2 0,-1 0 1,1-1-1,29-23 0,-29 18-14,-1-1 1,0 0-1,-1-2 1,-1 0-1,0 0 1,-2-1-1,0-1 1,-1 0-1,-1-1 1,-1 0-1,-1-1 1,9-29-1,-6 3 474,-2 0-1,-2-1 0,-2 1 0,-1-91 1,-5 139-326,0-1 0,0 0 1,0 0-1,1 0 0,-1 1 1,-1-1-1,1 0 0,0 0 1,0 0-1,0 1 0,0-1 0,-1 0 1,1 0-1,0 1 0,0-1 1,-1 0-1,1 0 0,-1 1 1,0-2-1,1 3-70,-1-1 0,0 1-1,1-1 1,-1 1 0,1 0-1,-1-1 1,1 1 0,-1-1 0,1 1-1,0 0 1,-1 0 0,1-1 0,0 1-1,0 0 1,-1 0 0,1-1 0,0 1-1,0 0 1,0 0 0,0 1 0,-57 343 215,46-264-236,2 10-377,7-33-4339</inkml:trace>
   <inkml:trace contextRef="#ctx0" brushRef="#br0" timeOffset="2567.12">2780 369 10901,'0'0'2321,"134"-32"-4194,-44 28-1616,8 4-3699</inkml:trace>
   <inkml:trace contextRef="#ctx0" brushRef="#br0" timeOffset="2703.87">3453 412 11189,'0'0'7716</inkml:trace>
 </inkml:ink>
 </file>
 
-<file path=word/ink/ink33.xml><?xml version="1.0" encoding="utf-8"?>
+<file path=word/ink/ink41.xml><?xml version="1.0" encoding="utf-8"?>
 <inkml:ink xmlns:inkml="http://www.w3.org/2003/InkML">
   <inkml:definitions>
     <inkml:context xml:id="ctx0">
@@ -5155,7 +6096,7 @@
 </inkml:ink>
 </file>
 
-<file path=word/ink/ink34.xml><?xml version="1.0" encoding="utf-8"?>
+<file path=word/ink/ink42.xml><?xml version="1.0" encoding="utf-8"?>
 <inkml:ink xmlns:inkml="http://www.w3.org/2003/InkML">
   <inkml:definitions>
     <inkml:context xml:id="ctx0">
@@ -5188,7 +6129,7 @@
 </inkml:ink>
 </file>
 
-<file path=word/ink/ink35.xml><?xml version="1.0" encoding="utf-8"?>
+<file path=word/ink/ink43.xml><?xml version="1.0" encoding="utf-8"?>
 <inkml:ink xmlns:inkml="http://www.w3.org/2003/InkML">
   <inkml:definitions>
     <inkml:context xml:id="ctx0">
@@ -5225,7 +6166,7 @@
 </inkml:ink>
 </file>
 
-<file path=word/ink/ink36.xml><?xml version="1.0" encoding="utf-8"?>
+<file path=word/ink/ink44.xml><?xml version="1.0" encoding="utf-8"?>
 <inkml:ink xmlns:inkml="http://www.w3.org/2003/InkML">
   <inkml:definitions>
     <inkml:context xml:id="ctx0">
@@ -5251,13 +6192,13 @@
   </inkml:definitions>
   <inkml:trace contextRef="#ctx0" brushRef="#br0">445 446 4370,'0'0'4207,"0"4"-3780,-1 19-21,-2-1 0,0 0 0,-1 0 0,-1-1 0,-15 40 0,-53 105 214,63-146-640,8-15-22,-10 22-1070,-2-1 1,-27 40-1,34-59-1540</inkml:trace>
   <inkml:trace contextRef="#ctx0" brushRef="#br0" timeOffset="948.56">1 440 6051,'0'0'878,"7"0"-1052,53-4 535,0-3 0,65-15 1,-52 8-349,5 0-260,0-3 1,111-41 0,-162 48-141,-1-1 0,-1-1 0,0-1 0,0-2 0,-1 0 1,-1-2-1,-1 0 0,0-2 0,-2 0 0,28-33 0,-44 48 467,-1 0-1,0 0 1,0-1 0,0 1-1,0-1 1,-1 0-1,0 1 1,0-1-1,0 0 1,-1 0 0,1-1-1,-1 1 1,-1 0-1,1 0 1,-1-1-1,0-7 1,0 12 19,-1 0 0,0 0 1,0 0-1,1 0 0,-1 0 1,0 0-1,0 1 0,0-1 0,0 0 1,0 1-1,0-1 0,0 1 1,0-1-1,0 1 0,0-1 0,0 1 1,0-1-1,-1 1 0,1 0 1,0 0-1,0 0 0,0 0 0,-1 0 1,1 0-1,0 0 0,0 0 1,-1 0-1,-37 5 595,31-2-601,0 0 1,1 1 0,-1 0 0,1 1 0,0 0 0,0 0-1,0 0 1,1 1 0,0 0 0,-10 12 0,-1 5 426,-29 47 0,28-36-222,1 1 0,2 1 0,-15 50 0,-21 119 91,2-10-334,39-174-67,9-18-8,-1 0-1,1-1 1,-1 1 0,1 0 0,0 0 0,0 0 0,-1 5-1,2-7 3,1-11-182,0 3 188,1 0 0,1 0 0,-1 0 0,1 1 0,0-1 0,1 1 0,0-1 0,0 1 0,0 0 0,5-5 0,10-10 61,25-23-1,-43 43-47,19-18-89,34-24 0,-48 39 4,0 0 1,0 0-1,1 1 0,-1 0 1,1 0-1,-1 1 0,1-1 1,0 1-1,0 1 0,0-1 1,10 1-1,-16 3 39,0 1 1,0 0 0,0 0-1,-1 0 1,1 0-1,-1 0 1,1 0-1,-1 0 1,0 4-1,0-4 47,0 42 249,0-30-186,0 0 0,0 0 1,2 0-1,4 23 0,-5-34-77,0-1 0,0 0 0,0 1-1,1-1 1,-1 0 0,1 0 0,0 0 0,0 0 0,0 0 0,0-1-1,0 1 1,1-1 0,-1 1 0,1-1 0,-1 0 0,1 0 0,0 0-1,0 0 1,0 0 0,0-1 0,1 1 0,-1-1 0,0 0 0,0 0 0,4 1-1,1-1-50,-1 0-1,1 0 0,-1 0 0,1-1 1,-1 0-1,1-1 0,-1 0 0,1 0 0,-1 0 1,0-1-1,1 0 0,-1 0 0,0-1 1,0 0-1,-1 0 0,1-1 0,0 0 0,11-9 1,-10 5 40,0 0 0,0 0 0,-1-1 0,0 0 0,0 0 0,-1-1 0,-1 0 0,1 0 0,-2 0 0,1 0 0,-1-1 0,2-11 0,-1 6 461,-2-1-1,0 1 1,-1-1 0,1-19 1336,-3 39-1697,-2 14 100,-1 0 1,0 0-1,-1 0 1,-1 0-1,-11 24 1,0 4-72,6-21-76,-1 5-373,7-11-6454</inkml:trace>
-  <inkml:trace contextRef="#ctx0" brushRef="#br0" timeOffset="1104.09">1149 308 4306,'0'0'208</inkml:trace>
+  <inkml:trace contextRef="#ctx0" brushRef="#br0" timeOffset="1104.08">1149 308 4306,'0'0'208</inkml:trace>
   <inkml:trace contextRef="#ctx0" brushRef="#br0" timeOffset="1370.26">1475 412 6627,'0'0'4261,"-12"8"-3883,-36 28-305,47-34-76,0-1 0,0 0 1,0 0-1,0 1 1,0-1-1,1 0 0,-1 1 1,0-1-1,1 1 1,-1-1-1,1 1 0,-1-1 1,1 1-1,0-1 1,-1 1-1,1-1 0,0 1 1,0 0-1,0-1 1,0 1-1,1-1 0,-1 1 1,0 0-1,1-1 1,-1 1-1,1-1 0,-1 1 1,1-1-1,0 0 1,-1 1-1,1-1 0,0 0 1,2 2-1,0 3-10,12 19 42,1-1 1,22 26-1,-18-25-3,29 47 0,-44-64-30,-1 1 1,0 0 0,0 0 0,-1 0-1,0 0 1,-1 1 0,0-1-1,0 1 1,0 18 0,-2-27-49,0 1-1,0 0 1,0-1 0,0 1 0,0 0-1,0-1 1,-1 1 0,1-1 0,0 1-1,-1 0 1,0-1 0,1 1 0,-1-1-1,0 1 1,0-1 0,0 1 0,0-1-1,0 0 1,0 0 0,0 1 0,0-1-1,0 0 1,-1 0 0,1 0 0,-1 0-1,1 0 1,0-1 0,-1 1 0,1 0-1,-1-1 1,0 1 0,1-1 0,-1 1-1,1-1 1,-1 0 0,0 1 0,1-1-1,-1 0 1,0 0 0,1 0 0,-1-1-1,0 1 1,1 0 0,-1-1 0,0 1-1,1-1 1,-1 1 0,1-1 0,-1 0-1,1 1 1,-1-1 0,-1-1 0,-14-20-2888</inkml:trace>
   <inkml:trace contextRef="#ctx0" brushRef="#br0" timeOffset="1584.92">1486 508 5106,'0'0'7110,"-4"3"-6499,-13 9-245,1 1-1,0 1 1,1 0 0,-20 24-1,-7 8 158,15-20-224,-68 73 276,83-86-638,1 1 1,1 1-1,0 0 1,1 1-1,-11 23 1,18-33-358,0 0 1,1 0 0,-1 0 0,1 0 0,1 1 0,-1-1-1,1 0 1,1 9 0,-1-14 315,0-1 0,0 0 0,0 1 0,0-1-1,0 1 1,0-1 0,0 1 0,0-1 0,0 0 0,0 1-1,0-1 1,1 1 0,-1-1 0,0 0 0,0 1 0,0-1 0,1 1-1,-1-1 1,0 0 0,1 0 0,-1 1 0,0-1 0,1 0 0,-1 1-1,1-1 1,18 3-3666</inkml:trace>
 </inkml:ink>
 </file>
 
-<file path=word/ink/ink37.xml><?xml version="1.0" encoding="utf-8"?>
+<file path=word/ink/ink45.xml><?xml version="1.0" encoding="utf-8"?>
 <inkml:ink xmlns:inkml="http://www.w3.org/2003/InkML">
   <inkml:definitions>
     <inkml:context xml:id="ctx0">
@@ -5294,19 +6235,19 @@
   <inkml:trace contextRef="#ctx0" brushRef="#br0" timeOffset="7888.04">8724 1028 608,'0'0'8708,"-4"-9"-7814,2 3-677,-1 1 0,0-1 0,0 1 1,0 0-1,-1 0 0,0 0 0,1 0 0,-2 1 0,1-1 0,0 1 1,-1 0-1,0 0 0,0 1 0,0 0 0,-1-1 0,1 2 0,-1-1 1,1 1-1,-1-1 0,0 2 0,0-1 0,-11-1 0,12 2-209,-1 1 0,1 0-1,-1 0 1,1 1 0,-1-1-1,1 1 1,-1 0 0,1 1-1,0-1 1,-1 1 0,1 0-1,0 0 1,0 1-1,0-1 1,1 1 0,-1 0-1,1 1 1,-1-1 0,1 1-1,0 0 1,1 0 0,-6 6-1,1-1-24,0 1 0,1-1 0,0 2 0,0-1 0,1 1 0,0 0 0,1 0 0,1 0 0,-1 1 0,2 0 0,0 0 0,0 0 0,1 0 0,0 0 0,1 23 0,1-33-10,0-1 0,0 1 1,1-1-1,-1 0 0,0 1 0,1-1 0,-1 1 0,1-1 0,-1 0 0,1 1 0,0-1 1,-1 0-1,1 1 0,0-1 0,0 0 0,0 0 0,0 0 0,0 0 0,0 0 0,0 0 1,1 0-1,-1 0 0,0 0 0,0-1 0,1 1 0,-1 0 0,0-1 0,1 1 0,-1-1 1,1 0-1,-1 1 0,4-1 0,4 1-141,1 0 0,0-1 0,20-1 0,-19 0 111,6-1-19,-1-1 0,0 0 0,0-1 1,0-1-1,0-1 0,-1 0 1,0-1-1,25-16 0,-17 9-34,-2-1 0,0-1-1,-1-1 1,35-37 0,-37 31 86,-1-2 1,0 0-1,-2-1 1,-1 0-1,-1-1 0,-2-1 1,0 0-1,13-58 1,-9 12 191,-4-1 1,3-101-1,-47 264 687,-3 0-840,17-35 31,3 0 0,2 1 0,3 1 1,1 0-1,4 0 0,-1 65 0,7-110-74,1 0 1,0 0-1,0 0 0,1-1 0,0 1 1,0 0-1,1-1 0,6 13 0,-7-18-36,0 0 0,0 0-1,1 0 1,0 0-1,-1-1 1,1 1-1,1-1 1,-1 0-1,0 0 1,1 0-1,-1 0 1,1-1-1,0 1 1,0-1-1,0 0 1,0 0-1,0 0 1,1-1 0,-1 0-1,7 2 1,-3-2-32,0 0 0,0 0 0,1-1 0,-1 0 0,0-1 0,0 0 0,0 0 1,0-1-1,0 1 0,0-2 0,0 1 0,-1-1 0,10-5 0,-7 2-8,0-1-1,0 1 1,-1-2-1,0 1 0,0-1 1,-1-1-1,0 1 1,11-17-1,-9 10 434,0-1 0,-1-1-1,-1 0 1,0 0 0,-1-1 0,-1 0 0,-1 0-1,0-1 1,-2 1 0,0-1 0,1-27 0,-4 45-105,-1 14-483,-9 25 485,-17 40 1,-1 6-1574,15-28-2785</inkml:trace>
   <inkml:trace contextRef="#ctx0" brushRef="#br0" timeOffset="7973.03">9264 699 2689,'0'0'32</inkml:trace>
   <inkml:trace contextRef="#ctx0" brushRef="#br0" timeOffset="8425.1">9621 375 6051,'0'0'4743,"-19"15"-4492,1-2-132,8-6-43,0 0 1,1 1-1,0 0 1,0 0 0,1 1-1,0 0 1,1 0-1,-1 1 1,2 0 0,0 1-1,-7 12 1,-42 123 924,-43 174 0,83-268-984,-30 122 126,-37 120-143,69-255-154,-3-1 1,-1-1-1,-1-1 0,-2 0 1,-33 43-1,50-76 131,-40 48-256,40-48 251,1-1 0,-1 1 0,0-1 0,0 1 0,0-1 1,0 0-1,0 0 0,-1 0 0,1-1 0,0 1 0,-1-1 1,0 0-1,1 0 0,-6 1 0,8-2 7,0-1-1,1 1 0,-1-1 1,0 1-1,1-1 1,-1 0-1,1 1 1,-1-1-1,1 0 0,-1 1 1,1-1-1,0 0 1,-1 1-1,1-1 1,0 0-1,-1 0 1,1 1-1,0-1 0,0 0 1,0 0-1,0 0 1,0 0-1,0 1 1,0-1-1,0-1 0,-1-30-616,1 25 455,3-135-522,0 124 708,0-1 0,0 0-1,2 1 1,0 0 0,13-28 0,-5 20-32,1 1-1,2 1 1,0 0 0,1 1 0,31-31 0,112-92-3435,-99 93 358,-23 18 406</inkml:trace>
-  <inkml:trace contextRef="#ctx0" brushRef="#br0" timeOffset="8724.45">9749 528 5987,'0'0'4783,"-4"12"-4124,-94 318 2725,-28 110-3977,125-434 5,-5 18-249</inkml:trace>
+  <inkml:trace contextRef="#ctx0" brushRef="#br0" timeOffset="8724.44">9749 528 5987,'0'0'4783,"-4"12"-4124,-94 318 2725,-28 110-3977,125-434 5,-5 18-249</inkml:trace>
   <inkml:trace contextRef="#ctx0" brushRef="#br0" timeOffset="10330.64">9774 928 6275,'0'0'328,"18"-8"-291,55-27-21,-69 33 8,-1 0 0,1 0-1,0 0 1,-1 0-1,1-1 1,-1 1 0,0-1-1,0 0 1,0 0-1,0 0 1,0 0 0,3-6-1,-5 5 250,0 0-1,1 1 0,-2-1 1,1 0-1,0 0 1,-1 1-1,0-1 0,0 0 1,0-5-1,0 2 488,0 7-702,0-1-1,0 0 1,0 0-1,-1 1 1,1-1-1,0 0 1,-1 1-1,1-1 0,0 0 1,-1 0-1,1 1 1,-1-1-1,1 1 1,-1-1-1,1 0 1,-1 1-1,1-1 1,-1 1-1,1-1 0,-1 1 1,0 0-1,1-1 1,-1 1-1,0 0 1,0-1-1,1 1 1,-1 0-1,0 0 0,1 0 1,-1-1-1,0 1 1,0 0-1,0 0 1,1 0-1,-1 0 1,0 0-1,0 1 0,1-1 1,-1 0-1,0 0 1,-1 1-1,-1-1-46,-1 1-1,1 0 1,-1 0 0,1 0-1,0 0 1,0 1-1,-1-1 1,-3 4-1,-3 3 32,1 0 0,1 1-1,-1 0 1,1 1 0,1 0 0,0 0-1,0 0 1,1 1 0,0 0 0,-7 22-1,7-14-57,0 1-1,2 0 1,0 0-1,1 0 1,0 38-1,3-54-32,1 0-1,-1-1 0,1 1 0,0 0 0,-1-1 0,2 1 0,-1-1 0,0 1 0,1-1 0,0 1 0,-1-1 1,1 0-1,1 0 0,-1 0 0,0 0 0,1 0 0,-1-1 0,1 1 0,0-1 0,0 0 0,0 1 0,0-1 1,1-1-1,-1 1 0,0 0 0,1-1 0,-1 0 0,1 1 0,6 0 0,-3-1-60,0 1 0,-1-1 1,1 0-1,0-1 0,0 0 0,0 0 0,0 0 0,0-1 1,0 0-1,0-1 0,-1 1 0,1-1 0,0-1 0,-1 1 0,12-7 1,-8 2 82,0-1 1,0-1 0,-1 1-1,0-2 1,0 1 0,-1-1-1,-1 0 1,1-1 0,-2 0-1,9-17 1,-10 17 211,-1 1 0,1-1 0,-2 0 0,0 0-1,0-1 1,-1 1 0,0 0 0,-1-1 0,-1 0 0,1 1 0,-4-23-1,-6 20 503,8 13-705,1 0 0,-1 1 0,0-1-1,1 0 1,-1 0 0,0 0 0,1 0 0,-1 0 0,1 0-1,-1 0 1,1 0 0,-1 0 0,1 0 0,0 0 0,0 0-1,-1 0 1,1 0 0,0-1 0,2 0-60,1 0 0,-1 1 1,1 0-1,-1-1 0,1 1 0,0 0 0,-1 0 1,1 1-1,0-1 0,0 1 0,-1-1 0,6 1 1,-5-1 15,44-5 5,70 0 0,-116 6 62,-1 0 1,1 0 0,-1 1-1,0-1 1,1 0 0,-1 0-1,1 0 1,-1 1 0,0-1-1,1 0 1,-1 1 0,0-1-1,1 0 1,-1 0 0,0 1-1,0-1 1,1 1 0,-1-1-1,0 0 1,0 1 0,0-1-1,0 0 1,1 1 0,-1-1-1,0 1 1,0-1 0,0 1-1,0-1 1,0 0 0,0 1-1,0-1 1,0 1 0,0-1-1,0 1 1,0-1 0,0 0-1,-1 1 1,1-1 0,0 1-1,0 1 44,-2 33 439,-2-1 0,-1 0 0,-19 65 0,12-56-466,8-25-154,1 0 0,1-1 0,-1 33 0,4-49 84,-1 0 0,0 0 0,1-1 0,-1 1 0,1 0 0,-1-1 0,1 1 0,0 0 0,-1-1 0,1 1 0,-1-1 0,1 1 0,0-1 0,-1 1 0,1-1 0,0 0 0,0 1 0,-1-1 0,1 0 0,0 1 0,0-1 0,0 0 1,0 0-1,-1 0 0,1 0 0,0 0 0,0 0 0,0 0 0,0 0 0,-1 0 0,3-1 0,29-3-237,-20 0 244,0-1 0,-1 0 0,1-1 1,-1-1-1,-1 0 0,1 0 0,-1-1 0,13-13 0,-6 4-11,-1 0 0,-1-1 0,23-34 0,-22 25 597,15-31 0,-27 49-380,0 0 0,-1-1 0,0 1 1,0-1-1,-1 0 0,0 1 0,0-18 1,-10 30 388,1 4-537,1 0-1,0 1 0,0-1 0,1 2 0,0-1 0,0 0 0,-4 13 0,1 1-5,0-1 1,-4 25-1,8-32-59,2-1-1,0 1 0,0 0 0,1-1 1,1 1-1,0 0 0,4 25 1,-3-37-8,0 0-1,1 1 1,-1-1 0,1 0 0,-1 0 0,1 0-1,0 0 1,0 0 0,0 0 0,0 0 0,0-1 0,0 1-1,0-1 1,1 1 0,-1-1 0,0 0 0,1 0 0,-1 0-1,1 0 1,0-1 0,-1 1 0,1-1 0,-1 1-1,5-1 1,4 1-83,0 0-1,0-1 1,1-1-1,15-2 0,-19 2 63,-1-1 0,1 0-1,-1 0 1,0-1-1,0 0 1,0-1 0,0 1-1,-1-1 1,1 0 0,-1-1-1,0 0 1,0 0-1,-1 0 1,1 0 0,6-10-1,4-8-34,-1-1 0,-1 0-1,11-26 1,-13 24 364,1 2 0,20-30 0,-30 51-216,-1 0 0,1 0-1,-1 0 1,1 0 0,0 0 0,0 0-1,1 1 1,-1 0 0,0-1-1,1 1 1,0 0 0,-1 1 0,1-1-1,0 1 1,0-1 0,0 1-1,0 0 1,0 1 0,0-1 0,0 1-1,0 0 1,0 0 0,0 0-1,0 0 1,0 1 0,5 0 0,-3 1-20,-1 0 1,1 0-1,-1 1 1,0-1-1,0 1 1,0 0-1,0 1 1,0-1-1,-1 1 1,1 0-1,-1 0 1,0 1 0,0-1-1,-1 1 1,1-1-1,-1 1 1,4 8-1,-1 2 28,0 1-1,-1-1 0,0 1 1,-2 1-1,1-1 0,-2 1 1,0-1-1,-1 1 0,-1-1 1,-1 1-1,-3 20 0,4-35-30,0 0-1,0 0 1,-1 0-1,1 0 0,-1 0 1,0 0-1,1-1 0,-1 1 1,0 0-1,0 0 0,0-1 1,0 1-1,0 0 1,-1-1-1,1 1 0,0-1 1,-1 0-1,1 1 0,-1-1 1,1 0-1,-1 0 0,0 0 1,1 0-1,-1 0 1,0-1-1,0 1 0,0 0 1,0-1-1,-3 1 0,5-1-1,-1 0-1,1 0 1,-1-1-1,1 1 1,-1 0-1,1-1 1,-1 1-1,1 0 1,-1-1-1,1 1 1,0-1-1,-1 1 1,1 0 0,0-1-1,-1 1 1,1-1-1,0 1 1,0-1-1,0 1 1,-1-1-1,1 1 1,0-1-1,0 0 1,0 1-1,0-1 1,0 1-1,0-1 1,0 1-1,0-2 1,0-23-150,0 19 77,1-8 12,0 1 1,1 0-1,1 0 0,0 1 0,1-1 0,0 1 1,1-1-1,0 1 0,1 0 0,0 1 1,16-21-1,-8 13 70,0 1 1,2 1-1,0 0 1,1 2-1,1-1 1,20-12-1,-33 24-14,0 1 0,-1 0-1,2 0 1,-1 0-1,0 1 1,1 0-1,-1 0 1,1 0 0,-1 0-1,1 1 1,11-1-1,-16 2-4,1 1 0,-1-1-1,0 1 1,0-1 0,0 1 0,0-1 0,0 1-1,0 0 1,0 0 0,0-1 0,-1 1-1,1 0 1,0 0 0,0 0 0,-1 0 0,1 0-1,0 0 1,-1 0 0,1 0 0,-1 0-1,1 0 1,-1 0 0,0 0 0,1 1-1,-1 1 1,8 37 102,-7-32-34,4 71 221,-6-66-296,1 1 0,1-1 0,0 1 1,1-1-1,0 1 0,1-1 0,0 0 1,8 17-1,-10-28-58,-1-1-1,1 1 1,0-1 0,0 1 0,0-1 0,1 1 0,-1-1 0,0 0 0,0 0-1,1 1 1,-1-1 0,1 0 0,-1 0 0,1-1 0,-1 1 0,1 0-1,-1 0 1,1-1 0,0 1 0,0-1 0,-1 1 0,1-1 0,0 0 0,0 0-1,-1 0 1,1 0 0,0 0 0,0 0 0,0 0 0,-1 0 0,1-1-1,0 1 1,-1-1 0,1 1 0,0-1 0,-1 0 0,4-1 0,2-2-32,0-1 1,0 1-1,0-1 1,-1-1-1,1 1 1,9-12-1,15-21 69,-2-1-1,-2-2 0,-1 0 0,29-65 1,-17 17 583,34-117 0,-60 168-42,-2-1 0,-1 0 0,-3-1 0,-1 0 0,-1-79 0,-4 118-478,1 0 0,-1 1-1,0-1 1,0 0 0,0 0 0,0 1-1,0-1 1,0 0 0,0 0 0,-1 1-1,1-1 1,0 0 0,0 1 0,0-1-1,-1 0 1,1 1 0,0-1 0,-1 1-1,1-1 1,-1 0 0,1 1 0,-1-1-1,1 1 1,-1-1 0,1 1-1,-1-1 1,1 1 0,-1 0 0,1-1-1,-1 1 1,0-1 0,1 1 0,-2 0-1,1 0-23,-1 0 0,1 1 0,0-1 0,-1 1 0,1 0 0,0-1-1,0 1 1,-1 0 0,1 0 0,0 0 0,0 0 0,0 0 0,0 0 0,0 0-1,0 0 1,0 0 0,0 0 0,0 2 0,-20 30-9,2 1 0,1 0 0,-20 58 0,-29 117 166,44-130-272,4 0-1,3 1 1,4 0-1,-4 114 1,16-190-71,0 0 0,1 0 0,-1 0 0,0 0 0,1 0 0,0 0 0,0-1 0,0 1 0,1 0 0,1 4 0,-2-7-118,0 1 1,1-1 0,-1 1 0,0-1 0,0 0-1,1 0 1,-1 1 0,1-1 0,-1 0 0,1 0-1,-1 0 1,1-1 0,-1 1 0,1 0-1,0-1 1,0 1 0,-1-1 0,1 1 0,0-1-1,0 0 1,0 0 0,3 0 0,12 0-4920</inkml:trace>
   <inkml:trace contextRef="#ctx0" brushRef="#br0" timeOffset="10486.37">11425 914 7267,'0'0'1937,"104"-44"-1937,-50 32-32,4 0-880,1 2-2466,-5-2-624</inkml:trace>
   <inkml:trace contextRef="#ctx0" brushRef="#br0" timeOffset="11297.53">12645 858 7267,'0'0'4864,"-3"5"-4520,-8 18-112,1 0-1,1 1 1,1 0-1,-7 32 1,-3 13 216,-71 201 213,60-194-1254,-59 107 0,88-183 571,0 0 0,0 0 1,0 0-1,0 0 0,0 0 1,0 0-1,0 0 0,0 0 1,0 0-1,0 0 0,0 0 1,0-1-174,0 1 173,-1 0 0,1 0 1,0 0-1,0 0 0,0 0 1,0 0-1,0 0 0,0 0 1,0 0-1,0 0 0,0 0 1,0 0-1,0 0 0,0 0 1,0 0-1,0 0 1,-1 0-1,1 0 0,0 0 1,0 0-1,0 0 0,0 0 1,0 0-1,0 0 0,0 0 1,0 0-1,0 1-173,0-1 173,0 0 1,-1 0-1,1 0 0,0 0 1,-1-11-433,3-16 218,8-16 214,2 0 0,19-45 1,-3 10 102,1-14-11,40-115 100,-50 160-132,2-1 0,33-52 0,-48 90-20,0 0-1,2 0 1,-1 1-1,1 0 1,0 1-1,1 0 1,0 0-1,10-7 0,-13 11-35,1 0-1,-1 1 1,1 0 0,0 0-1,0 0 1,0 1-1,0 0 1,1 0-1,-1 1 1,0 0-1,1 0 1,-1 1 0,13 0-1,-18 1 7,1-1 0,-1 0 0,1 1 0,-1 0 0,0-1 0,1 1 0,-1 0 0,0 0 0,0 0 0,0 1 0,0-1 0,0 0 0,0 1 0,0-1 0,0 1 0,0 0 1,2 3-1,-1-1 8,-1 0 1,1 1 0,-1-1 0,1 1-1,-1 0 1,-1 0 0,3 10-1,-1 4 61,0 1-1,-2 0 0,-1 26 0,0-44-50,0 5 22,-1-1 0,0 1 0,0-1 0,0 1 0,-1-1-1,0 0 1,0 0 0,0 0 0,-1 0 0,0 0 0,0 0 0,-1-1-1,0 1 1,0-1 0,0 0 0,0 0 0,-1 0 0,0-1-1,0 0 1,-9 7 0,4-5 16,0-1-1,0 0 1,-1 0-1,0-1 1,0 0-1,0-1 1,0 0-1,0-1 1,0 0-1,-1-1 1,-14 0 0,25-1-113,1 0 1,-1 0 0,0 0 0,1 0 0,-1 0-1,0-1 1,1 1 0,-1 0 0,0 0 0,1-1 0,-1 1-1,0 0 1,1-1 0,-1 1 0,1-1 0,-1 1-1,1-1 1,-1 1 0,1-1 0,-1 1 0,1-1 0,0 1-1,-1-1 1,1 0 0,0 1 0,-1-1 0,1 0-1,0 1 1,0-1 0,-1 0 0,1 1 0,0-1 0,0 0-1,0 0 1,0 1 0,0-1 0,0 0 0,0 1-1,0-1 1,1 0 0,-1 1 0,0-1 0,1-1 0,-1-4-691,0-14-3505</inkml:trace>
   <inkml:trace contextRef="#ctx0" brushRef="#br0" timeOffset="11860.65">12866 985 6067,'0'0'2313,"13"11"-1852,44 33 17,-52-42-447,-1 0 1,1-1-1,0 1 1,-1-1-1,1 0 1,0 0-1,0 0 1,0-1-1,0 0 1,0 0-1,-1 0 1,1 0-1,0-1 1,0 0-1,0 0 1,0 0-1,-1-1 1,1 0-1,-1 1 1,1-2-1,-1 1 1,0 0-1,0-1 0,7-5 1,-2 1 17,0 0 0,-1 0-1,1-1 1,-2 0 0,1 0 0,-1-1 0,0 0 0,-1 0 0,0-1-1,-1 0 1,9-19 0,-9 15 155,-1-1 0,0 0 1,0-1-1,-2 1 0,0 0 0,-1-1 0,-1-30 1,-1 42-129,1 0 0,-1 0 0,0 0 0,-1 0 0,1 0 0,-1 0 0,1 1 0,-1-1 0,0 0 0,-1 1-1,1 0 1,0-1 0,-1 1 0,0 0 0,0 0 0,-3-2 0,4 3-61,-1 0 0,1 0 0,0 1-1,-1-1 1,1 1 0,-1-1 0,0 1 0,1 0-1,-1 0 1,0 1 0,0-1 0,1 0-1,-1 1 1,0-1 0,0 1 0,0 0-1,0 0 1,0 0 0,0 1 0,1-1-1,-1 1 1,0-1 0,-5 3 0,6-1-51,-1-1 1,1 1-1,0 0 0,0 0 1,0 0-1,0 1 1,0-1-1,0 0 0,1 1 1,-1-1-1,1 1 1,-1 0-1,1-1 0,0 1 1,0 0-1,1 0 1,-1 0-1,0-1 0,1 1 1,0 0-1,-1 0 1,1 0-1,0 0 1,1 4-1,-1-4-44,0 1 1,0 0-1,1-1 0,-1 1 0,1-1 1,0 1-1,0-1 0,0 0 1,0 1-1,1-1 0,-1 0 1,1 0-1,0 0 0,0 0 0,0 0 1,0 0-1,1-1 0,-1 1 1,6 4-1,-1-4-42,1 0 1,1 0 0,-1-1-1,0 0 1,1 0-1,-1-1 1,1 0-1,-1 0 1,17-2 0,-14 1 110,0-1 0,0-1 0,0 0 0,0 0 0,0-1 0,-1-1 0,12-5 0,-2-1 116,-2-2 1,31-25-1,3-2 2119,-52 39-2212,0 0-1,1 0 1,-1 0 0,0 0 0,0 0-1,0 0 1,0 0 0,0 0-1,0 0 1,0 0 0,1 0 0,-1 0-1,0 0 1,0 0 0,0 0 0,0 0-1,0 0 1,0 0 0,0 0 0,0 0-1,1 0 1,-1 0 0,0 0 0,0 0-1,0 0 1,0 0 0,0 0-1,0 1 1,0-1 0,0 0 0,0 0-1,0 0 1,1 0 0,-1 0 0,0 0-1,0 0 1,0 0 0,0 0 0,0 1-1,0-1 1,0 0 0,0 0 0,0 0-1,0 0 1,0 0 0,0 0 0,0 0-1,0 0 1,0 1 0,0-1-1,0 0 1,0 0 0,0 0 0,0 0-1,0 0 1,0 0 0,0 0 0,0 1-1,0-1 1,0 0 0,0 0 0,0 0-1,-1 0 1,1 0 0,0 0 0,0 0-1,0 0 1,0 0 0,0 4-27,-1 22 162,0 1 0,-2-1 0,-1 0 1,-1 0-1,-11 35 0,9-39-227,0-4-383,2 0 0,0 0 0,1 0 0,0 1 1,0 22-1,4-40 265,1 0 1,0-1 0,-1 1 0,1 0-1,0-1 1,-1 1 0,1 0 0,0-1-1,0 1 1,0-1 0,-1 1 0,1-1-1,0 0 1,0 1 0,0-1-1,0 0 1,0 0 0,0 0 0,0 1-1,-1-1 1,1 0 0,0 0 0,0 0-1,0 0 1,0-1 0,0 1 0,0 0-1,0 0 1,1-1 0,32-4-1924,4-14-10</inkml:trace>
   <inkml:trace contextRef="#ctx0" brushRef="#br0" timeOffset="12625.44">13549 926 688,'9'-16'1876,"-1"2"-1381,11-19 2044,28-65 0,-46 94-1924,1 0 0,-1 0-1,-1 0 1,1 0 0,-1 0 0,1 0-1,-2-6 1,1 5 947,-13 23-1420,1 7-151,2 1 1,1 0-1,1 1 0,1 0 1,1 0-1,2 1 1,1-1-1,0 51 0,3-75-10,0 0 1,0 0-1,0 0 0,1 1 0,-1-1 0,1 0 0,-1 0 0,1 0 0,0 0 0,0-1 0,1 1 0,-1 0 1,1 0-1,-1-1 0,1 1 0,0-1 0,3 4 0,-2-3-3,0-1 0,0 0 0,1 0 0,-1 0 0,1-1 0,0 1 0,-1-1 0,1 0 0,0 0 0,0 0 0,0 0 0,0-1 0,6 1 0,2-1-5,0 0 0,1-1 0,-1-1 0,-1 0 0,1 0 0,0-1 0,0-1 0,-1 0 0,0 0 0,0-1 0,0-1 0,0 1 0,-1-2 0,0 0 0,-1 0 1,11-10-1,-11 9 36,0-1 1,0 0-1,-1-1 1,-1 0 0,0 0-1,0 0 1,-1-1 0,0 0-1,-1 0 1,0-1 0,-1 1-1,0-1 1,-1 0 0,0 0-1,2-23 1,-5 31 10,0-1-1,0 1 1,0 0-1,-1 0 1,1 0 0,-1-1-1,0 1 1,0 0-1,-1 0 1,1 0 0,-1 0-1,0 1 1,0-1-1,0 0 1,-1 1-1,1-1 1,-1 1 0,0 0-1,0 0 1,0 0-1,0 0 1,0 0 0,-1 1-1,1 0 1,-1-1-1,0 1 1,0 1 0,1-1-1,-1 0 1,0 1-1,-7-1 1,-10-3-87,-1 1 1,0 1-1,0 1 1,-37 1-1,50 1 0,-3 2-230,10 4-613,3-6 843,0 1 0,0 0 1,0 0-1,0 0 0,0-1 0,0 1 0,0 0 1,0-1-1,1 1 0,-1-1 0,0 0 0,0 1 1,0-1-1,1 0 0,-1 0 0,2 1 0,56 3-186,1-1-1,70-8 1,-107 2 331,0-1 0,0-1-1,-1-1 1,0-1 0,24-11 0,-44 56 1256,-4 33-884,-3-1 0,-4-1 0,-2 1 0,-33 107 0,14-85-273,-4-1 1,-82 154-1,96-209-163,-2 0 0,-1-1-1,-2-1 1,-35 37 0,50-61-9,0 1 0,-1-2 0,0 1 0,0-2 0,-1 1 0,0-2 0,0 0 0,-1 0 0,0-1 0,-1 0 0,1-1 1,-1-1-1,0 0 0,0-1 0,-27 2 0,36-5-38,0 0 1,0 0-1,-1 0 1,1-1-1,0 0 1,0 0-1,0 0 1,0-1-1,0 0 1,1 0-1,-1 0 1,0 0-1,1-1 1,-1 0-1,1 0 1,0 0-1,0 0 1,0-1-1,1 1 1,-1-1-1,1 0 0,0 0 1,0-1-1,0 1 1,0 0-1,1-1 1,0 0-1,0 0 1,0 1-1,0-1 1,0-7-1,-3-5-111,2-1 0,0 0 0,1 0 1,1 0-1,0 0 0,1 0 0,1 0 0,1 0 0,1 0 0,0 0 0,2 1 0,6-19 0,4-5-831,3 0 0,1 2 1,44-68-1,0 15-2726</inkml:trace>
   <inkml:trace contextRef="#ctx0" brushRef="#br0" timeOffset="12763.74">14162 359 256,'0'0'2753</inkml:trace>
-  <inkml:trace contextRef="#ctx0" brushRef="#br0" timeOffset="13809.85">14377 778 5282,'0'0'1270,"16"0"-904,52 0 71,-62 0-359,-1-1 0,0 1 0,0-1 0,0 0 0,0 0 0,0 0 0,0-1 0,0 0 0,-1 0-1,1 0 1,0 0 0,-1-1 0,0 0 0,0 0 0,5-4 0,-7 5 60,0 0 0,0-1 1,0 1-1,0-1 0,-1 1 0,1-1 0,-1 0 1,1 1-1,-1-1 0,0 0 0,0 0 1,0 0-1,0 0 0,-1 0 0,1-1 0,-1 1 1,0 0-1,0 0 0,0 0 0,0 0 0,-2-6 1,1 7-86,0 0 0,0 1 0,-1-1 0,1 1 0,0 0 0,-1-1 0,1 1 0,-1 0 0,1 0 0,-1 0 0,0 0 0,1 0 0,-1 0 0,0 1 0,0-1 0,0 0 0,0 1 0,0 0 0,1-1 0,-1 1 0,0 0 0,0 0 0,0 0 0,0 0 0,-3 1 0,-1-2-44,-1 1 1,0 1-1,1 0 0,-1 0 0,0 0 1,-9 3-1,6 2-2,2-1 1,-1 1-1,0 0 0,1 0 1,1 1-1,-1 1 1,1-1-1,0 1 0,-9 14 1,3-3-16,1 0 0,1 1 0,-12 29 1,16-29-29,1 0 0,1 0 0,1 0 0,1 0 1,1 1-1,0 36 0,2-55-3,-1 1 1,1-1-1,0 0 1,0 0-1,1 0 0,-1 0 1,0 1-1,1-1 1,-1 0-1,1 0 0,0 0 1,0 0-1,0 0 1,0 0-1,0 0 0,0 0 1,0-1-1,1 1 1,-1 0-1,1-1 0,-1 1 1,1-1-1,2 2 1,0-1-42,1 0 1,0 0-1,-1-1 1,1 0-1,0 0 1,0-1-1,0 1 1,0-1 0,7 0-1,-4-1-9,0 0 0,0 0-1,0 0 1,0-1 0,0-1-1,0 1 1,-1-1 0,1 0 0,-1-1-1,0 0 1,0 0 0,0 0 0,0-1-1,-1 0 1,7-7 0,10-12-30,-1 0 1,29-41 0,-24 28 178,-1 4 91,2 1 0,43-38 0,-53 54-133,1 1 0,1 1 1,0 0-1,1 2 0,34-15 1,-50 25-44,-1 1 0,0-1 1,1 1-1,-1 0 1,1 0-1,-1 1 0,1-1 1,6 1-1,-11 0 18,1 0-1,-1 1 1,1-1 0,-1 0-1,1 0 1,-1 1-1,1-1 1,-1 1-1,1-1 1,-1 1 0,1-1-1,-1 0 1,1 1-1,-1 0 1,0-1 0,1 1-1,-1-1 1,0 1-1,0-1 1,1 1 0,-1 0-1,0-1 1,0 1-1,0-1 1,0 1 0,0 0-1,0-1 1,0 1-1,0 0 1,0 0 0,0 27 205,0-21-122,0-6-63,1 1-1,-1 0 1,0 0-1,0 0 0,-1 0 1,1 0-1,0-1 1,-1 1-1,1 0 0,-1 0 1,1 0-1,-1-1 1,0 1-1,0 0 0,0-1 1,0 1-1,0-1 1,0 1-1,0-1 0,0 1 1,-1-1-1,1 0 1,-1 0-1,1 0 0,-1 0 1,1 0-1,-1 0 1,1 0-1,-1 0 0,0 0 1,0-1-1,1 1 1,-1-1-1,0 1 0,0-1 1,0 0-1,0 0 1,1 0-1,-1 0 0,0 0 1,0 0-1,0 0 0,0 0 1,0-1-1,1 1 1,-1-1-1,-3-1 0,-27-9 26,27 8-18,-1 1 1,0 0 0,-1 0-1,1 0 1,0 1 0,0 0 0,-9-1-1,12 2 9,0 0-1,-1 0 1,1 1 0,-1-1-1,1 1 1,0-1 0,0 1-1,-1 0 1,1 1 0,0-1-1,0 0 1,0 1 0,-6 3-1,5-1-10,0 1 0,0-1 0,0 0 0,1 1 0,0 0 0,0 0 0,-4 7-1,1-1 19,1 1 0,0 0 0,1 0 1,0 0-1,1 1 0,0-1 0,1 1 0,1 0 0,0 0 0,0 0 0,1 0 0,1-1 0,3 18 0,-4-28-38,1 0 1,0 0-1,0 0 1,0 0-1,0 0 0,0 0 1,1 0-1,-1 0 1,0 0-1,1 0 1,0-1-1,-1 1 1,1-1-1,0 1 1,0-1-1,-1 0 1,1 1-1,0-1 1,1 0-1,-1 0 0,0 0 1,0-1-1,0 1 1,3 0-1,6 1 34,0 0-1,0-1 0,20-1 1,-23 0-5,6 0-28,1 0-1,-1-1 0,0 0 0,0-2 1,0 1-1,-1-2 0,1 0 1,-1 0-1,0-1 0,0-1 0,0 0 1,-1-1-1,1-1 0,-2 0 0,1 0 1,10-10-1,0-5 24,0 0 0,-2-1 1,-1-1-1,0-1 0,-2-1 0,15-32 0,4-15 189,28-89-1,-46 109 193,-2 0-1,-3-1 1,-2 0-1,-3-1 0,2-111 1,-9 161-290,-1-16 738,0 21-850,0 1-1,-1 0 1,1 0-1,0-1 1,0 1-1,0 0 1,0-1-1,0 1 1,0 0-1,0 0 1,0-1-1,-1 1 1,1 0-1,0 0 1,0 0 0,0-1-1,-1 1 1,1 0-1,0 0 1,0 0-1,-1-1 1,1 1-1,0 0 1,0 0-1,-1 0 1,1 0-1,0 0 1,0 0-1,-1 0 1,1-1 0,0 1-1,-1 0 1,1 0-1,0 0 1,0 0-1,-1 0 1,1 0-1,0 1 1,-1-1-1,1 0 1,0 0-1,0 0 1,-1 0-1,1 0 1,0 0 0,-1 0-1,1 0 1,0 1-1,0-1 1,0 0-1,-1 0 1,1 0-1,0 1 1,0-1-1,0 0 1,-1 0-1,1 1 1,0-1-1,0 0 1,0 0-1,0 1 1,-1-1 0,-9 12-48,1 0 1,0 1 0,1 0 0,0 0-1,1 1 1,0 0 0,-7 21 0,9-22 34,-21 55 96,-25 106 0,-2 77 69,50-233-151,-19 133-462,19-88-5192</inkml:trace>
+  <inkml:trace contextRef="#ctx0" brushRef="#br0" timeOffset="13809.84">14377 778 5282,'0'0'1270,"16"0"-904,52 0 71,-62 0-359,-1-1 0,0 1 0,0-1 0,0 0 0,0 0 0,0 0 0,0-1 0,0 0 0,-1 0-1,1 0 1,0 0 0,-1-1 0,0 0 0,0 0 0,5-4 0,-7 5 60,0 0 0,0-1 1,0 1-1,0-1 0,-1 1 0,1-1 0,-1 0 1,1 1-1,-1-1 0,0 0 0,0 0 1,0 0-1,0 0 0,-1 0 0,1-1 0,-1 1 1,0 0-1,0 0 0,0 0 0,0 0 0,-2-6 1,1 7-86,0 0 0,0 1 0,-1-1 0,1 1 0,0 0 0,-1-1 0,1 1 0,-1 0 0,1 0 0,-1 0 0,0 0 0,1 0 0,-1 0 0,0 1 0,0-1 0,0 0 0,0 1 0,0 0 0,1-1 0,-1 1 0,0 0 0,0 0 0,0 0 0,0 0 0,-3 1 0,-1-2-44,-1 1 1,0 1-1,1 0 0,-1 0 0,0 0 1,-9 3-1,6 2-2,2-1 1,-1 1-1,0 0 0,1 0 1,1 1-1,-1 1 1,1-1-1,0 1 0,-9 14 1,3-3-16,1 0 0,1 1 0,-12 29 1,16-29-29,1 0 0,1 0 0,1 0 0,1 0 1,1 1-1,0 36 0,2-55-3,-1 1 1,1-1-1,0 0 1,0 0-1,1 0 0,-1 0 1,0 1-1,1-1 1,-1 0-1,1 0 0,0 0 1,0 0-1,0 0 1,0 0-1,0 0 0,0 0 1,0-1-1,1 1 1,-1 0-1,1-1 0,-1 1 1,1-1-1,2 2 1,0-1-42,1 0 1,0 0-1,-1-1 1,1 0-1,0 0 1,0-1-1,0 1 1,0-1 0,7 0-1,-4-1-9,0 0 0,0 0-1,0 0 1,0-1 0,0-1-1,0 1 1,-1-1 0,1 0 0,-1-1-1,0 0 1,0 0 0,0 0 0,0-1-1,-1 0 1,7-7 0,10-12-30,-1 0 1,29-41 0,-24 28 178,-1 4 91,2 1 0,43-38 0,-53 54-133,1 1 0,1 1 1,0 0-1,1 2 0,34-15 1,-50 25-44,-1 1 0,0-1 1,1 1-1,-1 0 1,1 0-1,-1 1 0,1-1 1,6 1-1,-11 0 18,1 0-1,-1 1 1,1-1 0,-1 0-1,1 0 1,-1 1-1,1-1 1,-1 1-1,1-1 1,-1 1 0,1-1-1,-1 0 1,1 1-1,-1 0 1,0-1 0,1 1-1,-1-1 1,0 1-1,0-1 1,1 1 0,-1 0-1,0-1 1,0 1-1,0-1 1,0 1 0,0 0-1,0-1 1,0 1-1,0 0 1,0 0 0,0 27 205,0-21-122,0-6-63,1 1-1,-1 0 1,0 0-1,0 0 0,-1 0 1,1 0-1,0-1 1,-1 1-1,1 0 0,-1 0 1,1 0-1,-1-1 1,0 1-1,0 0 0,0-1 1,0 1-1,0-1 1,0 1-1,0-1 0,0 1 1,-1-1-1,1 0 1,-1 0-1,1 0 0,-1 0 1,1 0-1,-1 0 1,1 0-1,-1 0 0,0 0 1,0-1-1,1 1 1,-1-1-1,0 1 0,0-1 1,0 0-1,0 0 1,1 0-1,-1 0 0,0 0 1,0 0-1,0 0 0,0 0 1,0-1-1,1 1 1,-1-1-1,-3-1 0,-27-9 26,27 8-18,-1 1 1,0 0 0,-1 0-1,1 0 1,0 1 0,0 0 0,-9-1-1,12 2 9,0 0-1,-1 0 1,1 1 0,-1-1-1,1 1 1,0-1 0,0 1-1,-1 0 1,1 1 0,0-1-1,0 0 1,0 1 0,-6 3-1,5-1-10,0 1 0,0-1 0,0 0 0,1 1 0,0 0 0,0 0 0,-4 7-1,1-1 19,1 1 0,0 0 0,1 0 1,0 0-1,1 1 0,0-1 0,1 1 0,1 0 0,0 0 0,0 0 0,1 0 0,1-1 0,3 18 0,-4-28-38,1 0 1,0 0-1,0 0 1,0 0-1,0 0 0,0 0 1,1 0-1,-1 0 1,0 0-1,1 0 1,0-1-1,-1 1 1,1-1-1,0 1 1,0-1-1,-1 0 1,1 1-1,0-1 1,1 0-1,-1 0 0,0 0 1,0-1-1,0 1 1,3 0-1,6 1 34,0 0-1,0-1 0,20-1 1,-23 0-5,6 0-28,1 0-1,-1-1 0,0 0 0,0-2 1,0 1-1,-1-2 0,1 0 1,-1 0-1,0-1 0,0-1 0,0 0 1,-1-1-1,1-1 0,-2 0 0,1 0 1,10-10-1,0-5 24,0 0 0,-2-1 1,-1-1-1,0-1 0,-2-1 0,15-32 0,4-15 189,28-89-1,-46 109 193,-2 0-1,-3-1 1,-2 0-1,-3-1 0,2-111 1,-9 161-290,-1-16 738,0 21-850,0 1-1,-1 0 1,1 0-1,0-1 1,0 1-1,0 0 1,0-1-1,0 1 1,0 0-1,0 0 1,0-1-1,-1 1 1,1 0-1,0 0 1,0 0 0,0-1-1,-1 1 1,1 0-1,0 0 1,0 0-1,-1-1 1,1 1-1,0 0 1,0 0-1,-1 0 1,1 0-1,0 0 1,0 0-1,-1 0 1,1-1 0,0 1-1,-1 0 1,1 0-1,0 0 1,0 0-1,-1 0 1,1 0-1,0 1 1,-1-1-1,1 0 1,0 0-1,0 0 1,-1 0-1,1 0 1,0 0 0,-1 0-1,1 0 1,0 1-1,0-1 1,0 0-1,-1 0 1,1 0-1,0 1 1,0-1-1,0 0 1,-1 0-1,1 1 1,0-1-1,0 0 1,0 0-1,0 1 1,-1-1 0,-9 12-48,1 0 1,0 1 0,1 0 0,0 0-1,1 1 1,0 0 0,-7 21 0,9-22 34,-21 55 96,-25 106 0,-2 77 69,50-233-151,-19 133-462,19-88-5192</inkml:trace>
   <inkml:trace contextRef="#ctx0" brushRef="#br0" timeOffset="14043.13">15034 700 10645,'0'0'1921,"121"-41"-1617,-65 38-272,3 1-32,-10 2-208,-10 0-1041,-13 0-960,-12 0-928</inkml:trace>
 </inkml:ink>
 </file>
 
-<file path=word/ink/ink38.xml><?xml version="1.0" encoding="utf-8"?>
+<file path=word/ink/ink46.xml><?xml version="1.0" encoding="utf-8"?>
 <inkml:ink xmlns:inkml="http://www.w3.org/2003/InkML">
   <inkml:definitions>
     <inkml:context xml:id="ctx0">
@@ -5334,7 +6275,7 @@
 </inkml:ink>
 </file>
 
-<file path=word/ink/ink39.xml><?xml version="1.0" encoding="utf-8"?>
+<file path=word/ink/ink47.xml><?xml version="1.0" encoding="utf-8"?>
 <inkml:ink xmlns:inkml="http://www.w3.org/2003/InkML">
   <inkml:definitions>
     <inkml:context xml:id="ctx0">
@@ -5362,42 +6303,7 @@
 </inkml:ink>
 </file>
 
-<file path=word/ink/ink4.xml><?xml version="1.0" encoding="utf-8"?>
-<inkml:ink xmlns:inkml="http://www.w3.org/2003/InkML">
-  <inkml:definitions>
-    <inkml:context xml:id="ctx0">
-      <inkml:inkSource xml:id="inkSrc0">
-        <inkml:traceFormat>
-          <inkml:channel name="X" type="integer" min="-2.14748E9" max="2.14748E9" units="cm"/>
-          <inkml:channel name="Y" type="integer" min="-2.14748E9" max="2.14748E9" units="cm"/>
-          <inkml:channel name="F" type="integer" max="32767" units="dev"/>
-        </inkml:traceFormat>
-        <inkml:channelProperties>
-          <inkml:channelProperty channel="X" name="resolution" value="1000" units="1/cm"/>
-          <inkml:channelProperty channel="Y" name="resolution" value="1000" units="1/cm"/>
-          <inkml:channelProperty channel="F" name="resolution" value="0" units="1/dev"/>
-        </inkml:channelProperties>
-      </inkml:inkSource>
-      <inkml:timestamp xml:id="ts0" timeString="2025-06-07T15:10:48.341"/>
-    </inkml:context>
-    <inkml:brush xml:id="br0">
-      <inkml:brushProperty name="width" value="0.1" units="cm"/>
-      <inkml:brushProperty name="height" value="0.1" units="cm"/>
-      <inkml:brushProperty name="color" value="#33CCFF"/>
-    </inkml:brush>
-  </inkml:definitions>
-  <inkml:trace contextRef="#ctx0" brushRef="#br0">190 529 1953,'0'0'3228,"-14"11"-2894,-44 37 34,55-45-276,0 1 1,0-1-1,0 1 1,0 0-1,1 0 1,-1 0-1,1 0 1,0 0-1,0 0 0,1 1 1,-1-1-1,1 1 1,0-1-1,-1 8 1,-2 8 302,-2 3-28,1-1 1,0 1 0,2-1-1,-1 44 1,4-64-378,1 1 1,-1 0-1,1 0 0,-1-1 1,1 1-1,0 0 0,0-1 0,0 1 1,0-1-1,1 1 0,-1-1 1,1 1-1,-1-1 0,1 0 1,0 0-1,0 0 0,0 0 0,0 0 1,0 0-1,0-1 0,1 1 1,-1-1-1,1 1 0,-1-1 1,1 0-1,-1 0 0,1 0 0,0 0 1,-1-1-1,1 1 0,0-1 1,0 1-1,-1-1 0,4 0 1,0 1-9,0-1 0,0 0 0,0 0 0,0-1 1,0 1-1,1-1 0,-2 0 0,1-1 0,0 0 1,0 0-1,0 0 0,-1 0 0,1-1 0,-1 0 1,5-4-1,-1 0-32,-1-1 1,-1 0-1,0-1 1,0 0 0,0 0-1,-1 0 1,-1-1-1,8-17 1,-10 19 144,0 1 0,-1-1 0,0 0 0,0 0 0,-1 0 0,0 0 0,0-1 0,-1 1 0,0 0-1,0 0 1,-1 0 0,-2-13 0,2 20-32,1 0 0,0 0 0,0 1 0,0-1 0,-1 0 0,1 0 0,-1 0 0,1 0 0,0 0-1,-1 1 1,1-1 0,-1 0 0,0 0 0,1 1 0,-1-1 0,0 0 0,1 1 0,-3-2 0,3 2-30,-1 0 1,1 1 0,0-1-1,-1 0 1,1 0 0,-1 1-1,1-1 1,0 0 0,-1 1-1,1-1 1,0 0 0,-1 1-1,1-1 1,0 0 0,-1 1-1,1-1 1,0 1 0,0-1-1,0 1 1,-1-1 0,1 1-1,0-1 1,0 1 0,0-1-1,0 1 1,0-1 0,0 1-1,0-1 1,0 1 0,0-1-1,0 0 1,0 1 0,0-1 0,0 1-1,0-1 1,1 1 0,-2 103 500,3 118-474,-2-217-113,0 0 0,1 0 0,0 0 0,0 0 0,3 9-1,7 0-1610,8-8-3532,-6-6-329</inkml:trace>
-  <inkml:trace contextRef="#ctx0" brushRef="#br0" timeOffset="602.54">644 589 1393,'-5'0'7539,"-18"0"-6848,19 1-597,1-1 0,-1 1 0,0-1 0,1 1 0,-1 0-1,0 0 1,1 1 0,0-1 0,-1 1 0,1 0 0,0 0 0,-4 3 0,3-3 33,0 1 1,0-1-1,0 0 1,0 0-1,0 0 1,-7 2-1,9-3 75</inkml:trace>
-  <inkml:trace contextRef="#ctx0" brushRef="#br0" timeOffset="1775.53">206 539 992,'0'0'6838,"-9"0"-5845,-28-1-260,35 2-659,-1-1 0,0 1 0,1-1-1,-1 1 1,0 0 0,1 0-1,-1 0 1,1 1 0,-1-1 0,1 0-1,0 1 1,0 0 0,-1-1 0,1 1-1,0 0 1,1 0 0,-1 0-1,0 1 1,0-1 0,-1 3 0,-4 4 154,-5 7-110,0 0 0,2 0 0,0 1 0,0 0-1,2 1 1,0 0 0,1 0 0,1 0 0,0 1 0,2 0 0,0 1-1,1-1 1,1 0 0,1 1 0,1 0 0,3 26 0,-3-41-128,1 0 1,-1 0 0,1-1-1,1 1 1,-1 0 0,1-1-1,0 1 1,0-1-1,0 1 1,0-1 0,1 0-1,0 0 1,0 0 0,0 0-1,5 4 1,-2-3-36,-1-1 1,1 0-1,0 0 0,0-1 1,0 1-1,0-1 1,1-1-1,-1 1 0,1-1 1,7 1-1,-2-1-60,-1 0-1,1-1 0,0 0 1,0-1-1,0 0 0,0-1 1,0-1-1,0 0 0,-1 0 1,1-1-1,-1-1 0,17-6 1,-16 4 69,-1 0 1,1 0 0,-1-2 0,0 1 0,-1-1 0,0-1 0,0 0-1,0 0 1,-2-1 0,1 0 0,-1-1 0,-1 0 0,1 0 0,-2 0 0,0-1-1,0 0 1,-1 0 0,-1-1 0,0 1 0,0-1 0,-1 0 0,-1 0 0,1-22-1,-2 22 162,0-5 285,0 0 0,-4-30-1,3 48-368,0-1 0,0 0-1,-1 0 1,1 0 0,0 1-1,0-1 1,-1 0 0,1 0-1,-1 1 1,1-1 0,-1 0-1,1 1 1,-1-1-1,1 0 1,-1 1 0,1-1-1,-1 1 1,0-1 0,1 1-1,-1-1 1,0 1 0,1 0-1,-1-1 1,0 1 0,0 0-1,1-1 1,-1 1-1,0 0 1,0 0 0,0 0-1,0 0 1,1 0 0,-1 0-1,0 0 1,0 0 0,0 0-1,1 0 1,-1 0 0,0 0-1,-1 1 1,0 2-46,0 1 1,0 0 0,0-1-1,1 1 1,-1 0-1,1 0 1,0 0-1,-1 6 1,1-5 2,-5 29 15,1 0 1,2 0 0,1 64-1,2-70-24,0-24 0,0 1 1,0-1-1,1 0 0,-1 1 1,1-1-1,0 0 1,0 0-1,1 0 0,1 5 1,-2-7-25,0 0 0,0-1 0,1 0 0,-1 1 1,0-1-1,0 1 0,1-1 0,-1 0 0,1 0 0,-1 0 1,1 0-1,-1 0 0,1 0 0,0 0 0,-1-1 1,1 1-1,0-1 0,0 1 0,0-1 0,-1 0 0,1 1 1,0-1-1,0 0 0,2 0 0,2 0-41,1-1 0,0 1 0,-1-1-1,0 0 1,1-1 0,-1 1 0,0-1 0,1-1-1,-1 1 1,0-1 0,-1 0 0,1 0 0,0-1 0,-1 0-1,0 0 1,0 0 0,0 0 0,0-1 0,-1 0-1,0 0 1,6-8 0,-6 6 72,1 0-1,-1-1 1,0 1-1,-1-1 1,0 0-1,0 0 1,-1 0-1,0 0 1,2-16-1,-2 3 284,-2-1-1,-2-33 0,2 52-253,-1 0 0,1 0 0,-1 0 0,0 1 0,0-1 0,0 0 0,0 1 0,-1-1-1,1 0 1,-1 1 0,1 0 0,-1-1 0,0 1 0,0 0 0,0 0 0,0 0 0,0 0 0,-1 0 0,1 1 0,0-1 0,-1 1 0,0-1 0,1 1-1,-1 0 1,0 0 0,1 0 0,-1 0 0,0 1 0,0-1 0,0 1 0,-5-1 0,2 1-170,-1 0 0,1-1 0,0 2 0,0-1 0,0 1-1,0 0 1,0 0 0,0 1 0,0 0 0,0 0 0,0 0 0,1 1 0,-1-1 0,-6 5 0,8-3-441,0-1-1,0 1 1,0-1 0,1 1-1,-1 0 1,1 1 0,-4 5 0,1 7-3185</inkml:trace>
-  <inkml:trace contextRef="#ctx0" brushRef="#br0" timeOffset="2275.68">726 617 4018,'0'0'5856,"0"4"-4733,2 241 1709,-2-216-2716,-9 59-1562,10-107 1395,0 0 0,2 0 0,0 0 0,2 0 0,0 1 0,0-1 0,11-20 0,-10 25 42,1 1 0,0-1-1,1 2 1,0-1-1,1 1 1,0 0 0,1 1-1,0 0 1,23-18-1,-27 25-18,0 0-1,1 1 0,-1 0 0,1 0 0,6-2 0,-11 4 20,-1 0 0,1 1 0,-1-1 0,1 1 0,-1 0 0,1-1 0,0 1 0,-1 0-1,1 0 1,-1 0 0,1 0 0,0 0 0,-1 0 0,1 1 0,-1-1 0,1 0 0,-1 1 0,1 0 0,-1-1 0,1 1 0,-1 0 0,1-1-1,-1 1 1,0 0 0,1 0 0,-1 0 0,0 0 0,0 0 0,1 2 0,3 6 95,-1 1 0,0-1 1,-1 1-1,0 0 0,0 0 1,-1 0-1,1 18 0,1 75 506,-4-96-580,0 144-1429</inkml:trace>
-  <inkml:trace contextRef="#ctx0" brushRef="#br0" timeOffset="2835.89">1146 432 4610,'0'0'5621,"7"-11"-4385,-6 11-1217,-1 0 1,1 0 0,-1 0 0,0 1 0,1-1-1,-1 0 1,1 0 0,-1 1 0,0-1 0,1 0 0,-1 1-1,0-1 1,1 0 0,-1 1 0,0-1 0,0 0 0,1 1-1,-1-1 1,0 1 0,0-1 0,0 0 0,1 1-1,-1-1 1,0 1 0,0-1 0,0 1 0,0 0 0,11 31 366,-1 2 1,-2-1 0,-2 1 0,4 52 0,-4 143-310,-6-180-56,-8 10-965,6-70-246,1-8 1092,1-1-1,1 1 0,0-1 1,2 1-1,0-1 1,1 1-1,1 0 1,9-23-1,-12 35 89,1 1-1,0 0 1,0 0 0,1 1 0,-1-1-1,1 1 1,0 0 0,1 0 0,-1 0-1,1 0 1,0 1 0,0-1 0,0 1-1,1 1 1,-1-1 0,1 1 0,0 0-1,0 0 1,0 1 0,1 0 0,-1 0-1,1 0 1,-1 1 0,1 0 0,-1 0-1,1 0 1,0 1 0,8 1 0,-11 0 23,0 0 0,-1 0 0,1 1 0,0-1 0,-1 1 0,1 0 0,-1 0 0,0 0 0,0 0 0,1 1 0,-1-1 1,-1 1-1,1 0 0,0 0 0,-1 0 0,1 0 0,-1 0 0,0 0 0,0 1 0,0-1 0,-1 1 0,1-1 0,0 6 1,4 6 106,-1 1 1,-1 0 0,0-1 0,2 22-1,-6-30-80,4 44 242,-4-48-249,0 0-1,0 0 1,0 1-1,0-1 1,-1 0-1,1 0 1,-1 0-1,0 0 1,0 0-1,0 0 1,0-1-1,-3 6 1,4-8-31,0 1 0,-1-1 0,1 0 0,0 1 0,0-1 0,0 1 0,0-1-1,-1 0 1,1 1 0,0-1 0,-1 0 0,1 0 0,0 1 0,0-1 0,-1 0 0,1 1 0,0-1 0,-1 0 0,1 0 0,-1 0 0,1 1 0,0-1 0,-1 0 0,1 0 0,-1 0 0,1 0 0,0 0 0,-1 0 0,1 0 0,-1 0 0,1 0 0,0 0 0,-1 0 0,1 0 0,-1 0 0,1 0 0,0 0 0,-1 0 0,1-1 0,-1 1 0,1 0 0,0 0 0,-1 0 0,1-1 0,0 1 0,-1 0 0,1 0 0,0-1 0,-1 1 0,1 0 0,0-1 0,0 1-1,-1 0 1,1-1 0,0 1 0,0 0 0,0-1 0,0 1 0,-1-1 0,1 1 0,0 0 0,0-1 0,0 1 0,0-1 0,-3-31-499,3 30 465,-1-16-81,1 0 0,1 0 0,0 0-1,2 0 1,0 0 0,10-30 0,-11 42-71,0 0 1,1 1-1,-1-1 1,1 1-1,0 0 1,1 0 0,0 0-1,-1 1 1,1-1-1,1 1 1,-1 0-1,1 0 1,-1 0 0,1 1-1,0-1 1,1 1-1,-1 1 1,0-1 0,1 1-1,0-1 1,-1 2-1,1-1 1,0 1-1,10-2 1,6 2-1746,1 0-168</inkml:trace>
-  <inkml:trace contextRef="#ctx0" brushRef="#br0" timeOffset="3192.96">1753 656 1072,'0'0'10387,"-7"3"-9667,3-1-640,-1 0 1,1 1-1,0-1 1,-1 1-1,1 0 1,1 0-1,-1 1 1,0-1-1,1 1 1,0 0-1,0 0 1,0 0-1,0 0 1,0 0-1,1 1 1,0-1-1,-3 9 1,-3 8-5,2 0 0,0 1 0,1-1 1,1 1-1,1 0 0,1 0 1,1 0-1,1 0 0,4 30 1,-4-50-128,1 1 0,-1-1 1,1 1-1,0-1 1,0 1-1,0-1 1,0 0-1,0 0 0,0 1 1,0-1-1,1 0 1,-1 0-1,1 0 1,0 0-1,-1 0 0,1-1 1,0 1-1,0 0 1,0-1-1,0 1 1,1-1-1,-1 0 0,0 0 1,0 0-1,1 0 1,-1 0-1,1-1 1,-1 1-1,1 0 0,-1-1 1,1 0-1,-1 0 1,4 0-1,1 0-95,0 0 0,0-1 0,0 0-1,0 0 1,0-1 0,-1 0 0,1 0 0,0 0 0,-1-1-1,0 0 1,8-5 0,-5 3 77,-1-1 0,0 0 1,0-1-1,0 0 0,-1 0 0,0-1 1,0 1-1,-1-2 0,0 1 0,-1-1 0,1 0 1,-2 0-1,1 0 0,-1-1 0,-1 1 0,0-1 1,0 0-1,-1 0 0,0 0 0,-1 0 1,0 0-1,0-11 0,-1 17 154,-1 1 0,1-1 0,-1 1 0,0 0 0,0-1 0,0 1 0,0 0-1,-1-1 1,1 1 0,-1 0 0,0 0 0,0 0 0,0 1 0,0-1 0,-1 0 0,1 1 0,-1-1 0,1 1 0,-1 0 0,0 0 0,0 0 0,0 0 0,0 1 0,0-1 0,0 1-1,-1-1 1,1 1 0,0 0 0,-6 0 0,-51-9-243,5 9-3479,54 1 3558</inkml:trace>
-  <inkml:trace contextRef="#ctx0" brushRef="#br0" timeOffset="3473.17">2029 331 8932,'0'0'4325,"0"13"-3541,11 294 1404,-13-202-2127,0-36-421,10 109 0,-8-177 90,2 8 125</inkml:trace>
-  <inkml:trace contextRef="#ctx0" brushRef="#br0" timeOffset="4251.31">2493 532 7892,'0'0'5061,"-15"18"-4629,-43 57-61,54-69-350,1 0 1,0 1-1,0-1 1,1 0-1,-1 1 1,2 0-1,-1-1 1,1 1 0,0 0-1,0 0 1,1 0-1,-1 0 1,2 0-1,0 10 1,1 8-28,-2-18-12,0 0 0,0-1 0,1 1 0,0-1 0,0 1-1,1-1 1,0 1 0,0-1 0,5 11 0,-5-14-23,0 0 0,0 0 0,0-1 1,1 1-1,-1 0 0,1-1 0,0 1 0,-1-1 0,1 0 1,0 0-1,0 0 0,0 0 0,0-1 0,1 1 0,-1-1 1,0 0-1,1 0 0,-1 0 0,7 0 0,-5 0-65,-1 0 0,1-1-1,0 0 1,-1 0 0,1 0 0,0-1-1,-1 1 1,1-1 0,-1 0-1,1 0 1,-1-1 0,1 0-1,-1 1 1,0-1 0,0-1 0,0 1-1,0-1 1,7-5 0,-5 1-16,0 1 0,0-1 0,0-1 0,-1 1 0,-1-1 0,1 0 0,-1 0 0,0 0 0,2-9 0,-1 2 143,-1 1-1,-1-1 0,0 0 0,-1 0 0,-1 0 0,0-1 0,-2-17 0,1 30 44,0 1 0,-1-1 0,1 0 1,-1 1-1,1-1 0,-1 1 0,0-1 1,0 1-1,0-1 0,-1 1 0,1-1 1,0 1-1,-1 0 0,1 0 1,-1 0-1,0 0 0,0 0 0,0 0 1,0 0-1,0 1 0,0-1 0,-1 1 1,1-1-1,0 1 0,-1 0 0,1 0 1,-1 0-1,1 0 0,-3 0 1,-8-2 217,0 1 0,-1 0 0,1 1 0,-23 2 0,19-1-264,15 0-16,1 0 1,-1 0-1,1 0 1,-1 1-1,0-1 0,1 0 1,-1 1-1,1-1 1,-1 1-1,1 0 1,0-1-1,-1 1 1,1 0-1,-1 0 0,1 0 1,0 0-1,0 0 1,0 0-1,0 0 1,0 1-1,0-1 1,-2 2-1,2 1-15,-1-1 0,1 0 0,-1 1 0,1-1-1,0 1 1,1-1 0,-1 1 0,0 0 0,1-1 0,0 5 0,0-3-46,0-1-1,0 1 1,0-1 0,1 0-1,0 1 1,0-1 0,0 1 0,0-1-1,1 0 1,0 0 0,-1 0-1,2 0 1,-1 0 0,0 0-1,1-1 1,-1 1 0,7 5 0,-3-5-100,0-1 0,1 1 1,0-2-1,-1 1 0,1-1 1,0 0-1,0 0 1,1 0-1,-1-1 0,0-1 1,0 1-1,1-1 0,-1 0 1,0-1-1,0 0 1,13-2-1,-7-1-103,0 0 0,-1 0 0,0-1 1,1-1-1,-2 0 0,1 0 0,-1-1 0,13-11 1,-5 3 31,-1-2 0,-1 0 0,-1-1 0,0 0 0,-1-1 0,-1-1 0,-1 0 0,-1-1 0,14-33 0,-14 24 583,-2 0 0,-2 0 0,0-1 0,-2 0-1,-2 0 1,2-57 0,-6 79-46,1-10 394,-1-1-1,-5-31 0,4 46-515,0 0-1,0 0 0,-1 1 1,1-1-1,-1 0 0,0 0 1,0 1-1,-1-1 0,0 1 1,1 0-1,-1 0 0,-1 0 0,1 0 1,0 1-1,-6-5 0,9 7-167,-1 1-1,1 0 0,-1 0 0,1 0 0,0 0 0,-1-1 0,1 1 1,-1 0-1,1 0 0,0 0 0,-1 0 0,1 0 0,-1 0 0,1 0 1,-1 0-1,1 0 0,0 0 0,-1 1 0,1-1 0,-1 0 0,1 0 1,0 0-1,-1 0 0,1 1 0,-1-1 0,1 0 0,0 0 0,-1 0 1,1 1-1,0-1 0,0 0 0,-1 1 0,1-1 0,0 0 0,0 1 1,-1-1-1,1 0 0,0 1 0,0-1 0,0 1 0,-1-1 0,1 0 1,0 1-1,0-1 0,0 1 0,-8 25-135,7-21 181,-15 66 52,-14 137-1,14 79 251,13-227-288,-5 528 78,8-518-284,0-67 83,-2 26-239,2-29 238,0 1-1,-1 0 1,1-1-1,0 1 1,0 0-1,0 0 1,-1-1 0,1 1-1,0-1 1,-1 1-1,1 0 1,-1-1 0,1 1-1,-1-1 1,1 1-1,-1-1 1,1 1 0,-1-1-1,1 1 1,-1-1-1,0 0 1,1 1-1,-1-1 1,0 0 0,1 1-1,-1-1 1,0 0-1,1 0 1,-1 0 0,0 0-1,1 0 1,-1 0-1,0 0 1,0 0 0,0 0-67,0 0 0,0-1 0,0 1 0,0-1 0,1 1 0,-1-1 0,0 1 0,0-1 0,1 0 0,-1 1 0,0-1 1,1 0-1,-1 0 0,1 0 0,-1 1 0,1-1 0,-1 0 0,1 0 0,0 0 0,-1-1 0,-7-24-2413,5 18 979,-6-22-3134</inkml:trace>
-</inkml:ink>
-</file>
-
-<file path=word/ink/ink40.xml><?xml version="1.0" encoding="utf-8"?>
+<file path=word/ink/ink48.xml><?xml version="1.0" encoding="utf-8"?>
 <inkml:ink xmlns:inkml="http://www.w3.org/2003/InkML">
   <inkml:definitions>
     <inkml:context xml:id="ctx0">
@@ -5425,7 +6331,7 @@
 </inkml:ink>
 </file>
 
-<file path=word/ink/ink41.xml><?xml version="1.0" encoding="utf-8"?>
+<file path=word/ink/ink49.xml><?xml version="1.0" encoding="utf-8"?>
 <inkml:ink xmlns:inkml="http://www.w3.org/2003/InkML">
   <inkml:definitions>
     <inkml:context xml:id="ctx0">
@@ -5450,261 +6356,6 @@
     </inkml:brush>
   </inkml:definitions>
   <inkml:trace contextRef="#ctx0" brushRef="#br0">20 370 6723,'0'0'2420,"-4"0"-2364,-11 0-151,30 0-61,39 0 364,0-2 56,1-2 0,-1-3 0,53-13 0,158-52-187,-243 66-76,-8 1-16,104-33-434,-101 31 234,0-1-1,-1 0 0,0-1 1,26-18-1,-38 23 173,0 0 0,0 0 0,0-1 0,-1 1 0,1-1 0,-1 0 0,0 0 0,-1 0 0,1 0 0,-1-1-1,0 1 1,0 0 0,0-1 0,-1 0 0,0 1 0,1-10 0,-2 13 85,0-1 0,0 1 1,0-1-1,0 1 0,-1 0 0,1-1 0,-1 1 0,1-1 0,-1 1 0,0 0 0,0 0 0,0-1 1,0 1-1,0 0 0,0 0 0,-1 0 0,1 0 0,-1 0 0,1 0 0,-1 1 0,0-1 1,0 0-1,0 1 0,0-1 0,0 1 0,0 0 0,0 0 0,0 0 0,0 0 0,-1 0 0,1 0 1,0 0-1,-1 1 0,1-1 0,0 1 0,-1 0 0,1 0 0,-1 0 0,-3 0 0,0 1-14,1-1-1,-1 1 0,1 1 0,-1-1 0,1 1 0,-1 0 0,1 0 0,0 0 0,0 1 0,0 0 0,0 0 0,1 0 1,-1 1-1,1-1 0,0 1 0,0 0 0,0 1 0,0-1 0,1 0 0,0 1 0,0 0 0,-3 5 0,-4 9-47,0 1 0,2-1 0,0 2 0,-8 33 0,5 2 51,-7 91 0,1 2-16,12-124-30,0 0 0,-2 0 0,-17 41-1,28-78-817,10-21 1018,3 9-129,0 0 0,38-39 1,-48 56-66,1-1 1,0 2 0,0-1-1,1 1 1,0 0 0,0 1 0,0 0-1,1 1 1,0-1 0,-1 2 0,17-5-1,-25 8-9,1 0 0,-1 0-1,0 1 1,0-1-1,1 0 1,-1 0-1,0 1 1,0-1-1,0 0 1,1 1 0,-1 0-1,0-1 1,0 1-1,0-1 1,0 1-1,0 0 1,0 0 0,0 0-1,0 0 1,0 0-1,-1-1 1,1 2-1,0-1 1,0 0-1,-1 0 1,1 0 0,-1 0-1,1 0 1,-1 0-1,0 1 1,1-1-1,-1 0 1,0 0 0,0 1-1,0-1 1,0 2-1,2 12 233,0-1-1,-1 23 1,-1-9-85,1-20-100,0 0-1,1 0 0,0 1 0,0-1 1,6 13-1,-7-18-39,0-1 1,0 0-1,1 1 1,-1-1-1,1 0 1,-1 0-1,1 0 1,0 0-1,0 0 1,0-1-1,0 1 1,0 0-1,0-1 1,0 0-1,1 1 1,-1-1-1,1 0 1,-1 0-1,0 0 1,1-1-1,0 1 1,2 0-1,5 0 2,0-1 0,0 0 0,0 0 0,0-1 0,0 0 0,0-1 0,0 0 0,-1 0 0,1-1 0,-1-1 0,1 1 0,-1-2 0,-1 1 0,1-1 0,0 0 0,-1-1 0,0 0-1,-1 0 1,1-1 0,-1 0 0,0 0 0,-1-1 0,0 0 0,0 0 0,-1 0 0,0-1 0,8-18 0,-9 17 415,0-1 0,-1 0 0,0 0-1,-1 0 1,0 0 0,-1 0 0,0-22 787,-1 43-1070,-2 37 51,-10 56 0,0-12-138,9-72 496,1-13-2039</inkml:trace>
-</inkml:ink>
-</file>
-
-<file path=word/ink/ink42.xml><?xml version="1.0" encoding="utf-8"?>
-<inkml:ink xmlns:inkml="http://www.w3.org/2003/InkML">
-  <inkml:definitions>
-    <inkml:context xml:id="ctx0">
-      <inkml:inkSource xml:id="inkSrc0">
-        <inkml:traceFormat>
-          <inkml:channel name="X" type="integer" min="-2.14748E9" max="2.14748E9" units="cm"/>
-          <inkml:channel name="Y" type="integer" min="-2.14748E9" max="2.14748E9" units="cm"/>
-          <inkml:channel name="F" type="integer" max="32767" units="dev"/>
-        </inkml:traceFormat>
-        <inkml:channelProperties>
-          <inkml:channelProperty channel="X" name="resolution" value="1000" units="1/cm"/>
-          <inkml:channelProperty channel="Y" name="resolution" value="1000" units="1/cm"/>
-          <inkml:channelProperty channel="F" name="resolution" value="0" units="1/dev"/>
-        </inkml:channelProperties>
-      </inkml:inkSource>
-      <inkml:timestamp xml:id="ts0" timeString="2025-06-07T15:43:35.658"/>
-    </inkml:context>
-    <inkml:brush xml:id="br0">
-      <inkml:brushProperty name="width" value="0.1" units="cm"/>
-      <inkml:brushProperty name="height" value="0.1" units="cm"/>
-      <inkml:brushProperty name="color" value="#5B2D90"/>
-    </inkml:brush>
-  </inkml:definitions>
-  <inkml:trace contextRef="#ctx0" brushRef="#br0">151 1 5811,'0'0'3460,"-3"19"-3159,-15 72 1,-44 130-1,27-142-755,3-31-5217</inkml:trace>
-</inkml:ink>
-</file>
-
-<file path=word/ink/ink43.xml><?xml version="1.0" encoding="utf-8"?>
-<inkml:ink xmlns:inkml="http://www.w3.org/2003/InkML">
-  <inkml:definitions>
-    <inkml:context xml:id="ctx0">
-      <inkml:inkSource xml:id="inkSrc0">
-        <inkml:traceFormat>
-          <inkml:channel name="X" type="integer" min="-2.14748E9" max="2.14748E9" units="cm"/>
-          <inkml:channel name="Y" type="integer" min="-2.14748E9" max="2.14748E9" units="cm"/>
-          <inkml:channel name="F" type="integer" max="32767" units="dev"/>
-        </inkml:traceFormat>
-        <inkml:channelProperties>
-          <inkml:channelProperty channel="X" name="resolution" value="1000" units="1/cm"/>
-          <inkml:channelProperty channel="Y" name="resolution" value="1000" units="1/cm"/>
-          <inkml:channelProperty channel="F" name="resolution" value="0" units="1/dev"/>
-        </inkml:channelProperties>
-      </inkml:inkSource>
-      <inkml:timestamp xml:id="ts0" timeString="2025-06-07T15:43:15.981"/>
-    </inkml:context>
-    <inkml:brush xml:id="br0">
-      <inkml:brushProperty name="width" value="0.1" units="cm"/>
-      <inkml:brushProperty name="height" value="0.1" units="cm"/>
-      <inkml:brushProperty name="color" value="#5B2D90"/>
-    </inkml:brush>
-  </inkml:definitions>
-  <inkml:trace contextRef="#ctx0" brushRef="#br0">0 2445 4098,'0'0'1014,"25"6"1622,-11-6-2242,-8 0-270,1 1 1,-1-1 0,1 0-1,0 0 1,-1-1 0,1 0-1,-1 0 1,1-1 0,-1 0-1,0 0 1,0 0-1,0-1 1,0 0 0,0 0-1,0 0 1,7-7 0,29-26 170,-2-3 1,-1-1 0,-2-2-1,-2-2 1,46-76 0,-44 61-178,-3-1 1,-3-2-1,-2-1 1,34-115-1,-38 84 220,36-151-141,-51 189-17,-2 1 0,1-87 0,-7 53-172,0 39 50,-2 1 0,-7-57 0,-1 60-127,-2 1 1,-3 0-1,-1 0 1,-2 1-1,-43-80 1,49 105-9,-2 1 1,-1 1-1,0 0 0,-1 1 1,-1 1-1,0 0 0,-20-15 1,9 11-43,0 2-1,0 0 1,-2 2 0,-35-14 0,46 27-392,25 6-661,-5-7 1208,1 1 0,-1-1 0,0 0 0,0 0 0,0 0 1,-1 0-1,1 0 0,-1 0 0,1-1 0,-1 1 0,3-9 0,5-3 262,-2-3-20,-5 13-129,-3 17-277,-3 14 124,-2-1 0,0 0 0,-13 33 1,8-26 12,-14 31-139,25-107 338,34-97-208,-22 98 80,13-76 0,-26 110 88,0 8-267,-7 3-552,-115 62 830,114-60-177,1-1 12,0 1 0,1 0-1,-1 0 1,-9 7 0,15-9-19,-1 0-1,0 0 1,1-1-1,-1 1 1,1 0 0,0 1-1,0-1 1,0 0-1,0 0 1,0 0-1,0 1 1,0-1-1,1 0 1,-1 1 0,1-1-1,-1 1 1,1 4-1,1-1 48,0-1-1,0 1 1,0 0-1,1-1 1,0 1-1,0-1 1,0 1-1,1-1 1,0 0-1,0 0 1,0 0-1,0-1 1,1 1 0,0-1-1,4 5 1,13 11 94,43 32 0,-34-29-67,-17-14-340,13 11 181,-18-5-5714</inkml:trace>
-</inkml:ink>
-</file>
-
-<file path=word/ink/ink44.xml><?xml version="1.0" encoding="utf-8"?>
-<inkml:ink xmlns:inkml="http://www.w3.org/2003/InkML">
-  <inkml:definitions>
-    <inkml:context xml:id="ctx0">
-      <inkml:inkSource xml:id="inkSrc0">
-        <inkml:traceFormat>
-          <inkml:channel name="X" type="integer" min="-2.14748E9" max="2.14748E9" units="cm"/>
-          <inkml:channel name="Y" type="integer" min="-2.14748E9" max="2.14748E9" units="cm"/>
-          <inkml:channel name="F" type="integer" max="32767" units="dev"/>
-        </inkml:traceFormat>
-        <inkml:channelProperties>
-          <inkml:channelProperty channel="X" name="resolution" value="1000" units="1/cm"/>
-          <inkml:channelProperty channel="Y" name="resolution" value="1000" units="1/cm"/>
-          <inkml:channelProperty channel="F" name="resolution" value="0" units="1/dev"/>
-        </inkml:channelProperties>
-      </inkml:inkSource>
-      <inkml:timestamp xml:id="ts0" timeString="2025-06-07T15:43:13.474"/>
-    </inkml:context>
-    <inkml:brush xml:id="br0">
-      <inkml:brushProperty name="width" value="0.1" units="cm"/>
-      <inkml:brushProperty name="height" value="0.1" units="cm"/>
-      <inkml:brushProperty name="color" value="#5B2D90"/>
-    </inkml:brush>
-  </inkml:definitions>
-  <inkml:trace contextRef="#ctx0" brushRef="#br0">1 2272 3169,'0'0'5294,"2"-38"-2653,-2 5-2458,3 1 0,0-1 0,2 0 0,2 1 0,0 0 0,3 1 0,15-37 0,69-183 40,30-68 96,-74 201-281,-6 13 103,101-179 0,-75 178 6,131-150 0,-195 249-144,132-140-6,-119 130-35,2 0-1,0 1 1,0 2 0,2 0-1,41-18 1,-35 19-51,1 2-1,1 1 0,-1 1 1,63-8-1,-92 17 82,0-1 0,0 1 1,0 0-1,0-1 0,0 1 0,0-1 0,0 1 1,0-1-1,0 1 0,0-1 0,-1 0 0,1 0 1,0 1-1,0-1 0,-1 0 0,1 0 0,0 0 1,-1 0-1,1 0 0,-1 0 0,0 0 0,1 0 1,-1 0-1,0 0 0,1 0 0,-1 0 0,0 0 1,0 0-1,0 0 0,0-1 0,0-41-768,-1 27 868,2 40-253,1 0 0,11 46 0,-9-59 60,-3-12-202,-6-22 150,-57-167 788,62 189-638,0 1 0,0 0 1,0 0-1,0-1 0,0 1 1,0 0-1,0 0 0,0-1 1,0 1-1,0 0 0,0 0 1,0-1-1,0 1 0,0 0 1,0 0-1,1 0 0,-1-1 1,0 1-1,0 0 0,0 0 1,0 0-1,1-1 0,-1 1 1,0 0-1,0 0 0,0 0 1,1 0-1,-1-1 0,0 1 1,0 0-1,1 0 0,-1 0 1,0 0-1,0 0 0,1 0 1,-1 0-1,0 0 1,0 0-1,1 0 0,-1 0 1,0 0-1,0 0 0,1 0 1,-1 0-1,16 0 25,-13 0-28,31 0 73,16 0-14,50 6 0,-99-6-55,0 0 0,-1 0 0,1 1 1,-1-1-1,1 1 0,-1-1 0,1 0 0,-1 1 0,1-1 0,-1 1 1,1-1-1,-1 1 0,1 0 0,-1-1 0,0 1 0,1-1 0,-1 1 1,0 0-1,0-1 0,0 1 0,1 0 0,-1-1 0,0 1 0,0 0 1,0-1-1,0 1 0,0 0 0,0 0 0,-1 25-60,1-19 82,-1 9-52,-1 0-1,0 0 1,-2 0-1,1 0 1,-2 0-1,0-1 1,-1 0-1,-1 0 1,0 0-1,-1-1 1,-17 25 0,22-36-335,1 0 1,-1-1-1,0 1 1,0 0-1,0-1 1,0 0-1,0 0 1,-1 0-1,1 0 1,-1 0 0,1-1-1,-1 1 1,-6 1-1,-5-2-3144</inkml:trace>
-</inkml:ink>
-</file>
-
-<file path=word/ink/ink45.xml><?xml version="1.0" encoding="utf-8"?>
-<inkml:ink xmlns:inkml="http://www.w3.org/2003/InkML">
-  <inkml:definitions>
-    <inkml:context xml:id="ctx0">
-      <inkml:inkSource xml:id="inkSrc0">
-        <inkml:traceFormat>
-          <inkml:channel name="X" type="integer" min="-2.14748E9" max="2.14748E9" units="cm"/>
-          <inkml:channel name="Y" type="integer" min="-2.14748E9" max="2.14748E9" units="cm"/>
-          <inkml:channel name="F" type="integer" max="32767" units="dev"/>
-        </inkml:traceFormat>
-        <inkml:channelProperties>
-          <inkml:channelProperty channel="X" name="resolution" value="1000" units="1/cm"/>
-          <inkml:channelProperty channel="Y" name="resolution" value="1000" units="1/cm"/>
-          <inkml:channelProperty channel="F" name="resolution" value="0" units="1/dev"/>
-        </inkml:channelProperties>
-      </inkml:inkSource>
-      <inkml:timestamp xml:id="ts0" timeString="2025-06-07T15:43:11.196"/>
-    </inkml:context>
-    <inkml:brush xml:id="br0">
-      <inkml:brushProperty name="width" value="0.1" units="cm"/>
-      <inkml:brushProperty name="height" value="0.1" units="cm"/>
-      <inkml:brushProperty name="color" value="#5B2D90"/>
-    </inkml:brush>
-  </inkml:definitions>
-  <inkml:trace contextRef="#ctx0" brushRef="#br0">0 828 3073,'0'0'4376,"19"-26"-1730,55-96-1702,17-25-851,-77 128-112,1 0 0,1 1 0,1 0 0,1 1 0,24-17 0,30-15 2,2 3 0,1 3-1,99-39 1,-104 56 7,94-22 0,-28 10-13,-83 23-22,1 3-1,73-8 1,114 2 55,-161 14 50,65-3-21,0 8 0,0 5 1,240 43-1,-221-20 111,-24-6 153,233 70-1,-234-47-244,-24-9 151,-1 4-1,124 66 0,-221-97-194,-12-7-17,0 1-1,1-1 1,-1 0 0,12 4-1,-1-3 24,-9-2 8,1 0-1,0-1 1,-1 0-1,11 1 1,-3-43 92,-10 26-110,-2 7 4,0 0 0,0-1-1,1 1 1,0 0 0,0 0-1,1 1 1,9-11 0,-14 17 122,-3 11-363,-11 14 315,-27 34-1,27-38-37,0 0-1,-22 42 0,75-155-983,-22 56 935,-2 3 41,28-48 1,-42 82-36,-1-1 0,1 1 0,0-1 0,0 1 0,-1-1 0,1 1 0,0-1 1,0 1-1,0 0 0,0 0 0,0-1 0,-1 1 0,1 0 0,0 0 0,0 0 0,0 0 1,0 0-1,0 0 0,0 0 0,0 0 0,0 0 0,-1 1 0,1-1 0,0 0 0,0 0 1,0 1-1,0-1 0,0 1 0,-1-1 0,1 1 0,0-1 0,-1 1 0,2 0 0,32 24 51,-27-19-8,19 13 15,-14-11-36,0 1-1,0 0 1,-1 1 0,16 18-1,-27-28-6,0 0-1,0 1 1,1-1 0,-1 0-1,0 1 1,0-1-1,0 0 1,0 1-1,0-1 1,1 1 0,-1-1-1,0 0 1,0 1-1,0-1 1,0 0 0,0 1-1,0-1 1,0 1-1,0-1 1,-1 0-1,1 1 1,0-1 0,0 0-1,0 1 1,0-1-1,0 0 1,-1 1 0,1-1-1,0 0 1,0 1-1,0-1 1,-1 0-1,1 1 1,0-1 0,-1 0-1,1 0 1,0 1-1,0-1 1,-1 0 0,0 0-1,-16 8 70,13-6 22,-185 106 552,103-56-495,73-44-1193,11-6 526,0-1 0,0 1 0,0-1 0,0 0-1,0 0 1,-1 0 0,1 0 0,0 0 0,0 0 0,-1-1 0,1 1 0,-1-1 0,-4 1-1</inkml:trace>
-</inkml:ink>
-</file>
-
-<file path=word/ink/ink46.xml><?xml version="1.0" encoding="utf-8"?>
-<inkml:ink xmlns:inkml="http://www.w3.org/2003/InkML">
-  <inkml:definitions>
-    <inkml:context xml:id="ctx0">
-      <inkml:inkSource xml:id="inkSrc0">
-        <inkml:traceFormat>
-          <inkml:channel name="X" type="integer" min="-2.14748E9" max="2.14748E9" units="cm"/>
-          <inkml:channel name="Y" type="integer" min="-2.14748E9" max="2.14748E9" units="cm"/>
-          <inkml:channel name="F" type="integer" max="32767" units="dev"/>
-        </inkml:traceFormat>
-        <inkml:channelProperties>
-          <inkml:channelProperty channel="X" name="resolution" value="1000" units="1/cm"/>
-          <inkml:channelProperty channel="Y" name="resolution" value="1000" units="1/cm"/>
-          <inkml:channelProperty channel="F" name="resolution" value="0" units="1/dev"/>
-        </inkml:channelProperties>
-      </inkml:inkSource>
-      <inkml:timestamp xml:id="ts0" timeString="2025-06-07T15:42:34.700"/>
-    </inkml:context>
-    <inkml:brush xml:id="br0">
-      <inkml:brushProperty name="width" value="0.1" units="cm"/>
-      <inkml:brushProperty name="height" value="0.1" units="cm"/>
-      <inkml:brushProperty name="color" value="#FFC114"/>
-    </inkml:brush>
-  </inkml:definitions>
-  <inkml:trace contextRef="#ctx0" brushRef="#br0">482 337 7395,'0'0'3762,"0"-1"-3532,-15 364 1784,-3-158-4341,17-195 1221</inkml:trace>
-  <inkml:trace contextRef="#ctx0" brushRef="#br0" timeOffset="296.96">458 509 3201,'0'0'1735,"-1"-16"-447,-2-110 2367,3 125-3638,0 0-1,1-1 0,-1 1 1,1 0-1,-1 0 0,1 0 1,-1 0-1,1 0 0,0 0 1,-1 0-1,1 0 0,0 1 1,0-1-1,0 0 0,0 0 1,0 1-1,0-1 0,0 0 1,0 1-1,0-1 0,0 1 1,0-1-1,0 1 1,0 0-1,0-1 0,0 1 1,1 0-1,1 0 0,38-5 105,-30 5-111,1 0-1,-1 0 1,0 1-1,0 1 0,0-1 1,0 2-1,0 0 1,-1 0-1,1 1 1,-1 0-1,0 0 1,0 2-1,0-1 1,-1 1-1,0 0 1,0 1-1,0 0 1,-1 1-1,8 8 1,-7-6 11,0 1 0,0 0 0,-1 0 0,-1 1 0,0 0 0,-1 0 1,0 0-1,0 1 0,-2 0 0,0 0 0,4 17 0,-7-21 15,0-1 1,0 1-1,-1-1 0,0 0 0,-1 1 0,1-1 0,-2 1 0,1-1 1,-1 0-1,0 1 0,-1-1 0,0 0 0,0-1 0,-1 1 0,0-1 0,0 1 1,-1-1-1,0 0 0,-8 8 0,0-1 66,-1 0 0,0-2 0,-2 0 0,1 0 0,-21 10 0,26-16-174,-1 0 0,0-1 0,0-1 0,0 0 0,0 0-1,-1-1 1,0-1 0,1 0 0,-20 1 0,29-3-112,0-1-1,0 1 1,0 0 0,1-1 0,-1 1 0,0-1 0,0 1 0,0-1 0,0 0 0,0 0 0,1 0 0,-1 0 0,0 0-1,1 0 1,-1 0 0,1-1 0,-1 1 0,1-1 0,0 1 0,0-1 0,0 1 0,-1-1 0,1 0 0,1 1 0,-1-1-1,0 0 1,0 0 0,1 0 0,-1 0 0,1 0 0,-1 0 0,1 0 0,0-3 0,-4-31-5008</inkml:trace>
-  <inkml:trace contextRef="#ctx0" brushRef="#br0" timeOffset="943.81">927 350 8996,'0'0'2020,"1"19"-1183,0 33-295,-1 0 0,-3 0-1,-10 54 1,-36 75-222,26-99-915,23-80 128,0-21-947,2-23 1301,3 0-1,2 1 0,18-64 1,-3 11 172,-17 71-41,1-10 56,15-42-1,-18 67-64,0 0 0,0 0 0,1 0 0,0 1 0,0 0 0,1 0 0,0 0 0,0 0 0,1 1 0,10-10 0,-14 14 3,0 1 0,0-1-1,0 1 1,0 0 0,0-1-1,1 1 1,-1 0 0,0 1-1,1-1 1,-1 0 0,1 1-1,-1-1 1,1 1 0,-1 0-1,1-1 1,-1 1 0,1 1-1,-1-1 1,1 0 0,-1 1-1,1-1 1,-1 1 0,1 0-1,-1-1 1,0 1 0,1 0-1,-1 1 1,0-1 0,0 0-1,0 1 1,0-1 0,0 1-1,0 0 1,0-1 0,2 4-1,6 7 99,0 0 0,-1 1 0,0 0 0,10 21 0,-14-24-85,18 39 58,-2 2 0,-2 0-1,14 64 1,10 25-931,-39-133-1542,-2-19 1682,-4-20 524,2 25 260,-1 0-1,0 0 0,-1-1 0,0 1 0,0 0 0,0 1 1,-1-1-1,0 0 0,-1 1 0,1 0 0,-1-1 0,0 1 1,-1 1-1,1-1 0,-1 1 0,0 0 0,-1 0 1,1 0-1,-1 1 0,0-1 0,0 1 0,0 1 0,-1-1 1,1 1-1,-1 1 0,0-1 0,0 1 0,0 0 0,0 0 1,0 1-1,0 0 0,-1 0 0,-12 1 0,-7 0-153,0 1 0,1 1-1,0 1 1,-1 1 0,-32 10 0,38-7-1691</inkml:trace>
-  <inkml:trace contextRef="#ctx0" brushRef="#br0" timeOffset="1363.74">1517 419 112,'0'0'13305,"-9"-5"-12633,-27-16-208,35 21-451,0-1-1,1 1 0,-1 0 0,0-1 0,0 1 0,0 0 1,1-1-1,-1 1 0,0 0 0,0 0 0,0 0 0,0 0 1,0 0-1,0 0 0,0 0 0,1 0 0,-1 0 0,0 0 1,0 1-1,0-1 0,0 0 0,0 1 0,1-1 0,-1 0 1,0 1-1,0-1 0,1 1 0,-1-1 0,0 1 1,0-1-1,1 1 0,-1 0 0,1-1 0,-1 1 0,1 0 1,-1 0-1,-11 31-11,10-26 54,-6 24-41,1-1-1,1 2 0,2-1 1,1 1-1,1-1 0,4 44 1,0-63-69,0 1 0,0 0 0,1 0 0,0-1 0,1 0-1,1 1 1,0-2 0,0 1 0,1 0 0,8 10 0,-10-16-34,0 0 0,0 0 0,0-1-1,1 0 1,-1 1 0,1-1-1,0-1 1,0 1 0,9 4 0,-11-7 16,1 0 0,-1 1 0,1-1 1,0 0-1,-1-1 0,1 1 0,0-1 1,0 1-1,-1-1 0,1 0 0,0-1 1,0 1-1,-1-1 0,1 1 1,0-1-1,6-3 0,-6 2 48,1-1 1,-1 1-1,0-1 1,0 0-1,0-1 1,-1 1-1,1-1 1,-1 1-1,0-1 1,0 0-1,0-1 0,0 1 1,-1 0-1,1-1 1,-1 1-1,-1-1 1,1 0-1,1-8 1,2-5 84,-1-1 1,-1 0-1,1-31 1,-3 33 19,0-1 1,-2 0-1,0 1 0,-1-1 0,-1 0 1,-8-27-1,8 37-32,0 1 0,0 0 0,-1 0 0,0 0 0,0 0 0,-1 0 0,0 1-1,0 0 1,0 0 0,-1 0 0,0 1 0,0 0 0,0 0 0,-1 0 0,1 1 0,-1 0 0,-10-4 0,2 1-303,-1 2 1,1 0-1,-1 0 1,-30-3 0,-2 5-5747</inkml:trace>
-  <inkml:trace contextRef="#ctx0" brushRef="#br0" timeOffset="2780.78">1950 121 3602,'0'0'5669,"-13"0"-4983,-65-4 579,-84 9 1,-433 25-870,149-12-170,296-9-226,-265 28 0,414-36 43,0 0 0,0 0-1,0 0 1,0 0 0,0 0 0,0 0-1,0 1 1,0-1 0,0 0 0,0 0-1,0 1 1,1-1 0,-1 1 0,1-1-1,-1 1 1,0 1 0,-7 27 724,-14 112-588,-3 155 1,13-128-262,3 132-640,9-259 375,0-38 311,0 0 1,0 0-1,1 1 1,-1-1-1,1 0 1,0 0 0,0 0-1,0 0 1,1 0-1,-1 0 1,1 0-1,0 0 1,0-1-1,0 1 1,1-1 0,-1 1-1,1-1 1,5 5-1,-3-5 13,0 1 0,0-1-1,0 0 1,0-1 0,1 0-1,-1 1 1,1-2 0,0 1-1,-1-1 1,1 0 0,0 0 0,9 0-1,496 5 96,-338-18 16,64-2 0,247-3-173,-464 15 85,357-37-160,-373 39 141,8-1-56,0-1 0,0 0 0,0 0 0,0-1 0,0-1 0,-1 0 0,1 0 0,19-12 0,-30 15 126,0-1-1,0 1 0,0 0 1,0-1-1,-1 1 1,1 0-1,0-1 0,-1 1 1,1-1-1,-1 1 1,0-1-1,1 1 0,-1-1 1,0 1-1,0-4 1,-1-28 1206,0 19-978,12-306 46,-11 274-215,-3 1-1,-14-76 0,-33-240 226,28 168-296,22 189-79,-1 0 0,1 1 0,-1-1 0,0 0 0,0 0 0,0 1 0,0-1 1,-3-3-1,3 5-214,0 1 0,0 0 1,0 0-1,-1 0 1,1 1-1,0-1 0,-1 0 1,1 0-1,0 1 0,-1-1 1,1 0-1,-1 1 1,1 0-1,-1-1 0,1 1 1,-1 0-1,0 0 0,1 0 1,-1 0-1,-2 0 0,-17 1-3328,-6 5-2184</inkml:trace>
-</inkml:ink>
-</file>
-
-<file path=word/ink/ink47.xml><?xml version="1.0" encoding="utf-8"?>
-<inkml:ink xmlns:inkml="http://www.w3.org/2003/InkML">
-  <inkml:definitions>
-    <inkml:context xml:id="ctx0">
-      <inkml:inkSource xml:id="inkSrc0">
-        <inkml:traceFormat>
-          <inkml:channel name="X" type="integer" min="-2.14748E9" max="2.14748E9" units="cm"/>
-          <inkml:channel name="Y" type="integer" min="-2.14748E9" max="2.14748E9" units="cm"/>
-          <inkml:channel name="F" type="integer" max="32767" units="dev"/>
-        </inkml:traceFormat>
-        <inkml:channelProperties>
-          <inkml:channelProperty channel="X" name="resolution" value="1000" units="1/cm"/>
-          <inkml:channelProperty channel="Y" name="resolution" value="1000" units="1/cm"/>
-          <inkml:channelProperty channel="F" name="resolution" value="0" units="1/dev"/>
-        </inkml:channelProperties>
-      </inkml:inkSource>
-      <inkml:timestamp xml:id="ts0" timeString="2025-06-07T15:42:23.800"/>
-    </inkml:context>
-    <inkml:brush xml:id="br0">
-      <inkml:brushProperty name="width" value="0.1" units="cm"/>
-      <inkml:brushProperty name="height" value="0.1" units="cm"/>
-      <inkml:brushProperty name="color" value="#FFC114"/>
-    </inkml:brush>
-  </inkml:definitions>
-  <inkml:trace contextRef="#ctx0" brushRef="#br0">2704 61 4386,'0'0'5245,"-16"0"-4690,-123-1 392,-421 19-595,270-4-297,116-7-38,-551-1-23,402-9 31,80 3-2434,245-37 3348,-13-27 1427,7 156-2354,-24 143 0,28-442-2455,0 198 2478,-1 1 0,1-1 1,-1 1-1,0-1 0,-1 1 1,0-1-1,-6-15 0,7 23-3,1 1-1,0 0 0,-1-1 0,1 1 0,0-1 0,-1 1 1,1-1-1,0 1 0,-1 0 0,1-1 0,-1 1 0,1 0 0,-1-1 1,1 1-1,-1 0 0,1 0 0,-1 0 0,1-1 0,-1 1 1,1 0-1,-1 0 0,1 0 0,-1 0 0,1 0 0,-1 0 1,1 0-1,-1 0 0,1 0 0,-1 0 0,1 0 0,-1 0 1,0 0-1,1 1 0,-1-1 0,1 0 0,0 0 0,-1 1 0,0-1 1,-18 14-125,16-12 190,-14 10 166,0 0 0,-2-2 0,1 0 1,-1-1-1,-27 9 0,46-18-248,0 1 0,0 0 0,0-1 0,0 1 0,0 0 0,0-1 0,0 1 0,0 0 0,0-1 0,0 1 0,0 0 0,1-1-1,-1 1 1,0 0 0,1-1 0,-1 1 0,0-1 0,1 1 0,-1-1 0,0 1 0,1-1 0,-1 1 0,1-1 0,-1 1 0,1-1 0,-1 0 0,1 1 0,0-1 0,0 1 0,26 23-53,-22-19 75,63 63-61,-54-51-77,1 0 0,1-1 0,0-2 0,1 1 0,1-2 0,0 0 0,23 12 0,-40-72 488,-3 23-397,0 1 1,-2-1 0,-1 1-1,-1 0 1,-14-38 0,-10-40 89,30 101-82,0-1 0,0 1 0,0 0 0,0 0 0,-1 0 0,1-1 1,0 1-1,0 0 0,0 0 0,0 0 0,0-1 0,0 1 0,0 0 0,0 0 1,0 0-1,-1 0 0,1-1 0,0 1 0,0 0 0,0 0 0,0 0 0,-1 0 1,1 0-1,0-1 0,0 1 0,0 0 0,-1 0 0,1 0 0,0 0 0,0 0 0,0 0 1,-1 0-1,1 0 0,0 0 0,0 0 0,0 0 0,-1 0 0,1 0 0,0 0 1,0 0-1,-1 0 0,1 0 0,0 0 0,0 0 0,0 0 0,-1 0 0,1 0 1,0 1-1,0-1 0,0 0 0,0 0 0,-1 0 0,1 0 0,0 0 0,0 1 1,0-1-1,0 0 0,0 0 0,-1 0 0,1 0 0,0 1 0,0-1 0,0 0 1,0 0-1,-11 15-112,10-13 142,-10 15-18,1 1 1,-8 22 0,-8 13-43,35-111-1564,-9 58 1595,0 0-1,-1 0 1,1 1-1,0-1 1,0 0-1,0 0 1,0 0-1,-1 0 1,1 0-1,0 0 1,0 0-1,0 0 1,0 0-1,-1 0 1,1 0-1,0 0 1,0 0-1,0 0 1,-1 0-1,1 0 1,0 0-1,0 0 1,0 0-1,0 0 1,-1-1-1,1 1 1,0 0-1,0 0 1,0 0-1,0 0 1,0 0-1,0 0 1,-1 0-1,1-1 0,0 1 1,0 0-1,0 0 1,0 0-1,0 0 1,0 0-1,0-1 1,0 1-1,0 0 1,-1 0-1,1 0 1,0 0-1,0-1 1,0 1-1,0 0 1,0 0-1,0 0 1,0-1-1,0 1 1,0 0-1,0 0 1,0 0-1,1 0 1,-1-1-1,0 1 1,0 0-1,0 0 1,0 0-1,0 0 1,0 0-1,0-1 1,0 1-1,-16 12-1924,6-5-868,-3-1-2045</inkml:trace>
-</inkml:ink>
-</file>
-
-<file path=word/ink/ink48.xml><?xml version="1.0" encoding="utf-8"?>
-<inkml:ink xmlns:inkml="http://www.w3.org/2003/InkML">
-  <inkml:definitions>
-    <inkml:context xml:id="ctx0">
-      <inkml:inkSource xml:id="inkSrc0">
-        <inkml:traceFormat>
-          <inkml:channel name="X" type="integer" min="-2.14748E9" max="2.14748E9" units="cm"/>
-          <inkml:channel name="Y" type="integer" min="-2.14748E9" max="2.14748E9" units="cm"/>
-          <inkml:channel name="F" type="integer" max="32767" units="dev"/>
-        </inkml:traceFormat>
-        <inkml:channelProperties>
-          <inkml:channelProperty channel="X" name="resolution" value="1000" units="1/cm"/>
-          <inkml:channelProperty channel="Y" name="resolution" value="1000" units="1/cm"/>
-          <inkml:channelProperty channel="F" name="resolution" value="0" units="1/dev"/>
-        </inkml:channelProperties>
-      </inkml:inkSource>
-      <inkml:timestamp xml:id="ts0" timeString="2025-06-07T15:42:11.036"/>
-    </inkml:context>
-    <inkml:brush xml:id="br0">
-      <inkml:brushProperty name="width" value="0.1" units="cm"/>
-      <inkml:brushProperty name="height" value="0.1" units="cm"/>
-      <inkml:brushProperty name="color" value="#FFC114"/>
-    </inkml:brush>
-  </inkml:definitions>
-  <inkml:trace contextRef="#ctx0" brushRef="#br0">1017 355 5218,'0'0'4186,"-6"-3"-3836,-10-1-198,1 1 1,-1 0-1,1 1 1,-1 0-1,-24 2 1,32 0-89,1 0 1,-1 0-1,1 1 0,-1 0 1,1 1-1,-1 0 1,1 0-1,0 0 0,-8 5 1,10-5-38,0 1 0,1 1 1,-1-1-1,1 0 1,0 1-1,0 0 0,1 0 1,-1 0-1,1 1 0,0-1 1,0 1-1,0 0 1,-3 8-1,3-7 3,1 0 0,0 0 0,0 0-1,0 0 1,1 1 0,-1 8 0,2-13-30,0-1 0,0 1 0,0 0 0,0 0 0,0 0 0,0 0 0,1 0 0,-1 0 1,1 0-1,-1-1 0,1 1 0,0 0 0,-1 0 0,1-1 0,0 1 0,0-1 0,0 1 0,0 0 0,1-1 0,-1 0 0,0 1 1,1-1-1,-1 0 0,1 0 0,2 2 0,61 25-147,-43-20 66,-1 2 0,37 21 0,-54-29 81,14 10-25,28 24 0,-43-33 49,1-1 0,-1 1 0,-1 0 0,1 0 0,0 1 0,-1-1 0,1 0 0,-1 1 0,0 0 0,0-1 0,0 1 0,-1 0 0,0 0 0,1 0 0,-1 0 0,0 5 0,-1-7-4,0-1 0,0 1 0,-1-1 1,1 1-1,-1 0 0,1-1 0,-1 1 1,0-1-1,0 0 0,1 1 0,-1-1 1,0 0-1,0 1 0,0-1 0,0 0 0,-1 0 1,1 0-1,0 0 0,0 0 0,-1 0 1,0 1-1,-36 15 253,29-13-194,-9 4-77,0-1 0,-1-1-1,1-1 1,-1-1-1,0 0 1,-39 1-1,57-5-105,-1 0 1,1 0-1,0-1 0,-1 1 1,1 0-1,-1-1 0,1 1 1,-1-1-1,1 0 0,0 1 0,0-1 1,-1 0-1,1 0 0,0 0 1,0 0-1,0 0 0,0 0 1,0 0-1,0 0 0,0 0 1,0 0-1,0-1 0,1 1 0,-2-2 1,-11-36-4223,13 38 4148,-6-28-3808</inkml:trace>
-  <inkml:trace contextRef="#ctx0" brushRef="#br0" timeOffset="423.03">960 423 3298,'0'0'6693,"-4"-3"-5900,2 2-709,1-1 1,-1 1 0,0 0-1,0 0 1,1 0 0,-1 0-1,0 0 1,0 1 0,0-1-1,0 1 1,0-1 0,0 1-1,0-1 1,0 1 0,0 0-1,0 0 1,0 0 0,0 0-1,0 1 1,0-1 0,0 1-1,0-1 1,0 1 0,0-1-1,0 1 1,0 0 0,0 0-1,0 0 1,1 0 0,-1 0-1,0 1 1,1-1 0,-3 3-1,-209 237 899,122-132-877,83-100-115,-16 18-20,0 1 0,2 1 0,1 1-1,2 0 1,-17 36 0,34-62-295,1 1 0,-1-1 0,1 1 0,0 0 1,1-1-1,-1 1 0,1 7 0,4-11-360,0 0 0,0 0 0,0 0 0,1-1 0,-1 1 0,0-1 0,0 0 0,9-2 0,-11 2 298,31-3-2727</inkml:trace>
-  <inkml:trace contextRef="#ctx0" brushRef="#br0" timeOffset="1587.82">1302 566 1825,'0'0'6163,"-6"-3"-3637,10 1-2539,1 1 0,-1-1 0,0 1-1,1-1 1,-1 0 0,0-1 0,0 1 0,0-1-1,-1 0 1,1 0 0,0 0 0,-1 0 0,0 0-1,0-1 1,0 0 0,0 0 0,2-5 0,-1 2 143,-1-1 0,0 1 0,-1-1 0,0 1 1,0-1-1,0 0 0,-1 0 0,0 0 0,-1-11 1,-1 18-75,1 1 1,-1-1 0,1 0 0,-1 1-1,0-1 1,0 1 0,0-1 0,1 1-1,-1-1 1,0 1 0,0 0 0,0-1 0,0 1-1,1 0 1,-1 0 0,0 0 0,0-1-1,0 1 1,0 0 0,0 0 0,0 0-1,0 1 1,0-1 0,0 0 0,1 0-1,-2 1 1,-28 4 241,25-2-276,0 1 1,0 0-1,0 0 1,0 0-1,1 1 1,0 0-1,0 0 1,0 0-1,0 0 1,1 0-1,0 1 1,0-1-1,0 1 1,1 0-1,-1 0 1,1 0-1,-1 8 1,-1 6 60,0 1 1,1 0-1,1 39 1,1-56-94,1 0 0,0 0 0,0 0 0,0 0 0,1 0 0,-1 0 0,1 0 0,0 0 0,0 0 0,1-1 0,-1 1 0,1 0 0,0-1 0,0 1 0,0-1 0,0 0 0,0 1 0,1-1 0,0 0 1,0 0-1,-1-1 0,1 1 0,1-1 0,-1 1 0,0-1 0,1 0 0,-1 0 0,1-1 0,-1 1 0,1-1 0,0 1 0,0-1 0,4 0 0,10 4-150,1-1-1,-1-1 1,1-1-1,0-1 1,27-1 0,-36-1 1,0 0 0,1 0 0,-1-1 0,0 0 1,0 0-1,0-2 0,0 1 0,-1-1 0,1 0 1,-1-1-1,12-8 0,-17 9 121,0 1-1,0-1 1,0-1 0,0 1 0,0 0-1,-1-1 1,0 0 0,0 0-1,0 0 1,-1 0 0,0 0 0,0 0-1,0-1 1,2-10 0,-2-3 377,0 1 0,-1-1 0,-2-22 0,0 6 605,1 35-923,0 0 1,0 0-1,0 0 0,0-1 0,0 1 1,0 0-1,0 0 0,0 0 0,0-1 1,0 1-1,0 0 0,0 0 1,0 0-1,-1 0 0,1-1 0,0 1 1,0 0-1,0 0 0,0 0 0,-1 0 1,1 0-1,0 0 0,0 0 0,0-1 1,0 1-1,-1 0 0,1 0 0,0 0 1,0 0-1,0 0 0,-1 0 0,1 0 1,0 0-1,0 0 0,0 0 0,-1 0 1,1 0-1,0 0 0,0 0 1,0 0-1,0 0 0,-1 0 0,1 0 1,0 1-1,0-1 0,0 0 0,-1 0 1,1 0-1,0 0 0,0 0 0,-9 6-168,7-2 107,0 0 1,0 0 0,1 0-1,0 0 1,0 0 0,0 0-1,0 1 1,1-1 0,-1 0-1,1 5 1,0-7-20,0-1 1,0 1 0,0 0-1,0 0 1,0 0 0,1-1-1,-1 1 1,0 0 0,1 0-1,0-1 1,-1 1-1,1 0 1,0-1 0,0 1-1,0 0 1,0-1 0,0 0-1,0 1 1,0-1 0,1 1-1,-1-1 1,0 0-1,1 0 1,-1 0 0,3 1-1,-1 0-46,1-1-1,0 1 1,-1-1-1,1 0 1,0 0 0,0-1-1,0 1 1,0-1-1,0 0 1,0 0-1,0 0 1,0 0-1,0-1 1,0 0-1,0 1 1,0-2-1,0 1 1,-1 0-1,1-1 1,0 1-1,-1-1 1,1 0-1,-1 0 1,0-1 0,0 1-1,0-1 1,0 1-1,0-1 1,0 0-1,-1 0 1,4-5-1,2-5 453,0-1-1,-1 0 1,-1-1-1,0 1 1,-1-1-1,6-27 1,-12 62 4207,3 45-3623,-1 21-1099,-2 20 665,1-54-1381,-1 0-4177</inkml:trace>
-  <inkml:trace contextRef="#ctx0" brushRef="#br0" timeOffset="2053.08">1982 501 6931,'0'0'6488,"0"-5"-5624,0 3-748,0 4 433,4 19-158,0 0-1,13 34 1,-1-5-248,-11-30-104,23 71 91,-24-82-153,-1-1 1,1 1 0,1-1-1,0 1 1,0-1-1,0-1 1,12 12 0,-17-18-23,1 0 0,0 0 0,0 0 0,0 0 0,0 0 0,1 0 0,-1-1 0,0 1 0,0 0 0,0-1 0,1 1 0,-1-1 0,0 1 0,1-1 0,-1 0 0,0 1 0,1-1 0,-1 0 0,0 0 0,1 0 0,-1 0 0,0 0 0,1 0 0,-1-1 0,0 1 0,1 0 0,-1-1 0,0 1 0,1-1 0,-1 1 0,0-1 0,0 0 0,0 1 0,0-1 0,1 0 0,-1 0 0,0 0 0,1-2 0,4-3 34,0-1-1,-1 0 1,0-1-1,7-14 1,-6 11 25,5-11 53,0 1 0,-2-1 0,-1-1 0,0 0 0,-2 0 0,-1 0 1,3-27-1,-2-44-6407</inkml:trace>
-  <inkml:trace contextRef="#ctx0" brushRef="#br0" timeOffset="2318.36">2399 504 6979,'0'0'7991,"1"8"-7034,9 231 1162,-10-188-5240,1-1-3328,-1-63 2055</inkml:trace>
-  <inkml:trace contextRef="#ctx0" brushRef="#br0" timeOffset="2457.89">2391 326 4002,'0'0'4210,"2"-37"-5443,11 37-223,4 3-305,3 7-1905</inkml:trace>
-  <inkml:trace contextRef="#ctx0" brushRef="#br0" timeOffset="2862.35">2782 508 6499,'0'0'6390,"-9"-1"-5638,-17-4 452,0 2 0,-44 1 0,67 2-1173,0 1-1,0 0 1,1 0-1,-1 1 1,0-1-1,1 0 1,-1 1-1,1-1 1,0 1-1,-1 0 1,1 0-1,0 0 1,0 0-1,0 0 1,0 0-1,1 1 1,-1-1-1,1 1 1,-1-1-1,1 1 1,0 0-1,0-1 1,-2 6-1,-1 5-39,1-1-1,0 1 0,0 0 0,0 13 0,2-13 7,0 0 1,1 0-1,1 0 0,0-1 0,1 1 0,0 0 0,1 0 1,0-1-1,1 0 0,11 23 0,-12-30-121,0 1 0,0-1 0,1 1 0,0-1 1,0 0-1,0-1 0,1 1 0,0-1 0,-1 0 0,2 0 0,-1 0 0,0-1 0,1 0 0,-1 0 0,1 0 0,0-1 0,0 1 0,0-2 0,0 1 0,0 0 1,1-1-1,-1-1 0,0 1 0,8-1 0,-6 1-467,1-1 0,0 0 1,0-1-1,0 0 0,-1 0 0,1-1 1,0 0-1,-1-1 0,0 0 1,1 0-1,11-7 0,20-17-5014</inkml:trace>
-  <inkml:trace contextRef="#ctx0" brushRef="#br0" timeOffset="3594.01">3011 495 7075,'0'0'3218,"5"0"-3269,94-1-787,-98 1 889,0-1 0,-1 1 0,1 0-1,0 0 1,-1 0 0,1-1 0,0 1 0,0-1-1,-1 1 1,1 0 0,-1-1 0,1 1 0,0-1-1,-1 1 1,1-1 0,-1 0 0,1 1 0,-1-1-1,0 1 1,1-1 0,-1 0 0,1 0-1,-1 1 1,0-1 0,0 0 0,1 1 0,-1-1-1,0 0 1,0 0 0,0 1 0,0-1 0,0 0-1,0 0 1,0 0 0,0 1 0,0-1 0,0 0-1,-1 0 1,1 1 0,0-1 0,0 0 0,-1 1-1,1-1 1,0 0 0,-1 1 0,1-1-1,-1 0 1,1 1 0,-1-1 0,1 1 0,-1-1-1,0 0 1,-7-1 148,1 0 0,-1 1 0,1 0-1,-1 0 1,1 0 0,-11 2 0,15-1-173,0 0 0,0 0-1,0 1 1,0-1 0,0 1 0,0 0 0,1 0 0,-1 0 0,0 1 0,0-1 0,1 0-1,-1 1 1,1 0 0,-1 0 0,1 0 0,0 0 0,-1 0 0,-1 3 0,-3 6 31,1 1 0,0-1 1,0 2-1,2-1 0,-1 0 0,2 1 1,-1 0-1,2 0 0,0 0 0,0 0 1,1 0-1,1 0 0,0 1 1,4 19-1,-4-31-65,0 1-1,1-1 1,0 0 0,-1 1 0,1-1 0,0 0-1,0 1 1,0-1 0,1 0 0,-1 0-1,0 0 1,1 0 0,0 0 0,-1 0 0,1-1-1,0 1 1,3 2 0,-1-1-33,1-1 0,-1 1-1,1-1 1,0 0 0,0 0 0,0 0 0,10 1-1,-1-1-102,-1-1-1,1 0 1,0-1-1,-1 0 1,25-4-1,-24 0-18,0 0 0,0-1-1,0 0 1,0-1 0,-1-1 0,0 0-1,0-1 1,-1 0 0,0-1 0,0 0 0,-1-1-1,-1 0 1,1-1 0,-2 0 0,14-19-1,-19 20 309,0 0 0,-1 0-1,0 0 1,0 0 0,-1-1-1,0 0 1,-1 1 0,0-1-1,-1 0 1,0 0 0,-1 1-1,-2-15 1,2 22-72,0 0 0,0 0 1,0 0-1,-1 0 0,1 0 0,-1 1 0,1-1 0,-4-3 0,5 6-70,-1-1-1,1 0 0,-1 0 1,0 0-1,1 0 0,-1 1 1,0-1-1,0 0 0,0 1 1,0-1-1,1 0 0,-1 1 1,0-1-1,0 1 0,0 0 1,0-1-1,0 1 0,0 0 1,0-1-1,0 1 0,0 0 1,-1 0-1,1 0 0,0 0 1,0 0-1,0 0 0,0 0 1,-1 1-1,1 1-64,0 0 0,0 0 0,0 0 0,1 1 0,-1-1 1,1 0-1,0 0 0,-1 1 0,1-1 0,0 0 0,0 0 0,1 1 0,0 3 0,-1 1-82,0 2 70,1-1 1,0 1-1,0-1 1,1 1-1,0-1 1,1 0-1,0 0 1,7 15-1,3-1 159,25 34-1,-22-35 325,22 41-1,-34-55-287,-1 1 0,0 0 0,0 0 0,-1 0 0,0 0 0,0 0 0,-1 0 0,0 0 0,0 16 0,-1-21-70,-1 1 0,0-1 0,0 0 0,0 0 0,-1 1 0,1-1 0,-1 0 1,1 0-1,-1 0 0,0 0 0,0-1 0,0 1 0,-1-1 0,1 1 0,-1-1 0,1 0 0,-1 1 0,0-1 1,0-1-1,0 1 0,0 0 0,0-1 0,-6 3 0,5-3-215,1 1 0,0-1 1,-1 0-1,1 0 0,-1-1 0,1 1 0,-1-1 0,1 1 1,-1-1-1,0 0 0,1 0 0,-1-1 0,1 1 1,-1-1-1,1 0 0,-1 0 0,1 0 0,0 0 1,-1 0-1,1-1 0,0 0 0,0 1 0,-4-4 1,-11-16-2967,1-4-1349</inkml:trace>
-  <inkml:trace contextRef="#ctx0" brushRef="#br0" timeOffset="6633.21">3774 29 1985,'0'0'6619,"-23"-5"-4914,-252 5 63,-700-4-495,774-6-1302,-22 0-6,-239 19-43,292-4 52,-617 1-1428,424 11 1321,293-15-685,43-2 363,-1 2-1,1 0 1,-32 7 0,54-7 473,-8 1-25,1 0-1,-23 10 0,34 20 1352,-2 589 1831,-11-317-2743,14-264-424,1 0 0,2 0 0,2 0 0,16 68 0,-10-69-144,-3 0 0,5 55 0,-13-93 114,1-1-1,-1 1 1,1-1-1,-1 0 1,1 1-1,0-1 1,-1 0-1,1 1 1,0-1-1,0 0 1,0 0-1,0 0 1,0 0 0,0 1-1,0-2 1,0 1-1,0 0 1,1 0-1,-1 0 1,0 0-1,1-1 1,-1 1-1,0-1 1,1 1-1,-1-1 1,1 1-1,-1-1 1,1 0-1,1 0 1,53 2-173,-40-2 258,1731 0 837,-1510-10-740,2 1-411,470-41 400,-605 38-268,232-19-71,-313 31 152,60-5-659,-77 4 721,-1 1 0,1-2 0,0 1 1,0-1-1,-1 0 0,1 0 0,-1-1 0,1 1 0,-1-1 0,0 0 0,5-5 0,-5 3 38,0-1 0,0 0-1,0 0 1,-1 0-1,0 0 1,0-1 0,0 0-1,-1 0 1,0 0 0,-1 0-1,1 0 1,-2 0 0,3-15-1,-1-7 8,-1 1 0,-3-41-1,0 22-59,3-745 12,1 632-287,-3 160 180</inkml:trace>
-</inkml:ink>
-</file>
-
-<file path=word/ink/ink49.xml><?xml version="1.0" encoding="utf-8"?>
-<inkml:ink xmlns:inkml="http://www.w3.org/2003/InkML">
-  <inkml:definitions>
-    <inkml:context xml:id="ctx0">
-      <inkml:inkSource xml:id="inkSrc0">
-        <inkml:traceFormat>
-          <inkml:channel name="X" type="integer" min="-2.14748E9" max="2.14748E9" units="cm"/>
-          <inkml:channel name="Y" type="integer" min="-2.14748E9" max="2.14748E9" units="cm"/>
-          <inkml:channel name="F" type="integer" max="32767" units="dev"/>
-        </inkml:traceFormat>
-        <inkml:channelProperties>
-          <inkml:channelProperty channel="X" name="resolution" value="1000" units="1/cm"/>
-          <inkml:channelProperty channel="Y" name="resolution" value="1000" units="1/cm"/>
-          <inkml:channelProperty channel="F" name="resolution" value="0" units="1/dev"/>
-        </inkml:channelProperties>
-      </inkml:inkSource>
-      <inkml:timestamp xml:id="ts0" timeString="2025-06-07T15:41:47.582"/>
-    </inkml:context>
-    <inkml:brush xml:id="br0">
-      <inkml:brushProperty name="width" value="0.1" units="cm"/>
-      <inkml:brushProperty name="height" value="0.1" units="cm"/>
-      <inkml:brushProperty name="color" value="#FFC114"/>
-    </inkml:brush>
-  </inkml:definitions>
-  <inkml:trace contextRef="#ctx0" brushRef="#br0">1745 678 4194,'0'0'1491,"1"-15"-960,0 3-350,0 3 33,0 0-1,0 0 1,-1 0-1,0 0 0,-1 0 1,0 0-1,0 0 1,-1 0-1,0 1 1,-7-18-1,7 23-73,-1 0-1,1 0 0,-1 0 0,0 0 1,0 1-1,-1-1 0,1 1 0,0 0 0,-1 0 1,1 0-1,-1 0 0,0 1 0,1-1 1,-1 1-1,0 0 0,0 0 0,0 1 1,0-1-1,-5 1 0,-2-1-40,0 1 0,0 0-1,1 1 1,-1 0 0,0 0 0,-10 4 0,13-2-56,0 0 0,1 1 0,0 0 1,0 1-1,0-1 0,0 1 1,1 0-1,0 1 0,0 0 0,0 0 1,1 0-1,0 0 0,0 1 1,0 0-1,1 0 0,0 0 0,-4 10 1,-1 5 20,0 1 0,1 0 0,1 0 0,-6 39 0,9-33-25,0-1-1,2 1 1,1 0 0,1 0 0,7 45 0,-6-66-88,1 0 1,1 0 0,-1 0-1,1 0 1,0 0 0,1-1 0,0 1-1,0-1 1,0 0 0,9 9-1,-9-12-57,0 0-1,1 0 0,0 0 0,-1-1 1,1 0-1,1 0 0,-1 0 0,0 0 1,1-1-1,-1 0 0,1 0 0,0 0 1,0-1-1,-1 0 0,1 0 1,8 0-1,-7 0 38,1-1 1,-1 0-1,1 0 0,-1 0 1,1-1-1,-1 0 0,1 0 1,-1-1-1,0 0 0,0 0 1,0-1-1,0 0 0,0 0 1,-1-1-1,1 1 0,-1-1 1,0-1-1,0 1 1,0-1-1,-1 0 0,1-1 1,-1 1-1,-1-1 0,1 0 1,5-9-1,-5 5 110,1-1 0,-2 1 0,1-1 1,-2 1-1,1-1 0,1-13 0,1-39 3563,-17 86-3705,6-10 111,2 1 0,-1 0 0,2 0 0,0 0-1,1 0 1,0 0 0,1 1 0,1-1 0,2 15 0,-2-26-55,-1-1-1,1 0 1,0 0 0,0 0 0,1 0 0,-1 0-1,0 0 1,1-1 0,-1 1 0,1 0-1,-1-1 1,1 1 0,0-1 0,0 1 0,-1-1-1,1 0 1,0 0 0,0 0 0,0 0 0,1 0-1,-1 0 1,0-1 0,0 1 0,0-1 0,1 1-1,-1-1 1,0 0 0,4 0 0,-2 1 4,1-1 0,0 0 0,0 0 1,-1-1-1,1 1 0,0-1 0,0 0 1,-1 0-1,1-1 0,-1 0 0,1 1 1,7-6-1,-9 5 38,0-1 0,0 1 0,0-1 0,0 0 0,0 0 0,-1-1 0,1 1 0,-1 0 0,0-1 0,0 0 0,0 1-1,0-1 1,1-5 0,-1 2 146,-1-1 0,0 0 0,0 1 0,0-1 0,-1 0 0,-1-10 0,0 16-128,0 0 0,0 0 1,0 0-1,0 0 0,0 0 1,0 0-1,-1 0 0,1 0 0,-1 0 1,0 0-1,1 1 0,-1-1 1,0 1-1,0-1 0,0 1 1,0 0-1,0 0 0,0-1 1,0 2-1,-1-1 0,1 0 1,-3 0-1,-55-15-1224,23 14-2833,23 2 689</inkml:trace>
-  <inkml:trace contextRef="#ctx0" brushRef="#br0" timeOffset="519.39">1993 874 11909,'0'0'1959,"0"4"-2106,2 63 394,0-33-58,-2 1 0,-6 58 0,4-110-897,2 0 0,0 0 1,4-31-1,-1 37 750,0 1 1,1-1-1,0 0 1,1 1-1,0 0 1,1 0-1,-1 1 1,12-14-1,-14 19-27,0 1-1,0-1 0,1 1 1,-1 0-1,1 1 1,-1-1-1,1 0 1,0 1-1,0 0 0,0 0 1,0 0-1,1 0 1,-1 1-1,0 0 1,1 0-1,-1 0 0,1 0 1,-1 1-1,1-1 1,-1 1-1,1 0 1,0 1-1,8 1 0,-12-1-6,1 0-1,0 0 1,0 0-1,-1 0 1,1 0-1,-1 1 1,1-1-1,-1 0 0,0 1 1,1 0-1,-1-1 1,0 1-1,0 0 1,0-1-1,0 1 1,-1 0-1,2 3 1,12 38 210,-13-39-200,7 31 138,8 54 0,-14-35-7359</inkml:trace>
-  <inkml:trace contextRef="#ctx0" brushRef="#br0" timeOffset="1156.5">2397 528 8244,'0'0'4482,"1"5"-4165,11 76 230,-4 0-1,-4 1 0,-7 111 0,2-175-821,-1-1-1,0 1 0,-1-1 1,-1 0-1,-8 23 0,13-74-2855,-2 1 2946,2 23 163,1 0-1,0 1 1,1-1-1,0 1 1,0-1-1,1 1 1,0 0-1,1 0 1,0 0-1,0 1 1,9-10-1,-9 12 79,0 1 0,0 0 0,1 0 0,0 1 0,0-1 0,1 1 0,-1 0 0,1 1 1,0 0-1,0 0 0,0 0 0,0 1 0,0 0 0,0 0 0,12 0 0,-8 0 68,-1 1-1,0 1 1,0 0-1,0 0 1,0 1 0,0 0-1,15 4 1,-20-3-106,0 0 0,0 0 0,-1 0 0,1 1 0,-1 0 0,0 0 1,0 0-1,0 0 0,0 1 0,0-1 0,-1 1 0,1 0 0,-1 0 0,0 0 0,0 1 0,2 5 1,0-2-14,-2 0 1,1 1 0,-1-1 0,-1 1-1,1 0 1,-1 0 0,-1-1 0,0 1-1,0 0 1,-1 0 0,0 0 0,-2 16-1,2-24 8,0-1-1,-1 1 1,1 0 0,0-1-1,-1 1 1,1 0-1,-1-1 1,1 1 0,-1-1-1,1 1 1,-1 0-1,1-1 1,-1 1-1,1-1 1,-1 0 0,0 1-1,1-1 1,-1 0-1,0 1 1,0-1 0,1 0-1,-1 0 1,0 1-1,1-1 1,-1 0-1,0 0 1,0 0 0,0 0-1,1 0 1,-1 0-1,0 0 1,0 0 0,1 0-1,-1-1 1,0 1-1,1 0 1,-1 0-1,0-1 1,0 1 0,1 0-1,-1-1 1,0 1-1,1-1 1,-1 1 0,1-1-1,-1 1 1,1-1-1,-1 1 1,1-1 0,-1 0-1,1 1 1,-1-2-1,-2-12-66,1 0 0,0-1 0,1 1-1,1-1 1,0 1 0,1-1 0,0 1-1,4-17 1,-2 24 50,0 0-1,0 0 1,0 0 0,1 0-1,0 0 1,0 1-1,1-1 1,0 1 0,0 1-1,0-1 1,1 1 0,0-1-1,0 2 1,8-6-1,-8 6-344,0 1-1,-1 0 0,1 0 0,0 1 0,0 0 0,1 0 1,-1 0-1,0 1 0,1-1 0,11 1 0,-9 1-652,0 0 1,-1 0-1,1 1 0,0 1 0,15 4 0,5 3-708</inkml:trace>
-  <inkml:trace contextRef="#ctx0" brushRef="#br0" timeOffset="1531.35">3073 826 3682,'0'0'8206,"-4"0"-7720,1 0-447,1 0 0,-1 0 0,1 1 1,-1-1-1,1 1 0,0-1 0,-1 1 0,1 0 1,0 0-1,-1 0 0,1 1 0,0-1 1,0 0-1,0 1 0,0-1 0,0 1 1,-1 2-1,-1 0 35,0 1 0,1 0 0,-1 0 0,1 0-1,1 0 1,-1 0 0,-2 7 0,1 1 1,0 1-1,1 0 1,0 0-1,1 0 1,-1 24-1,3-24-40,0-9-74,-1-1-1,1 0 0,1 0 1,-1 0-1,0 1 1,1-1-1,2 8 1,-2-11-2,0 0 1,0 0 0,0 1-1,0-1 1,0 0-1,0 0 1,0 0 0,0 0-1,0 0 1,1 0-1,-1 0 1,0-1-1,1 1 1,-1 0 0,0-1-1,1 1 1,-1-1-1,1 1 1,-1-1 0,1 0-1,-1 0 1,1 1-1,-1-1 1,1 0 0,-1-1-1,3 1 1,0 0 61,1-1 1,-1 0 0,0 0-1,1 0 1,-1-1-1,0 1 1,0-1-1,0 0 1,0 0-1,0 0 1,-1-1 0,1 1-1,-1-1 1,1 0-1,-1 0 1,0 0-1,0-1 1,0 1 0,-1-1-1,1 0 1,-1 1-1,0-1 1,0 0-1,3-8 1,0 0 99,-1-1 1,0 1-1,0-1 1,-1 0-1,-1 0 1,0 0-1,0-17 1,-3 28-135,1 0 0,0 0 0,-1 0 0,1 0 0,-1 0 0,0 0 1,1 0-1,-1 0 0,0 0 0,0 0 0,-1 0 0,1 1 0,0-1 0,0 0 0,-1 1 0,1-1 1,-1 1-1,0-1 0,1 1 0,-1 0 0,0 0 0,0 0 0,1 0 0,-1 0 0,0 0 1,0 0-1,0 1 0,0-1 0,-1 1 0,-2-1 0,-8-2-1364,0 2 0,-1-1 0,-21 2-1,29 0-67,-4 0-2551</inkml:trace>
-  <inkml:trace contextRef="#ctx0" brushRef="#br0" timeOffset="1808.98">3289 544 5891,'0'0'7574,"0"-4"-7313,0-8-151,0 7-18,0 9 168,-6 509-676,4-502-2018</inkml:trace>
-  <inkml:trace contextRef="#ctx0" brushRef="#br0" timeOffset="2120.14">3527 395 9524,'0'0'5470,"3"4"-5230,1 1-176,0 1 0,-1-1 1,0 1-1,0 0 0,-1 0 1,1 0-1,-1 0 0,-1 0 1,1 1-1,-1-1 0,0 0 1,0 8-1,0 92 507,-1-71-559,2 67-216,20 136 0,-17-196-748,-4-15-2568</inkml:trace>
-  <inkml:trace contextRef="#ctx0" brushRef="#br0" timeOffset="2990.97">3773 721 8660,'0'0'1681,"17"0"-1121,1 1-400,-7 0-89,1-1 0,-1 0 0,1 0 0,-1-1 0,1 0 0,-1-1 0,18-5 0,-27 6-16,0 1 0,0-1-1,-1 0 1,1 0 0,0 1-1,-1-1 1,1-1 0,-1 1-1,1 0 1,-1 0-1,1 0 1,-1-1 0,0 1-1,0-1 1,0 1 0,0-1-1,0 1 1,0-1 0,0 0-1,0 1 1,-1-1 0,1 0-1,0 0 1,-1 1 0,0-1-1,1 0 1,-1 0 0,0 0-1,0 0 1,0 0 0,0 0-1,-1-2 1,-2 3-43,0 0 1,0 0 0,0 1-1,0 0 1,0-1-1,0 1 1,0 0 0,-6 1-1,3 0 6,2-1-24,0 1 0,0 0 1,0 0-1,0 0 1,1 1-1,-1-1 1,1 1-1,-1 0 0,1 0 1,-1 0-1,1 0 1,0 1-1,0-1 1,0 1-1,1 0 0,-1 0 1,1 0-1,-1 0 1,1 0-1,-3 6 1,-1 1-2,0 0 0,1 1 0,1-1 1,0 1-1,-6 21 0,8-21-15,1-1 0,-1 1 0,1 0 0,1-1 0,0 1-1,1 0 1,0 0 0,0-1 0,1 1 0,5 12 0,-6-18-47,1 0 1,0-1-1,1 1 1,-1-1 0,1 0-1,0 1 1,0-1-1,0 0 1,0-1-1,1 1 1,0 0-1,0-1 1,0 0-1,0 0 1,0 0 0,1-1-1,-1 1 1,1-1-1,-1 0 1,1 0-1,0-1 1,0 1-1,7 0 1,-6-1 16,1 0 0,0 0 0,0 0 0,0-1 0,0 0 0,0-1 0,0 0-1,0 0 1,0 0 0,0-1 0,0 0 0,-1 0 0,1-1 0,-1 1 0,0-2 0,1 1 0,6-5 0,-5 1 83,0 0 0,-1-1 0,0 0 0,0 0 0,0 0 1,-1-1-1,-1 0 0,1 0 0,-1 0 0,6-19 0,-5 14 211,0-1 0,-2 0 0,0 0 0,0-1 0,-2 1 0,0-1 0,0 0 0,-2 1 0,-1-22 0,-2 29 33,-1 13-1146,3-3 748,1-1 0,-1 1 1,1-1-1,0 1 0,0-1 1,0 1-1,0-1 1,0 1-1,0-1 0,0 1 1,0-1-1,1 1 0,0 2 1,0-2 3,1-1 0,-1 1 0,1-1 0,-1 1 0,1-1 0,0 0 0,0 0-1,-1 0 1,1 0 0,0 0 0,0 0 0,0-1 0,0 1 0,0 0 0,0-1 0,0 0 0,0 1 0,4-1 0,44 0-1184,-40-1 1031,-5 1 247,1-2-1,-1 1 1,0-1 0,1 0-1,-1 0 1,0 0-1,0 0 1,0-1-1,-1 0 1,1 0 0,0-1-1,-1 1 1,0-1-1,0 0 1,0 0 0,5-8-1,-3 5 531,-1 0-1,0 0 1,0-1-1,-1 1 0,0-1 1,-1 0-1,1-1 1,-1 1-1,-1 0 1,2-10-1,-8 72 2532,-3 130-2721,6-135-295,0-15-131,4 38-1,-3-71 37,0 0-1,0 0 0,0 1 1,0-1-1,1 0 0,-1 0 0,0 0 1,1 0-1,-1 0 0,1 0 0,-1 0 1,1 0-1,-1 0 0,1 0 1,0 0-1,-1-1 0,1 1 0,0 0 1,0 0-1,0-1 0,-1 1 0,1 0 1,0-1-1,2 2 0,-1-2-61,0 0 0,0 1 0,0-1 1,0 0-1,0 0 0,0 0 0,0 0 0,0 0 0,0 0 0,0 0 0,0-1 0,2 0 0,3-2-254,0 1-1,-1-1 1,1 0-1,-1-1 1,0 0-1,9-6 1,9-13-2789,-3-1-2111</inkml:trace>
-  <inkml:trace contextRef="#ctx0" brushRef="#br0" timeOffset="4318.03">903 214 5298,'0'0'3661,"0"33"-785,0 1007 26,-1-922-4001,-26 185 0</inkml:trace>
-  <inkml:trace contextRef="#ctx0" brushRef="#br0" timeOffset="5297.7">4808 593 4418,'0'0'5048,"-14"-5"-2866,9 6-2153,-1 0 0,1 0 0,0 1 0,-1-1 1,1 2-1,0-1 0,0 0 0,0 1 0,0 0 0,1 0 0,-1 0 0,1 1 0,-7 6 1,6-5-28,0-1 1,0 1-1,1 0 1,0 1-1,0-1 1,0 1-1,1-1 1,-1 1-1,1 0 1,1 1-1,-3 7 1,5-12-23,-1-1 0,1 1 1,0 0-1,0 0 0,0 0 1,0 0-1,0 0 0,1 0 1,-1-1-1,1 1 0,-1 0 1,1 0-1,0-1 0,-1 1 1,1 0-1,0-1 0,0 1 1,0 0-1,0-1 0,1 1 1,-1-1-1,0 0 0,1 1 1,-1-1-1,3 1 0,3 3 21,1 0-1,0-1 1,0 0-1,12 3 1,9 6 59,-22-10-89,0 1 0,1 1 0,-2-1 0,1 1 0,0 1 0,-1-1 0,11 13 0,-15-15-9,1 1 0,-1-1 0,0 1-1,0-1 1,-1 1 0,1 0 0,-1 0 0,1 0 0,-1 0-1,0 0 1,-1 0 0,1 0 0,-1 0 0,0 0-1,0 1 1,0-1 0,0 0 0,-2 4 0,1-5 39,0-1 0,0 0 0,0 0 1,0 0-1,-1 0 0,1 0 0,-1 0 1,1 0-1,-1 0 0,0 0 0,0-1 1,0 1-1,0-1 0,0 1 1,0-1-1,0 0 0,0 0 0,-1 0 1,1 0-1,0 0 0,-1 0 0,-3 0 1,-6 2-156,0 0 1,0-1 0,-15 0-1,-46-2-3431,31-3 405</inkml:trace>
-  <inkml:trace contextRef="#ctx0" brushRef="#br0" timeOffset="8452.36">939 101 3730,'0'0'1822,"9"0"-1369,261 5 2702,208-4-2644,-324-12-456,78-1 56,629 15 467,-609-11-368,-46 1-163,13 3 33,639-5-99,-514-12-29,-257 7 100,-60 9-54,1 1 1,37-2 0,14 2-191,0 0 2870,-79 40-2614,1 27 82,13 95-1,-6-78-31,-3 124 0,2 27 98,13 262 159,13-100-638,-33-392 265,6 125-2012,-8-125 1921,-1 0 0,0 1 1,1-1-1,-1 0 0,0 0 1,0-1-1,0 1 0,-5 0 1,5 0 72,-69 10 92,-143 3 0,-917-7-101,28 12-94,782 15-711,271-27 814,-73 5-938,-201-7 1,193-6 1141,66 0-125,22 0 8,0 1-1,0 2 1,-82 15-1,80-9-575,-1-1 1,0-3-1,0-2 0,-53-4 1,-89 5-868,155 2 1376,34-5-35,0-17 652,0-50 1481,-11-83 0,9 99-2523,2 36-2749</inkml:trace>
-  <inkml:trace contextRef="#ctx0" brushRef="#br0" timeOffset="10790.31">3418 2126 3057,'0'4'5918,"5"16"-5182,274 396 2220,-199-312-2830,-5-8 61,71 121-1,-23-19 275,57 104-231,-166-282-242,-12-18-57,0 0 1,0 1-1,0-1 1,0 1-1,0 0 1,0 0-1,-1 0 1,0-1-1,1 1 1,0 4-1,-19-8-2137,-1-1 1981,1-1 1,1-1 0,-1 0-1,-22-9 1,0 0 548,38 12-172,1 0 249,0 1-384,1-1 0,-1 1 0,1 0 0,-1 0 1,1-1-1,-1 1 0,1 0 0,0 0 0,-1 0 1,1 0-1,-1 0 0,1 0 0,-1 0 0,1 0 1,-1 0-1,1 0 0,0 0 0,-1 0 0,1 0 1,-1 0-1,1 0 0,-1 0 0,1 1 0,-1-1 1,1 0-1,-1 0 0,1 1 0,-1-1 1,1 0-1,-1 1 0,1-1 0,-1 1 0,1 0 1,15 12 261,-11-8-300,0 0-1,0 0 1,0 0 0,0-1-1,1 0 1,0 0 0,0 0-1,0 0 1,0-1 0,1 0-1,-1-1 1,1 1-1,0-1 1,0-1 0,0 1-1,-1-1 1,1 0 0,14 0-1,-20-2 44,0 0-1,0 1 0,0-1 1,0 0-1,0 0 0,0 1 1,0-1-1,0 0 0,0 0 1,-1 0-1,1 0 0,0 0 1,-1 0-1,1 0 0,0 0 1,-1-1-1,1 1 0,-1 0 1,0 0-1,1 0 0,-1-2 1,9-32 96,-8 31-97,1-11 35,2 1 1,-1-1 0,2 1 0,0 0 0,1 0-1,14-24 1,-57 36 1045,18 3-1880,1 2 0,0 0 0,1 1 0,-1 1 0,-33 14 0,15-5-797,7-4-1914</inkml:trace>
-  <inkml:trace contextRef="#ctx0" brushRef="#br0" timeOffset="11581.21">3255 3981 2081,'0'5'10943,"0"25"-10505,-45 734 1611,36-634-2118,8-76-2757</inkml:trace>
-  <inkml:trace contextRef="#ctx0" brushRef="#br0" timeOffset="12250.63">3650 4223 4370,'0'0'3986,"-3"11"-2988,-5 20-380,1 1 1,1-1-1,-1 55 1,6 109 244,2-191-872,-1-1-1,1 0 1,0 0-1,0 0 1,0 0-1,0 0 1,0 0-1,1 0 1,-1-1 0,1 1-1,0 0 1,0-1-1,0 1 1,0-1-1,0 0 1,0 1-1,1-1 1,-1 0-1,1-1 1,0 1-1,-1 0 1,1-1 0,0 1-1,0-1 1,0 0-1,0 0 1,0 0-1,0-1 1,0 1-1,6 0 1,-3 0-71,1 0 0,-1-1 0,1 1 0,-1-1 0,1 0 0,0-1 0,-1 0-1,1 0 1,-1 0 0,1-1 0,-1 0 0,0 0 0,0-1 0,7-3 0,-5-1 2,0 0-1,0 0 0,-1 0 1,0-1-1,-1 0 0,0 0 1,0-1-1,-1 0 0,0 0 1,0 0-1,6-20 1,2-9 407,12-66 0,-23 92-236,2-41 1518,-4 53-1680</inkml:trace>
-  <inkml:trace contextRef="#ctx0" brushRef="#br0" timeOffset="12580.21">4193 4101 9780,'0'0'3114,"-3"16"-2362,-35 237 905,29-156-1476,-13 113-370,23-209 79,-1-1-1,0 0 1,0 1 0,0-1-1,-1 1 1,1-1 0,0 1-1,0-1 1,0 0 0,0 1-1,0-1 1,0 1 0,-1-1-1,1 0 1,0 1 0,0-1-1,0 1 1,-1-1 0,1 0-1,0 1 1,-1-1-1,1 0 1,0 0 0,-1 1-1,1-1 1,0 0 0,-1 0-1,1 1 1,0-1 0,-2 0-1,2 0-125,-1 0 0,-11-33-9613</inkml:trace>
-  <inkml:trace contextRef="#ctx0" brushRef="#br0" timeOffset="12923.89">3997 4415 1809,'0'0'7235,"15"0"-6592,400 0 2340,-415 1-2946,1 0 0,0 0 0,-1 1 0,1-1-1,-1 0 1,1 0 0,-1 0 0,0 0 0,1 1 0,-1-1 0,0 0 0,0 0 0,0 1 0,0-1 0,0 0 0,0 2 0,0 1 36,1 217 771,-1-218-1003,-3 26-252,-3-18-1477</inkml:trace>
-  <inkml:trace contextRef="#ctx0" brushRef="#br0" timeOffset="13109.25">4428 4162 9060,'0'0'1697,"0"-10"-2786</inkml:trace>
-  <inkml:trace contextRef="#ctx0" brushRef="#br0" timeOffset="13387.89">4694 4030 9588,'0'0'3309,"-1"19"-2541,-37 319 1086,37-329-1923,-25 204 113,23-121-2636</inkml:trace>
-  <inkml:trace contextRef="#ctx0" brushRef="#br0" timeOffset="13764.29">5044 4262 6243,'0'0'5728,"-17"5"-5512,-51 16-85,66-20-131,1-1 1,0 1-1,-1 0 1,1 0 0,0 0-1,-1 0 1,1 0-1,0 0 1,0 0-1,0 1 1,0-1 0,0 0-1,0 0 1,0 1-1,0-1 1,1 1-1,-1-1 1,1 1 0,-1-1-1,1 1 1,-1 2-1,2 31-35,0-24 26,0-4-17,1 1 1,-1-1-1,1 0 1,1 1-1,-1-1 1,1 0-1,0-1 1,1 1-1,5 9 1,48 58-306,-26-37 266,-27-31 64,31 46 42,-34-49-38,1-1 0,-1 1 0,0 0 0,0-1 0,0 1 0,0 0 0,0 0 0,-1-1 0,1 1-1,-1 0 1,0 0 0,0 0 0,0 0 0,0 0 0,0 0 0,-1 0 0,1-1 0,-2 6 0,0-7 38,1 1 0,0-1 0,0 1 1,-1-1-1,1 1 0,-1-1 1,1 0-1,-1 0 0,1 0 0,-1 0 1,0 0-1,0 0 0,1 0 0,-4 0 1,-31 9 408,28-8-356,-86 15 785,30-13-3924,47-6-843,2-8-2408</inkml:trace>
-  <inkml:trace contextRef="#ctx0" brushRef="#br0" timeOffset="16776.7">2961 3826 352,'0'0'4544,"17"0"-4235,131 0 169,-118 1-516,57 7 1,-34-3 3806,30-5-3163,15 0-712,446 15 911,-192-5-757,-170-1 9,38-1 57,512-8-530,-720-1 463,0 0 1,0 0-1,0-2 1,16-4-1,4-2 97,-31 10-31,0-1-1,0 0 0,-1 1 0,1-1 1,0 1-1,0-1 0,-1 1 1,1-1-1,-1 1 0,1-1 0,0 1 1,-1 0-1,1-1 0,-1 1 0,1 0 1,-1 0-1,0-1 0,1 1 1,-1 0-1,0 0 0,1 0 0,-1-1 1,0 1-1,0 0 0,0 0 0,0 0 1,0 0-1,0-1 0,0 1 1,0 1-1,4 40-295,-3-29 554,20 688 552,-38-496-886,-1 44-952,-155-240 635,-280-6 543,-307-3-852,559-17 464,6-1-198,8 13-524,-228-3 222,397 8 614,18 0 16,0-28-106,-1 20 104,0 0 1,0 0-1,-1-1 1,-3-7 0,-4-31 4,9-23 225,3 1 0,14-79 0,-3 2 274,-5-169 0,-7 270-441,2 0-1,2 0 0,12-49 1,-10 48 236,-2 0 1,-2-1 0,-4-74 0,-1 59-236,1 62-113,0 0 14,0-11 697,0 8-2050</inkml:trace>
-  <inkml:trace contextRef="#ctx0" brushRef="#br0" timeOffset="19065.49">2175 2096 3121,'0'0'3133,"-13"16"-2440,-102 121 1015,20-27-398,-152 136 0,-136 68-574,206-190-580,-57 45-141,196-137-1,-646 564 140,618-531-304,65-65 81,1-22-1983,0-103 4736,2 126-2642,0 0 0,0 1-1,-1-1 1,1 1 0,0-1 0,-1 1-1,0 0 1,1 0 0,-1 0 0,2 3-1,-1 0 47,28 43 46,-24-35-186,2 0 1,-1-1-1,2 0 1,0 0-1,0-1 1,17 16-1,-26-27 21,0 0-1,0 1 1,1-1-1,-1 1 1,0-1-1,1 0 1,-1 1-1,0-1 1,1 0 0,-1 1-1,0-1 1,1 0-1,-1 1 1,1-1-1,-1 0 1,0 0-1,1 0 1,-1 0-1,1 1 1,-1-1-1,1 0 1,-1 0-1,1 0 1,-1 0-1,1 0 1,-1 0-1,1 0 1,-1 0-1,1 0 1,-1 0-1,1 0 1,-1-1 0,1 1-1,-1 0 1,0 0-1,2-1 1,-4-19-321,-20-34 435,20 50-130,0-3 48,-1 1 1,1 0 0,-2 1-1,1-1 1,-1 0-1,1 1 1,-1 0 0,-1 0-1,1 0 1,-1 0 0,0 1-1,0 0 1,0 0-1,-1 0 1,1 0 0,-1 1-1,-7-3 1,12 6 7,0 0 0,-1-1 0,1 1 0,0 0 0,-1 1 0,1-1 0,0 0 0,-1 0 0,1 0 0,0 1 0,-1-1 0,1 1 0,0-1 0,0 1 0,0-1 0,-1 1 0,1 0 0,0 0 0,0-1 0,0 1 0,0 0 0,0 0 0,0 0 0,1 0 0,-1 0 0,0 0 0,0 1 0,1-1 0,-1 0 0,0 1 1,-25 49 61,18-34 45,-10 16 169,1 1 1,2 0-1,-19 67 1,34-101-272,0 1 1,1 0-1,-1-1 1,1 0-1,-1 1 1,1-1-1,-1 1 1,1-1-1,0 0 1,-1 1-1,1-1 1,-1 0-1,1 1 1,0-1-1,-1 0 1,1 0-1,0 0 1,-1 0-1,1 0 1,0 0-1,0 0 1,-1 0-1,1 0 1,0 0-1,-1 0 1,1 0-1,0 0 1,0-1-1,26-2 243,8-10-669,-1-1-1,-1-2 0,0-1 1,41-29-1,-68 42 38,8-8-3824</inkml:trace>
 </inkml:ink>
 </file>
 
@@ -5741,8 +6392,8 @@
   <inkml:trace contextRef="#ctx0" brushRef="#br0" timeOffset="2662.61">2716 176 3986,'0'0'8593,"-13"-5"-7883,6 1-620,2 2-63,1 0 0,-1 0 0,1 0 0,-1 0 1,-8-1-1,11 3-23,0-1 1,1 1-1,-1 0 1,1 0-1,-1 0 1,0 0 0,1 1-1,-1-1 1,1 0-1,-1 1 1,1-1-1,-1 1 1,1-1-1,-1 1 1,1 0-1,-1 0 1,1 0-1,0 0 1,-1 0-1,1 0 1,0 0-1,0 0 1,0 0 0,0 0-1,-2 3 1,-9 15 77,0 1 0,2 0 0,-15 39 0,21-49-156,1 0-1,1 0 0,-1 0 0,1 1 1,1-1-1,0 1 0,1 0 0,0-1 1,0 1-1,4 15 0,-3-24-20,-1 0 0,1 0-1,1 0 1,-1 0 0,0-1 0,0 1-1,1 0 1,-1-1 0,1 1 0,-1-1 0,1 0-1,0 1 1,-1-1 0,1 0 0,0 0 0,0 0-1,0 0 1,0 0 0,0-1 0,0 1-1,0-1 1,0 1 0,0-1 0,0 0 0,3 1-1,0-1-224,-1 1 1,1-1-1,0 0 0,0 0 0,-1 0 0,1-1 0,0 0 0,-1 0 0,1 0 0,8-4 0,-8 2 136,0-1-1,0 0 1,0-1-1,-1 1 1,0-1-1,0 0 1,0 0 0,-1 0-1,1 0 1,-1-1-1,0 1 1,-1-1-1,1 0 1,-1 0-1,0 0 1,1-10-1,2-8 1185,-1 0 0,1-47 0,-4 14 3922,-1 71-5415,3 52 848,4 0 1,15 67-1,8 81 465,-29-203-796,2 18 45,-2 0-1,-1 0 1,-1 0-1,-6 33 0,6-55-34,-1 1-1,1-2 1,-2 1-1,1 0 0,-1 0 1,0-1-1,0 1 0,-1-1 1,1 0-1,-1 0 1,-1 0-1,1-1 0,-1 1 1,0-1-1,-1 0 0,1-1 1,-1 1-1,0-1 0,0 0 1,0 0-1,0-1 1,-8 3-1,5-3-39,0 0 0,1-1 0,-1 0 0,0 0 0,0-1 0,-1 0 0,1-1 0,0 0-1,0 0 1,0-1 0,0 0 0,0-1 0,0 0 0,0 0 0,-15-7 0,11 3-294,0 0-1,1-2 1,0 1 0,0-1-1,1-1 1,0 0 0,0-1 0,1 0-1,-13-16 1,20 23-86,-5-13-3129</inkml:trace>
   <inkml:trace contextRef="#ctx0" brushRef="#br0" timeOffset="3176.08">425 1342 3185,'0'0'9023,"0"0"-8967,0 0 0,0 0 0,0-1-1,0 1 1,-1 0 0,1 0 0,0 0 0,0-1 0,0 1-1,0 0 1,0 0 0,-1 0 0,1-1 0,0 1-1,0 0 1,0 0 0,-1 0 0,1 0 0,0-1-1,0 1 1,0 0 0,-1 0 0,1 0 0,0 0 0,0 0-1,-1 0 1,1 0 0,0 0 0,0 0 0,-1 0-1,1 0 1,0 0 0,0 0 0,-1 0 0,1 0-1,-1 0 1,-4 30 307,-3 33 0,3-13-235,-15 144 8,17-111-5229</inkml:trace>
   <inkml:trace contextRef="#ctx0" brushRef="#br0" timeOffset="3968.36">20 1522 6451,'0'0'4066,"-6"-2"-3770,-8-7-359,14 9 62,0 0 1,0 0-1,0-1 1,0 1-1,0 0 1,0 0-1,0-1 1,0 1-1,0 0 1,0 0-1,0 0 1,1-1-1,-1 1 1,0 0-1,0 0 0,0 0 1,0-1-1,0 1 1,0 0-1,1 0 1,-1 0-1,0 0 1,0 0-1,0-1 1,0 1-1,1 0 1,-1 0-1,0 0 1,0 0-1,0 0 1,1 0-1,-1 0 0,0 0 1,0 0-1,1 0 1,-1 0-1,0-1 1,45-6 89,-10 3 62,132-24-465,270-81-1,-428 106 189,29-10-744,45-21 0,-74 29 677,-1 1 0,1-1 0,-1 0 0,0-1 0,-1 0 0,1 0 0,-1 0 0,0-1 0,-1 0 0,11-15 0,-15 19 258,-1 1-1,1-1 0,-1 0 1,0 1-1,1-1 1,-1 0-1,-1 0 0,1 0 1,0 0-1,-1 0 1,1 0-1,-1 0 1,0 0-1,0 0 0,0 0 1,0 0-1,-2-5 1,1 6 61,0 0 1,0 0 0,0 1 0,0-1 0,0 1-1,-1-1 1,1 1 0,-1-1 0,1 1 0,-1 0 0,1-1-1,-1 1 1,0 0 0,0 0 0,0 0 0,1 1-1,-1-1 1,0 0 0,0 1 0,0-1 0,0 1 0,0 0-1,0-1 1,0 1 0,0 0 0,-3 1 0,-3-2-55,1 1 0,-1 0 0,0 1 0,0-1 0,1 2 1,-1-1-1,1 1 0,-1 0 0,1 1 0,0-1 0,0 2 1,0-1-1,0 1 0,0 0 0,1 0 0,0 1 0,0-1 0,0 2 1,0-1-1,1 0 0,-8 11 0,1 0-60,0 0 1,2 0-1,0 1 0,1 0 1,0 1-1,2 0 0,0 0 1,1 1-1,1 0 0,-4 27 0,2 4 46,3 0-1,4 90 0,-1-138-73,1 0 0,0-1 0,0 1 0,1 0 0,-1 0 0,0-1 0,1 1 0,-1 0 0,1-1 0,-1 1 0,1 0 0,0-1 0,-1 1 0,1-1 0,2 3 0,-3-4-8,1 0 0,-1 1 0,1-1 0,0 0 1,-1 0-1,1 1 0,-1-1 0,1 0 0,0 0 0,-1 0 0,1 0 0,-1 0 0,1 0 0,0 0 0,-1 0 1,1 0-1,-1 0 0,1 0 0,0-1 0,-1 1 0,1 0 0,-1 0 0,1-1 0,-1 1 0,1 0 1,-1-1-1,2 0 0,4-4-140,0 0 1,0 0-1,0-1 1,7-11-1,-9 13 245,22-31-265,27-31-19,-48 60 183,1 0 0,0 1 0,0 0 0,1 0 0,0 0 0,-1 1 0,15-7 0,-20 11-7,0 0 0,-1 0 0,1 0 0,0 0-1,-1 0 1,1 0 0,0 0 0,0 0 0,-1 0 0,1 0 0,0 0 0,-1 1 0,1-1 0,0 0 0,-1 1-1,1-1 1,0 0 0,-1 1 0,1-1 0,0 1 0,-1-1 0,1 1 0,-1-1 0,1 1 0,-1-1 0,0 1 0,1 0-1,-1-1 1,1 1 0,-1 0 0,0-1 0,1 2 0,11 30 324,-7-19-100,0-1-95,0 0 0,1 0 0,1 0 0,0-1 0,11 14 0,-15-22-122,1 0 1,-1 1-1,1-1 1,0 0 0,0-1-1,0 1 1,0-1-1,0 0 1,1 0-1,-1 0 1,1 0-1,-1-1 1,1 0 0,-1 0-1,1 0 1,0 0-1,0-1 1,5 0-1,-5 0-85,1 0 0,-1 0-1,0-1 1,1 0 0,-1 0-1,0 0 1,0-1-1,1 1 1,-1-1 0,0 0-1,-1-1 1,1 0 0,0 1-1,8-8 1,-9 5 36,1 0 1,-1 0-1,1 0 0,-1-1 1,-1 0-1,1 0 1,-1 0-1,0 0 0,0 0 1,-1-1-1,3-10 1,-1-4 855,-1 0 1,-1 0 0,-1-42-1,-1 53 1241,0 12-1991,0 116 740,0-66-6833</inkml:trace>
-  <inkml:trace contextRef="#ctx0" brushRef="#br0" timeOffset="4109.23">1125 1344 6819,'0'0'1185</inkml:trace>
-  <inkml:trace contextRef="#ctx0" brushRef="#br0" timeOffset="4481.23">1293 1386 4930,'0'0'4087,"3"20"-3364,3 9-382,17 120 1922,-21-24-1273,-2-127-1630,-2-54-637,1 24 930,0 0-1,6-42 1,-4 66 335,0 0 1,1 0-1,0 0 1,0 1-1,1-1 1,0 0-1,0 1 1,1 0-1,0 0 1,0 0-1,1 0 1,-1 0-1,2 1 1,5-7-1,-8 11 7,-1-1 0,1 1 0,0 0-1,0 0 1,0 0 0,0 0 0,1 1 0,-1-1 0,0 1-1,1-1 1,-1 1 0,1 0 0,-1 1 0,1-1 0,-1 1 0,1-1-1,0 1 1,5 1 0,-4 0 32,0 0 0,0 0 0,-1 1-1,1 0 1,-1 0 0,1 0 0,-1 1 0,1-1 0,-1 1-1,0 0 1,7 7 0,1 3 66,0 1-1,-1 0 1,0 1 0,-1 0-1,-1 1 1,8 18-1,-9-16-333,-3-6 334,1 0-1,12 20 1,-16-29-402,0-1 1,0 0-1,-1 1 1,1-1-1,1 0 0,-1 0 1,0 0-1,0-1 1,1 1-1,-1 0 0,1-1 1,0 0-1,-1 1 1,1-1-1,0 0 1,0-1-1,-1 1 0,5 0 1,13 0-3868</inkml:trace>
+  <inkml:trace contextRef="#ctx0" brushRef="#br0" timeOffset="4109.22">1125 1344 6819,'0'0'1185</inkml:trace>
+  <inkml:trace contextRef="#ctx0" brushRef="#br0" timeOffset="4481.22">1293 1386 4930,'0'0'4087,"3"20"-3364,3 9-382,17 120 1922,-21-24-1273,-2-127-1630,-2-54-637,1 24 930,0 0-1,6-42 1,-4 66 335,0 0 1,1 0-1,0 0 1,0 1-1,1-1 1,0 0-1,0 1 1,1 0-1,0 0 1,0 0-1,1 0 1,-1 0-1,2 1 1,5-7-1,-8 11 7,-1-1 0,1 1 0,0 0-1,0 0 1,0 0 0,0 0 0,1 1 0,-1-1 0,0 1-1,1-1 1,-1 1 0,1 0 0,-1 1 0,1-1 0,-1 1 0,1-1-1,0 1 1,5 1 0,-4 0 32,0 0 0,0 0 0,-1 1-1,1 0 1,-1 0 0,1 0 0,-1 1 0,1-1 0,-1 1-1,0 0 1,7 7 0,1 3 66,0 1-1,-1 0 1,0 1 0,-1 0-1,-1 1 1,8 18-1,-9-16-333,-3-6 334,1 0-1,12 20 1,-16-29-402,0-1 1,0 0-1,-1 1 1,1-1-1,1 0 0,-1 0 1,0 0-1,0-1 1,1 1-1,-1 0 0,1-1 1,0 0-1,-1 1 1,1-1-1,0 0 1,0-1-1,-1 1 0,5 0 1,13 0-3868</inkml:trace>
   <inkml:trace contextRef="#ctx0" brushRef="#br0" timeOffset="5138.17">1914 1301 7700,'0'0'5914,"-17"2"-5508,-2 0-309,-34 9 1,50-10-88,0 0 0,0 0 1,1 1-1,-1-1 1,1 1-1,-1 0 1,1 0-1,0 0 0,-1 0 1,1 0-1,0 0 1,0 0-1,1 1 1,-1-1-1,0 1 0,-1 3 1,-13 42 175,14-37-176,-1 1-33,0-1 1,1 1-1,1-1 1,0 1-1,1 19 1,0-27-70,0-1 0,0 0 1,1 0-1,-1 0 0,1 0 0,0 0 1,0 0-1,0 0 0,0 0 1,1 0-1,-1 0 0,1 0 1,-1-1-1,1 1 0,0-1 1,0 1-1,0-1 0,0 0 0,1 0 1,-1 0-1,1 0 0,-1 0 1,1 0-1,5 2 0,-3-2-89,0 0-1,0 0 1,0-1-1,0 0 1,0 0-1,0 0 0,1-1 1,-1 1-1,0-1 1,0-1-1,1 1 1,-1-1-1,0 1 1,0-2-1,0 1 1,0 0-1,0-1 0,0 0 1,0 0-1,-1-1 1,1 1-1,-1-1 1,1 0-1,-1 0 1,0 0-1,0-1 0,4-4 1,-1-1 170,-1 0 0,0 1 1,-1-2-1,0 1 0,0-1 0,-1 0 0,0 0 1,-1 0-1,0 0 0,0 0 0,-1-1 0,1-17 1,-2-101 4476,2 174-3992,2 0 0,17 71 0,-7-44-295,-4 0 0,-3 1 1,-1 92-1,-7-153-164,0-1-1,-1 1 1,-1-1 0,0 0-1,0 1 1,-1-1 0,-1 0-1,0 0 1,0-1 0,-1 1-1,-8 13 1,8-18-9,1 0-1,-1 0 1,0 0-1,-1-1 1,1 1 0,-1-1-1,0-1 1,0 1 0,-1-1-1,1 0 1,-1-1 0,0 1-1,0-1 1,0-1-1,0 1 1,-1-1 0,1-1-1,-9 2 1,5-2-28,0 0 0,0-1 0,0 0 0,1-1 0,-1 0 0,0-1 0,1 0 0,-1 0 0,1-1 0,-1-1 0,1 0 0,-11-6 0,14 6-5,0 0-1,0 0 1,1-1 0,0 0 0,0 0 0,0-1 0,1 1 0,0-1 0,0 0 0,0-1 0,1 1 0,0-1 0,0 0 0,1 0 0,0 0-1,0-1 1,-3-12 0,4 13 4,0-1 0,1 1 0,0-1 0,1 0 1,0 1-1,0-1 0,0 0 0,1 1 0,0-1 0,1 0 0,0 1 0,0-1 0,0 1 0,1 0 0,0 0 0,1 0 0,7-12 0,-3 10-334,-1 0-1,2 0 1,-1 1-1,1 0 0,0 0 1,1 1-1,0 0 1,0 1-1,0 0 1,22-8-1,47-12-4529,-42 19 1437</inkml:trace>
   <inkml:trace contextRef="#ctx0" brushRef="#br0" timeOffset="5777.2">2581 1310 352,'0'0'9410,"-3"-6"-8479,12 57 523,-5-27-870,5 46 0,-9 79-490,-2-176-482,0 0 1,2 0 0,2 0-1,0 0 1,6-27-1,-6 47 380,0-1 0,1 1 0,-1-1 0,2 1-1,-1 0 1,1 0 0,0 0 0,0 0-1,1 1 1,0 0 0,0 0 0,0 0 0,1 0-1,0 1 1,0 0 0,0 0 0,1 1 0,0 0-1,0 0 1,0 0 0,13-4 0,25-2-187,-43 9 170,0 1 1,0 0 0,0 0-1,0 0 1,0 0 0,0 0-1,0 0 1,0 1-1,0-1 1,0 1 0,-1-1-1,1 1 1,0 0 0,0 0-1,-1 0 1,1 0 0,0 0-1,-1 0 1,1 0 0,-1 0-1,1 1 1,1 1 0,4 9 166,-1 0 1,0 0-1,-1 1 0,-1 0 1,6 20-1,10 74 589,-18-94-769,0 0-120,6 26-390,-8-37 303,1-1 0,-1 0 1,1 1-1,0-1 0,-1 0 0,1 0 0,0 0 1,0 0-1,0 0 0,0 0 0,0 0 0,0 0 1,0 0-1,3 1 0,11 2-3791</inkml:trace>
   <inkml:trace contextRef="#ctx0" brushRef="#br0" timeOffset="6167.42">3144 1310 7652,'0'0'6421,"-14"-3"-5831,-43-4-259,56 7-324,0 0 0,-1 0 0,1 1 1,0-1-1,0 0 0,0 0 0,0 1 1,-1-1-1,1 0 0,0 1 1,0-1-1,0 1 0,0-1 0,0 1 1,0 0-1,0 0 0,0-1 1,0 1-1,0 0 0,1 0 0,-1 0 1,0 0-1,0 0 0,1 0 1,-1 0-1,1 0 0,-1 0 0,1 0 1,-1 0-1,1 0 0,0 0 1,-1 1-1,1-1 0,0 0 0,0 1 1,-1 4-1,-4 15-11,2 1 0,0 0-1,1 0 1,2 0 0,0 0 0,4 26 0,-4-44-68,1 0 0,0-1 0,0 1 1,1 0-1,-1-1 0,1 1 0,-1 0 1,1-1-1,0 0 0,1 0 0,-1 1 0,0-1 1,1 0-1,0-1 0,-1 1 0,1 0 1,1-1-1,-1 0 0,0 1 0,0-1 1,1-1-1,-1 1 0,1 0 0,0-1 0,-1 0 1,1 0-1,0 0 0,0 0 0,-1 0 1,1-1-1,0 0 0,0 0 0,0 0 1,0 0-1,0 0 0,0-1 0,0 0 1,-1 0-1,1 0 0,0 0 0,-1-1 0,1 1 1,0-1-1,-1 0 0,0 0 0,1 0 1,-1 0-1,0-1 0,4-4 0,0-2 102,-1 1 1,0-1-1,-1 0 0,0-1 0,-1 1 0,0-1 0,0 0 0,-1 0 1,-1 0-1,1-1 0,-2 1 0,1 0 0,-1-1 0,-1 1 0,0-1 0,-2-18 1,1 26 25,1 1 0,0-1 1,-1 0-1,1 0 0,-1 0 0,0 1 1,0-1-1,0 0 0,0 1 1,-1-1-1,1 1 0,-1 0 1,1-1-1,-1 1 0,0 0 1,0 0-1,0 0 0,0 0 1,0 0-1,0 0 0,-1 1 1,1-1-1,-1 1 0,1 0 1,-1-1-1,1 1 0,-5-1 0,-4 0-567,-1-1 0,0 2 0,0-1-1,0 2 1,-13 0 0,14 0-1069</inkml:trace>
@@ -5752,6 +6403,261 @@
 </file>
 
 <file path=word/ink/ink50.xml><?xml version="1.0" encoding="utf-8"?>
+<inkml:ink xmlns:inkml="http://www.w3.org/2003/InkML">
+  <inkml:definitions>
+    <inkml:context xml:id="ctx0">
+      <inkml:inkSource xml:id="inkSrc0">
+        <inkml:traceFormat>
+          <inkml:channel name="X" type="integer" min="-2.14748E9" max="2.14748E9" units="cm"/>
+          <inkml:channel name="Y" type="integer" min="-2.14748E9" max="2.14748E9" units="cm"/>
+          <inkml:channel name="F" type="integer" max="32767" units="dev"/>
+        </inkml:traceFormat>
+        <inkml:channelProperties>
+          <inkml:channelProperty channel="X" name="resolution" value="1000" units="1/cm"/>
+          <inkml:channelProperty channel="Y" name="resolution" value="1000" units="1/cm"/>
+          <inkml:channelProperty channel="F" name="resolution" value="0" units="1/dev"/>
+        </inkml:channelProperties>
+      </inkml:inkSource>
+      <inkml:timestamp xml:id="ts0" timeString="2025-06-07T15:43:35.658"/>
+    </inkml:context>
+    <inkml:brush xml:id="br0">
+      <inkml:brushProperty name="width" value="0.1" units="cm"/>
+      <inkml:brushProperty name="height" value="0.1" units="cm"/>
+      <inkml:brushProperty name="color" value="#5B2D90"/>
+    </inkml:brush>
+  </inkml:definitions>
+  <inkml:trace contextRef="#ctx0" brushRef="#br0">151 1 5811,'0'0'3460,"-3"19"-3159,-15 72 1,-44 130-1,27-142-755,3-31-5217</inkml:trace>
+</inkml:ink>
+</file>
+
+<file path=word/ink/ink51.xml><?xml version="1.0" encoding="utf-8"?>
+<inkml:ink xmlns:inkml="http://www.w3.org/2003/InkML">
+  <inkml:definitions>
+    <inkml:context xml:id="ctx0">
+      <inkml:inkSource xml:id="inkSrc0">
+        <inkml:traceFormat>
+          <inkml:channel name="X" type="integer" min="-2.14748E9" max="2.14748E9" units="cm"/>
+          <inkml:channel name="Y" type="integer" min="-2.14748E9" max="2.14748E9" units="cm"/>
+          <inkml:channel name="F" type="integer" max="32767" units="dev"/>
+        </inkml:traceFormat>
+        <inkml:channelProperties>
+          <inkml:channelProperty channel="X" name="resolution" value="1000" units="1/cm"/>
+          <inkml:channelProperty channel="Y" name="resolution" value="1000" units="1/cm"/>
+          <inkml:channelProperty channel="F" name="resolution" value="0" units="1/dev"/>
+        </inkml:channelProperties>
+      </inkml:inkSource>
+      <inkml:timestamp xml:id="ts0" timeString="2025-06-07T15:43:15.981"/>
+    </inkml:context>
+    <inkml:brush xml:id="br0">
+      <inkml:brushProperty name="width" value="0.1" units="cm"/>
+      <inkml:brushProperty name="height" value="0.1" units="cm"/>
+      <inkml:brushProperty name="color" value="#5B2D90"/>
+    </inkml:brush>
+  </inkml:definitions>
+  <inkml:trace contextRef="#ctx0" brushRef="#br0">0 2445 4098,'0'0'1014,"25"6"1622,-11-6-2242,-8 0-270,1 1 1,-1-1 0,1 0-1,0 0 1,-1-1 0,1 0-1,-1 0 1,1-1 0,-1 0-1,0 0 1,0 0-1,0-1 1,0 0 0,0 0-1,0 0 1,7-7 0,29-26 170,-2-3 1,-1-1 0,-2-2-1,-2-2 1,46-76 0,-44 61-178,-3-1 1,-3-2-1,-2-1 1,34-115-1,-38 84 220,36-151-141,-51 189-17,-2 1 0,1-87 0,-7 53-172,0 39 50,-2 1 0,-7-57 0,-1 60-127,-2 1 1,-3 0-1,-1 0 1,-2 1-1,-43-80 1,49 105-9,-2 1 1,-1 1-1,0 0 0,-1 1 1,-1 1-1,0 0 0,-20-15 1,9 11-43,0 2-1,0 0 1,-2 2 0,-35-14 0,46 27-392,25 6-661,-5-7 1208,1 1 0,-1-1 0,0 0 0,0 0 0,0 0 1,-1 0-1,1 0 0,-1 0 0,1-1 0,-1 1 0,3-9 0,5-3 262,-2-3-20,-5 13-129,-3 17-277,-3 14 124,-2-1 0,0 0 0,-13 33 1,8-26 12,-14 31-139,25-107 338,34-97-208,-22 98 80,13-76 0,-26 110 88,0 8-267,-7 3-552,-115 62 830,114-60-177,1-1 12,0 1 0,1 0-1,-1 0 1,-9 7 0,15-9-19,-1 0-1,0 0 1,1-1-1,-1 1 1,1 0 0,0 1-1,0-1 1,0 0-1,0 0 1,0 0-1,0 1 1,0-1-1,1 0 1,-1 1 0,1-1-1,-1 1 1,1 4-1,1-1 48,0-1-1,0 1 1,0 0-1,1-1 1,0 1-1,0-1 1,0 1-1,1-1 1,0 0-1,0 0 1,0 0-1,0-1 1,1 1 0,0-1-1,4 5 1,13 11 94,43 32 0,-34-29-67,-17-14-340,13 11 181,-18-5-5714</inkml:trace>
+</inkml:ink>
+</file>
+
+<file path=word/ink/ink52.xml><?xml version="1.0" encoding="utf-8"?>
+<inkml:ink xmlns:inkml="http://www.w3.org/2003/InkML">
+  <inkml:definitions>
+    <inkml:context xml:id="ctx0">
+      <inkml:inkSource xml:id="inkSrc0">
+        <inkml:traceFormat>
+          <inkml:channel name="X" type="integer" min="-2.14748E9" max="2.14748E9" units="cm"/>
+          <inkml:channel name="Y" type="integer" min="-2.14748E9" max="2.14748E9" units="cm"/>
+          <inkml:channel name="F" type="integer" max="32767" units="dev"/>
+        </inkml:traceFormat>
+        <inkml:channelProperties>
+          <inkml:channelProperty channel="X" name="resolution" value="1000" units="1/cm"/>
+          <inkml:channelProperty channel="Y" name="resolution" value="1000" units="1/cm"/>
+          <inkml:channelProperty channel="F" name="resolution" value="0" units="1/dev"/>
+        </inkml:channelProperties>
+      </inkml:inkSource>
+      <inkml:timestamp xml:id="ts0" timeString="2025-06-07T15:43:13.474"/>
+    </inkml:context>
+    <inkml:brush xml:id="br0">
+      <inkml:brushProperty name="width" value="0.1" units="cm"/>
+      <inkml:brushProperty name="height" value="0.1" units="cm"/>
+      <inkml:brushProperty name="color" value="#5B2D90"/>
+    </inkml:brush>
+  </inkml:definitions>
+  <inkml:trace contextRef="#ctx0" brushRef="#br0">1 2272 3169,'0'0'5294,"2"-38"-2653,-2 5-2458,3 1 0,0-1 0,2 0 0,2 1 0,0 0 0,3 1 0,15-37 0,69-183 40,30-68 96,-74 201-281,-6 13 103,101-179 0,-75 178 6,131-150 0,-195 249-144,132-140-6,-119 130-35,2 0-1,0 1 1,0 2 0,2 0-1,41-18 1,-35 19-51,1 2-1,1 1 0,-1 1 1,63-8-1,-92 17 82,0-1 0,0 1 1,0 0-1,0-1 0,0 1 0,0-1 0,0 1 1,0-1-1,0 1 0,0-1 0,-1 0 0,1 0 1,0 1-1,0-1 0,-1 0 0,1 0 0,0 0 1,-1 0-1,1 0 0,-1 0 0,0 0 0,1 0 1,-1 0-1,0 0 0,1 0 0,-1 0 0,0 0 1,0 0-1,0 0 0,0-1 0,0-41-768,-1 27 868,2 40-253,1 0 0,11 46 0,-9-59 60,-3-12-202,-6-22 150,-57-167 788,62 189-638,0 1 0,0 0 1,0 0-1,0-1 0,0 1 1,0 0-1,0 0 0,0-1 1,0 1-1,0 0 0,0 0 1,0-1-1,0 1 0,0 0 1,0 0-1,1 0 0,-1-1 1,0 1-1,0 0 0,0 0 1,0 0-1,1-1 0,-1 1 1,0 0-1,0 0 0,0 0 1,1 0-1,-1-1 0,0 1 1,0 0-1,1 0 0,-1 0 1,0 0-1,0 0 0,1 0 1,-1 0-1,0 0 1,0 0-1,1 0 0,-1 0 1,0 0-1,0 0 0,1 0 1,-1 0-1,16 0 25,-13 0-28,31 0 73,16 0-14,50 6 0,-99-6-55,0 0 0,-1 0 0,1 1 1,-1-1-1,1 1 0,-1-1 0,1 0 0,-1 1 0,1-1 0,-1 1 1,1-1-1,-1 1 0,1 0 0,-1-1 0,0 1 0,1-1 0,-1 1 1,0 0-1,0-1 0,0 1 0,1 0 0,-1-1 0,0 1 0,0 0 1,0-1-1,0 1 0,0 0 0,0 0 0,-1 25-60,1-19 82,-1 9-52,-1 0-1,0 0 1,-2 0-1,1 0 1,-2 0-1,0-1 1,-1 0-1,-1 0 1,0 0-1,-1-1 1,-17 25 0,22-36-335,1 0 1,-1-1-1,0 1 1,0 0-1,0-1 1,0 0-1,0 0 1,-1 0-1,1 0 1,-1 0 0,1-1-1,-1 1 1,-6 1-1,-5-2-3144</inkml:trace>
+</inkml:ink>
+</file>
+
+<file path=word/ink/ink53.xml><?xml version="1.0" encoding="utf-8"?>
+<inkml:ink xmlns:inkml="http://www.w3.org/2003/InkML">
+  <inkml:definitions>
+    <inkml:context xml:id="ctx0">
+      <inkml:inkSource xml:id="inkSrc0">
+        <inkml:traceFormat>
+          <inkml:channel name="X" type="integer" min="-2.14748E9" max="2.14748E9" units="cm"/>
+          <inkml:channel name="Y" type="integer" min="-2.14748E9" max="2.14748E9" units="cm"/>
+          <inkml:channel name="F" type="integer" max="32767" units="dev"/>
+        </inkml:traceFormat>
+        <inkml:channelProperties>
+          <inkml:channelProperty channel="X" name="resolution" value="1000" units="1/cm"/>
+          <inkml:channelProperty channel="Y" name="resolution" value="1000" units="1/cm"/>
+          <inkml:channelProperty channel="F" name="resolution" value="0" units="1/dev"/>
+        </inkml:channelProperties>
+      </inkml:inkSource>
+      <inkml:timestamp xml:id="ts0" timeString="2025-06-07T15:43:11.196"/>
+    </inkml:context>
+    <inkml:brush xml:id="br0">
+      <inkml:brushProperty name="width" value="0.1" units="cm"/>
+      <inkml:brushProperty name="height" value="0.1" units="cm"/>
+      <inkml:brushProperty name="color" value="#5B2D90"/>
+    </inkml:brush>
+  </inkml:definitions>
+  <inkml:trace contextRef="#ctx0" brushRef="#br0">0 828 3073,'0'0'4376,"19"-26"-1730,55-96-1702,17-25-851,-77 128-112,1 0 0,1 1 0,1 0 0,1 1 0,24-17 0,30-15 2,2 3 0,1 3-1,99-39 1,-104 56 7,94-22 0,-28 10-13,-83 23-22,1 3-1,73-8 1,114 2 55,-161 14 50,65-3-21,0 8 0,0 5 1,240 43-1,-221-20 111,-24-6 153,233 70-1,-234-47-244,-24-9 151,-1 4-1,124 66 0,-221-97-194,-12-7-17,0 1-1,1-1 1,-1 0 0,12 4-1,-1-3 24,-9-2 8,1 0-1,0-1 1,-1 0-1,11 1 1,-3-43 92,-10 26-110,-2 7 4,0 0 0,0-1-1,1 1 1,0 0 0,0 0-1,1 1 1,9-11 0,-14 17 122,-3 11-363,-11 14 315,-27 34-1,27-38-37,0 0-1,-22 42 0,75-155-983,-22 56 935,-2 3 41,28-48 1,-42 82-36,-1-1 0,1 1 0,0-1 0,0 1 0,-1-1 0,1 1 0,0-1 1,0 1-1,0 0 0,0 0 0,0-1 0,-1 1 0,1 0 0,0 0 0,0 0 0,0 0 1,0 0-1,0 0 0,0 0 0,0 0 0,0 0 0,-1 1 0,1-1 0,0 0 0,0 0 1,0 1-1,0-1 0,0 1 0,-1-1 0,1 1 0,0-1 0,-1 1 0,2 0 0,32 24 51,-27-19-8,19 13 15,-14-11-36,0 1-1,0 0 1,-1 1 0,16 18-1,-27-28-6,0 0-1,0 1 1,1-1 0,-1 0-1,0 1 1,0-1-1,0 0 1,0 1-1,0-1 1,1 1 0,-1-1-1,0 0 1,0 1-1,0-1 1,0 0 0,0 1-1,0-1 1,0 1-1,0-1 1,-1 0-1,1 1 1,0-1 0,0 0-1,0 1 1,0-1-1,0 0 1,-1 1 0,1-1-1,0 0 1,0 1-1,0-1 1,-1 0-1,1 1 1,0-1 0,-1 0-1,1 0 1,0 1-1,0-1 1,-1 0 0,0 0-1,-16 8 70,13-6 22,-185 106 552,103-56-495,73-44-1193,11-6 526,0-1 0,0 1 0,0-1 0,0 0-1,0 0 1,-1 0 0,1 0 0,0 0 0,0 0 0,-1-1 0,1 1 0,-1-1 0,-4 1-1</inkml:trace>
+</inkml:ink>
+</file>
+
+<file path=word/ink/ink54.xml><?xml version="1.0" encoding="utf-8"?>
+<inkml:ink xmlns:inkml="http://www.w3.org/2003/InkML">
+  <inkml:definitions>
+    <inkml:context xml:id="ctx0">
+      <inkml:inkSource xml:id="inkSrc0">
+        <inkml:traceFormat>
+          <inkml:channel name="X" type="integer" min="-2.14748E9" max="2.14748E9" units="cm"/>
+          <inkml:channel name="Y" type="integer" min="-2.14748E9" max="2.14748E9" units="cm"/>
+          <inkml:channel name="F" type="integer" max="32767" units="dev"/>
+        </inkml:traceFormat>
+        <inkml:channelProperties>
+          <inkml:channelProperty channel="X" name="resolution" value="1000" units="1/cm"/>
+          <inkml:channelProperty channel="Y" name="resolution" value="1000" units="1/cm"/>
+          <inkml:channelProperty channel="F" name="resolution" value="0" units="1/dev"/>
+        </inkml:channelProperties>
+      </inkml:inkSource>
+      <inkml:timestamp xml:id="ts0" timeString="2025-06-07T15:42:34.700"/>
+    </inkml:context>
+    <inkml:brush xml:id="br0">
+      <inkml:brushProperty name="width" value="0.1" units="cm"/>
+      <inkml:brushProperty name="height" value="0.1" units="cm"/>
+      <inkml:brushProperty name="color" value="#FFC114"/>
+    </inkml:brush>
+  </inkml:definitions>
+  <inkml:trace contextRef="#ctx0" brushRef="#br0">482 337 7395,'0'0'3762,"0"-1"-3532,-15 364 1784,-3-158-4341,17-195 1221</inkml:trace>
+  <inkml:trace contextRef="#ctx0" brushRef="#br0" timeOffset="296.95">458 509 3201,'0'0'1735,"-1"-16"-447,-2-110 2367,3 125-3638,0 0-1,1-1 0,-1 1 1,1 0-1,-1 0 0,1 0 1,-1 0-1,1 0 0,0 0 1,-1 0-1,1 0 0,0 1 1,0-1-1,0 0 0,0 0 1,0 1-1,0-1 0,0 0 1,0 1-1,0-1 0,0 1 1,0-1-1,0 1 1,0 0-1,0-1 0,0 1 1,1 0-1,1 0 0,38-5 105,-30 5-111,1 0-1,-1 0 1,0 1-1,0 1 0,0-1 1,0 2-1,0 0 1,-1 0-1,1 1 1,-1 0-1,0 0 1,0 2-1,0-1 1,-1 1-1,0 0 1,0 1-1,0 0 1,-1 1-1,8 8 1,-7-6 11,0 1 0,0 0 0,-1 0 0,-1 1 0,0 0 0,-1 0 1,0 0-1,0 1 0,-2 0 0,0 0 0,4 17 0,-7-21 15,0-1 1,0 1-1,-1-1 0,0 0 0,-1 1 0,1-1 0,-2 1 0,1-1 1,-1 0-1,0 1 0,-1-1 0,0 0 0,0-1 0,-1 1 0,0-1 0,0 1 1,-1-1-1,0 0 0,-8 8 0,0-1 66,-1 0 0,0-2 0,-2 0 0,1 0 0,-21 10 0,26-16-174,-1 0 0,0-1 0,0-1 0,0 0 0,0 0-1,-1-1 1,0-1 0,1 0 0,-20 1 0,29-3-112,0-1-1,0 1 1,0 0 0,1-1 0,-1 1 0,0-1 0,0 1 0,0-1 0,0 0 0,0 0 0,1 0 0,-1 0 0,0 0-1,1 0 1,-1 0 0,1-1 0,-1 1 0,1-1 0,0 1 0,0-1 0,0 1 0,-1-1 0,1 0 0,1 1 0,-1-1-1,0 0 1,0 0 0,1 0 0,-1 0 0,1 0 0,-1 0 0,1 0 0,0-3 0,-4-31-5008</inkml:trace>
+  <inkml:trace contextRef="#ctx0" brushRef="#br0" timeOffset="943.81">927 350 8996,'0'0'2020,"1"19"-1183,0 33-295,-1 0 0,-3 0-1,-10 54 1,-36 75-222,26-99-915,23-80 128,0-21-947,2-23 1301,3 0-1,2 1 0,18-64 1,-3 11 172,-17 71-41,1-10 56,15-42-1,-18 67-64,0 0 0,0 0 0,1 0 0,0 1 0,0 0 0,1 0 0,0 0 0,0 0 0,1 1 0,10-10 0,-14 14 3,0 1 0,0-1-1,0 1 1,0 0 0,0-1-1,1 1 1,-1 0 0,0 1-1,1-1 1,-1 0 0,1 1-1,-1-1 1,1 1 0,-1 0-1,1-1 1,-1 1 0,1 1-1,-1-1 1,1 0 0,-1 1-1,1-1 1,-1 1 0,1 0-1,-1-1 1,0 1 0,1 0-1,-1 1 1,0-1 0,0 0-1,0 1 1,0-1 0,0 1-1,0 0 1,0-1 0,2 4-1,6 7 99,0 0 0,-1 1 0,0 0 0,10 21 0,-14-24-85,18 39 58,-2 2 0,-2 0-1,14 64 1,10 25-931,-39-133-1542,-2-19 1682,-4-20 524,2 25 260,-1 0-1,0 0 0,-1-1 0,0 1 0,0 0 0,0 1 1,-1-1-1,0 0 0,-1 1 0,1 0 0,-1-1 0,0 1 1,-1 1-1,1-1 0,-1 1 0,0 0 0,-1 0 1,1 0-1,-1 1 0,0-1 0,0 1 0,0 1 0,-1-1 1,1 1-1,-1 1 0,0-1 0,0 1 0,0 0 0,0 0 1,0 1-1,0 0 0,-1 0 0,-12 1 0,-7 0-153,0 1 0,1 1-1,0 1 1,-1 1 0,-32 10 0,38-7-1691</inkml:trace>
+  <inkml:trace contextRef="#ctx0" brushRef="#br0" timeOffset="1363.74">1517 419 112,'0'0'13305,"-9"-5"-12633,-27-16-208,35 21-451,0-1-1,1 1 0,-1 0 0,0-1 0,0 1 0,0 0 1,1-1-1,-1 1 0,0 0 0,0 0 0,0 0 0,0 0 1,0 0-1,0 0 0,0 0 0,1 0 0,-1 0 0,0 0 1,0 1-1,0-1 0,0 0 0,0 1 0,1-1 0,-1 0 1,0 1-1,0-1 0,1 1 0,-1-1 0,0 1 1,0-1-1,1 1 0,-1 0 0,1-1 0,-1 1 0,1 0 1,-1 0-1,-11 31-11,10-26 54,-6 24-41,1-1-1,1 2 0,2-1 1,1 1-1,1-1 0,4 44 1,0-63-69,0 1 0,0 0 0,1 0 0,0-1 0,1 0-1,1 1 1,0-2 0,0 1 0,1 0 0,8 10 0,-10-16-34,0 0 0,0 0 0,0-1-1,1 0 1,-1 1 0,1-1-1,0-1 1,0 1 0,9 4 0,-11-7 16,1 0 0,-1 1 0,1-1 1,0 0-1,-1-1 0,1 1 0,0-1 1,0 1-1,-1-1 0,1 0 0,0-1 1,0 1-1,-1-1 0,1 1 1,0-1-1,6-3 0,-6 2 48,1-1 1,-1 1-1,0-1 1,0 0-1,0-1 1,-1 1-1,1-1 1,-1 1-1,0-1 1,0 0-1,0-1 0,0 1 1,-1 0-1,1-1 1,-1 1-1,-1-1 1,1 0-1,1-8 1,2-5 84,-1-1 1,-1 0-1,1-31 1,-3 33 19,0-1 1,-2 0-1,0 1 0,-1-1 0,-1 0 1,-8-27-1,8 37-32,0 1 0,0 0 0,-1 0 0,0 0 0,0 0 0,-1 0 0,0 1-1,0 0 1,0 0 0,-1 0 0,0 1 0,0 0 0,0 0 0,-1 0 0,1 1 0,-1 0 0,-10-4 0,2 1-303,-1 2 1,1 0-1,-1 0 1,-30-3 0,-2 5-5747</inkml:trace>
+  <inkml:trace contextRef="#ctx0" brushRef="#br0" timeOffset="2780.78">1950 121 3602,'0'0'5669,"-13"0"-4983,-65-4 579,-84 9 1,-433 25-870,149-12-170,296-9-226,-265 28 0,414-36 43,0 0 0,0 0-1,0 0 1,0 0 0,0 0 0,0 0-1,0 1 1,0-1 0,0 0 0,0 0-1,0 1 1,1-1 0,-1 1 0,1-1-1,-1 1 1,0 1 0,-7 27 724,-14 112-588,-3 155 1,13-128-262,3 132-640,9-259 375,0-38 311,0 0 1,0 0-1,1 1 1,-1-1-1,1 0 1,0 0 0,0 0-1,0 0 1,1 0-1,-1 0 1,1 0-1,0 0 1,0-1-1,0 1 1,1-1 0,-1 1-1,1-1 1,5 5-1,-3-5 13,0 1 0,0-1-1,0 0 1,0-1 0,1 0-1,-1 1 1,1-2 0,0 1-1,-1-1 1,1 0 0,0 0 0,9 0-1,496 5 96,-338-18 16,64-2 0,247-3-173,-464 15 85,357-37-160,-373 39 141,8-1-56,0-1 0,0 0 0,0 0 0,0-1 0,0-1 0,-1 0 0,1 0 0,19-12 0,-30 15 126,0-1-1,0 1 0,0 0 1,0-1-1,-1 1 1,1 0-1,0-1 0,-1 1 1,1-1-1,-1 1 1,0-1-1,1 1 0,-1-1 1,0 1-1,0-4 1,-1-28 1206,0 19-978,12-306 46,-11 274-215,-3 1-1,-14-76 0,-33-240 226,28 168-296,22 189-79,-1 0 0,1 1 0,-1-1 0,0 0 0,0 0 0,0 1 0,0-1 1,-3-3-1,3 5-214,0 1 0,0 0 1,0 0-1,-1 0 1,1 1-1,0-1 0,-1 0 1,1 0-1,0 1 0,-1-1 1,1 0-1,-1 1 1,1 0-1,-1-1 0,1 1 1,-1 0-1,0 0 0,1 0 1,-1 0-1,-2 0 0,-17 1-3328,-6 5-2184</inkml:trace>
+</inkml:ink>
+</file>
+
+<file path=word/ink/ink55.xml><?xml version="1.0" encoding="utf-8"?>
+<inkml:ink xmlns:inkml="http://www.w3.org/2003/InkML">
+  <inkml:definitions>
+    <inkml:context xml:id="ctx0">
+      <inkml:inkSource xml:id="inkSrc0">
+        <inkml:traceFormat>
+          <inkml:channel name="X" type="integer" min="-2.14748E9" max="2.14748E9" units="cm"/>
+          <inkml:channel name="Y" type="integer" min="-2.14748E9" max="2.14748E9" units="cm"/>
+          <inkml:channel name="F" type="integer" max="32767" units="dev"/>
+        </inkml:traceFormat>
+        <inkml:channelProperties>
+          <inkml:channelProperty channel="X" name="resolution" value="1000" units="1/cm"/>
+          <inkml:channelProperty channel="Y" name="resolution" value="1000" units="1/cm"/>
+          <inkml:channelProperty channel="F" name="resolution" value="0" units="1/dev"/>
+        </inkml:channelProperties>
+      </inkml:inkSource>
+      <inkml:timestamp xml:id="ts0" timeString="2025-06-07T15:42:23.800"/>
+    </inkml:context>
+    <inkml:brush xml:id="br0">
+      <inkml:brushProperty name="width" value="0.1" units="cm"/>
+      <inkml:brushProperty name="height" value="0.1" units="cm"/>
+      <inkml:brushProperty name="color" value="#FFC114"/>
+    </inkml:brush>
+  </inkml:definitions>
+  <inkml:trace contextRef="#ctx0" brushRef="#br0">2704 61 4386,'0'0'5245,"-16"0"-4690,-123-1 392,-421 19-595,270-4-297,116-7-38,-551-1-23,402-9 31,80 3-2434,245-37 3348,-13-27 1427,7 156-2354,-24 143 0,28-442-2455,0 198 2478,-1 1 0,1-1 1,-1 1-1,0-1 0,-1 1 1,0-1-1,-6-15 0,7 23-3,1 1-1,0 0 0,-1-1 0,1 1 0,0-1 0,-1 1 1,1-1-1,0 1 0,-1 0 0,1-1 0,-1 1 0,1 0 0,-1-1 1,1 1-1,-1 0 0,1 0 0,-1 0 0,1-1 0,-1 1 1,1 0-1,-1 0 0,1 0 0,-1 0 0,1 0 0,-1 0 1,1 0-1,-1 0 0,1 0 0,-1 0 0,1 0 0,-1 0 1,0 0-1,1 1 0,-1-1 0,1 0 0,0 0 0,-1 1 0,0-1 1,-18 14-125,16-12 190,-14 10 166,0 0 0,-2-2 0,1 0 1,-1-1-1,-27 9 0,46-18-248,0 1 0,0 0 0,0-1 0,0 1 0,0 0 0,0-1 0,0 1 0,0 0 0,0-1 0,0 1 0,0 0 0,1-1-1,-1 1 1,0 0 0,1-1 0,-1 1 0,0-1 0,1 1 0,-1-1 0,0 1 0,1-1 0,-1 1 0,1-1 0,-1 1 0,1-1 0,-1 0 0,1 1 0,0-1 0,0 1 0,26 23-53,-22-19 75,63 63-61,-54-51-77,1 0 0,1-1 0,0-2 0,1 1 0,1-2 0,0 0 0,23 12 0,-40-72 488,-3 23-397,0 1 1,-2-1 0,-1 1-1,-1 0 1,-14-38 0,-10-40 89,30 101-82,0-1 0,0 1 0,0 0 0,0 0 0,-1 0 0,1-1 1,0 1-1,0 0 0,0 0 0,0 0 0,0-1 0,0 1 0,0 0 0,0 0 1,0 0-1,-1 0 0,1-1 0,0 1 0,0 0 0,0 0 0,0 0 0,-1 0 1,1 0-1,0-1 0,0 1 0,0 0 0,-1 0 0,1 0 0,0 0 0,0 0 0,0 0 1,-1 0-1,1 0 0,0 0 0,0 0 0,0 0 0,-1 0 0,1 0 0,0 0 1,0 0-1,-1 0 0,1 0 0,0 0 0,0 0 0,0 0 0,-1 0 0,1 0 1,0 1-1,0-1 0,0 0 0,0 0 0,-1 0 0,1 0 0,0 0 0,0 1 1,0-1-1,0 0 0,0 0 0,-1 0 0,1 0 0,0 1 0,0-1 0,0 0 1,0 0-1,-11 15-112,10-13 142,-10 15-18,1 1 1,-8 22 0,-8 13-43,35-111-1564,-9 58 1595,0 0-1,-1 0 1,1 1-1,0-1 1,0 0-1,0 0 1,0 0-1,-1 0 1,1 0-1,0 0 1,0 0-1,0 0 1,0 0-1,-1 0 1,1 0-1,0 0 1,0 0-1,0 0 1,-1 0-1,1 0 1,0 0-1,0 0 1,0 0-1,0 0 1,-1-1-1,1 1 1,0 0-1,0 0 1,0 0-1,0 0 1,0 0-1,0 0 1,-1 0-1,1-1 0,0 1 1,0 0-1,0 0 1,0 0-1,0 0 1,0 0-1,0-1 1,0 1-1,0 0 1,-1 0-1,1 0 1,0 0-1,0-1 1,0 1-1,0 0 1,0 0-1,0 0 1,0-1-1,0 1 1,0 0-1,0 0 1,0 0-1,1 0 1,-1-1-1,0 1 1,0 0-1,0 0 1,0 0-1,0 0 1,0 0-1,0-1 1,0 1-1,-16 12-1924,6-5-868,-3-1-2045</inkml:trace>
+</inkml:ink>
+</file>
+
+<file path=word/ink/ink56.xml><?xml version="1.0" encoding="utf-8"?>
+<inkml:ink xmlns:inkml="http://www.w3.org/2003/InkML">
+  <inkml:definitions>
+    <inkml:context xml:id="ctx0">
+      <inkml:inkSource xml:id="inkSrc0">
+        <inkml:traceFormat>
+          <inkml:channel name="X" type="integer" min="-2.14748E9" max="2.14748E9" units="cm"/>
+          <inkml:channel name="Y" type="integer" min="-2.14748E9" max="2.14748E9" units="cm"/>
+          <inkml:channel name="F" type="integer" max="32767" units="dev"/>
+        </inkml:traceFormat>
+        <inkml:channelProperties>
+          <inkml:channelProperty channel="X" name="resolution" value="1000" units="1/cm"/>
+          <inkml:channelProperty channel="Y" name="resolution" value="1000" units="1/cm"/>
+          <inkml:channelProperty channel="F" name="resolution" value="0" units="1/dev"/>
+        </inkml:channelProperties>
+      </inkml:inkSource>
+      <inkml:timestamp xml:id="ts0" timeString="2025-06-07T15:42:11.036"/>
+    </inkml:context>
+    <inkml:brush xml:id="br0">
+      <inkml:brushProperty name="width" value="0.1" units="cm"/>
+      <inkml:brushProperty name="height" value="0.1" units="cm"/>
+      <inkml:brushProperty name="color" value="#FFC114"/>
+    </inkml:brush>
+  </inkml:definitions>
+  <inkml:trace contextRef="#ctx0" brushRef="#br0">1017 355 5218,'0'0'4186,"-6"-3"-3836,-10-1-198,1 1 1,-1 0-1,1 1 1,-1 0-1,-24 2 1,32 0-89,1 0 1,-1 0-1,1 1 0,-1 0 1,1 1-1,-1 0 1,1 0-1,0 0 0,-8 5 1,10-5-38,0 1 0,1 1 1,-1-1-1,1 0 1,0 1-1,0 0 0,1 0 1,-1 0-1,1 1 0,0-1 1,0 1-1,0 0 1,-3 8-1,3-7 3,1 0 0,0 0 0,0 0-1,0 0 1,1 1 0,-1 8 0,2-13-30,0-1 0,0 1 0,0 0 0,0 0 0,0 0 0,0 0 0,1 0 0,-1 0 1,1 0-1,-1-1 0,1 1 0,0 0 0,-1 0 0,1-1 0,0 1 0,0-1 0,0 1 0,0 0 0,1-1 0,-1 0 0,0 1 1,1-1-1,-1 0 0,1 0 0,2 2 0,61 25-147,-43-20 66,-1 2 0,37 21 0,-54-29 81,14 10-25,28 24 0,-43-33 49,1-1 0,-1 1 0,-1 0 0,1 0 0,0 1 0,-1-1 0,1 0 0,-1 1 0,0 0 0,0-1 0,0 1 0,-1 0 0,0 0 0,1 0 0,-1 0 0,0 5 0,-1-7-4,0-1 0,0 1 0,-1-1 1,1 1-1,-1 0 0,1-1 0,-1 1 1,0-1-1,0 0 0,1 1 0,-1-1 1,0 0-1,0 1 0,0-1 0,0 0 0,-1 0 1,1 0-1,0 0 0,0 0 0,-1 0 1,0 1-1,-36 15 253,29-13-194,-9 4-77,0-1 0,-1-1-1,1-1 1,-1-1-1,0 0 1,-39 1-1,57-5-105,-1 0 1,1 0-1,0-1 0,-1 1 1,1 0-1,-1-1 0,1 1 1,-1-1-1,1 0 0,0 1 0,0-1 1,-1 0-1,1 0 0,0 0 1,0 0-1,0 0 0,0 0 1,0 0-1,0 0 0,0 0 1,0 0-1,0-1 0,1 1 0,-2-2 1,-11-36-4223,13 38 4148,-6-28-3808</inkml:trace>
+  <inkml:trace contextRef="#ctx0" brushRef="#br0" timeOffset="423.03">960 423 3298,'0'0'6693,"-4"-3"-5900,2 2-709,1-1 1,-1 1 0,0 0-1,0 0 1,1 0 0,-1 0-1,0 0 1,0 1 0,0-1-1,0 1 1,0-1 0,0 1-1,0-1 1,0 1 0,0 0-1,0 0 1,0 0 0,0 0-1,0 1 1,0-1 0,0 1-1,0-1 1,0 1 0,0-1-1,0 1 1,0 0 0,0 0-1,0 0 1,1 0 0,-1 0-1,0 1 1,1-1 0,-3 3-1,-209 237 899,122-132-877,83-100-115,-16 18-20,0 1 0,2 1 0,1 1-1,2 0 1,-17 36 0,34-62-295,1 1 0,-1-1 0,1 1 0,0 0 1,1-1-1,-1 1 0,1 7 0,4-11-360,0 0 0,0 0 0,0 0 0,1-1 0,-1 1 0,0-1 0,0 0 0,9-2 0,-11 2 298,31-3-2727</inkml:trace>
+  <inkml:trace contextRef="#ctx0" brushRef="#br0" timeOffset="1587.82">1302 566 1825,'0'0'6163,"-6"-3"-3637,10 1-2539,1 1 0,-1-1 0,0 1-1,1-1 1,-1 0 0,0-1 0,0 1 0,0-1-1,-1 0 1,1 0 0,0 0 0,-1 0 0,0 0-1,0-1 1,0 0 0,0 0 0,2-5 0,-1 2 143,-1-1 0,0 1 0,-1-1 0,0 1 1,0-1-1,0 0 0,-1 0 0,0 0 0,-1-11 1,-1 18-75,1 1 1,-1-1 0,1 0 0,-1 1-1,0-1 1,0 1 0,0-1 0,1 1-1,-1-1 1,0 1 0,0 0 0,0-1 0,0 1-1,1 0 1,-1 0 0,0 0 0,0-1-1,0 1 1,0 0 0,0 0 0,0 0-1,0 1 1,0-1 0,0 0 0,1 0-1,-2 1 1,-28 4 241,25-2-276,0 1 1,0 0-1,0 0 1,0 0-1,1 1 1,0 0-1,0 0 1,0 0-1,0 0 1,1 0-1,0 1 1,0-1-1,0 1 1,1 0-1,-1 0 1,1 0-1,-1 8 1,-1 6 60,0 1 1,1 0-1,1 39 1,1-56-94,1 0 0,0 0 0,0 0 0,0 0 0,1 0 0,-1 0 0,1 0 0,0 0 0,0 0 0,1-1 0,-1 1 0,1 0 0,0-1 0,0 1 0,0-1 0,0 0 0,0 1 0,1-1 0,0 0 1,0 0-1,-1-1 0,1 1 0,1-1 0,-1 1 0,0-1 0,1 0 0,-1 0 0,1-1 0,-1 1 0,1-1 0,0 1 0,0-1 0,4 0 0,10 4-150,1-1-1,-1-1 1,1-1-1,0-1 1,27-1 0,-36-1 1,0 0 0,1 0 0,-1-1 0,0 0 1,0 0-1,0-2 0,0 1 0,-1-1 0,1 0 1,-1-1-1,12-8 0,-17 9 121,0 1-1,0-1 1,0-1 0,0 1 0,0 0-1,-1-1 1,0 0 0,0 0-1,0 0 1,-1 0 0,0 0 0,0 0-1,0-1 1,2-10 0,-2-3 377,0 1 0,-1-1 0,-2-22 0,0 6 605,1 35-923,0 0 1,0 0-1,0 0 0,0-1 0,0 1 1,0 0-1,0 0 0,0 0 0,0-1 1,0 1-1,0 0 0,0 0 1,0 0-1,-1 0 0,1-1 0,0 1 1,0 0-1,0 0 0,0 0 0,-1 0 1,1 0-1,0 0 0,0 0 0,0-1 1,0 1-1,-1 0 0,1 0 0,0 0 1,0 0-1,0 0 0,-1 0 0,1 0 1,0 0-1,0 0 0,0 0 0,-1 0 1,1 0-1,0 0 0,0 0 1,0 0-1,0 0 0,-1 0 0,1 0 1,0 1-1,0-1 0,0 0 0,-1 0 1,1 0-1,0 0 0,0 0 0,-9 6-168,7-2 107,0 0 1,0 0 0,1 0-1,0 0 1,0 0 0,0 0-1,0 1 1,1-1 0,-1 0-1,1 5 1,0-7-20,0-1 1,0 1 0,0 0-1,0 0 1,0 0 0,1-1-1,-1 1 1,0 0 0,1 0-1,0-1 1,-1 1-1,1 0 1,0-1 0,0 1-1,0 0 1,0-1 0,0 0-1,0 1 1,0-1 0,1 1-1,-1-1 1,0 0-1,1 0 1,-1 0 0,3 1-1,-1 0-46,1-1-1,0 1 1,-1-1-1,1 0 1,0 0 0,0-1-1,0 1 1,0-1-1,0 0 1,0 0-1,0 0 1,0 0-1,0-1 1,0 0-1,0 1 1,0-2-1,0 1 1,-1 0-1,1-1 1,0 1-1,-1-1 1,1 0-1,-1 0 1,0-1 0,0 1-1,0-1 1,0 1-1,0-1 1,0 0-1,-1 0 1,4-5-1,2-5 453,0-1-1,-1 0 1,-1-1-1,0 1 1,-1-1-1,6-27 1,-12 62 4207,3 45-3623,-1 21-1099,-2 20 665,1-54-1381,-1 0-4177</inkml:trace>
+  <inkml:trace contextRef="#ctx0" brushRef="#br0" timeOffset="2053.08">1982 501 6931,'0'0'6488,"0"-5"-5624,0 3-748,0 4 433,4 19-158,0 0-1,13 34 1,-1-5-248,-11-30-104,23 71 91,-24-82-153,-1-1 1,1 1 0,1-1-1,0 1 1,0-1-1,0-1 1,12 12 0,-17-18-23,1 0 0,0 0 0,0 0 0,0 0 0,0 0 0,1 0 0,-1-1 0,0 1 0,0 0 0,0-1 0,1 1 0,-1-1 0,0 1 0,1-1 0,-1 0 0,0 1 0,1-1 0,-1 0 0,0 0 0,1 0 0,-1 0 0,0 0 0,1 0 0,-1-1 0,0 1 0,1 0 0,-1-1 0,0 1 0,1-1 0,-1 1 0,0-1 0,0 0 0,0 1 0,0-1 0,1 0 0,-1 0 0,0 0 0,1-2 0,4-3 34,0-1-1,-1 0 1,0-1-1,7-14 1,-6 11 25,5-11 53,0 1 0,-2-1 0,-1-1 0,0 0 0,-2 0 0,-1 0 1,3-27-1,-2-44-6407</inkml:trace>
+  <inkml:trace contextRef="#ctx0" brushRef="#br0" timeOffset="2318.36">2399 504 6979,'0'0'7991,"1"8"-7034,9 231 1162,-10-188-5240,1-1-3328,-1-63 2055</inkml:trace>
+  <inkml:trace contextRef="#ctx0" brushRef="#br0" timeOffset="2457.89">2391 326 4002,'0'0'4210,"2"-37"-5443,11 37-223,4 3-305,3 7-1905</inkml:trace>
+  <inkml:trace contextRef="#ctx0" brushRef="#br0" timeOffset="2862.35">2782 508 6499,'0'0'6390,"-9"-1"-5638,-17-4 452,0 2 0,-44 1 0,67 2-1173,0 1-1,0 0 1,1 0-1,-1 1 1,0-1-1,1 0 1,-1 1-1,1-1 1,0 1-1,-1 0 1,1 0-1,0 0 1,0 0-1,0 0 1,0 0-1,1 1 1,-1-1-1,1 1 1,-1-1-1,1 1 1,0 0-1,0-1 1,-2 6-1,-1 5-39,1-1-1,0 1 0,0 0 0,0 13 0,2-13 7,0 0 1,1 0-1,1 0 0,0-1 0,1 1 0,0 0 0,1 0 1,0-1-1,1 0 0,11 23 0,-12-30-121,0 1 0,0-1 0,1 1 0,0-1 1,0 0-1,0-1 0,1 1 0,0-1 0,-1 0 0,2 0 0,-1 0 0,0-1 0,1 0 0,-1 0 0,1 0 0,0-1 0,0 1 0,0-2 0,0 1 0,0 0 1,1-1-1,-1-1 0,0 1 0,8-1 0,-6 1-467,1-1 0,0 0 1,0-1-1,0 0 0,-1 0 0,1-1 1,0 0-1,-1-1 0,0 0 1,1 0-1,11-7 0,20-17-5014</inkml:trace>
+  <inkml:trace contextRef="#ctx0" brushRef="#br0" timeOffset="3594.01">3011 495 7075,'0'0'3218,"5"0"-3269,94-1-787,-98 1 889,0-1 0,-1 1 0,1 0-1,0 0 1,-1 0 0,1-1 0,0 1 0,0-1-1,-1 1 1,1 0 0,-1-1 0,1 1 0,0-1-1,-1 1 1,1-1 0,-1 0 0,1 1 0,-1-1-1,0 1 1,1-1 0,-1 0 0,1 0-1,-1 1 1,0-1 0,0 0 0,1 1 0,-1-1-1,0 0 1,0 0 0,0 1 0,0-1 0,0 0-1,0 0 1,0 0 0,0 1 0,0-1 0,0 0-1,-1 0 1,1 1 0,0-1 0,0 0 0,-1 1-1,1-1 1,0 0 0,-1 1 0,1-1-1,-1 0 1,1 1 0,-1-1 0,1 1 0,-1-1-1,0 0 1,-7-1 148,1 0 0,-1 1 0,1 0-1,-1 0 1,1 0 0,-11 2 0,15-1-173,0 0 0,0 0-1,0 1 1,0-1 0,0 1 0,0 0 0,1 0 0,-1 0 0,0 1 0,0-1 0,1 0-1,-1 1 1,1 0 0,-1 0 0,1 0 0,0 0 0,-1 0 0,-1 3 0,-3 6 31,1 1 0,0-1 1,0 2-1,2-1 0,-1 0 0,2 1 1,-1 0-1,2 0 0,0 0 0,0 0 1,1 0-1,1 0 0,0 1 1,4 19-1,-4-31-65,0 1-1,1-1 1,0 0 0,-1 1 0,1-1 0,0 0-1,0 1 1,0-1 0,1 0 0,-1 0-1,0 0 1,1 0 0,0 0 0,-1 0 0,1-1-1,0 1 1,3 2 0,-1-1-33,1-1 0,-1 1-1,1-1 1,0 0 0,0 0 0,0 0 0,10 1-1,-1-1-102,-1-1-1,1 0 1,0-1-1,-1 0 1,25-4-1,-24 0-18,0 0 0,0-1-1,0 0 1,0-1 0,-1-1 0,0 0-1,0-1 1,-1 0 0,0-1 0,0 0 0,-1-1-1,-1 0 1,1-1 0,-2 0 0,14-19-1,-19 20 309,0 0 0,-1 0-1,0 0 1,0 0 0,-1-1-1,0 0 1,-1 1 0,0-1-1,-1 0 1,0 0 0,-1 1-1,-2-15 1,2 22-72,0 0 0,0 0 1,0 0-1,-1 0 0,1 0 0,-1 1 0,1-1 0,-4-3 0,5 6-70,-1-1-1,1 0 0,-1 0 1,0 0-1,1 0 0,-1 1 1,0-1-1,0 0 0,0 1 1,0-1-1,1 0 0,-1 1 1,0-1-1,0 1 0,0 0 1,0-1-1,0 1 0,0 0 1,0-1-1,0 1 0,0 0 1,-1 0-1,1 0 0,0 0 1,0 0-1,0 0 0,0 0 1,-1 1-1,1 1-64,0 0 0,0 0 0,0 0 0,1 1 0,-1-1 1,1 0-1,0 0 0,-1 1 0,1-1 0,0 0 0,0 0 0,1 1 0,0 3 0,-1 1-82,0 2 70,1-1 1,0 1-1,0-1 1,1 1-1,0-1 1,1 0-1,0 0 1,7 15-1,3-1 159,25 34-1,-22-35 325,22 41-1,-34-55-287,-1 1 0,0 0 0,0 0 0,-1 0 0,0 0 0,0 0 0,-1 0 0,0 0 0,0 16 0,-1-21-70,-1 1 0,0-1 0,0 0 0,0 0 0,-1 1 0,1-1 0,-1 0 1,1 0-1,-1 0 0,0 0 0,0-1 0,0 1 0,-1-1 0,1 1 0,-1-1 0,1 0 0,-1 1 0,0-1 1,0-1-1,0 1 0,0 0 0,0-1 0,-6 3 0,5-3-215,1 1 0,0-1 1,-1 0-1,1 0 0,-1-1 0,1 1 0,-1-1 0,1 1 1,-1-1-1,0 0 0,1 0 0,-1-1 0,1 1 1,-1-1-1,1 0 0,-1 0 0,1 0 0,0 0 1,-1 0-1,1-1 0,0 0 0,0 1 0,-4-4 1,-11-16-2967,1-4-1349</inkml:trace>
+  <inkml:trace contextRef="#ctx0" brushRef="#br0" timeOffset="6633.21">3774 29 1985,'0'0'6619,"-23"-5"-4914,-252 5 63,-700-4-495,774-6-1302,-22 0-6,-239 19-43,292-4 52,-617 1-1428,424 11 1321,293-15-685,43-2 363,-1 2-1,1 0 1,-32 7 0,54-7 473,-8 1-25,1 0-1,-23 10 0,34 20 1352,-2 589 1831,-11-317-2743,14-264-424,1 0 0,2 0 0,2 0 0,16 68 0,-10-69-144,-3 0 0,5 55 0,-13-93 114,1-1-1,-1 1 1,1-1-1,-1 0 1,1 1-1,0-1 1,-1 0-1,1 1 1,0-1-1,0 0 1,0 0-1,0 0 1,0 0 0,0 1-1,0-2 1,0 1-1,0 0 1,1 0-1,-1 0 1,0 0-1,1-1 1,-1 1-1,0-1 1,1 1-1,-1-1 1,1 1-1,-1-1 1,1 0-1,1 0 1,53 2-173,-40-2 258,1731 0 837,-1510-10-740,2 1-411,470-41 400,-605 38-268,232-19-71,-313 31 152,60-5-659,-77 4 721,-1 1 0,1-2 0,0 1 1,0-1-1,-1 0 0,1 0 0,-1-1 0,1 1 0,-1-1 0,0 0 0,5-5 0,-5 3 38,0-1 0,0 0-1,0 0 1,-1 0-1,0 0 1,0-1 0,0 0-1,-1 0 1,0 0 0,-1 0-1,1 0 1,-2 0 0,3-15-1,-1-7 8,-1 1 0,-3-41-1,0 22-59,3-745 12,1 632-287,-3 160 180</inkml:trace>
+</inkml:ink>
+</file>
+
+<file path=word/ink/ink57.xml><?xml version="1.0" encoding="utf-8"?>
+<inkml:ink xmlns:inkml="http://www.w3.org/2003/InkML">
+  <inkml:definitions>
+    <inkml:context xml:id="ctx0">
+      <inkml:inkSource xml:id="inkSrc0">
+        <inkml:traceFormat>
+          <inkml:channel name="X" type="integer" min="-2.14748E9" max="2.14748E9" units="cm"/>
+          <inkml:channel name="Y" type="integer" min="-2.14748E9" max="2.14748E9" units="cm"/>
+          <inkml:channel name="F" type="integer" max="32767" units="dev"/>
+        </inkml:traceFormat>
+        <inkml:channelProperties>
+          <inkml:channelProperty channel="X" name="resolution" value="1000" units="1/cm"/>
+          <inkml:channelProperty channel="Y" name="resolution" value="1000" units="1/cm"/>
+          <inkml:channelProperty channel="F" name="resolution" value="0" units="1/dev"/>
+        </inkml:channelProperties>
+      </inkml:inkSource>
+      <inkml:timestamp xml:id="ts0" timeString="2025-06-07T15:41:47.582"/>
+    </inkml:context>
+    <inkml:brush xml:id="br0">
+      <inkml:brushProperty name="width" value="0.1" units="cm"/>
+      <inkml:brushProperty name="height" value="0.1" units="cm"/>
+      <inkml:brushProperty name="color" value="#FFC114"/>
+    </inkml:brush>
+  </inkml:definitions>
+  <inkml:trace contextRef="#ctx0" brushRef="#br0">1745 678 4194,'0'0'1491,"1"-15"-960,0 3-350,0 3 33,0 0-1,0 0 1,-1 0-1,0 0 0,-1 0 1,0 0-1,0 0 1,-1 0-1,0 1 1,-7-18-1,7 23-73,-1 0-1,1 0 0,-1 0 0,0 0 1,0 1-1,-1-1 0,1 1 0,0 0 0,-1 0 1,1 0-1,-1 0 0,0 1 0,1-1 1,-1 1-1,0 0 0,0 0 0,0 1 1,0-1-1,-5 1 0,-2-1-40,0 1 0,0 0-1,1 1 1,-1 0 0,0 0 0,-10 4 0,13-2-56,0 0 0,1 1 0,0 0 1,0 1-1,0-1 0,0 1 1,1 0-1,0 1 0,0 0 0,0 0 1,1 0-1,0 0 0,0 1 1,0 0-1,1 0 0,0 0 0,-4 10 1,-1 5 20,0 1 0,1 0 0,1 0 0,-6 39 0,9-33-25,0-1-1,2 1 1,1 0 0,1 0 0,7 45 0,-6-66-88,1 0 1,1 0 0,-1 0-1,1 0 1,0 0 0,1-1 0,0 1-1,0-1 1,0 0 0,9 9-1,-9-12-57,0 0-1,1 0 0,0 0 0,-1-1 1,1 0-1,1 0 0,-1 0 0,0 0 1,1-1-1,-1 0 0,1 0 0,0 0 1,0-1-1,-1 0 0,1 0 1,8 0-1,-7 0 38,1-1 1,-1 0-1,1 0 0,-1 0 1,1-1-1,-1 0 0,1 0 1,-1-1-1,0 0 0,0 0 1,0-1-1,0 0 0,0 0 1,-1-1-1,1 1 0,-1-1 1,0-1-1,0 1 1,0-1-1,-1 0 0,1-1 1,-1 1-1,-1-1 0,1 0 1,5-9-1,-5 5 110,1-1 0,-2 1 0,1-1 1,-2 1-1,1-1 0,1-13 0,1-39 3563,-17 86-3705,6-10 111,2 1 0,-1 0 0,2 0 0,0 0-1,1 0 1,0 0 0,1 1 0,1-1 0,2 15 0,-2-26-55,-1-1-1,1 0 1,0 0 0,0 0 0,1 0 0,-1 0-1,0 0 1,1-1 0,-1 1 0,1 0-1,-1-1 1,1 1 0,0-1 0,0 1 0,-1-1-1,1 0 1,0 0 0,0 0 0,0 0 0,1 0-1,-1 0 1,0-1 0,0 1 0,0-1 0,1 1-1,-1-1 1,0 0 0,4 0 0,-2 1 4,1-1 0,0 0 0,0 0 1,-1-1-1,1 1 0,0-1 0,0 0 1,-1 0-1,1-1 0,-1 0 0,1 1 1,7-6-1,-9 5 38,0-1 0,0 1 0,0-1 0,0 0 0,0 0 0,-1-1 0,1 1 0,-1 0 0,0-1 0,0 0 0,0 1-1,0-1 1,1-5 0,-1 2 146,-1-1 0,0 0 0,0 1 0,0-1 0,-1 0 0,-1-10 0,0 16-128,0 0 0,0 0 1,0 0-1,0 0 0,0 0 1,0 0-1,-1 0 0,1 0 0,-1 0 1,0 0-1,1 1 0,-1-1 1,0 1-1,0-1 0,0 1 1,0 0-1,0 0 0,0-1 1,0 2-1,-1-1 0,1 0 1,-3 0-1,-55-15-1224,23 14-2833,23 2 689</inkml:trace>
+  <inkml:trace contextRef="#ctx0" brushRef="#br0" timeOffset="519.39">1993 874 11909,'0'0'1959,"0"4"-2106,2 63 394,0-33-58,-2 1 0,-6 58 0,4-110-897,2 0 0,0 0 1,4-31-1,-1 37 750,0 1 1,1-1-1,0 0 1,1 1-1,0 0 1,1 0-1,-1 1 1,12-14-1,-14 19-27,0 1-1,0-1 0,1 1 1,-1 0-1,1 1 1,-1-1-1,1 0 1,0 1-1,0 0 0,0 0 1,0 0-1,1 0 1,-1 1-1,0 0 1,1 0-1,-1 0 0,1 0 1,-1 1-1,1-1 1,-1 1-1,1 0 1,0 1-1,8 1 0,-12-1-6,1 0-1,0 0 1,0 0-1,-1 0 1,1 0-1,-1 1 1,1-1-1,-1 0 0,0 1 1,1 0-1,-1-1 1,0 1-1,0 0 1,0-1-1,0 1 1,-1 0-1,2 3 1,12 38 210,-13-39-200,7 31 138,8 54 0,-14-35-7359</inkml:trace>
+  <inkml:trace contextRef="#ctx0" brushRef="#br0" timeOffset="1156.5">2397 528 8244,'0'0'4482,"1"5"-4165,11 76 230,-4 0-1,-4 1 0,-7 111 0,2-175-821,-1-1-1,0 1 0,-1-1 1,-1 0-1,-8 23 0,13-74-2855,-2 1 2946,2 23 163,1 0-1,0 1 1,1-1-1,0 1 1,0-1-1,1 1 1,0 0-1,1 0 1,0 0-1,0 1 1,9-10-1,-9 12 79,0 1 0,0 0 0,1 0 0,0 1 0,0-1 0,1 1 0,-1 0 0,1 1 1,0 0-1,0 0 0,0 0 0,0 1 0,0 0 0,0 0 0,12 0 0,-8 0 68,-1 1-1,0 1 1,0 0-1,0 0 1,0 1 0,0 0-1,15 4 1,-20-3-106,0 0 0,0 0 0,-1 0 0,1 1 0,-1 0 0,0 0 1,0 0-1,0 0 0,0 1 0,0-1 0,-1 1 0,1 0 0,-1 0 0,0 0 0,0 1 0,2 5 1,0-2-14,-2 0 1,1 1 0,-1-1 0,-1 1-1,1 0 1,-1 0 0,-1-1 0,0 1-1,0 0 1,-1 0 0,0 0 0,-2 16-1,2-24 8,0-1-1,-1 1 1,1 0 0,0-1-1,-1 1 1,1 0-1,-1-1 1,1 1 0,-1-1-1,1 1 1,-1 0-1,1-1 1,-1 1-1,1-1 1,-1 0 0,0 1-1,1-1 1,-1 0-1,0 1 1,0-1 0,1 0-1,-1 0 1,0 1-1,1-1 1,-1 0-1,0 0 1,0 0 0,0 0-1,1 0 1,-1 0-1,0 0 1,0 0 0,1 0-1,-1-1 1,0 1-1,1 0 1,-1 0-1,0-1 1,0 1 0,1 0-1,-1-1 1,0 1-1,1-1 1,-1 1 0,1-1-1,-1 1 1,1-1-1,-1 1 1,1-1 0,-1 0-1,1 1 1,-1-2-1,-2-12-66,1 0 0,0-1 0,1 1-1,1-1 1,0 1 0,1-1 0,0 1-1,4-17 1,-2 24 50,0 0-1,0 0 1,0 0 0,1 0-1,0 0 1,0 1-1,1-1 1,0 1 0,0 1-1,0-1 1,1 1 0,0-1-1,0 2 1,8-6-1,-8 6-344,0 1-1,-1 0 0,1 0 0,0 1 0,0 0 0,1 0 1,-1 0-1,0 1 0,1-1 0,11 1 0,-9 1-652,0 0 1,-1 0-1,1 1 0,0 1 0,15 4 0,5 3-708</inkml:trace>
+  <inkml:trace contextRef="#ctx0" brushRef="#br0" timeOffset="1531.35">3073 826 3682,'0'0'8206,"-4"0"-7720,1 0-447,1 0 0,-1 0 0,1 1 1,-1-1-1,1 1 0,0-1 0,-1 1 0,1 0 1,0 0-1,-1 0 0,1 1 0,0-1 1,0 0-1,0 1 0,0-1 0,0 1 1,-1 2-1,-1 0 35,0 1 0,1 0 0,-1 0 0,1 0-1,1 0 1,-1 0 0,-2 7 0,1 1 1,0 1-1,1 0 1,0 0-1,1 0 1,-1 24-1,3-24-40,0-9-74,-1-1-1,1 0 0,1 0 1,-1 0-1,0 1 1,1-1-1,2 8 1,-2-11-2,0 0 1,0 0 0,0 1-1,0-1 1,0 0-1,0 0 1,0 0 0,0 0-1,0 0 1,1 0-1,-1 0 1,0-1-1,1 1 1,-1 0 0,0-1-1,1 1 1,-1-1-1,1 1 1,-1-1 0,1 0-1,-1 0 1,1 1-1,-1-1 1,1 0 0,-1-1-1,3 1 1,0 0 61,1-1 1,-1 0 0,0 0-1,1 0 1,-1-1-1,0 1 1,0-1-1,0 0 1,0 0-1,0 0 1,-1-1 0,1 1-1,-1-1 1,1 0-1,-1 0 1,0 0-1,0-1 1,0 1 0,-1-1-1,1 0 1,-1 1-1,0-1 1,0 0-1,3-8 1,0 0 99,-1-1 1,0 1-1,0-1 1,-1 0-1,-1 0 1,0 0-1,0-17 1,-3 28-135,1 0 0,0 0 0,-1 0 0,1 0 0,-1 0 0,0 0 1,1 0-1,-1 0 0,0 0 0,0 0 0,-1 0 0,1 1 0,0-1 0,0 0 0,-1 1 0,1-1 1,-1 1-1,0-1 0,1 1 0,-1 0 0,0 0 0,0 0 0,1 0 0,-1 0 0,0 0 1,0 0-1,0 1 0,0-1 0,-1 1 0,-2-1 0,-8-2-1364,0 2 0,-1-1 0,-21 2-1,29 0-67,-4 0-2551</inkml:trace>
+  <inkml:trace contextRef="#ctx0" brushRef="#br0" timeOffset="1808.98">3289 544 5891,'0'0'7574,"0"-4"-7313,0-8-151,0 7-18,0 9 168,-6 509-676,4-502-2018</inkml:trace>
+  <inkml:trace contextRef="#ctx0" brushRef="#br0" timeOffset="2120.14">3527 395 9524,'0'0'5470,"3"4"-5230,1 1-176,0 1 0,-1-1 1,0 1-1,0 0 0,-1 0 1,1 0-1,-1 0 0,-1 0 1,1 1-1,-1-1 0,0 0 1,0 8-1,0 92 507,-1-71-559,2 67-216,20 136 0,-17-196-748,-4-15-2568</inkml:trace>
+  <inkml:trace contextRef="#ctx0" brushRef="#br0" timeOffset="2990.97">3773 721 8660,'0'0'1681,"17"0"-1121,1 1-400,-7 0-89,1-1 0,-1 0 0,1 0 0,-1-1 0,1 0 0,-1-1 0,18-5 0,-27 6-16,0 1 0,0-1-1,-1 0 1,1 0 0,0 1-1,-1-1 1,1-1 0,-1 1-1,1 0 1,-1 0-1,1 0 1,-1-1 0,0 1-1,0-1 1,0 1 0,0-1-1,0 1 1,0-1 0,0 0-1,0 1 1,-1-1 0,1 0-1,0 0 1,-1 1 0,0-1-1,1 0 1,-1 0 0,0 0-1,0 0 1,0 0 0,0 0-1,-1-2 1,-2 3-43,0 0 1,0 0 0,0 1-1,0 0 1,0-1-1,0 1 1,0 0 0,-6 1-1,3 0 6,2-1-24,0 1 0,0 0 1,0 0-1,0 0 1,1 1-1,-1-1 1,1 1-1,-1 0 0,1 0 1,-1 0-1,1 0 1,0 1-1,0-1 1,0 1-1,1 0 0,-1 0 1,1 0-1,-1 0 1,1 0-1,-3 6 1,-1 1-2,0 0 0,1 1 0,1-1 1,0 1-1,-6 21 0,8-21-15,1-1 0,-1 1 0,1 0 0,1-1 0,0 1-1,1 0 1,0 0 0,0-1 0,1 1 0,5 12 0,-6-18-47,1 0 1,0-1-1,1 1 1,-1-1 0,1 0-1,0 1 1,0-1-1,0 0 1,0-1-1,1 1 1,0 0-1,0-1 1,0 0-1,0 0 1,0 0 0,1-1-1,-1 1 1,1-1-1,-1 0 1,1 0-1,0-1 1,0 1-1,7 0 1,-6-1 16,1 0 0,0 0 0,0 0 0,0-1 0,0 0 0,0-1 0,0 0-1,0 0 1,0 0 0,0-1 0,0 0 0,-1 0 0,1-1 0,-1 1 0,0-2 0,1 1 0,6-5 0,-5 1 83,0 0 0,-1-1 0,0 0 0,0 0 0,0 0 1,-1-1-1,-1 0 0,1 0 0,-1 0 0,6-19 0,-5 14 211,0-1 0,-2 0 0,0 0 0,0-1 0,-2 1 0,0-1 0,0 0 0,-2 1 0,-1-22 0,-2 29 33,-1 13-1146,3-3 748,1-1 0,-1 1 1,1-1-1,0 1 0,0-1 1,0 1-1,0-1 1,0 1-1,0-1 0,0 1 1,0-1-1,1 1 0,0 2 1,0-2 3,1-1 0,-1 1 0,1-1 0,-1 1 0,1-1 0,0 0 0,0 0-1,-1 0 1,1 0 0,0 0 0,0 0 0,0-1 0,0 1 0,0 0 0,0-1 0,0 0 0,0 1 0,4-1 0,44 0-1184,-40-1 1031,-5 1 247,1-2-1,-1 1 1,0-1 0,1 0-1,-1 0 1,0 0-1,0 0 1,0-1-1,-1 0 1,1 0 0,0-1-1,-1 1 1,0-1-1,0 0 1,0 0 0,5-8-1,-3 5 531,-1 0-1,0 0 1,0-1-1,-1 1 0,0-1 1,-1 0-1,1-1 1,-1 1-1,-1 0 1,2-10-1,-8 72 2532,-3 130-2721,6-135-295,0-15-131,4 38-1,-3-71 37,0 0-1,0 0 0,0 1 1,0-1-1,1 0 0,-1 0 0,0 0 1,1 0-1,-1 0 0,1 0 0,-1 0 1,1 0-1,-1 0 0,1 0 1,0 0-1,-1-1 0,1 1 0,0 0 1,0 0-1,0-1 0,-1 1 0,1 0 1,0-1-1,2 2 0,-1-2-61,0 0 0,0 1 0,0-1 1,0 0-1,0 0 0,0 0 0,0 0 0,0 0 0,0 0 0,0 0 0,0-1 0,2 0 0,3-2-254,0 1-1,-1-1 1,1 0-1,-1-1 1,0 0-1,9-6 1,9-13-2789,-3-1-2111</inkml:trace>
+  <inkml:trace contextRef="#ctx0" brushRef="#br0" timeOffset="4318.03">903 214 5298,'0'0'3661,"0"33"-785,0 1007 26,-1-922-4001,-26 185 0</inkml:trace>
+  <inkml:trace contextRef="#ctx0" brushRef="#br0" timeOffset="5297.7">4808 593 4418,'0'0'5048,"-14"-5"-2866,9 6-2153,-1 0 0,1 0 0,0 1 0,-1-1 1,1 2-1,0-1 0,0 0 0,0 1 0,0 0 0,1 0 0,-1 0 0,1 1 0,-7 6 1,6-5-28,0-1 1,0 1-1,1 0 1,0 1-1,0-1 1,0 1-1,1-1 1,-1 1-1,1 0 1,1 1-1,-3 7 1,5-12-23,-1-1 0,1 1 1,0 0-1,0 0 0,0 0 1,0 0-1,0 0 0,1 0 1,-1-1-1,1 1 0,-1 0 1,1 0-1,0-1 0,-1 1 1,1 0-1,0-1 0,0 1 1,0 0-1,0-1 0,1 1 1,-1-1-1,0 0 0,1 1 1,-1-1-1,3 1 0,3 3 21,1 0-1,0-1 1,0 0-1,12 3 1,9 6 59,-22-10-89,0 1 0,1 1 0,-2-1 0,1 1 0,0 1 0,-1-1 0,11 13 0,-15-15-9,1 1 0,-1-1 0,0 1-1,0-1 1,-1 1 0,1 0 0,-1 0 0,1 0 0,-1 0-1,0 0 1,-1 0 0,1 0 0,-1 0 0,0 0-1,0 1 1,0-1 0,0 0 0,-2 4 0,1-5 39,0-1 0,0 0 0,0 0 1,0 0-1,-1 0 0,1 0 0,-1 0 1,1 0-1,-1 0 0,0 0 0,0-1 1,0 1-1,0-1 0,0 1 1,0-1-1,0 0 0,0 0 0,-1 0 1,1 0-1,0 0 0,-1 0 0,-3 0 1,-6 2-156,0 0 1,0-1 0,-15 0-1,-46-2-3431,31-3 405</inkml:trace>
+  <inkml:trace contextRef="#ctx0" brushRef="#br0" timeOffset="8452.35">939 101 3730,'0'0'1822,"9"0"-1369,261 5 2702,208-4-2644,-324-12-456,78-1 56,629 15 467,-609-11-368,-46 1-163,13 3 33,639-5-99,-514-12-29,-257 7 100,-60 9-54,1 1 1,37-2 0,14 2-191,0 0 2870,-79 40-2614,1 27 82,13 95-1,-6-78-31,-3 124 0,2 27 98,13 262 159,13-100-638,-33-392 265,6 125-2012,-8-125 1921,-1 0 0,0 1 1,1-1-1,-1 0 0,0 0 1,0-1-1,0 1 0,-5 0 1,5 0 72,-69 10 92,-143 3 0,-917-7-101,28 12-94,782 15-711,271-27 814,-73 5-938,-201-7 1,193-6 1141,66 0-125,22 0 8,0 1-1,0 2 1,-82 15-1,80-9-575,-1-1 1,0-3-1,0-2 0,-53-4 1,-89 5-868,155 2 1376,34-5-35,0-17 652,0-50 1481,-11-83 0,9 99-2523,2 36-2749</inkml:trace>
+  <inkml:trace contextRef="#ctx0" brushRef="#br0" timeOffset="10790.31">3418 2126 3057,'0'4'5918,"5"16"-5182,274 396 2220,-199-312-2830,-5-8 61,71 121-1,-23-19 275,57 104-231,-166-282-242,-12-18-57,0 0 1,0 1-1,0-1 1,0 1-1,0 0 1,0 0-1,-1 0 1,0-1-1,1 1 1,0 4-1,-19-8-2137,-1-1 1981,1-1 1,1-1 0,-1 0-1,-22-9 1,0 0 548,38 12-172,1 0 249,0 1-384,1-1 0,-1 1 0,1 0 0,-1 0 1,1-1-1,-1 1 0,1 0 0,0 0 0,-1 0 1,1 0-1,-1 0 0,1 0 0,-1 0 0,1 0 1,-1 0-1,1 0 0,0 0 0,-1 0 0,1 0 1,-1 0-1,1 0 0,-1 0 0,1 1 0,-1-1 1,1 0-1,-1 0 0,1 1 0,-1-1 1,1 0-1,-1 1 0,1-1 0,-1 1 0,1 0 1,15 12 261,-11-8-300,0 0-1,0 0 1,0 0 0,0-1-1,1 0 1,0 0 0,0 0-1,0 0 1,0-1 0,1 0-1,-1-1 1,1 1-1,0-1 1,0-1 0,0 1-1,-1-1 1,1 0 0,14 0-1,-20-2 44,0 0-1,0 1 0,0-1 1,0 0-1,0 0 0,0 1 1,0-1-1,0 0 0,0 0 1,-1 0-1,1 0 0,0 0 1,-1 0-1,1 0 0,0 0 1,-1-1-1,1 1 0,-1 0 1,0 0-1,1 0 0,-1-2 1,9-32 96,-8 31-97,1-11 35,2 1 1,-1-1 0,2 1 0,0 0 0,1 0-1,14-24 1,-57 36 1045,18 3-1880,1 2 0,0 0 0,1 1 0,-1 1 0,-33 14 0,15-5-797,7-4-1914</inkml:trace>
+  <inkml:trace contextRef="#ctx0" brushRef="#br0" timeOffset="11581.21">3255 3981 2081,'0'5'10943,"0"25"-10505,-45 734 1611,36-634-2118,8-76-2757</inkml:trace>
+  <inkml:trace contextRef="#ctx0" brushRef="#br0" timeOffset="12250.63">3650 4223 4370,'0'0'3986,"-3"11"-2988,-5 20-380,1 1 1,1-1-1,-1 55 1,6 109 244,2-191-872,-1-1-1,1 0 1,0 0-1,0 0 1,0 0-1,0 0 1,0 0-1,1 0 1,-1-1 0,1 1-1,0 0 1,0-1-1,0 1 1,0-1-1,0 0 1,0 1-1,1-1 1,-1 0-1,1-1 1,0 1-1,-1 0 1,1-1 0,0 1-1,0-1 1,0 0-1,0 0 1,0 0-1,0-1 1,0 1-1,6 0 1,-3 0-71,1 0 0,-1-1 0,1 1 0,-1-1 0,1 0 0,0-1 0,-1 0-1,1 0 1,-1 0 0,1-1 0,-1 0 0,0 0 0,0-1 0,7-3 0,-5-1 2,0 0-1,0 0 0,-1 0 1,0-1-1,-1 0 0,0 0 1,0-1-1,-1 0 0,0 0 1,0 0-1,6-20 1,2-9 407,12-66 0,-23 92-236,2-41 1518,-4 53-1680</inkml:trace>
+  <inkml:trace contextRef="#ctx0" brushRef="#br0" timeOffset="12580.21">4193 4101 9780,'0'0'3114,"-3"16"-2362,-35 237 905,29-156-1476,-13 113-370,23-209 79,-1-1-1,0 0 1,0 1 0,0-1-1,-1 1 1,1-1 0,0 1-1,0-1 1,0 0 0,0 1-1,0-1 1,0 1 0,-1-1-1,1 0 1,0 1 0,0-1-1,0 1 1,-1-1 0,1 0-1,0 1 1,-1-1-1,1 0 1,0 0 0,-1 1-1,1-1 1,0 0 0,-1 0-1,1 1 1,0-1 0,-2 0-1,2 0-125,-1 0 0,-11-33-9613</inkml:trace>
+  <inkml:trace contextRef="#ctx0" brushRef="#br0" timeOffset="12923.89">3997 4415 1809,'0'0'7235,"15"0"-6592,400 0 2340,-415 1-2946,1 0 0,0 0 0,-1 1 0,1-1-1,-1 0 1,1 0 0,-1 0 0,0 0 0,1 1 0,-1-1 0,0 0 0,0 0 0,0 1 0,0-1 0,0 0 0,0 2 0,0 1 36,1 217 771,-1-218-1003,-3 26-252,-3-18-1477</inkml:trace>
+  <inkml:trace contextRef="#ctx0" brushRef="#br0" timeOffset="13109.25">4428 4162 9060,'0'0'1697,"0"-10"-2786</inkml:trace>
+  <inkml:trace contextRef="#ctx0" brushRef="#br0" timeOffset="13387.89">4694 4030 9588,'0'0'3309,"-1"19"-2541,-37 319 1086,37-329-1923,-25 204 113,23-121-2636</inkml:trace>
+  <inkml:trace contextRef="#ctx0" brushRef="#br0" timeOffset="13764.29">5044 4262 6243,'0'0'5728,"-17"5"-5512,-51 16-85,66-20-131,1-1 1,0 1-1,-1 0 1,1 0 0,0 0-1,-1 0 1,1 0-1,0 0 1,0 0-1,0 1 1,0-1 0,0 0-1,0 0 1,0 1-1,0-1 1,1 1-1,-1-1 1,1 1 0,-1-1-1,1 1 1,-1 2-1,2 31-35,0-24 26,0-4-17,1 1 1,-1-1-1,1 0 1,1 1-1,-1-1 1,1 0-1,0-1 1,1 1-1,5 9 1,48 58-306,-26-37 266,-27-31 64,31 46 42,-34-49-38,1-1 0,-1 1 0,0 0 0,0-1 0,0 1 0,0 0 0,0 0 0,-1-1 0,1 1-1,-1 0 1,0 0 0,0 0 0,0 0 0,0 0 0,0 0 0,-1 0 0,1-1 0,-2 6 0,0-7 38,1 1 0,0-1 0,0 1 1,-1-1-1,1 1 0,-1-1 1,1 0-1,-1 0 0,1 0 0,-1 0 1,0 0-1,0 0 0,1 0 0,-4 0 1,-31 9 408,28-8-356,-86 15 785,30-13-3924,47-6-843,2-8-2408</inkml:trace>
+  <inkml:trace contextRef="#ctx0" brushRef="#br0" timeOffset="16776.7">2961 3826 352,'0'0'4544,"17"0"-4235,131 0 169,-118 1-516,57 7 1,-34-3 3806,30-5-3163,15 0-712,446 15 911,-192-5-757,-170-1 9,38-1 57,512-8-530,-720-1 463,0 0 1,0 0-1,0-2 1,16-4-1,4-2 97,-31 10-31,0-1-1,0 0 0,-1 1 0,1-1 1,0 1-1,0-1 0,-1 1 1,1-1-1,-1 1 0,1-1 0,0 1 1,-1 0-1,1-1 0,-1 1 0,1 0 1,-1 0-1,0-1 0,1 1 1,-1 0-1,0 0 0,1 0 0,-1-1 1,0 1-1,0 0 0,0 0 0,0 0 1,0 0-1,0-1 0,0 1 1,0 1-1,4 40-295,-3-29 554,20 688 552,-38-496-886,-1 44-952,-155-240 635,-280-6 543,-307-3-852,559-17 464,6-1-198,8 13-524,-228-3 222,397 8 614,18 0 16,0-28-106,-1 20 104,0 0 1,0 0-1,-1-1 1,-3-7 0,-4-31 4,9-23 225,3 1 0,14-79 0,-3 2 274,-5-169 0,-7 270-441,2 0-1,2 0 0,12-49 1,-10 48 236,-2 0 1,-2-1 0,-4-74 0,-1 59-236,1 62-113,0 0 14,0-11 697,0 8-2050</inkml:trace>
+  <inkml:trace contextRef="#ctx0" brushRef="#br0" timeOffset="19065.49">2175 2096 3121,'0'0'3133,"-13"16"-2440,-102 121 1015,20-27-398,-152 136 0,-136 68-574,206-190-580,-57 45-141,196-137-1,-646 564 140,618-531-304,65-65 81,1-22-1983,0-103 4736,2 126-2642,0 0 0,0 1-1,-1-1 1,1 1 0,0-1 0,-1 1-1,0 0 1,1 0 0,-1 0 0,2 3-1,-1 0 47,28 43 46,-24-35-186,2 0 1,-1-1-1,2 0 1,0 0-1,0-1 1,17 16-1,-26-27 21,0 0-1,0 1 1,1-1-1,-1 1 1,0-1-1,1 0 1,-1 1-1,0-1 1,1 0 0,-1 1-1,0-1 1,1 0-1,-1 1 1,1-1-1,-1 0 1,0 0-1,1 0 1,-1 0-1,1 1 1,-1-1-1,1 0 1,-1 0-1,1 0 1,-1 0-1,1 0 1,-1 0-1,1 0 1,-1 0-1,1 0 1,-1 0-1,1 0 1,-1-1 0,1 1-1,-1 0 1,0 0-1,2-1 1,-4-19-321,-20-34 435,20 50-130,0-3 48,-1 1 1,1 0 0,-2 1-1,1-1 1,-1 0-1,1 1 1,-1 0 0,-1 0-1,1 0 1,-1 0 0,0 1-1,0 0 1,0 0-1,-1 0 1,1 0 0,-1 1-1,-7-3 1,12 6 7,0 0 0,-1-1 0,1 1 0,0 0 0,-1 1 0,1-1 0,0 0 0,-1 0 0,1 0 0,0 1 0,-1-1 0,1 1 0,0-1 0,0 1 0,0-1 0,-1 1 0,1 0 0,0 0 0,0-1 0,0 1 0,0 0 0,0 0 0,0 0 0,1 0 0,-1 0 0,0 0 0,0 1 0,1-1 0,-1 0 0,0 1 1,-25 49 61,18-34 45,-10 16 169,1 1 1,2 0-1,-19 67 1,34-101-272,0 1 1,1 0-1,-1-1 1,1 0-1,-1 1 1,1-1-1,-1 1 1,1-1-1,0 0 1,-1 1-1,1-1 1,-1 0-1,1 1 1,0-1-1,-1 0 1,1 0-1,0 0 1,-1 0-1,1 0 1,0 0-1,0 0 1,-1 0-1,1 0 1,0 0-1,-1 0 1,1 0-1,0 0 1,0-1-1,26-2 243,8-10-669,-1-1-1,-1-2 0,0-1 1,41-29-1,-68 42 38,8-8-3824</inkml:trace>
+</inkml:ink>
+</file>
+
+<file path=word/ink/ink58.xml><?xml version="1.0" encoding="utf-8"?>
 <inkml:ink xmlns:inkml="http://www.w3.org/2003/InkML">
   <inkml:definitions>
     <inkml:context xml:id="ctx0">
@@ -5779,7 +6685,7 @@
 </inkml:ink>
 </file>
 
-<file path=word/ink/ink51.xml><?xml version="1.0" encoding="utf-8"?>
+<file path=word/ink/ink59.xml><?xml version="1.0" encoding="utf-8"?>
 <inkml:ink xmlns:inkml="http://www.w3.org/2003/InkML">
   <inkml:definitions>
     <inkml:context xml:id="ctx0">
@@ -5812,7 +6718,7 @@
   <inkml:trace contextRef="#ctx0" brushRef="#br0" timeOffset="4208.15">77 437 1569,'0'0'7406,"0"10"-6144,22 437 1630,0 3-2642,-22-438-244,0 52 21,-2 0 1,-14 84 0,-37 77 162,13-61-1626,40-162 1214</inkml:trace>
   <inkml:trace contextRef="#ctx0" brushRef="#br0" timeOffset="6772.27">3 278 2865,'0'0'3815,"-2"-13"-2627,7 11-1081,0 0 0,0 0 0,0 1 0,1-1 0,-1 1 0,0 0 0,1 1 0,8 0 0,4-2 200,423-27 858,-142 11-1205,575-30 328,-448 40-655,-123 3-362,-127-6 1743,-176 22-966,13 60 427,0-8-259,1 137 121,-11 202 1,-10-252-262,-1 28-46,12 594-675,-4-771 629,-1-1 1,1 1-1,0 0 1,-1 0-1,1-1 0,-1 1 1,1 0-1,-1-1 1,1 1-1,-1 0 1,1-1-1,-1 1 0,0-1 1,1 1-1,-1-1 1,0 1-1,1-1 1,-1 0-1,0 1 0,1-1 1,-1 0-1,0 1 1,0-1-1,0 0 1,1 0-1,-3 0 0,-26 5 94,23-5-90,-88 7-127,-125-6 0,92-3 204,-645 50 76,527-26-205,-171-11-240,169-10 424,236 0-112,-14-1 2,-1 1 0,1 1 0,0 1 0,-30 9 1,40-9-151,0-1 1,0 0 0,0-1 0,-21-2-1,17 1 111,-49 0-654,68-33 440,2-516 1660,-4 506-1524,-16-85-1,10 85 302,-4-86 0,4-37 101,-1-2-115,11-456 1546,-2 624-1699</inkml:trace>
   <inkml:trace contextRef="#ctx0" brushRef="#br0" timeOffset="8816.51">2978 1162 2209,'0'0'2777,"23"-4"-1894,226-17 962,-102 12-1771,212-19-57,226-22 86,-196 22 491,-74 7 180,158 0-422,-209 13-400,-55 2 9,112-7-116,-269 12-24,-33 1-194,0-1-1,33-5 0,-52 5 382,0 1 1,1 0-1,-1 0 0,1-1 0,-1 1 0,0 0 0,0-1 0,1 1 0,-1-1 1,0 1-1,0 0 0,1-1 0,-1 1 0,0-1 0,0 1 0,0-1 0,0 1 1,1-1-1,-1 1 0,0-1 0,0 1 0,0 0 0,0-1 0,0 1 0,0-1 1,-1 1-1,1-1 0,0 1 0,0-1 0,0 1 0,0-1 0,0 1 0,-1 0 1,1-1-1,-1 0 0,-7-19-184,7 18 286,-5-9 51,3 4 365,0 0 0,0 0 1,-1 1-1,-1-1 0,1 1 0,-10-10 470,13 17-1020,1-1 1,-1 1-1,1 0 1,-1-1-1,1 1 0,-1 0 1,1 0-1,0-1 0,-1 1 1,1 0-1,0 0 0,-1 0 1,1 0-1,0-1 0,0 1 1,0 0-1,0 0 0,0 0 1,0 0-1,0 1 1,-1 26 56,1-23-53,0 60 123,2-42-436,-2 0 0,-1 0 1,-1 0-1,-8 38 1,12-78-112,-1 1 1,-1-1-1,-1 1 1,-2-20-1,-1 16 632,0 0-1,-12-33 0,9 32 357,1 0 0,-3-22 0,9 42-540,0 0 1,0 1-1,0-1 1,1 1 0,-1-1-1,0 0 1,0 1 0,1-1-1,-1 1 1,0-1-1,1 0 1,-1 1 0,1-1-1,-1 1 1,1-1 0,-1 1-1,1 0 1,-1-1-1,1 1 1,-1-1 0,1 1-1,-1 0 1,1-1 0,0 1-1,-1 0 1,1 0 0,0 0-1,-1-1 1,1 1-1,-1 0 1,1 0 0,0 0-1,-1 0 1,1 0 0,0 0-1,0 1 1,36-1 63,-24 0-62,-2 1-22,0 0-1,0 1 1,0 0 0,0 1-1,-1 0 1,12 4 0,63 32-153,-65-29 148,-9-6-43,22 13-19,-31-17 41,-1 1 0,0 0 0,0 0 0,1-1 0,-1 1 0,0 0 0,0 0 0,0 0 0,0 0 0,0 0 0,0 0 0,-1 0 0,1 1 0,0-1 0,-1 0 0,1 0 0,0 1 0,-1-1 0,1 3 0,-2-3 87,1 1 1,-1-1 0,0 0 0,0 0 0,0 0-1,0 0 1,0 0 0,0 0 0,0 0-1,0 0 1,0 0 0,-1-1 0,1 1-1,0 0 1,-1-1 0,1 1 0,0-1-1,-1 0 1,1 1 0,-3-1 0,-1 2 121,-41 16 391,15-8-588,1 1 1,0 2-1,1 1 0,1 2 0,-30 20 0,56-34-446,0-1 0,0 1 0,0 0 0,0 0 0,0 0 0,1 0 0,-1 0-1,-2 4 1</inkml:trace>
-  <inkml:trace contextRef="#ctx0" brushRef="#br0" timeOffset="9783.85">7644 752 672,'0'0'8498,"0"-1"-8477,0 1 1,0 0 0,0 0 0,0 0-1,0 0 1,0 0 0,0 0 0,0 0 0,0-1-1,0 1 1,0 0 0,0 0 0,0 0 0,0 0-1,0 0 1,-1 0 0,1 0 0,0 0-1,0 0 1,0-1 0,0 1 0,0 0 0,0 0-1,0 0 1,-1 0 0,1 0 0,0 0 0,0 0-1,0 0 1,0 0 0,0 0 0,0 0 0,0 0-1,-1 0 1,1 0 0,0 0 0,0 0-1,0 0 1,0 0 0,0 0 0,0 0 0,-1 0-1,1 0 1,0 0 0,0 0 0,0 1 0,0-1-1,0 0 1,0 0 0,0 0 0,0 0-1,-1 0 1,1 0 0,0 0 0,0 0 0,0 0-1,0 1 1,0-1 0,0 0 0,0 0 0,0 0-1,0 0 1,0 0 0,0 0 0,0 1 0,-2 109 1233,-23 166 0,24-267-1264,-2 14-74,1-19-40,0-13-86,-11-126-30,4-193 0,10 311 188,0 0-1,2 0 0,0 0 1,1 1-1,0-1 0,2 1 1,0 0-1,0 1 0,2-1 1,11-18-1,-15 28 41,1-1 0,0 1 0,0 0-1,1 0 1,0 0 0,0 1 0,0 0 0,0 0 0,1 1 0,0-1 0,0 1 0,0 1-1,0 0 1,1 0 0,-1 0 0,1 1 0,0 0 0,0 0 0,0 1 0,0 0 0,0 0-1,0 1 1,12 1 0,-16 0 1,1 0-1,-1 0 1,-1 0 0,1 0-1,0 1 1,0 0-1,0 0 1,-1 0 0,1 0-1,-1 0 1,0 1-1,1-1 1,-1 1 0,0 0-1,-1 0 1,1 0-1,0 0 1,-1 1 0,0-1-1,0 1 1,0 0-1,0-1 1,0 1 0,-1 0-1,2 6 1,1 5-39,0 1 1,-1-1 0,-1 1 0,0 0-1,-1 21 1,-1-29 42,0 0 1,-1 0-1,0 0 0,0-1 1,-1 1-1,0-1 0,-1 1 1,0-1-1,0 0 0,0 0 1,-1 0-1,0 0 0,0-1 1,-1 1-1,1-1 0,-2 0 1,1 0-1,-1-1 0,1 0 1,-1 0-1,-9 5 0,-3 1 124,0-1 0,-2 0 0,1-2 0,-1 0 1,0-1-1,-35 7 0,53-14 50,2 0-160,1 0-17,1 0 61,0 1 0,0-1 0,-1 1 0,1-1 0,0 1 1,-1 0-1,1 0 0,0-1 0,-1 1 0,1 0 1,-1 1-1,0-1 0,1 0 0,-1 0 0,2 3 0,20 26 133,-17-20-69,75 117 261,-6 4 0,60 146 0,-124-255-742,14 35 230,-18-19-4117,-5-53 333,2-8 123</inkml:trace>
+  <inkml:trace contextRef="#ctx0" brushRef="#br0" timeOffset="9783.84">7644 752 672,'0'0'8498,"0"-1"-8477,0 1 1,0 0 0,0 0 0,0 0-1,0 0 1,0 0 0,0 0 0,0 0 0,0-1-1,0 1 1,0 0 0,0 0 0,0 0 0,0 0-1,0 0 1,-1 0 0,1 0 0,0 0-1,0 0 1,0-1 0,0 1 0,0 0 0,0 0-1,0 0 1,-1 0 0,1 0 0,0 0 0,0 0-1,0 0 1,0 0 0,0 0 0,0 0 0,0 0-1,-1 0 1,1 0 0,0 0 0,0 0-1,0 0 1,0 0 0,0 0 0,0 0 0,-1 0-1,1 0 1,0 0 0,0 0 0,0 1 0,0-1-1,0 0 1,0 0 0,0 0 0,0 0-1,-1 0 1,1 0 0,0 0 0,0 0 0,0 0-1,0 1 1,0-1 0,0 0 0,0 0 0,0 0-1,0 0 1,0 0 0,0 0 0,0 1 0,-2 109 1233,-23 166 0,24-267-1264,-2 14-74,1-19-40,0-13-86,-11-126-30,4-193 0,10 311 188,0 0-1,2 0 0,0 0 1,1 1-1,0-1 0,2 1 1,0 0-1,0 1 0,2-1 1,11-18-1,-15 28 41,1-1 0,0 1 0,0 0-1,1 0 1,0 0 0,0 1 0,0 0 0,0 0 0,1 1 0,0-1 0,0 1 0,0 1-1,0 0 1,1 0 0,-1 0 0,1 1 0,0 0 0,0 0 0,0 1 0,0 0 0,0 0-1,0 1 1,12 1 0,-16 0 1,1 0-1,-1 0 1,-1 0 0,1 0-1,0 1 1,0 0-1,0 0 1,-1 0 0,1 0-1,-1 0 1,0 1-1,1-1 1,-1 1 0,0 0-1,-1 0 1,1 0-1,0 0 1,-1 1 0,0-1-1,0 1 1,0 0-1,0-1 1,0 1 0,-1 0-1,2 6 1,1 5-39,0 1 1,-1-1 0,-1 1 0,0 0-1,-1 21 1,-1-29 42,0 0 1,-1 0-1,0 0 0,0-1 1,-1 1-1,0-1 0,-1 1 1,0-1-1,0 0 0,0 0 1,-1 0-1,0 0 0,0-1 1,-1 1-1,1-1 0,-2 0 1,1 0-1,-1-1 0,1 0 1,-1 0-1,-9 5 0,-3 1 124,0-1 0,-2 0 0,1-2 0,-1 0 1,0-1-1,-35 7 0,53-14 50,2 0-160,1 0-17,1 0 61,0 1 0,0-1 0,-1 1 0,1-1 0,0 1 1,-1 0-1,1 0 0,0-1 0,-1 1 0,1 0 1,-1 1-1,0-1 0,1 0 0,-1 0 0,2 3 0,20 26 133,-17-20-69,75 117 261,-6 4 0,60 146 0,-124-255-742,14 35 230,-18-19-4117,-5-53 333,2-8 123</inkml:trace>
   <inkml:trace contextRef="#ctx0" brushRef="#br0" timeOffset="10204.4">8175 857 7411,'0'0'5550,"-4"-3"-4878,3 2-655,0 0 0,0 0 0,0 0 0,0 1 0,-1-1 0,1 0 0,0 0 0,0 1 0,0-1 0,-1 1 0,1-1 0,0 1 0,0-1 0,-1 1 0,1 0 0,-1 0 0,1 0 0,0 0 0,-1 0 0,1 0 0,0 0 0,-1 0 0,1 0 0,0 0 0,-1 1 0,1-1 0,0 1 0,0-1 0,-1 1 0,1-1 0,0 1 0,0 0 0,0 0 0,0-1 0,0 1 0,-1 0 0,2 0 0,-1 0 0,0 0 1,0 0-1,0 0 0,0 1 0,1-1 0,-2 2 0,-5 9-28,0 0 0,0 1 0,1 0-1,1 0 1,0 1 0,1 0 0,0-1 0,1 1 0,1 0 0,0 1 0,1-1 0,0 0 0,1 0 0,3 20 0,-2-30-36,-1-1 0,1 0 0,0 1 0,0-1 0,0 0 0,1 0 0,-1 0-1,1 0 1,0 0 0,0 0 0,0 0 0,0-1 0,0 1 0,1-1 0,-1 0 0,1 1 0,-1-1 0,1 0-1,0 0 1,4 1 0,-3 0-49,0-2 0,0 1-1,1 0 1,-1-1 0,1 0 0,-1 0-1,1 0 1,-1-1 0,1 1-1,0-1 1,-1 0 0,1-1 0,0 1-1,6-2 1,-9 1 97,1 0 0,-1 0 0,1-1 1,-1 1-1,0-1 0,0 1 0,1-1 0,-1 0 0,0 0 0,-1 0 0,1 0 0,0 0 1,0 0-1,-1 0 0,1-1 0,-1 1 0,0 0 0,0-1 0,0 0 0,0 1 0,0-1 1,0-5-1,2-6 59,0 0 0,0-28-1,-3 29-19,0-1-1,0 1 1,-1 0-1,-1 0 0,0-1 1,0 1-1,-2 0 1,-5-15-1,6 21-68,0 1-1,-1 1 1,1-1 0,-1 0-1,0 1 1,0 0 0,-1 0-1,1 0 1,-1 1 0,0-1-1,-1 1 1,1 0 0,-1 1-1,0-1 1,1 1 0,-2 0-1,1 1 1,-11-4 0,10 4-677,-1 0 1,0 1 0,0 0-1,-14-1 1</inkml:trace>
   <inkml:trace contextRef="#ctx0" brushRef="#br0" timeOffset="10995.84">8401 823 3714,'0'0'10727,"0"-4"-10268,-1-12-424,1 20-113,-3 34-128,1-10 303,-5 178 50,7-205-195,0 1 0,0 0-1,0 0 1,0 0 0,1 0 0,-1 0 0,1-1 0,-1 1 0,1 0-1,0 0 1,0-1 0,0 1 0,-1 0 0,2-1 0,-1 1 0,0-1-1,0 1 1,0-1 0,1 0 0,2 2 0,-1-1-42,0 0 1,0 0-1,0-1 0,1 1 1,-1-1-1,0 0 0,1 0 1,0 0-1,-1-1 0,6 1 0,-3 0 0,0-1 0,0 0 0,0-1 0,0 1-1,0-1 1,0 0 0,0-1 0,0 1 0,0-1-1,0 0 1,-1-1 0,1 1 0,5-5 0,-6 3 39,0-2 0,1 1 0,-2 0 0,1-1 0,-1 0-1,1 0 1,-2-1 0,1 1 0,4-13 0,-2 4 149,-1-2 0,0 1-1,3-26 1,-4 7 528,-2 0 0,-2-38-1,0 65-341,0 50-301,2 83 199,0-110-170,0 0 0,0-1 0,2 1 1,-1-1-1,2 0 0,8 18 0,-10-27-39,0 0 0,0 0-1,1 0 1,-1-1 0,1 0-1,0 1 1,1-1-1,-1-1 1,1 1 0,-1-1-1,1 1 1,0-1 0,0-1-1,1 1 1,-1-1-1,1 0 1,-1 0 0,1 0-1,-1-1 1,1 0 0,0 0-1,0-1 1,0 1-1,9-2 1,-5 1-19,0-1 1,-1 0-1,1-1 1,-1 0-1,1 0 0,-1-1 1,0 0-1,0-1 0,0 0 1,0 0-1,-1-1 1,0 0-1,0-1 0,9-7 1,-7 2 33,0 0 1,-1-1-1,0 0 1,-1-1-1,-1 0 1,1 0-1,-2-1 1,0 0-1,-1 0 1,0 0-1,-1-1 1,-1 1-1,2-19 1,1-24 205,-2 0 0,-5-66 0,-1 48-58,3 51 61,-2 0 1,-1 1-1,-1-1 0,0 0 0,-2 1 0,-1 0 0,-9-24 0,15 47-194,-1 0-1,1 0 0,0-1 1,0 1-1,0 0 1,0 0-1,-1 0 1,1-1-1,0 1 1,0 0-1,-1 0 0,1 0 1,0 0-1,0 0 1,-1-1-1,1 1 1,0 0-1,0 0 1,-1 0-1,1 0 0,0 0 1,0 0-1,-1 0 1,1 0-1,0 0 1,-1 0-1,1 0 1,0 0-1,0 0 0,-1 0 1,1 0-1,0 0 1,0 0-1,-1 1 1,1-1-1,0 0 1,0 0-1,-1 0 0,1 0 1,0 0-1,0 1 1,0-1-1,-1 0 1,1 0-1,0 0 1,0 1-1,0-1 0,0 0 1,-1 0-1,1 1 1,0-1-1,0 0 1,0 0-1,0 1 1,0-1-1,0 0 0,0 0 1,0 1-1,0-1 1,-5 21-33,0 0 0,2 0 1,0 0-1,2 0 0,0 1 1,3 23-1,-2-7 14,-1 68 138,-2-36 40,4 1 0,11 78 0,-10-132-409,2 0 0,0 0 0,1-1 0,0 1 0,2-1 0,13 26 0,-20-41 115,1-1-1,-1 1 1,0-1-1,1 1 1,-1-1-1,1 1 1,-1-1-1,0 0 1,1 1-1,-1-1 1,1 0-1,-1 1 1,1-1 0,-1 0-1,1 0 1,-1 1-1,1-1 1,-1 0-1,1 0 1,0 0-1,-1 0 1,1 0-1,-1 0 1,1 0-1,0 0 1,-1 0-1,1 0 1,-1 0-1,1 0 1,-1 0-1,1 0 1,-1 0 0,1 0-1,0-1 1,-1 1-1,1 0 1,-1-1-1,1 1 1,-1 0-1,0-1 1,1 1-1,-1 0 1,1-1-1,-1 1 1,1-1-1,-1 1 1,0-1-1,0 1 1,1-1-1,-1 1 1,0-1 0,0 1-1,1-1 1,-1 1-1,0-1 1,0 1-1,0-2 1,10-21-4334</inkml:trace>
   <inkml:trace contextRef="#ctx0" brushRef="#br0" timeOffset="11163.45">8853 825 8244,'0'0'1120,"109"-2"-1120,-56 2-288,2 0-880,1 0-1810,-5 0-1856</inkml:trace>

</xml_diff>